<commit_message>
- delete old version - update bao cao luan van
</commit_message>
<xml_diff>
--- a/De Cuong/bao cao luan van/Chuong I.docx
+++ b/De Cuong/bao cao luan van/Chuong I.docx
@@ -55,7 +55,7 @@
           <w:r>
             <w:fldChar w:fldCharType="separate"/>
           </w:r>
-          <w:hyperlink w:anchor="_Toc279733052" w:history="1">
+          <w:hyperlink w:anchor="_Toc281895993" w:history="1">
             <w:r>
               <w:rPr>
                 <w:rStyle w:val="Hyperlink"/>
@@ -68,12 +68,12 @@
             <w:r>
               <w:rPr>
                 <w:rStyle w:val="Hyperlink"/>
-                <w:rFonts w:ascii="Times New Roman" w:hAnsi="Times New Roman" w:cs="Times New Roman" w:hint="eastAsia"/>
+                <w:rFonts w:ascii="Times New Roman" w:hAnsi="Times New Roman" w:cs="Times New Roman"/>
                 <w:b/>
                 <w:noProof/>
                 <w:lang w:val="vi-VN"/>
               </w:rPr>
-              <w:t>ươ</w:t>
+              <w:t>ương 1</w:t>
             </w:r>
             <w:r>
               <w:rPr>
@@ -81,16 +81,6 @@
                 <w:rFonts w:ascii="Times New Roman" w:hAnsi="Times New Roman" w:cs="Times New Roman"/>
                 <w:b/>
                 <w:noProof/>
-                <w:lang w:val="vi-VN"/>
-              </w:rPr>
-              <w:t>ng 1</w:t>
-            </w:r>
-            <w:r>
-              <w:rPr>
-                <w:rStyle w:val="Hyperlink"/>
-                <w:rFonts w:ascii="Times New Roman" w:hAnsi="Times New Roman" w:cs="Times New Roman"/>
-                <w:b/>
-                <w:noProof/>
               </w:rPr>
               <w:t>: Tổng quan về đề tài</w:t>
             </w:r>
@@ -113,7 +103,7 @@
                 <w:noProof/>
                 <w:webHidden/>
               </w:rPr>
-              <w:instrText xml:space="preserve"> PAGEREF _Toc279733052 \h </w:instrText>
+              <w:instrText xml:space="preserve"> PAGEREF _Toc281895993 \h </w:instrText>
             </w:r>
             <w:r>
               <w:rPr>
@@ -148,14 +138,14 @@
           <w:pPr>
             <w:pStyle w:val="TOC1"/>
             <w:tabs>
-              <w:tab w:val="left" w:pos="440"/>
+              <w:tab w:val="left" w:pos="660"/>
               <w:tab w:val="right" w:leader="dot" w:pos="9019"/>
             </w:tabs>
             <w:rPr>
               <w:noProof/>
             </w:rPr>
           </w:pPr>
-          <w:hyperlink w:anchor="_Toc279733053" w:history="1">
+          <w:hyperlink w:anchor="_Toc281895994" w:history="1">
             <w:r>
               <w:rPr>
                 <w:rStyle w:val="Hyperlink"/>
@@ -163,7 +153,7 @@
                 <w:b/>
                 <w:noProof/>
               </w:rPr>
-              <w:t>1.</w:t>
+              <w:t>1.1.</w:t>
             </w:r>
             <w:r>
               <w:rPr>
@@ -199,7 +189,7 @@
                 <w:noProof/>
                 <w:webHidden/>
               </w:rPr>
-              <w:instrText xml:space="preserve"> PAGEREF _Toc279733053 \h </w:instrText>
+              <w:instrText xml:space="preserve"> PAGEREF _Toc281895994 \h </w:instrText>
             </w:r>
             <w:r>
               <w:rPr>
@@ -234,14 +224,14 @@
           <w:pPr>
             <w:pStyle w:val="TOC1"/>
             <w:tabs>
-              <w:tab w:val="left" w:pos="440"/>
+              <w:tab w:val="left" w:pos="660"/>
               <w:tab w:val="right" w:leader="dot" w:pos="9019"/>
             </w:tabs>
             <w:rPr>
               <w:noProof/>
             </w:rPr>
           </w:pPr>
-          <w:hyperlink w:anchor="_Toc279733054" w:history="1">
+          <w:hyperlink w:anchor="_Toc281895995" w:history="1">
             <w:r>
               <w:rPr>
                 <w:rStyle w:val="Hyperlink"/>
@@ -249,7 +239,7 @@
                 <w:b/>
                 <w:noProof/>
               </w:rPr>
-              <w:t>2.</w:t>
+              <w:t>1.2.</w:t>
             </w:r>
             <w:r>
               <w:rPr>
@@ -285,7 +275,7 @@
                 <w:noProof/>
                 <w:webHidden/>
               </w:rPr>
-              <w:instrText xml:space="preserve"> PAGEREF _Toc279733054 \h </w:instrText>
+              <w:instrText xml:space="preserve"> PAGEREF _Toc281895995 \h </w:instrText>
             </w:r>
             <w:r>
               <w:rPr>
@@ -320,14 +310,14 @@
           <w:pPr>
             <w:pStyle w:val="TOC1"/>
             <w:tabs>
-              <w:tab w:val="left" w:pos="440"/>
+              <w:tab w:val="left" w:pos="660"/>
               <w:tab w:val="right" w:leader="dot" w:pos="9019"/>
             </w:tabs>
             <w:rPr>
               <w:noProof/>
             </w:rPr>
           </w:pPr>
-          <w:hyperlink w:anchor="_Toc279733055" w:history="1">
+          <w:hyperlink w:anchor="_Toc281895996" w:history="1">
             <w:r>
               <w:rPr>
                 <w:rStyle w:val="Hyperlink"/>
@@ -335,7 +325,7 @@
                 <w:b/>
                 <w:noProof/>
               </w:rPr>
-              <w:t>3.</w:t>
+              <w:t>1.3.</w:t>
             </w:r>
             <w:r>
               <w:rPr>
@@ -371,7 +361,7 @@
                 <w:noProof/>
                 <w:webHidden/>
               </w:rPr>
-              <w:instrText xml:space="preserve"> PAGEREF _Toc279733055 \h </w:instrText>
+              <w:instrText xml:space="preserve"> PAGEREF _Toc281895996 \h </w:instrText>
             </w:r>
             <w:r>
               <w:rPr>
@@ -406,14 +396,14 @@
           <w:pPr>
             <w:pStyle w:val="TOC2"/>
             <w:tabs>
-              <w:tab w:val="left" w:pos="880"/>
+              <w:tab w:val="left" w:pos="1100"/>
               <w:tab w:val="right" w:leader="dot" w:pos="9019"/>
             </w:tabs>
             <w:rPr>
               <w:noProof/>
             </w:rPr>
           </w:pPr>
-          <w:hyperlink w:anchor="_Toc279733056" w:history="1">
+          <w:hyperlink w:anchor="_Toc281895997" w:history="1">
             <w:r>
               <w:rPr>
                 <w:rStyle w:val="Hyperlink"/>
@@ -421,7 +411,7 @@
                 <w:b/>
                 <w:noProof/>
               </w:rPr>
-              <w:t>3.1.</w:t>
+              <w:t>1.3.1.</w:t>
             </w:r>
             <w:r>
               <w:rPr>
@@ -457,7 +447,7 @@
                 <w:noProof/>
                 <w:webHidden/>
               </w:rPr>
-              <w:instrText xml:space="preserve"> PAGEREF _Toc279733056 \h </w:instrText>
+              <w:instrText xml:space="preserve"> PAGEREF _Toc281895997 \h </w:instrText>
             </w:r>
             <w:r>
               <w:rPr>
@@ -492,14 +482,14 @@
           <w:pPr>
             <w:pStyle w:val="TOC2"/>
             <w:tabs>
-              <w:tab w:val="left" w:pos="880"/>
+              <w:tab w:val="left" w:pos="1100"/>
               <w:tab w:val="right" w:leader="dot" w:pos="9019"/>
             </w:tabs>
             <w:rPr>
               <w:noProof/>
             </w:rPr>
           </w:pPr>
-          <w:hyperlink w:anchor="_Toc279733057" w:history="1">
+          <w:hyperlink w:anchor="_Toc281895998" w:history="1">
             <w:r>
               <w:rPr>
                 <w:rStyle w:val="Hyperlink"/>
@@ -507,7 +497,7 @@
                 <w:b/>
                 <w:noProof/>
               </w:rPr>
-              <w:t>3.2.</w:t>
+              <w:t>1.3.2.</w:t>
             </w:r>
             <w:r>
               <w:rPr>
@@ -543,7 +533,7 @@
                 <w:noProof/>
                 <w:webHidden/>
               </w:rPr>
-              <w:instrText xml:space="preserve"> PAGEREF _Toc279733057 \h </w:instrText>
+              <w:instrText xml:space="preserve"> PAGEREF _Toc281895998 \h </w:instrText>
             </w:r>
             <w:r>
               <w:rPr>
@@ -581,21 +571,44 @@
               <w:tab w:val="right" w:leader="dot" w:pos="9019"/>
             </w:tabs>
             <w:rPr>
+              <w:b/>
               <w:noProof/>
             </w:rPr>
           </w:pPr>
-          <w:hyperlink w:anchor="_Toc279733058" w:history="1">
+          <w:hyperlink w:anchor="_Toc281895999" w:history="1">
             <w:r>
               <w:rPr>
                 <w:rStyle w:val="Hyperlink"/>
                 <w:rFonts w:ascii="Times New Roman" w:hAnsi="Times New Roman" w:cs="Times New Roman"/>
                 <w:b/>
                 <w:noProof/>
-              </w:rPr>
-              <w:t>Tham Khảo</w:t>
-            </w:r>
-            <w:r>
-              <w:rPr>
+                <w:lang w:val="de-DE"/>
+              </w:rPr>
+              <w:t>Ch</w:t>
+            </w:r>
+            <w:r>
+              <w:rPr>
+                <w:rStyle w:val="Hyperlink"/>
+                <w:rFonts w:ascii="Times New Roman" w:hAnsi="Times New Roman" w:cs="Times New Roman"/>
+                <w:b/>
+                <w:noProof/>
+                <w:lang w:val="vi-VN"/>
+              </w:rPr>
+              <w:t xml:space="preserve">ương </w:t>
+            </w:r>
+            <w:r>
+              <w:rPr>
+                <w:rStyle w:val="Hyperlink"/>
+                <w:rFonts w:ascii="Times New Roman" w:hAnsi="Times New Roman" w:cs="Times New Roman"/>
+                <w:b/>
+                <w:noProof/>
+                <w:lang w:val="de-DE"/>
+              </w:rPr>
+              <w:t>2: Xây dưng hệ thống hỏi đáp để tìm kiếm bài báo khoa học</w:t>
+            </w:r>
+            <w:r>
+              <w:rPr>
+                <w:b/>
                 <w:noProof/>
                 <w:webHidden/>
               </w:rPr>
@@ -603,6 +616,7 @@
             </w:r>
             <w:r>
               <w:rPr>
+                <w:b/>
                 <w:noProof/>
                 <w:webHidden/>
               </w:rPr>
@@ -610,19 +624,22 @@
             </w:r>
             <w:r>
               <w:rPr>
+                <w:b/>
                 <w:noProof/>
                 <w:webHidden/>
               </w:rPr>
-              <w:instrText xml:space="preserve"> PAGEREF _Toc279733058 \h </w:instrText>
-            </w:r>
-            <w:r>
-              <w:rPr>
+              <w:instrText xml:space="preserve"> PAGEREF _Toc281895999 \h </w:instrText>
+            </w:r>
+            <w:r>
+              <w:rPr>
+                <w:b/>
                 <w:noProof/>
                 <w:webHidden/>
               </w:rPr>
             </w:r>
             <w:r>
               <w:rPr>
+                <w:b/>
                 <w:noProof/>
                 <w:webHidden/>
               </w:rPr>
@@ -630,13 +647,93 @@
             </w:r>
             <w:r>
               <w:rPr>
+                <w:b/>
                 <w:noProof/>
                 <w:webHidden/>
               </w:rPr>
-              <w:t>16</w:t>
-            </w:r>
-            <w:r>
-              <w:rPr>
+              <w:t>17</w:t>
+            </w:r>
+            <w:r>
+              <w:rPr>
+                <w:b/>
+                <w:noProof/>
+                <w:webHidden/>
+              </w:rPr>
+              <w:fldChar w:fldCharType="end"/>
+            </w:r>
+          </w:hyperlink>
+        </w:p>
+        <w:p>
+          <w:pPr>
+            <w:pStyle w:val="TOC1"/>
+            <w:tabs>
+              <w:tab w:val="right" w:leader="dot" w:pos="9019"/>
+            </w:tabs>
+            <w:rPr>
+              <w:b/>
+              <w:noProof/>
+            </w:rPr>
+          </w:pPr>
+          <w:hyperlink w:anchor="_Toc281896000" w:history="1">
+            <w:r>
+              <w:rPr>
+                <w:rStyle w:val="Hyperlink"/>
+                <w:rFonts w:ascii="Times New Roman" w:hAnsi="Times New Roman" w:cs="Times New Roman"/>
+                <w:b/>
+                <w:noProof/>
+              </w:rPr>
+              <w:t>Tham Khảo</w:t>
+            </w:r>
+            <w:r>
+              <w:rPr>
+                <w:b/>
+                <w:noProof/>
+                <w:webHidden/>
+              </w:rPr>
+              <w:tab/>
+            </w:r>
+            <w:r>
+              <w:rPr>
+                <w:b/>
+                <w:noProof/>
+                <w:webHidden/>
+              </w:rPr>
+              <w:fldChar w:fldCharType="begin"/>
+            </w:r>
+            <w:r>
+              <w:rPr>
+                <w:b/>
+                <w:noProof/>
+                <w:webHidden/>
+              </w:rPr>
+              <w:instrText xml:space="preserve"> PAGEREF _Toc281896000 \h </w:instrText>
+            </w:r>
+            <w:r>
+              <w:rPr>
+                <w:b/>
+                <w:noProof/>
+                <w:webHidden/>
+              </w:rPr>
+            </w:r>
+            <w:r>
+              <w:rPr>
+                <w:b/>
+                <w:noProof/>
+                <w:webHidden/>
+              </w:rPr>
+              <w:fldChar w:fldCharType="separate"/>
+            </w:r>
+            <w:r>
+              <w:rPr>
+                <w:b/>
+                <w:noProof/>
+                <w:webHidden/>
+              </w:rPr>
+              <w:t>17</w:t>
+            </w:r>
+            <w:r>
+              <w:rPr>
+                <w:b/>
                 <w:noProof/>
                 <w:webHidden/>
               </w:rPr>
@@ -826,14 +923,13 @@
           <w:szCs w:val="26"/>
         </w:rPr>
       </w:pPr>
-      <w:bookmarkStart w:id="0" w:name="_Toc279733052"/>
-      <w:r>
-        <w:rPr>
-          <w:rFonts w:ascii="Times New Roman" w:hAnsi="Times New Roman" w:cs="Times New Roman"/>
-          <w:sz w:val="26"/>
-          <w:szCs w:val="26"/>
-        </w:rPr>
-        <w:lastRenderedPageBreak/>
+      <w:bookmarkStart w:id="0" w:name="_Toc281895993"/>
+      <w:r>
+        <w:rPr>
+          <w:rFonts w:ascii="Times New Roman" w:hAnsi="Times New Roman" w:cs="Times New Roman"/>
+          <w:sz w:val="26"/>
+          <w:szCs w:val="26"/>
+        </w:rPr>
         <w:t>Ch</w:t>
       </w:r>
       <w:r>
@@ -859,7 +955,7 @@
       <w:pPr>
         <w:pStyle w:val="ListParagraph"/>
         <w:numPr>
-          <w:ilvl w:val="0"/>
+          <w:ilvl w:val="1"/>
           <w:numId w:val="3"/>
         </w:numPr>
         <w:spacing w:line="360" w:lineRule="auto"/>
@@ -871,7 +967,7 @@
           <w:szCs w:val="26"/>
         </w:rPr>
       </w:pPr>
-      <w:bookmarkStart w:id="1" w:name="_Toc279733053"/>
+      <w:bookmarkStart w:id="1" w:name="_Toc281895994"/>
       <w:r>
         <w:rPr>
           <w:rFonts w:ascii="Times New Roman" w:hAnsi="Times New Roman" w:cs="Times New Roman"/>
@@ -1124,7 +1220,16 @@
           <w:sz w:val="26"/>
           <w:szCs w:val="26"/>
         </w:rPr>
-        <w:t xml:space="preserve">, họ vẫn phải </w:t>
+        <w:t xml:space="preserve">, họ </w:t>
+      </w:r>
+      <w:r>
+        <w:rPr>
+          <w:rFonts w:ascii="Times New Roman" w:hAnsi="Times New Roman"/>
+          <w:sz w:val="26"/>
+          <w:szCs w:val="26"/>
+        </w:rPr>
+        <w:lastRenderedPageBreak/>
+        <w:t xml:space="preserve">vẫn phải </w:t>
       </w:r>
       <w:r>
         <w:rPr>
@@ -1168,7 +1273,6 @@
           <w:sz w:val="26"/>
           <w:szCs w:val="26"/>
         </w:rPr>
-        <w:lastRenderedPageBreak/>
         <w:t>Một hệ thống hỏi đáp có thể sẽ</w:t>
       </w:r>
       <w:r>
@@ -1511,7 +1615,7 @@
       <w:pPr>
         <w:pStyle w:val="ListParagraph"/>
         <w:numPr>
-          <w:ilvl w:val="0"/>
+          <w:ilvl w:val="1"/>
           <w:numId w:val="3"/>
         </w:numPr>
         <w:spacing w:line="360" w:lineRule="auto"/>
@@ -1523,7 +1627,7 @@
           <w:szCs w:val="26"/>
         </w:rPr>
       </w:pPr>
-      <w:bookmarkStart w:id="2" w:name="_Toc279733054"/>
+      <w:bookmarkStart w:id="2" w:name="_Toc281895995"/>
       <w:r>
         <w:rPr>
           <w:rFonts w:ascii="Times New Roman" w:hAnsi="Times New Roman" w:cs="Times New Roman"/>
@@ -1553,6 +1657,7 @@
           <w:rFonts w:ascii="Times New Roman" w:eastAsia="Times New Roman" w:hAnsi="Times New Roman" w:cs="Times New Roman"/>
           <w:sz w:val="26"/>
           <w:szCs w:val="26"/>
+          <w:lang w:val="vi-VN"/>
         </w:rPr>
       </w:pPr>
       <w:r>
@@ -1642,6 +1747,7 @@
           <w:sz w:val="26"/>
           <w:szCs w:val="26"/>
         </w:rPr>
+        <w:lastRenderedPageBreak/>
         <w:t xml:space="preserve">cả việc </w:t>
       </w:r>
       <w:r>
@@ -1682,6 +1788,7 @@
           <w:rFonts w:ascii="Times New Roman" w:eastAsia="Times New Roman" w:hAnsi="Times New Roman" w:cs="Times New Roman"/>
           <w:sz w:val="26"/>
           <w:szCs w:val="26"/>
+          <w:lang w:val="vi-VN"/>
         </w:rPr>
         <w:t xml:space="preserve">Câu hỏi người dùng nhập vào </w:t>
       </w:r>
@@ -1690,6 +1797,7 @@
           <w:rFonts w:ascii="Times New Roman" w:eastAsia="Times New Roman" w:hAnsi="Times New Roman" w:cs="Times New Roman"/>
           <w:sz w:val="26"/>
           <w:szCs w:val="26"/>
+          <w:lang w:val="vi-VN"/>
         </w:rPr>
         <w:t xml:space="preserve">sẽ </w:t>
       </w:r>
@@ -1698,6 +1806,7 @@
           <w:rFonts w:ascii="Times New Roman" w:eastAsia="Times New Roman" w:hAnsi="Times New Roman" w:cs="Times New Roman"/>
           <w:sz w:val="26"/>
           <w:szCs w:val="26"/>
+          <w:lang w:val="vi-VN"/>
         </w:rPr>
         <w:t>là</w:t>
       </w:r>
@@ -1706,6 +1815,7 @@
           <w:rFonts w:ascii="Times New Roman" w:eastAsia="Times New Roman" w:hAnsi="Times New Roman" w:cs="Times New Roman"/>
           <w:sz w:val="26"/>
           <w:szCs w:val="26"/>
+          <w:lang w:val="vi-VN"/>
         </w:rPr>
         <w:t xml:space="preserve"> ngôn ngữ tiếng Anh.</w:t>
       </w:r>
@@ -1719,6 +1829,7 @@
           <w:rFonts w:ascii="Times New Roman" w:eastAsia="Times New Roman" w:hAnsi="Times New Roman" w:cs="Times New Roman"/>
           <w:sz w:val="26"/>
           <w:szCs w:val="26"/>
+          <w:lang w:val="vi-VN"/>
         </w:rPr>
       </w:pPr>
       <w:r>
@@ -1726,8 +1837,8 @@
           <w:rFonts w:ascii="Times New Roman" w:eastAsia="Times New Roman" w:hAnsi="Times New Roman" w:cs="Times New Roman"/>
           <w:sz w:val="26"/>
           <w:szCs w:val="26"/>
-        </w:rPr>
-        <w:lastRenderedPageBreak/>
+          <w:lang w:val="vi-VN"/>
+        </w:rPr>
         <w:t>Nguồn dữ liệu chứa thông tin về các bài báo sẽ được lấy từ nguồn DBLP (</w:t>
       </w:r>
       <w:r>
@@ -1736,6 +1847,7 @@
           <w:bCs/>
           <w:sz w:val="26"/>
           <w:szCs w:val="26"/>
+          <w:lang w:val="vi-VN"/>
         </w:rPr>
         <w:t>Digital Bibliography &amp; Library Project</w:t>
       </w:r>
@@ -1744,6 +1856,7 @@
           <w:rFonts w:ascii="Times New Roman" w:eastAsia="Times New Roman" w:hAnsi="Times New Roman" w:cs="Times New Roman"/>
           <w:sz w:val="26"/>
           <w:szCs w:val="26"/>
+          <w:lang w:val="vi-VN"/>
         </w:rPr>
         <w:t xml:space="preserve">). Đây là một kho thư viện điện tử lưu trữ thông tin của hơn 1,4 triệu bài báo </w:t>
       </w:r>
@@ -1752,14 +1865,34 @@
           <w:rFonts w:ascii="Times New Roman" w:eastAsia="Times New Roman" w:hAnsi="Times New Roman" w:cs="Times New Roman"/>
           <w:sz w:val="26"/>
           <w:szCs w:val="26"/>
-        </w:rPr>
-        <w:t>[11]</w:t>
+          <w:lang w:val="vi-VN"/>
+        </w:rPr>
+        <w:t>[1</w:t>
       </w:r>
       <w:r>
         <w:rPr>
           <w:rFonts w:ascii="Times New Roman" w:eastAsia="Times New Roman" w:hAnsi="Times New Roman" w:cs="Times New Roman"/>
           <w:sz w:val="26"/>
           <w:szCs w:val="26"/>
+          <w:lang w:val="vi-VN"/>
+        </w:rPr>
+        <w:t>2</w:t>
+      </w:r>
+      <w:r>
+        <w:rPr>
+          <w:rFonts w:ascii="Times New Roman" w:eastAsia="Times New Roman" w:hAnsi="Times New Roman" w:cs="Times New Roman"/>
+          <w:sz w:val="26"/>
+          <w:szCs w:val="26"/>
+          <w:lang w:val="vi-VN"/>
+        </w:rPr>
+        <w:t>]</w:t>
+      </w:r>
+      <w:r>
+        <w:rPr>
+          <w:rFonts w:ascii="Times New Roman" w:eastAsia="Times New Roman" w:hAnsi="Times New Roman" w:cs="Times New Roman"/>
+          <w:sz w:val="26"/>
+          <w:szCs w:val="26"/>
+          <w:lang w:val="vi-VN"/>
         </w:rPr>
         <w:t xml:space="preserve">. </w:t>
       </w:r>
@@ -1768,6 +1901,7 @@
           <w:rFonts w:ascii="Times New Roman" w:eastAsia="Times New Roman" w:hAnsi="Times New Roman" w:cs="Times New Roman"/>
           <w:sz w:val="26"/>
           <w:szCs w:val="26"/>
+          <w:lang w:val="vi-VN"/>
         </w:rPr>
         <w:t>Đây</w:t>
       </w:r>
@@ -1776,6 +1910,7 @@
           <w:rFonts w:ascii="Times New Roman" w:eastAsia="Times New Roman" w:hAnsi="Times New Roman" w:cs="Times New Roman"/>
           <w:sz w:val="26"/>
           <w:szCs w:val="26"/>
+          <w:lang w:val="vi-VN"/>
         </w:rPr>
         <w:t xml:space="preserve"> là một kho dữ liệu lớn và thích hợp để nhóm thực hiện đề tài. Ngòai ra, kho dữ liệu này còn được cung cấp miễn phí và tải về tại trang chủ của DBLP</w:t>
       </w:r>
@@ -1793,6 +1928,7 @@
           <w:rFonts w:ascii="Times New Roman" w:eastAsia="Times New Roman" w:hAnsi="Times New Roman" w:cs="Times New Roman"/>
           <w:sz w:val="26"/>
           <w:szCs w:val="26"/>
+          <w:lang w:val="vi-VN"/>
         </w:rPr>
         <w:t xml:space="preserve">. Do đó, phạm vi </w:t>
       </w:r>
@@ -1801,6 +1937,7 @@
           <w:rFonts w:ascii="Times New Roman" w:eastAsia="Times New Roman" w:hAnsi="Times New Roman" w:cs="Times New Roman"/>
           <w:sz w:val="26"/>
           <w:szCs w:val="26"/>
+          <w:lang w:val="vi-VN"/>
         </w:rPr>
         <w:t>của thông tin</w:t>
       </w:r>
@@ -1809,6 +1946,7 @@
           <w:rFonts w:ascii="Times New Roman" w:eastAsia="Times New Roman" w:hAnsi="Times New Roman" w:cs="Times New Roman"/>
           <w:sz w:val="26"/>
           <w:szCs w:val="26"/>
+          <w:lang w:val="vi-VN"/>
         </w:rPr>
         <w:t xml:space="preserve"> chỉ nằm trong kho dữ liệu của DBLP.</w:t>
       </w:r>
@@ -1822,6 +1960,7 @@
           <w:rFonts w:ascii="Times New Roman" w:eastAsia="Times New Roman" w:hAnsi="Times New Roman" w:cs="Times New Roman"/>
           <w:sz w:val="26"/>
           <w:szCs w:val="26"/>
+          <w:lang w:val="vi-VN"/>
         </w:rPr>
       </w:pPr>
       <w:r>
@@ -1829,6 +1968,7 @@
           <w:rFonts w:ascii="Times New Roman" w:eastAsia="Times New Roman" w:hAnsi="Times New Roman" w:cs="Times New Roman"/>
           <w:sz w:val="26"/>
           <w:szCs w:val="26"/>
+          <w:lang w:val="vi-VN"/>
         </w:rPr>
         <w:t>Trong hệ thống, n</w:t>
       </w:r>
@@ -1846,6 +1986,7 @@
           <w:rFonts w:ascii="Times New Roman" w:eastAsia="Times New Roman" w:hAnsi="Times New Roman" w:cs="Times New Roman"/>
           <w:sz w:val="26"/>
           <w:szCs w:val="26"/>
+          <w:lang w:val="vi-VN"/>
         </w:rPr>
         <w:t>ù</w:t>
       </w:r>
@@ -1863,6 +2004,7 @@
           <w:rFonts w:ascii="Times New Roman" w:eastAsia="Times New Roman" w:hAnsi="Times New Roman" w:cs="Times New Roman"/>
           <w:sz w:val="26"/>
           <w:szCs w:val="26"/>
+          <w:lang w:val="vi-VN"/>
         </w:rPr>
         <w:t>các bài báo liên quan đến câu hỏi</w:t>
       </w:r>
@@ -1880,6 +2022,7 @@
           <w:rFonts w:ascii="Times New Roman" w:eastAsia="Times New Roman" w:hAnsi="Times New Roman" w:cs="Times New Roman"/>
           <w:sz w:val="26"/>
           <w:szCs w:val="26"/>
+          <w:lang w:val="vi-VN"/>
         </w:rPr>
         <w:t xml:space="preserve">nhóm giới hạn </w:t>
       </w:r>
@@ -1897,6 +2040,7 @@
           <w:rFonts w:ascii="Times New Roman" w:eastAsia="Times New Roman" w:hAnsi="Times New Roman" w:cs="Times New Roman"/>
           <w:sz w:val="26"/>
           <w:szCs w:val="26"/>
+          <w:lang w:val="vi-VN"/>
         </w:rPr>
         <w:t xml:space="preserve">các </w:t>
       </w:r>
@@ -1914,6 +2058,7 @@
           <w:rFonts w:ascii="Times New Roman" w:eastAsia="Times New Roman" w:hAnsi="Times New Roman" w:cs="Times New Roman"/>
           <w:sz w:val="26"/>
           <w:szCs w:val="26"/>
+          <w:lang w:val="vi-VN"/>
         </w:rPr>
         <w:t>năm</w:t>
       </w:r>
@@ -1931,6 +2076,7 @@
           <w:rFonts w:ascii="Times New Roman" w:eastAsia="Times New Roman" w:hAnsi="Times New Roman" w:cs="Times New Roman"/>
           <w:sz w:val="26"/>
           <w:szCs w:val="26"/>
+          <w:lang w:val="vi-VN"/>
         </w:rPr>
         <w:t>, nhà xuất bản</w:t>
       </w:r>
@@ -1948,6 +2094,7 @@
           <w:rFonts w:ascii="Times New Roman" w:eastAsia="Times New Roman" w:hAnsi="Times New Roman" w:cs="Times New Roman"/>
           <w:sz w:val="26"/>
           <w:szCs w:val="26"/>
+          <w:lang w:val="vi-VN"/>
         </w:rPr>
         <w:tab/>
       </w:r>
@@ -1961,6 +2108,7 @@
           <w:rFonts w:ascii="Times New Roman" w:eastAsia="Times New Roman" w:hAnsi="Times New Roman" w:cs="Times New Roman"/>
           <w:sz w:val="26"/>
           <w:szCs w:val="26"/>
+          <w:lang w:val="vi-VN"/>
         </w:rPr>
       </w:pPr>
       <w:r>
@@ -1968,6 +2116,7 @@
           <w:rFonts w:ascii="Times New Roman" w:eastAsia="Times New Roman" w:hAnsi="Times New Roman" w:cs="Times New Roman"/>
           <w:sz w:val="26"/>
           <w:szCs w:val="26"/>
+          <w:lang w:val="vi-VN"/>
         </w:rPr>
         <w:t>Tuy nhiên, số lượng câu hỏi mà hệ thống có thế giải quyết giới hạn</w:t>
       </w:r>
@@ -1976,6 +2125,7 @@
           <w:rFonts w:ascii="Times New Roman" w:eastAsia="Times New Roman" w:hAnsi="Times New Roman" w:cs="Times New Roman"/>
           <w:sz w:val="26"/>
           <w:szCs w:val="26"/>
+          <w:lang w:val="vi-VN"/>
         </w:rPr>
         <w:t xml:space="preserve"> bởi hai điều sau</w:t>
       </w:r>
@@ -1984,6 +2134,7 @@
           <w:rFonts w:ascii="Times New Roman" w:eastAsia="Times New Roman" w:hAnsi="Times New Roman" w:cs="Times New Roman"/>
           <w:sz w:val="26"/>
           <w:szCs w:val="26"/>
+          <w:lang w:val="vi-VN"/>
         </w:rPr>
         <w:t xml:space="preserve">. </w:t>
       </w:r>
@@ -1992,6 +2143,7 @@
           <w:rFonts w:ascii="Times New Roman" w:eastAsia="Times New Roman" w:hAnsi="Times New Roman" w:cs="Times New Roman"/>
           <w:sz w:val="26"/>
           <w:szCs w:val="26"/>
+          <w:lang w:val="vi-VN"/>
         </w:rPr>
         <w:t>Thứ nhất, nó phải có nội dung nằm trong các thông tin của bài báo.</w:t>
       </w:r>
@@ -2000,6 +2152,7 @@
           <w:rFonts w:ascii="Times New Roman" w:eastAsia="Times New Roman" w:hAnsi="Times New Roman" w:cs="Times New Roman"/>
           <w:sz w:val="26"/>
           <w:szCs w:val="26"/>
+          <w:lang w:val="vi-VN"/>
         </w:rPr>
         <w:t xml:space="preserve"> Thứ hai, các câu hỏi chỉ thuộc về một số loại mà nhóm đã phân ra sẵn.</w:t>
       </w:r>
@@ -2008,6 +2161,7 @@
           <w:rFonts w:ascii="Times New Roman" w:eastAsia="Times New Roman" w:hAnsi="Times New Roman" w:cs="Times New Roman"/>
           <w:sz w:val="26"/>
           <w:szCs w:val="26"/>
+          <w:lang w:val="vi-VN"/>
         </w:rPr>
         <w:t xml:space="preserve"> </w:t>
       </w:r>
@@ -2022,6 +2176,7 @@
           <w:rFonts w:ascii="Times New Roman" w:hAnsi="Times New Roman" w:cs="Times New Roman"/>
           <w:sz w:val="26"/>
           <w:szCs w:val="26"/>
+          <w:lang w:val="fr-FR"/>
         </w:rPr>
       </w:pPr>
       <w:r>
@@ -2104,15 +2259,61 @@
           <w:sz w:val="26"/>
           <w:szCs w:val="26"/>
         </w:rPr>
-        <w:t xml:space="preserve">Đây là các lọai câu hỏi thông dụng mà ta thường thấy. Ngòai ra, ta còn có thể thấy một số lọai câu hỏi khác như tag question, open question, closed question, direct/ indirect question </w:t>
-      </w:r>
-      <w:r>
-        <w:rPr>
-          <w:rFonts w:ascii="Times New Roman" w:hAnsi="Times New Roman" w:cs="Times New Roman"/>
-          <w:sz w:val="26"/>
-          <w:szCs w:val="26"/>
-        </w:rPr>
-        <w:t>[12-15]</w:t>
+        <w:t xml:space="preserve">Đây là các lọai câu hỏi thông dụng mà ta thường thấy. </w:t>
+      </w:r>
+      <w:r>
+        <w:rPr>
+          <w:rFonts w:ascii="Times New Roman" w:hAnsi="Times New Roman" w:cs="Times New Roman"/>
+          <w:sz w:val="26"/>
+          <w:szCs w:val="26"/>
+          <w:lang w:val="fr-FR"/>
+        </w:rPr>
+        <w:t xml:space="preserve">Ngòai ra, ta còn có thể thấy một số lọai câu hỏi khác như tag question, open question, closed question, direct/ indirect question </w:t>
+      </w:r>
+      <w:r>
+        <w:rPr>
+          <w:rFonts w:ascii="Times New Roman" w:hAnsi="Times New Roman" w:cs="Times New Roman"/>
+          <w:sz w:val="26"/>
+          <w:szCs w:val="26"/>
+          <w:lang w:val="fr-FR"/>
+        </w:rPr>
+        <w:t>[1</w:t>
+      </w:r>
+      <w:r>
+        <w:rPr>
+          <w:rFonts w:ascii="Times New Roman" w:hAnsi="Times New Roman" w:cs="Times New Roman"/>
+          <w:sz w:val="26"/>
+          <w:szCs w:val="26"/>
+          <w:lang w:val="fr-FR"/>
+        </w:rPr>
+        <w:t>3</w:t>
+      </w:r>
+      <w:r>
+        <w:rPr>
+          <w:rFonts w:ascii="Times New Roman" w:hAnsi="Times New Roman" w:cs="Times New Roman"/>
+          <w:sz w:val="26"/>
+          <w:szCs w:val="26"/>
+          <w:lang w:val="fr-FR"/>
+        </w:rPr>
+        <w:t>-1</w:t>
+      </w:r>
+      <w:r>
+        <w:rPr>
+          <w:rFonts w:ascii="Times New Roman" w:hAnsi="Times New Roman" w:cs="Times New Roman"/>
+          <w:sz w:val="26"/>
+          <w:szCs w:val="26"/>
+          <w:lang w:val="fr-FR"/>
+        </w:rPr>
+        <w:t>6</w:t>
+      </w:r>
+      <w:r>
+        <w:rPr>
+          <w:rFonts w:ascii="Times New Roman" w:hAnsi="Times New Roman" w:cs="Times New Roman"/>
+          <w:sz w:val="26"/>
+          <w:szCs w:val="26"/>
+          <w:lang w:val="fr-FR"/>
+        </w:rPr>
+        <w:t>]</w:t>
       </w:r>
       <w:r>
         <w:rPr>
@@ -2120,6 +2321,7 @@
           <w:b/>
           <w:sz w:val="26"/>
           <w:szCs w:val="26"/>
+          <w:lang w:val="fr-FR"/>
         </w:rPr>
         <w:t>.</w:t>
       </w:r>
@@ -2129,6 +2331,7 @@
           <w:b/>
           <w:sz w:val="26"/>
           <w:szCs w:val="26"/>
+          <w:lang w:val="fr-FR"/>
         </w:rPr>
         <w:t xml:space="preserve"> </w:t>
       </w:r>
@@ -2137,6 +2340,7 @@
           <w:rFonts w:ascii="Times New Roman" w:hAnsi="Times New Roman" w:cs="Times New Roman"/>
           <w:sz w:val="26"/>
           <w:szCs w:val="26"/>
+          <w:lang w:val="fr-FR"/>
         </w:rPr>
         <w:t xml:space="preserve">Tuy nhiên, trong phạm vi đề tài, ta chỉ xét tới 3 dạng chính nêu trên, vì tùy theo mục đích sử dụng mà còn các loại câu hỏi khác nhau thêm nữa. Nhưng </w:t>
       </w:r>
@@ -2145,6 +2349,7 @@
           <w:rFonts w:ascii="Times New Roman" w:hAnsi="Times New Roman" w:cs="Times New Roman"/>
           <w:sz w:val="26"/>
           <w:szCs w:val="26"/>
+          <w:lang w:val="fr-FR"/>
         </w:rPr>
         <w:t>nhìn chung</w:t>
       </w:r>
@@ -2153,6 +2358,7 @@
           <w:rFonts w:ascii="Times New Roman" w:hAnsi="Times New Roman" w:cs="Times New Roman"/>
           <w:sz w:val="26"/>
           <w:szCs w:val="26"/>
+          <w:lang w:val="fr-FR"/>
         </w:rPr>
         <w:t xml:space="preserve"> </w:t>
       </w:r>
@@ -2161,6 +2367,7 @@
           <w:rFonts w:ascii="Times New Roman" w:hAnsi="Times New Roman" w:cs="Times New Roman"/>
           <w:sz w:val="26"/>
           <w:szCs w:val="26"/>
+          <w:lang w:val="fr-FR"/>
         </w:rPr>
         <w:t xml:space="preserve">các loại khác </w:t>
       </w:r>
@@ -2169,6 +2376,7 @@
           <w:rFonts w:ascii="Times New Roman" w:hAnsi="Times New Roman" w:cs="Times New Roman"/>
           <w:sz w:val="26"/>
           <w:szCs w:val="26"/>
+          <w:lang w:val="fr-FR"/>
         </w:rPr>
         <w:t>cũng quy về 3 dạ</w:t>
       </w:r>
@@ -2177,6 +2385,7 @@
           <w:rFonts w:ascii="Times New Roman" w:hAnsi="Times New Roman" w:cs="Times New Roman"/>
           <w:sz w:val="26"/>
           <w:szCs w:val="26"/>
+          <w:lang w:val="fr-FR"/>
         </w:rPr>
         <w:t xml:space="preserve">ng </w:t>
       </w:r>
@@ -2185,6 +2394,7 @@
           <w:rFonts w:ascii="Times New Roman" w:hAnsi="Times New Roman" w:cs="Times New Roman"/>
           <w:sz w:val="26"/>
           <w:szCs w:val="26"/>
+          <w:lang w:val="fr-FR"/>
         </w:rPr>
         <w:t>trên.</w:t>
       </w:r>
@@ -2193,6 +2403,7 @@
           <w:rFonts w:ascii="Times New Roman" w:hAnsi="Times New Roman" w:cs="Times New Roman"/>
           <w:sz w:val="26"/>
           <w:szCs w:val="26"/>
+          <w:lang w:val="fr-FR"/>
         </w:rPr>
         <w:t xml:space="preserve"> </w:t>
       </w:r>
@@ -2207,13 +2418,15 @@
           <w:rFonts w:ascii="Times New Roman" w:hAnsi="Times New Roman" w:cs="Times New Roman"/>
           <w:sz w:val="26"/>
           <w:szCs w:val="26"/>
-        </w:rPr>
-      </w:pPr>
-      <w:r>
-        <w:rPr>
-          <w:rFonts w:ascii="Times New Roman" w:hAnsi="Times New Roman" w:cs="Times New Roman"/>
-          <w:sz w:val="26"/>
-          <w:szCs w:val="26"/>
+          <w:lang w:val="fr-FR"/>
+        </w:rPr>
+      </w:pPr>
+      <w:r>
+        <w:rPr>
+          <w:rFonts w:ascii="Times New Roman" w:hAnsi="Times New Roman" w:cs="Times New Roman"/>
+          <w:sz w:val="26"/>
+          <w:szCs w:val="26"/>
+          <w:lang w:val="fr-FR"/>
         </w:rPr>
         <w:t>Theo TREC</w:t>
       </w:r>
@@ -2231,8 +2444,19 @@
           <w:rFonts w:ascii="Times New Roman" w:hAnsi="Times New Roman" w:cs="Times New Roman"/>
           <w:sz w:val="26"/>
           <w:szCs w:val="26"/>
-        </w:rPr>
-        <w:t>, nơi chứa một tập các câu hỏi liên quan đến vấn đề hỏi đáp, các câu hỏi lại được phân làm 3 lọai : FACTOID, LIST và OTHER. Câu hỏi thuộc lọai FACTOID là một loại câu hỏi dành cho những vấn đề chưa được xác minh về thông tin và không chắc là có thông tin để trả lời. Câu hỏi LIST là câu hỏi thuộc dạng liệt kê một danh sách theo yêu cầu của câu hỏi và còn lại là các câu hỏi OTHER.</w:t>
+          <w:lang w:val="fr-FR"/>
+        </w:rPr>
+        <w:t xml:space="preserve">, nơi chứa một tập các câu hỏi liên quan đến vấn đề hỏi đáp, các câu hỏi lại được phân làm 3 lọai : FACTOID, LIST và OTHER. Câu hỏi thuộc lọai FACTOID là một loại câu hỏi dành cho những vấn đề chưa được xác minh về thông tin và không chắc là có thông tin để trả lời. Câu hỏi LIST là câu hỏi thuộc </w:t>
+      </w:r>
+      <w:r>
+        <w:rPr>
+          <w:rFonts w:ascii="Times New Roman" w:hAnsi="Times New Roman" w:cs="Times New Roman"/>
+          <w:sz w:val="26"/>
+          <w:szCs w:val="26"/>
+          <w:lang w:val="fr-FR"/>
+        </w:rPr>
+        <w:lastRenderedPageBreak/>
+        <w:t>dạng liệt kê một danh sách theo yêu cầu của câu hỏi và còn lại là các câu hỏi OTHER.</w:t>
       </w:r>
     </w:p>
     <w:p>
@@ -2245,15 +2469,16 @@
           <w:rFonts w:ascii="Times New Roman" w:hAnsi="Times New Roman" w:cs="Times New Roman"/>
           <w:sz w:val="26"/>
           <w:szCs w:val="26"/>
-        </w:rPr>
-      </w:pPr>
-      <w:r>
-        <w:rPr>
-          <w:rFonts w:ascii="Times New Roman" w:hAnsi="Times New Roman" w:cs="Times New Roman"/>
-          <w:sz w:val="26"/>
-          <w:szCs w:val="26"/>
-        </w:rPr>
-        <w:lastRenderedPageBreak/>
+          <w:lang w:val="fr-FR"/>
+        </w:rPr>
+      </w:pPr>
+      <w:r>
+        <w:rPr>
+          <w:rFonts w:ascii="Times New Roman" w:hAnsi="Times New Roman" w:cs="Times New Roman"/>
+          <w:sz w:val="26"/>
+          <w:szCs w:val="26"/>
+          <w:lang w:val="fr-FR"/>
+        </w:rPr>
         <w:t>Đặt biệt trong các hệ thống hỏi đáp</w:t>
       </w:r>
       <w:r>
@@ -2261,6 +2486,7 @@
           <w:rFonts w:ascii="Times New Roman" w:hAnsi="Times New Roman" w:cs="Times New Roman"/>
           <w:sz w:val="26"/>
           <w:szCs w:val="26"/>
+          <w:lang w:val="fr-FR"/>
         </w:rPr>
         <w:t xml:space="preserve">, đa số các nghiên cứu thì không phân loại </w:t>
       </w:r>
@@ -2269,6 +2495,7 @@
           <w:rFonts w:ascii="Times New Roman" w:hAnsi="Times New Roman" w:cs="Times New Roman"/>
           <w:sz w:val="26"/>
           <w:szCs w:val="26"/>
+          <w:lang w:val="fr-FR"/>
         </w:rPr>
         <w:t xml:space="preserve">theo </w:t>
       </w:r>
@@ -2277,6 +2504,7 @@
           <w:rFonts w:ascii="Times New Roman" w:hAnsi="Times New Roman" w:cs="Times New Roman"/>
           <w:sz w:val="26"/>
           <w:szCs w:val="26"/>
+          <w:lang w:val="fr-FR"/>
         </w:rPr>
         <w:t xml:space="preserve">như </w:t>
       </w:r>
@@ -2285,6 +2513,7 @@
           <w:rFonts w:ascii="Times New Roman" w:hAnsi="Times New Roman" w:cs="Times New Roman"/>
           <w:sz w:val="26"/>
           <w:szCs w:val="26"/>
+          <w:lang w:val="fr-FR"/>
         </w:rPr>
         <w:t>trên</w:t>
       </w:r>
@@ -2293,6 +2522,7 @@
           <w:rFonts w:ascii="Times New Roman" w:hAnsi="Times New Roman" w:cs="Times New Roman"/>
           <w:sz w:val="26"/>
           <w:szCs w:val="26"/>
+          <w:lang w:val="fr-FR"/>
         </w:rPr>
         <w:t xml:space="preserve">. </w:t>
       </w:r>
@@ -2301,6 +2531,7 @@
           <w:rFonts w:ascii="Times New Roman" w:hAnsi="Times New Roman" w:cs="Times New Roman"/>
           <w:sz w:val="26"/>
           <w:szCs w:val="26"/>
+          <w:lang w:val="fr-FR"/>
         </w:rPr>
         <w:t>Theo m</w:t>
       </w:r>
@@ -2309,6 +2540,7 @@
           <w:rFonts w:ascii="Times New Roman" w:hAnsi="Times New Roman" w:cs="Times New Roman"/>
           <w:sz w:val="26"/>
           <w:szCs w:val="26"/>
+          <w:lang w:val="fr-FR"/>
         </w:rPr>
         <w:t xml:space="preserve">ột số nghiên cứu </w:t>
       </w:r>
@@ -2317,6 +2549,7 @@
           <w:rFonts w:ascii="Times New Roman" w:hAnsi="Times New Roman" w:cs="Times New Roman"/>
           <w:sz w:val="26"/>
           <w:szCs w:val="26"/>
+          <w:lang w:val="fr-FR"/>
         </w:rPr>
         <w:t>[5,6]</w:t>
       </w:r>
@@ -2326,6 +2559,7 @@
           <w:b/>
           <w:sz w:val="26"/>
           <w:szCs w:val="26"/>
+          <w:lang w:val="fr-FR"/>
         </w:rPr>
         <w:t xml:space="preserve"> </w:t>
       </w:r>
@@ -2334,6 +2568,7 @@
           <w:rFonts w:ascii="Times New Roman" w:hAnsi="Times New Roman" w:cs="Times New Roman"/>
           <w:sz w:val="26"/>
           <w:szCs w:val="26"/>
+          <w:lang w:val="fr-FR"/>
         </w:rPr>
         <w:t xml:space="preserve">về việc phân lọai câu hỏi </w:t>
       </w:r>
@@ -2342,6 +2577,7 @@
           <w:rFonts w:ascii="Times New Roman" w:hAnsi="Times New Roman" w:cs="Times New Roman"/>
           <w:sz w:val="26"/>
           <w:szCs w:val="26"/>
+          <w:lang w:val="fr-FR"/>
         </w:rPr>
         <w:t xml:space="preserve">mà nhóm biết được, </w:t>
       </w:r>
@@ -2350,6 +2586,7 @@
           <w:rFonts w:ascii="Times New Roman" w:hAnsi="Times New Roman" w:cs="Times New Roman"/>
           <w:sz w:val="26"/>
           <w:szCs w:val="26"/>
+          <w:lang w:val="fr-FR"/>
         </w:rPr>
         <w:t xml:space="preserve">thì câu hỏi </w:t>
       </w:r>
@@ -2358,6 +2595,7 @@
           <w:rFonts w:ascii="Times New Roman" w:hAnsi="Times New Roman" w:cs="Times New Roman"/>
           <w:sz w:val="26"/>
           <w:szCs w:val="26"/>
+          <w:lang w:val="fr-FR"/>
         </w:rPr>
         <w:t>được</w:t>
       </w:r>
@@ -2366,6 +2604,7 @@
           <w:rFonts w:ascii="Times New Roman" w:hAnsi="Times New Roman" w:cs="Times New Roman"/>
           <w:sz w:val="26"/>
           <w:szCs w:val="26"/>
+          <w:lang w:val="fr-FR"/>
         </w:rPr>
         <w:t xml:space="preserve"> phân lọai theo 6 mục thô và 50 mục mịn. </w:t>
       </w:r>
@@ -2374,6 +2613,7 @@
           <w:rFonts w:ascii="Times New Roman" w:eastAsia="Calibri" w:hAnsi="Times New Roman" w:cs="Times New Roman"/>
           <w:sz w:val="26"/>
           <w:szCs w:val="26"/>
+          <w:lang w:val="fr-FR"/>
         </w:rPr>
         <w:t>Các mục này được dưa ra bởi Li và Roth (2002)</w:t>
       </w:r>
@@ -2384,6 +2624,7 @@
           <w:color w:val="FF0000"/>
           <w:sz w:val="26"/>
           <w:szCs w:val="26"/>
+          <w:lang w:val="fr-FR"/>
         </w:rPr>
         <w:t xml:space="preserve"> </w:t>
       </w:r>
@@ -2392,6 +2633,7 @@
           <w:rFonts w:ascii="Times New Roman" w:eastAsia="Calibri" w:hAnsi="Times New Roman" w:cs="Times New Roman"/>
           <w:sz w:val="26"/>
           <w:szCs w:val="26"/>
+          <w:lang w:val="fr-FR"/>
         </w:rPr>
         <w:t>[4]</w:t>
       </w:r>
@@ -2400,6 +2642,7 @@
           <w:rFonts w:ascii="Times New Roman" w:hAnsi="Times New Roman" w:cs="Times New Roman"/>
           <w:sz w:val="26"/>
           <w:szCs w:val="26"/>
+          <w:lang w:val="fr-FR"/>
         </w:rPr>
         <w:t xml:space="preserve">. Đây là hình thức phân lọai mà được </w:t>
       </w:r>
@@ -2408,6 +2651,7 @@
           <w:rFonts w:ascii="Times New Roman" w:hAnsi="Times New Roman" w:cs="Times New Roman"/>
           <w:sz w:val="26"/>
           <w:szCs w:val="26"/>
+          <w:lang w:val="fr-FR"/>
         </w:rPr>
         <w:t>sử dụng riêng cho vấn đề hỏi đáp</w:t>
       </w:r>
@@ -2416,6 +2660,7 @@
           <w:rFonts w:ascii="Times New Roman" w:hAnsi="Times New Roman" w:cs="Times New Roman"/>
           <w:sz w:val="26"/>
           <w:szCs w:val="26"/>
+          <w:lang w:val="fr-FR"/>
         </w:rPr>
         <w:t>.</w:t>
       </w:r>
@@ -3061,6 +3306,7 @@
           <w:sz w:val="26"/>
           <w:szCs w:val="26"/>
         </w:rPr>
+        <w:lastRenderedPageBreak/>
         <w:t>Vì thế, c</w:t>
       </w:r>
       <w:r>
@@ -3130,7 +3376,6 @@
           <w:sz w:val="26"/>
           <w:szCs w:val="26"/>
         </w:rPr>
-        <w:lastRenderedPageBreak/>
         <w:t>N</w:t>
       </w:r>
       <w:r>
@@ -4029,6 +4274,7 @@
                 <w:sz w:val="26"/>
                 <w:szCs w:val="26"/>
               </w:rPr>
+              <w:lastRenderedPageBreak/>
               <w:t xml:space="preserve">Choice question </w:t>
             </w:r>
           </w:p>
@@ -4225,7 +4471,6 @@
                 <w:sz w:val="26"/>
                 <w:szCs w:val="26"/>
               </w:rPr>
-              <w:lastRenderedPageBreak/>
               <w:t>Tag question</w:t>
             </w:r>
           </w:p>
@@ -5707,7 +5952,16 @@
                 <w:sz w:val="26"/>
                 <w:szCs w:val="26"/>
               </w:rPr>
-              <w:t>What kind of animals were in the Paleozoic era ?</w:t>
+              <w:t xml:space="preserve">What kind of animals were in the Paleozoic era </w:t>
+            </w:r>
+            <w:r>
+              <w:rPr>
+                <w:rFonts w:ascii="Times New Roman" w:hAnsi="Times New Roman" w:cs="Times New Roman"/>
+                <w:sz w:val="26"/>
+                <w:szCs w:val="26"/>
+              </w:rPr>
+              <w:lastRenderedPageBreak/>
+              <w:t>?</w:t>
             </w:r>
           </w:p>
           <w:p>
@@ -5726,16 +5980,7 @@
                 <w:sz w:val="26"/>
                 <w:szCs w:val="26"/>
               </w:rPr>
-              <w:t xml:space="preserve">What is a female rabbit </w:t>
-            </w:r>
-            <w:r>
-              <w:rPr>
-                <w:rFonts w:ascii="Times New Roman" w:hAnsi="Times New Roman" w:cs="Times New Roman"/>
-                <w:sz w:val="26"/>
-                <w:szCs w:val="26"/>
-              </w:rPr>
-              <w:lastRenderedPageBreak/>
-              <w:t xml:space="preserve">called ? </w:t>
+              <w:t xml:space="preserve">What is a female rabbit called ? </w:t>
             </w:r>
           </w:p>
         </w:tc>
@@ -5774,7 +6019,16 @@
                 <w:szCs w:val="26"/>
               </w:rPr>
               <w:lastRenderedPageBreak/>
-              <w:t xml:space="preserve">các câu hỏi liên quan đến các thực thể, con người, vật </w:t>
+              <w:t xml:space="preserve">các câu hỏi liên quan đến các thực thể, con người, </w:t>
+            </w:r>
+            <w:r>
+              <w:rPr>
+                <w:rFonts w:ascii="Times New Roman" w:hAnsi="Times New Roman" w:cs="Times New Roman"/>
+                <w:sz w:val="26"/>
+                <w:szCs w:val="26"/>
+              </w:rPr>
+              <w:lastRenderedPageBreak/>
+              <w:t xml:space="preserve">vật </w:t>
             </w:r>
           </w:p>
         </w:tc>
@@ -6484,7 +6738,7 @@
       <w:pPr>
         <w:pStyle w:val="ListParagraph"/>
         <w:numPr>
-          <w:ilvl w:val="0"/>
+          <w:ilvl w:val="1"/>
           <w:numId w:val="3"/>
         </w:numPr>
         <w:spacing w:line="360" w:lineRule="auto"/>
@@ -6497,7 +6751,7 @@
           <w:szCs w:val="26"/>
         </w:rPr>
       </w:pPr>
-      <w:bookmarkStart w:id="3" w:name="_Toc279733055"/>
+      <w:bookmarkStart w:id="3" w:name="_Toc281895996"/>
       <w:r>
         <w:rPr>
           <w:rFonts w:ascii="Times New Roman" w:eastAsia="Times New Roman" w:hAnsi="Times New Roman" w:cs="Times New Roman"/>
@@ -6513,7 +6767,7 @@
       <w:pPr>
         <w:pStyle w:val="ListParagraph"/>
         <w:numPr>
-          <w:ilvl w:val="1"/>
+          <w:ilvl w:val="2"/>
           <w:numId w:val="3"/>
         </w:numPr>
         <w:spacing w:line="360" w:lineRule="auto"/>
@@ -6526,7 +6780,7 @@
           <w:szCs w:val="26"/>
         </w:rPr>
       </w:pPr>
-      <w:bookmarkStart w:id="4" w:name="_Toc279733056"/>
+      <w:bookmarkStart w:id="4" w:name="_Toc281895997"/>
       <w:r>
         <w:rPr>
           <w:rFonts w:ascii="Times New Roman" w:eastAsia="Times New Roman" w:hAnsi="Times New Roman" w:cs="Times New Roman"/>
@@ -6563,7 +6817,7 @@
           <w:sz w:val="26"/>
           <w:szCs w:val="26"/>
         </w:rPr>
-        <w:t xml:space="preserve">Hiện nay đã có một số trang web phục vụ riêng cho vấn đề tìm kiếm các bài báo khoa học như CiteXeer, IEEE, ACM, ScienceDirect, SSRN, PaperCube … Các trang web này đều có hệ thống tìm kiếm bài báo dựa trên từ khóa. Ngoài ra, người dùng còn có thể chọn lựa các tùy chọn để có kết quả tốt hơn (tìm kiếm theo tên tác giả, tìm kiếm theo tiêu đề, tìm kiếm theo nội dung abstract …). Một số trang như PaperCube có khả </w:t>
+        <w:t xml:space="preserve">Hiện nay đã có một số trang web phục vụ riêng cho vấn đề tìm kiếm các bài báo khoa học như CiteXeer, IEEE, ACM, ScienceDirect, SSRN, PaperCube … Các trang web </w:t>
       </w:r>
       <w:r>
         <w:rPr>
@@ -6572,7 +6826,7 @@
           <w:szCs w:val="26"/>
         </w:rPr>
         <w:lastRenderedPageBreak/>
-        <w:t xml:space="preserve">năng hiển thị bài báo theo dạng mô hình đồ thị. Điều này giúp người dùng định hướng được trong việc tìm kiếm. </w:t>
+        <w:t xml:space="preserve">này đều có hệ thống tìm kiếm bài báo dựa trên từ khóa. Ngoài ra, người dùng còn có thể chọn lựa các tùy chọn để có kết quả tốt hơn (tìm kiếm theo tên tác giả, tìm kiếm theo tiêu đề, tìm kiếm theo nội dung abstract …). Một số trang như PaperCube có khả năng hiển thị bài báo theo dạng mô hình đồ thị. Điều này giúp người dùng định hướng được trong việc tìm kiếm. </w:t>
       </w:r>
     </w:p>
     <w:p>
@@ -7427,7 +7681,16 @@
           <w:sz w:val="26"/>
           <w:szCs w:val="26"/>
         </w:rPr>
-        <w:t>Như bảng đánh giá trên thì hầu hết các trang đều hỗ trợ việc tìm kiếm dựa trên tiêu đề và tên tác giả. Các kết quả từ việc tìm kiếm đều trả một danh sách các bài báo có liên quan đến từ khóa. Vì thế một số trang phải hỗ trợ thêm chức năng tìm kiếm nâng cao (advance search) để nâng cao kết quả tìm kiếm dựa trên việc nhập thêm nhiều thông tin tìm kiế</w:t>
+        <w:t xml:space="preserve">Như bảng đánh giá trên thì hầu hết các trang đều hỗ trợ việc tìm kiếm dựa trên tiêu đề và tên tác giả. Các kết quả từ việc tìm kiếm đều trả một danh sách các bài báo có liên </w:t>
+      </w:r>
+      <w:r>
+        <w:rPr>
+          <w:rFonts w:ascii="Times New Roman" w:eastAsia="Times New Roman" w:hAnsi="Times New Roman" w:cs="Times New Roman"/>
+          <w:sz w:val="26"/>
+          <w:szCs w:val="26"/>
+        </w:rPr>
+        <w:lastRenderedPageBreak/>
+        <w:t>quan đến từ khóa. Vì thế một số trang phải hỗ trợ thêm chức năng tìm kiếm nâng cao (advance search) để nâng cao kết quả tìm kiếm dựa trên việc nhập thêm nhiều thông tin tìm kiế</w:t>
       </w:r>
       <w:r>
         <w:rPr>
@@ -7451,16 +7714,7 @@
           <w:sz w:val="26"/>
           <w:szCs w:val="26"/>
         </w:rPr>
-        <w:t xml:space="preserve"> Việc này, như đã trình bày, việc tìm kiếm bài báo vẫn còn </w:t>
-      </w:r>
-      <w:r>
-        <w:rPr>
-          <w:rFonts w:ascii="Times New Roman" w:hAnsi="Times New Roman" w:cs="Times New Roman"/>
-          <w:sz w:val="26"/>
-          <w:szCs w:val="26"/>
-        </w:rPr>
-        <w:lastRenderedPageBreak/>
-        <w:t>khá tốn thời gian do lượng kết quả trả về khá nhiều. Đối với các chức năng tìm nâng cao thì buộc người dùng phải nhập thêm một số thông tin để có được đáp án chắc chắn.</w:t>
+        <w:t xml:space="preserve"> Việc này, như đã trình bày, việc tìm kiếm bài báo vẫn còn khá tốn thời gian do lượng kết quả trả về khá nhiều. Đối với các chức năng tìm nâng cao thì buộc người dùng phải nhập thêm một số thông tin để có được đáp án chắc chắn.</w:t>
       </w:r>
     </w:p>
     <w:p>
@@ -7519,7 +7773,23 @@
           <w:sz w:val="26"/>
           <w:szCs w:val="26"/>
         </w:rPr>
-        <w:t xml:space="preserve"> [20]</w:t>
+        <w:t xml:space="preserve"> [2</w:t>
+      </w:r>
+      <w:r>
+        <w:rPr>
+          <w:rFonts w:ascii="Times New Roman" w:hAnsi="Times New Roman" w:cs="Times New Roman"/>
+          <w:sz w:val="26"/>
+          <w:szCs w:val="26"/>
+        </w:rPr>
+        <w:t>1</w:t>
+      </w:r>
+      <w:r>
+        <w:rPr>
+          <w:rFonts w:ascii="Times New Roman" w:hAnsi="Times New Roman" w:cs="Times New Roman"/>
+          <w:sz w:val="26"/>
+          <w:szCs w:val="26"/>
+        </w:rPr>
+        <w:t>]</w:t>
       </w:r>
       <w:r>
         <w:rPr>
@@ -7573,7 +7843,23 @@
           <w:sz w:val="26"/>
           <w:szCs w:val="26"/>
         </w:rPr>
-        <w:t xml:space="preserve"> [21]</w:t>
+        <w:t xml:space="preserve"> [2</w:t>
+      </w:r>
+      <w:r>
+        <w:rPr>
+          <w:rFonts w:ascii="Times New Roman" w:hAnsi="Times New Roman" w:cs="Times New Roman"/>
+          <w:sz w:val="26"/>
+          <w:szCs w:val="26"/>
+        </w:rPr>
+        <w:t>2</w:t>
+      </w:r>
+      <w:r>
+        <w:rPr>
+          <w:rFonts w:ascii="Times New Roman" w:hAnsi="Times New Roman" w:cs="Times New Roman"/>
+          <w:sz w:val="26"/>
+          <w:szCs w:val="26"/>
+        </w:rPr>
+        <w:t>]</w:t>
       </w:r>
       <w:r>
         <w:rPr>
@@ -7622,7 +7908,23 @@
           <w:sz w:val="26"/>
           <w:szCs w:val="26"/>
         </w:rPr>
-        <w:t>[22] L</w:t>
+        <w:t>[2</w:t>
+      </w:r>
+      <w:r>
+        <w:rPr>
+          <w:rFonts w:ascii="Times New Roman" w:hAnsi="Times New Roman" w:cs="Times New Roman"/>
+          <w:sz w:val="26"/>
+          <w:szCs w:val="26"/>
+        </w:rPr>
+        <w:t>3</w:t>
+      </w:r>
+      <w:r>
+        <w:rPr>
+          <w:rFonts w:ascii="Times New Roman" w:hAnsi="Times New Roman" w:cs="Times New Roman"/>
+          <w:sz w:val="26"/>
+          <w:szCs w:val="26"/>
+        </w:rPr>
+        <w:t>] L</w:t>
       </w:r>
       <w:r>
         <w:rPr>
@@ -7745,14 +8047,23 @@
           <w:sz w:val="26"/>
           <w:szCs w:val="26"/>
         </w:rPr>
-        <w:t xml:space="preserve">là do người dùng vẫn còn quen thuộc với việc tìm kiếm bằng từ khóa hoặc các hệ thống còn đang trong thời gian nghiên cứu. </w:t>
+        <w:t xml:space="preserve">là do người dùng vẫn </w:t>
+      </w:r>
+      <w:r>
+        <w:rPr>
+          <w:rFonts w:ascii="Times New Roman" w:eastAsia="Times New Roman" w:hAnsi="Times New Roman" w:cs="Times New Roman"/>
+          <w:sz w:val="26"/>
+          <w:szCs w:val="26"/>
+        </w:rPr>
+        <w:lastRenderedPageBreak/>
+        <w:t xml:space="preserve">còn quen thuộc với việc tìm kiếm bằng từ khóa hoặc các hệ thống còn đang trong thời gian nghiên cứu. </w:t>
       </w:r>
     </w:p>
     <w:p>
       <w:pPr>
         <w:pStyle w:val="ListParagraph"/>
         <w:numPr>
-          <w:ilvl w:val="1"/>
+          <w:ilvl w:val="2"/>
           <w:numId w:val="3"/>
         </w:numPr>
         <w:spacing w:line="360" w:lineRule="auto"/>
@@ -7764,7 +8075,7 @@
           <w:szCs w:val="26"/>
         </w:rPr>
       </w:pPr>
-      <w:bookmarkStart w:id="5" w:name="_Toc279733057"/>
+      <w:bookmarkStart w:id="5" w:name="_Toc281895998"/>
       <w:r>
         <w:rPr>
           <w:rFonts w:ascii="Times New Roman" w:hAnsi="Times New Roman" w:cs="Times New Roman"/>
@@ -7794,7 +8105,6 @@
           <w:sz w:val="26"/>
           <w:szCs w:val="26"/>
         </w:rPr>
-        <w:lastRenderedPageBreak/>
         <w:t>Với những hệ thống hỏi đáp nêu trên cho thấy rằng có những nghiên cứu về vấn đề xử lý câu hỏi tự nhiên đề tìm kiếm thông tin. Đã có nhiều bài báo trình bày về hệ thống hỏi đáp bằng ngôn ngữ tự nhiên [</w:t>
       </w:r>
       <w:r>
@@ -8056,6 +8366,7 @@
           <w:sz w:val="26"/>
           <w:szCs w:val="26"/>
         </w:rPr>
+        <w:lastRenderedPageBreak/>
         <w:t xml:space="preserve">Trong đồ thị ở hình 1, theo cách hiểu của nhóm,  </w:t>
       </w:r>
       <w:r>
@@ -8192,16 +8503,7 @@
           <w:sz w:val="26"/>
           <w:szCs w:val="26"/>
         </w:rPr>
-        <w:t xml:space="preserve">được </w:t>
-      </w:r>
-      <w:r>
-        <w:rPr>
-          <w:rFonts w:ascii="Times New Roman" w:hAnsi="Times New Roman" w:cs="Times New Roman"/>
-          <w:sz w:val="26"/>
-          <w:szCs w:val="26"/>
-        </w:rPr>
-        <w:lastRenderedPageBreak/>
-        <w:t xml:space="preserve">coi là các mối quan hệ trung gian: </w:t>
+        <w:t xml:space="preserve">được coi là các mối quan hệ trung gian: </w:t>
       </w:r>
       <w:r>
         <w:rPr>
@@ -8404,6 +8706,7 @@
           <w:rFonts w:ascii="Times New Roman" w:hAnsi="Times New Roman" w:cs="Times New Roman"/>
           <w:sz w:val="26"/>
           <w:szCs w:val="26"/>
+          <w:lang w:val="fr-FR"/>
         </w:rPr>
       </w:pPr>
       <w:r>
@@ -8488,6 +8791,7 @@
           <w:i/>
           <w:sz w:val="26"/>
           <w:szCs w:val="26"/>
+          <w:lang w:val="fr-FR"/>
         </w:rPr>
         <w:t>Agnt</w:t>
       </w:r>
@@ -8496,6 +8800,7 @@
           <w:rFonts w:ascii="Times New Roman" w:hAnsi="Times New Roman" w:cs="Times New Roman"/>
           <w:sz w:val="26"/>
           <w:szCs w:val="26"/>
+          <w:lang w:val="fr-FR"/>
         </w:rPr>
         <w:t xml:space="preserve"> và </w:t>
       </w:r>
@@ -8505,6 +8810,7 @@
           <w:i/>
           <w:sz w:val="26"/>
           <w:szCs w:val="26"/>
+          <w:lang w:val="fr-FR"/>
         </w:rPr>
         <w:t xml:space="preserve">Ptnt </w:t>
       </w:r>
@@ -8513,6 +8819,7 @@
           <w:rFonts w:ascii="Times New Roman" w:hAnsi="Times New Roman" w:cs="Times New Roman"/>
           <w:sz w:val="26"/>
           <w:szCs w:val="26"/>
+          <w:lang w:val="fr-FR"/>
         </w:rPr>
         <w:t xml:space="preserve">là hai từ viết tắt của </w:t>
       </w:r>
@@ -8522,6 +8829,7 @@
           <w:i/>
           <w:sz w:val="26"/>
           <w:szCs w:val="26"/>
+          <w:lang w:val="fr-FR"/>
         </w:rPr>
         <w:t>Agent, Patient</w:t>
       </w:r>
@@ -8530,6 +8838,7 @@
           <w:rFonts w:ascii="Times New Roman" w:hAnsi="Times New Roman" w:cs="Times New Roman"/>
           <w:sz w:val="26"/>
           <w:szCs w:val="26"/>
+          <w:lang w:val="fr-FR"/>
         </w:rPr>
         <w:t>. Đây là một cách thể hiện khác của đồ thị so với hình 1. Sau đó, công việc tiếp theo là so sánh ( projection operator) giữa đồ thị CG của câu hỏi với các đồ thị khái niệm CG mỗi câu để tìm câu trả lời.</w:t>
       </w:r>
@@ -8543,13 +8852,15 @@
           <w:rFonts w:ascii="Times New Roman" w:hAnsi="Times New Roman" w:cs="Times New Roman"/>
           <w:sz w:val="26"/>
           <w:szCs w:val="26"/>
-        </w:rPr>
-      </w:pPr>
-      <w:r>
-        <w:rPr>
-          <w:rFonts w:ascii="Times New Roman" w:hAnsi="Times New Roman" w:cs="Times New Roman"/>
-          <w:sz w:val="26"/>
-          <w:szCs w:val="26"/>
+          <w:lang w:val="fr-FR"/>
+        </w:rPr>
+      </w:pPr>
+      <w:r>
+        <w:rPr>
+          <w:rFonts w:ascii="Times New Roman" w:hAnsi="Times New Roman" w:cs="Times New Roman"/>
+          <w:sz w:val="26"/>
+          <w:szCs w:val="26"/>
+          <w:lang w:val="fr-FR"/>
         </w:rPr>
         <w:t>Kết quả bài báo trên đạt được là biểu diễn văn bản và câu hỏi dưới dạng các CG. Bằng cách so sánh giữa các CG, tìm ra câu trả lời. Hướng đi tiếp theo của tác giả là tìm cách tổng hợp lại các câu trả lời với mục đích là đưa ra một câu trả lời duy nhất.</w:t>
       </w:r>
@@ -8566,13 +8877,15 @@
           <w:rFonts w:ascii="Times New Roman" w:hAnsi="Times New Roman" w:cs="Times New Roman"/>
           <w:sz w:val="26"/>
           <w:szCs w:val="26"/>
-        </w:rPr>
-      </w:pPr>
-      <w:r>
-        <w:rPr>
-          <w:rFonts w:ascii="Times New Roman" w:hAnsi="Times New Roman" w:cs="Times New Roman"/>
-          <w:sz w:val="26"/>
-          <w:szCs w:val="26"/>
+          <w:lang w:val="fr-FR"/>
+        </w:rPr>
+      </w:pPr>
+      <w:r>
+        <w:rPr>
+          <w:rFonts w:ascii="Times New Roman" w:hAnsi="Times New Roman" w:cs="Times New Roman"/>
+          <w:sz w:val="26"/>
+          <w:szCs w:val="26"/>
+          <w:lang w:val="fr-FR"/>
         </w:rPr>
         <w:t>Với nghiên cứu trong nước, nhóm tìm hiểu được một đề tài “Xây dựng công cụ tìm kiếm tài liệu học tập bằng các truy vấn ngôn ngữ tự nhiên  trên kho học liệu mở tiếng Việt” [</w:t>
       </w:r>
@@ -8581,6 +8894,7 @@
           <w:rFonts w:ascii="Times New Roman" w:hAnsi="Times New Roman" w:cs="Times New Roman"/>
           <w:sz w:val="26"/>
           <w:szCs w:val="26"/>
+          <w:lang w:val="fr-FR"/>
         </w:rPr>
         <w:t>2</w:t>
       </w:r>
@@ -8589,6 +8903,7 @@
           <w:rFonts w:ascii="Times New Roman" w:hAnsi="Times New Roman" w:cs="Times New Roman"/>
           <w:sz w:val="26"/>
           <w:szCs w:val="26"/>
+          <w:lang w:val="fr-FR"/>
         </w:rPr>
         <w:t xml:space="preserve">]. Với tên đề tài thì hệ thống hỏi đáp mà cô hướng tới là một hệ thống hỏi và trả lời trên ngôn ngữ tiếng việt. </w:t>
       </w:r>
@@ -8602,15 +8917,27 @@
           <w:rFonts w:ascii="Times New Roman" w:hAnsi="Times New Roman" w:cs="Times New Roman"/>
           <w:sz w:val="26"/>
           <w:szCs w:val="26"/>
-        </w:rPr>
-      </w:pPr>
-      <w:r>
-        <w:rPr>
-          <w:rFonts w:ascii="Times New Roman" w:hAnsi="Times New Roman" w:cs="Times New Roman"/>
-          <w:sz w:val="26"/>
-          <w:szCs w:val="26"/>
-        </w:rPr>
-        <w:t>Với cách tiếp cận của đề tài trên, câu hỏi tiếng việt được đưa vào hệ thống phân tích. Một tập 40 luật cú pháp được tác giả tạo ra sẵn. Nếu phân tích được, thành phần sẽ tạo ra một cây cú pháp tương ứng. Từ đó, cây cú pháp được chuyển thành cây sinh mã truy vấn bằng cách ánh xạ lên một số nút của cây cú pháp vào ontology. Cuối cùng, câu truy vấn SPARQL được tạo ra và lấy dữ liệu trả lời.</w:t>
+          <w:lang w:val="fr-FR"/>
+        </w:rPr>
+      </w:pPr>
+      <w:r>
+        <w:rPr>
+          <w:rFonts w:ascii="Times New Roman" w:hAnsi="Times New Roman" w:cs="Times New Roman"/>
+          <w:sz w:val="26"/>
+          <w:szCs w:val="26"/>
+          <w:lang w:val="fr-FR"/>
+        </w:rPr>
+        <w:t xml:space="preserve">Với cách tiếp cận của đề tài trên, câu hỏi tiếng việt được đưa vào hệ thống phân tích. Một tập 40 luật cú pháp được tác giả tạo ra sẵn. Nếu phân tích được, thành phần sẽ tạo ra một cây cú pháp tương ứng. Từ đó, cây cú pháp được chuyển </w:t>
+      </w:r>
+      <w:r>
+        <w:rPr>
+          <w:rFonts w:ascii="Times New Roman" w:hAnsi="Times New Roman" w:cs="Times New Roman"/>
+          <w:sz w:val="26"/>
+          <w:szCs w:val="26"/>
+          <w:lang w:val="fr-FR"/>
+        </w:rPr>
+        <w:lastRenderedPageBreak/>
+        <w:t>thành cây sinh mã truy vấn bằng cách ánh xạ lên một số nút của cây cú pháp vào ontology. Cuối cùng, câu truy vấn SPARQL được tạo ra và lấy dữ liệu trả lời.</w:t>
       </w:r>
     </w:p>
     <w:p>
@@ -8622,15 +8949,16 @@
           <w:rFonts w:ascii="Times New Roman" w:hAnsi="Times New Roman" w:cs="Times New Roman"/>
           <w:sz w:val="26"/>
           <w:szCs w:val="26"/>
-        </w:rPr>
-      </w:pPr>
-      <w:r>
-        <w:rPr>
-          <w:rFonts w:ascii="Times New Roman" w:hAnsi="Times New Roman" w:cs="Times New Roman"/>
-          <w:sz w:val="26"/>
-          <w:szCs w:val="26"/>
-        </w:rPr>
-        <w:lastRenderedPageBreak/>
+          <w:lang w:val="fr-FR"/>
+        </w:rPr>
+      </w:pPr>
+      <w:r>
+        <w:rPr>
+          <w:rFonts w:ascii="Times New Roman" w:hAnsi="Times New Roman" w:cs="Times New Roman"/>
+          <w:sz w:val="26"/>
+          <w:szCs w:val="26"/>
+          <w:lang w:val="fr-FR"/>
+        </w:rPr>
         <w:t>Ontology có thể xem là một kho dữ liệu được lưu trữ dưới dạng ngữ nghĩa. SPARQL là ngôn ngữ để truy vấn vào kho dữ liệu này</w:t>
       </w:r>
       <w:r>
@@ -8638,14 +8966,52 @@
           <w:rFonts w:ascii="Times New Roman" w:hAnsi="Times New Roman" w:cs="Times New Roman"/>
           <w:sz w:val="26"/>
           <w:szCs w:val="26"/>
-        </w:rPr>
-        <w:t xml:space="preserve"> [16,17]</w:t>
-      </w:r>
-      <w:r>
-        <w:rPr>
-          <w:rFonts w:ascii="Times New Roman" w:hAnsi="Times New Roman" w:cs="Times New Roman"/>
-          <w:sz w:val="26"/>
-          <w:szCs w:val="26"/>
+          <w:lang w:val="fr-FR"/>
+        </w:rPr>
+        <w:t xml:space="preserve"> [1</w:t>
+      </w:r>
+      <w:r>
+        <w:rPr>
+          <w:rFonts w:ascii="Times New Roman" w:hAnsi="Times New Roman" w:cs="Times New Roman"/>
+          <w:sz w:val="26"/>
+          <w:szCs w:val="26"/>
+          <w:lang w:val="fr-FR"/>
+        </w:rPr>
+        <w:t>7</w:t>
+      </w:r>
+      <w:r>
+        <w:rPr>
+          <w:rFonts w:ascii="Times New Roman" w:hAnsi="Times New Roman" w:cs="Times New Roman"/>
+          <w:sz w:val="26"/>
+          <w:szCs w:val="26"/>
+          <w:lang w:val="fr-FR"/>
+        </w:rPr>
+        <w:t>,1</w:t>
+      </w:r>
+      <w:r>
+        <w:rPr>
+          <w:rFonts w:ascii="Times New Roman" w:hAnsi="Times New Roman" w:cs="Times New Roman"/>
+          <w:sz w:val="26"/>
+          <w:szCs w:val="26"/>
+          <w:lang w:val="fr-FR"/>
+        </w:rPr>
+        <w:t>8</w:t>
+      </w:r>
+      <w:r>
+        <w:rPr>
+          <w:rFonts w:ascii="Times New Roman" w:hAnsi="Times New Roman" w:cs="Times New Roman"/>
+          <w:sz w:val="26"/>
+          <w:szCs w:val="26"/>
+          <w:lang w:val="fr-FR"/>
+        </w:rPr>
+        <w:t>]</w:t>
+      </w:r>
+      <w:r>
+        <w:rPr>
+          <w:rFonts w:ascii="Times New Roman" w:hAnsi="Times New Roman" w:cs="Times New Roman"/>
+          <w:sz w:val="26"/>
+          <w:szCs w:val="26"/>
+          <w:lang w:val="fr-FR"/>
         </w:rPr>
         <w:t>.</w:t>
       </w:r>
@@ -8659,13 +9025,15 @@
           <w:rFonts w:ascii="Times New Roman" w:hAnsi="Times New Roman" w:cs="Times New Roman"/>
           <w:sz w:val="26"/>
           <w:szCs w:val="26"/>
-        </w:rPr>
-      </w:pPr>
-      <w:r>
-        <w:rPr>
-          <w:rFonts w:ascii="Times New Roman" w:hAnsi="Times New Roman" w:cs="Times New Roman"/>
-          <w:sz w:val="26"/>
-          <w:szCs w:val="26"/>
+          <w:lang w:val="fr-FR"/>
+        </w:rPr>
+      </w:pPr>
+      <w:r>
+        <w:rPr>
+          <w:rFonts w:ascii="Times New Roman" w:hAnsi="Times New Roman" w:cs="Times New Roman"/>
+          <w:sz w:val="26"/>
+          <w:szCs w:val="26"/>
+          <w:lang w:val="fr-FR"/>
         </w:rPr>
         <w:t>Dữ liệu trong đề tài này được lấy từ kho học liệu mở vocw</w:t>
       </w:r>
@@ -8683,6 +9051,7 @@
           <w:rFonts w:ascii="Times New Roman" w:hAnsi="Times New Roman" w:cs="Times New Roman"/>
           <w:sz w:val="26"/>
           <w:szCs w:val="26"/>
+          <w:lang w:val="fr-FR"/>
         </w:rPr>
         <w:t>. Các metadata được rút từ các trang của vocw và cập nhật dữ liệu vào ontology.</w:t>
       </w:r>
@@ -8696,13 +9065,15 @@
           <w:rFonts w:ascii="Times New Roman" w:hAnsi="Times New Roman" w:cs="Times New Roman"/>
           <w:sz w:val="26"/>
           <w:szCs w:val="26"/>
-        </w:rPr>
-      </w:pPr>
-      <w:r>
-        <w:rPr>
-          <w:rFonts w:ascii="Times New Roman" w:hAnsi="Times New Roman" w:cs="Times New Roman"/>
-          <w:sz w:val="26"/>
-          <w:szCs w:val="26"/>
+          <w:lang w:val="fr-FR"/>
+        </w:rPr>
+      </w:pPr>
+      <w:r>
+        <w:rPr>
+          <w:rFonts w:ascii="Times New Roman" w:hAnsi="Times New Roman" w:cs="Times New Roman"/>
+          <w:sz w:val="26"/>
+          <w:szCs w:val="26"/>
+          <w:lang w:val="fr-FR"/>
         </w:rPr>
         <w:t>Kết quả của đề tài trên được đánh giá như sau: với 40 câu hỏi chuẩn thì hệ thống chính xác 100%, với 91 câu hỏi ngẫu nhiên thì độ chính xác là 84,62%. Hướng đi tiếp theo của đề tài là cải thiện bộ phân tích cú pháp với mục đích tạo ra bộ phân tích mạnh hơn và nhanh hơn. Đồng thời, việc mở rộng không gian tìm kiếm cũng được tác giả lưu ý tới.</w:t>
       </w:r>
@@ -8719,13 +9090,15 @@
           <w:rFonts w:ascii="Times New Roman" w:hAnsi="Times New Roman" w:cs="Times New Roman"/>
           <w:sz w:val="26"/>
           <w:szCs w:val="26"/>
-        </w:rPr>
-      </w:pPr>
-      <w:r>
-        <w:rPr>
-          <w:rFonts w:ascii="Times New Roman" w:hAnsi="Times New Roman" w:cs="Times New Roman"/>
-          <w:sz w:val="26"/>
-          <w:szCs w:val="26"/>
+          <w:lang w:val="fr-FR"/>
+        </w:rPr>
+      </w:pPr>
+      <w:r>
+        <w:rPr>
+          <w:rFonts w:ascii="Times New Roman" w:hAnsi="Times New Roman" w:cs="Times New Roman"/>
+          <w:sz w:val="26"/>
+          <w:szCs w:val="26"/>
+          <w:lang w:val="fr-FR"/>
         </w:rPr>
         <w:t>Một đề tài khác là “ Dịch câu truy vấn có cấu trúc sang đồ thị ý niệm: cách tiếp cận ít phụ thuộ</w:t>
       </w:r>
@@ -8734,6 +9107,7 @@
           <w:rFonts w:ascii="Times New Roman" w:hAnsi="Times New Roman" w:cs="Times New Roman"/>
           <w:sz w:val="26"/>
           <w:szCs w:val="26"/>
+          <w:lang w:val="fr-FR"/>
         </w:rPr>
         <w:t>c vào cú pháp”, 2008 [3</w:t>
       </w:r>
@@ -8742,6 +9116,7 @@
           <w:rFonts w:ascii="Times New Roman" w:hAnsi="Times New Roman" w:cs="Times New Roman"/>
           <w:sz w:val="26"/>
           <w:szCs w:val="26"/>
+          <w:lang w:val="fr-FR"/>
         </w:rPr>
         <w:t xml:space="preserve">]. Theo ý kiến của tác giả, việc phân tích cú pháp để hình thành đồ thị ý niệm gặp khó khăn khi các câu truy vấn không đúng cú pháp. Vì thế tác giả đưa ra một phương pháp dịch câu truy vấn sang đồ thị ý niệm mà không dựa trên việc phân tích cú pháp câu. </w:t>
       </w:r>
@@ -8755,13 +9130,15 @@
           <w:rFonts w:ascii="Times New Roman" w:hAnsi="Times New Roman" w:cs="Times New Roman"/>
           <w:sz w:val="26"/>
           <w:szCs w:val="26"/>
-        </w:rPr>
-      </w:pPr>
-      <w:r>
-        <w:rPr>
-          <w:rFonts w:ascii="Times New Roman" w:hAnsi="Times New Roman" w:cs="Times New Roman"/>
-          <w:sz w:val="26"/>
-          <w:szCs w:val="26"/>
+          <w:lang w:val="fr-FR"/>
+        </w:rPr>
+      </w:pPr>
+      <w:r>
+        <w:rPr>
+          <w:rFonts w:ascii="Times New Roman" w:hAnsi="Times New Roman" w:cs="Times New Roman"/>
+          <w:sz w:val="26"/>
+          <w:szCs w:val="26"/>
+          <w:lang w:val="fr-FR"/>
         </w:rPr>
         <w:t>Ở đề tài này, phương pháp tiếp cận dựa trên việc nhận diện các thực thể đặt tên, không đặt tên và từ quan hệ. Sau khi nhận diện được, thao tác tiếp theo là nhận diện lớp của thực thể mà không xác định được nó thuộc lớp nào ( như What, Who ...). Bước kế tiếp là gom các thực thể được cho là giống nhau, xác định những mối quan hệ ẩn mà không được nêu trong câu hỏi. Cuối cùng, xác định quan hệ giữa các thực thể, xóa bỏ những mối quan hệ không thích hợp và xây dựng đồ thị ý niệm.</w:t>
       </w:r>
@@ -8775,13 +9152,15 @@
           <w:rFonts w:ascii="Times New Roman" w:hAnsi="Times New Roman" w:cs="Times New Roman"/>
           <w:sz w:val="26"/>
           <w:szCs w:val="26"/>
-        </w:rPr>
-      </w:pPr>
-      <w:r>
-        <w:rPr>
-          <w:rFonts w:ascii="Times New Roman" w:hAnsi="Times New Roman" w:cs="Times New Roman"/>
-          <w:sz w:val="26"/>
-          <w:szCs w:val="26"/>
+          <w:lang w:val="fr-FR"/>
+        </w:rPr>
+      </w:pPr>
+      <w:r>
+        <w:rPr>
+          <w:rFonts w:ascii="Times New Roman" w:hAnsi="Times New Roman" w:cs="Times New Roman"/>
+          <w:sz w:val="26"/>
+          <w:szCs w:val="26"/>
+          <w:lang w:val="fr-FR"/>
         </w:rPr>
         <w:t>Công cụ đựơc sử dụng trong đề tài này là GATE [</w:t>
       </w:r>
@@ -8790,16 +9169,28 @@
           <w:rFonts w:ascii="Times New Roman" w:hAnsi="Times New Roman" w:cs="Times New Roman"/>
           <w:sz w:val="26"/>
           <w:szCs w:val="26"/>
-        </w:rPr>
-        <w:t>19</w:t>
-      </w:r>
-      <w:r>
-        <w:rPr>
-          <w:rFonts w:ascii="Times New Roman" w:hAnsi="Times New Roman" w:cs="Times New Roman"/>
-          <w:sz w:val="26"/>
-          <w:szCs w:val="26"/>
-        </w:rPr>
-        <w:t>]. Do GATE có khả năng làm việc với Ontology, công cụ OCAT (Ontology-based Corpus Annotation tool) được sử dụng để chú thích các thực thể đặt tên. Ngòai ra, công cụ ANNIE được dùng để nhận diện các từ quan hệ và thực thể không đặt tên bằng các lập ra các danh sách trong Gazetteer. Ontology được sử dụng ở đây có tên là PROTON.</w:t>
+          <w:lang w:val="fr-FR"/>
+        </w:rPr>
+        <w:t>20</w:t>
+      </w:r>
+      <w:r>
+        <w:rPr>
+          <w:rFonts w:ascii="Times New Roman" w:hAnsi="Times New Roman" w:cs="Times New Roman"/>
+          <w:sz w:val="26"/>
+          <w:szCs w:val="26"/>
+          <w:lang w:val="fr-FR"/>
+        </w:rPr>
+        <w:t xml:space="preserve">]. Do GATE có khả năng làm việc với Ontology, công cụ OCAT (Ontology-based Corpus Annotation tool) được sử dụng để chú thích các thực thể đặt tên. Ngòai ra, công cụ ANNIE </w:t>
+      </w:r>
+      <w:r>
+        <w:rPr>
+          <w:rFonts w:ascii="Times New Roman" w:hAnsi="Times New Roman" w:cs="Times New Roman"/>
+          <w:sz w:val="26"/>
+          <w:szCs w:val="26"/>
+          <w:lang w:val="fr-FR"/>
+        </w:rPr>
+        <w:lastRenderedPageBreak/>
+        <w:t>được dùng để nhận diện các từ quan hệ và thực thể không đặt tên bằng các lập ra các danh sách trong Gazetteer. Ontology được sử dụng ở đây có tên là PROTON.</w:t>
       </w:r>
     </w:p>
     <w:p>
@@ -8811,15 +9202,16 @@
           <w:rFonts w:ascii="Times New Roman" w:hAnsi="Times New Roman" w:cs="Times New Roman"/>
           <w:sz w:val="26"/>
           <w:szCs w:val="26"/>
-        </w:rPr>
-      </w:pPr>
-      <w:r>
-        <w:rPr>
-          <w:rFonts w:ascii="Times New Roman" w:hAnsi="Times New Roman" w:cs="Times New Roman"/>
-          <w:sz w:val="26"/>
-          <w:szCs w:val="26"/>
-        </w:rPr>
-        <w:lastRenderedPageBreak/>
+          <w:lang w:val="fr-FR"/>
+        </w:rPr>
+      </w:pPr>
+      <w:r>
+        <w:rPr>
+          <w:rFonts w:ascii="Times New Roman" w:hAnsi="Times New Roman" w:cs="Times New Roman"/>
+          <w:sz w:val="26"/>
+          <w:szCs w:val="26"/>
+          <w:lang w:val="fr-FR"/>
+        </w:rPr>
         <w:t>Tập dữ liệu câu hỏi kiểm nghiệm được lấy từ 440 câu hỏi của TREC 2002 và 445 câu hỏi của TREC 2007.</w:t>
       </w:r>
     </w:p>
@@ -8832,13 +9224,15 @@
           <w:rFonts w:ascii="Times New Roman" w:hAnsi="Times New Roman" w:cs="Times New Roman"/>
           <w:sz w:val="26"/>
           <w:szCs w:val="26"/>
-        </w:rPr>
-      </w:pPr>
-      <w:r>
-        <w:rPr>
-          <w:rFonts w:ascii="Times New Roman" w:hAnsi="Times New Roman" w:cs="Times New Roman"/>
-          <w:sz w:val="26"/>
-          <w:szCs w:val="26"/>
+          <w:lang w:val="fr-FR"/>
+        </w:rPr>
+      </w:pPr>
+      <w:r>
+        <w:rPr>
+          <w:rFonts w:ascii="Times New Roman" w:hAnsi="Times New Roman" w:cs="Times New Roman"/>
+          <w:sz w:val="26"/>
+          <w:szCs w:val="26"/>
+          <w:lang w:val="fr-FR"/>
         </w:rPr>
         <w:t xml:space="preserve"> Việc đánh giá của đề tài dựa trên độ chính xác của việc tạo đồ thị ý niệm. Kết quả của đề tài trên nhóm xin trình bày theo bảng sau: </w:t>
       </w:r>
@@ -8852,13 +9246,15 @@
           <w:rFonts w:ascii="Times New Roman" w:hAnsi="Times New Roman" w:cs="Times New Roman"/>
           <w:sz w:val="26"/>
           <w:szCs w:val="26"/>
-        </w:rPr>
-      </w:pPr>
-      <w:r>
-        <w:rPr>
-          <w:rFonts w:ascii="Times New Roman" w:hAnsi="Times New Roman" w:cs="Times New Roman"/>
-          <w:sz w:val="26"/>
-          <w:szCs w:val="26"/>
+          <w:lang w:val="fr-FR"/>
+        </w:rPr>
+      </w:pPr>
+      <w:r>
+        <w:rPr>
+          <w:rFonts w:ascii="Times New Roman" w:hAnsi="Times New Roman" w:cs="Times New Roman"/>
+          <w:sz w:val="26"/>
+          <w:szCs w:val="26"/>
+          <w:lang w:val="fr-FR"/>
         </w:rPr>
         <w:t>(Quá trình làm giàu Ontology trong nghiên cứu này chủ yếu thủ công bằng cách bổ sung các lớp và mối quan hệ)</w:t>
       </w:r>
@@ -8900,6 +9296,7 @@
                 <w:rFonts w:ascii="Times New Roman" w:hAnsi="Times New Roman" w:cs="Times New Roman"/>
                 <w:sz w:val="26"/>
                 <w:szCs w:val="26"/>
+                <w:lang w:val="fr-FR"/>
               </w:rPr>
             </w:pPr>
           </w:p>
@@ -9292,6 +9689,7 @@
           <w:rFonts w:ascii="Times New Roman" w:hAnsi="Times New Roman" w:cs="Times New Roman"/>
           <w:sz w:val="26"/>
           <w:szCs w:val="26"/>
+          <w:lang w:val="vi-VN"/>
         </w:rPr>
       </w:pPr>
       <w:r>
@@ -9333,6 +9731,7 @@
           <w:rFonts w:ascii="Times New Roman" w:hAnsi="Times New Roman" w:cs="Times New Roman"/>
           <w:sz w:val="26"/>
           <w:szCs w:val="26"/>
+          <w:lang w:val="vi-VN"/>
         </w:rPr>
         <w:t xml:space="preserve"> miễn phí từ dự án</w:t>
       </w:r>
@@ -9369,6 +9768,7 @@
           <w:rFonts w:ascii="Times New Roman" w:hAnsi="Times New Roman" w:cs="Times New Roman"/>
           <w:sz w:val="26"/>
           <w:szCs w:val="26"/>
+          <w:lang w:val="vi-VN"/>
         </w:rPr>
         <w:t xml:space="preserve">33,000 ebooks miễn phí. </w:t>
       </w:r>
@@ -9382,13 +9782,15 @@
           <w:rFonts w:ascii="Times New Roman" w:hAnsi="Times New Roman" w:cs="Times New Roman"/>
           <w:sz w:val="26"/>
           <w:szCs w:val="26"/>
-        </w:rPr>
-      </w:pPr>
-      <w:r>
-        <w:rPr>
-          <w:rFonts w:ascii="Times New Roman" w:hAnsi="Times New Roman" w:cs="Times New Roman"/>
-          <w:sz w:val="26"/>
-          <w:szCs w:val="26"/>
+          <w:lang w:val="vi-VN"/>
+        </w:rPr>
+      </w:pPr>
+      <w:r>
+        <w:rPr>
+          <w:rFonts w:ascii="Times New Roman" w:hAnsi="Times New Roman" w:cs="Times New Roman"/>
+          <w:sz w:val="26"/>
+          <w:szCs w:val="26"/>
+          <w:lang w:val="vi-VN"/>
         </w:rPr>
         <w:t>Cách để hiểu câu truy vấn dưới dạng ngôn ngữ tự nhiên của người dùng được tài liệ</w:t>
       </w:r>
@@ -9397,6 +9799,7 @@
           <w:rFonts w:ascii="Times New Roman" w:hAnsi="Times New Roman" w:cs="Times New Roman"/>
           <w:sz w:val="26"/>
           <w:szCs w:val="26"/>
+          <w:lang w:val="vi-VN"/>
         </w:rPr>
         <w:t>u [1</w:t>
       </w:r>
@@ -9405,8 +9808,19 @@
           <w:rFonts w:ascii="Times New Roman" w:hAnsi="Times New Roman" w:cs="Times New Roman"/>
           <w:sz w:val="26"/>
           <w:szCs w:val="26"/>
-        </w:rPr>
-        <w:t xml:space="preserve">] giải quyết bằng việc xây dựng một tập từ khóa dựa trên các chỉ định từ mà tác giả đã liệt kê. Sau đó, các giá trị hay từ khóa đó được nhận diện thuộc về thuộc tính nào trong bảng cơ sở dữ liệu. </w:t>
+          <w:lang w:val="vi-VN"/>
+        </w:rPr>
+        <w:t xml:space="preserve">] giải quyết bằng việc xây dựng một tập từ khóa dựa trên các chỉ định </w:t>
+      </w:r>
+      <w:r>
+        <w:rPr>
+          <w:rFonts w:ascii="Times New Roman" w:hAnsi="Times New Roman" w:cs="Times New Roman"/>
+          <w:sz w:val="26"/>
+          <w:szCs w:val="26"/>
+          <w:lang w:val="vi-VN"/>
+        </w:rPr>
+        <w:lastRenderedPageBreak/>
+        <w:t xml:space="preserve">từ mà tác giả đã liệt kê. Sau đó, các giá trị hay từ khóa đó được nhận diện thuộc về thuộc tính nào trong bảng cơ sở dữ liệu. </w:t>
       </w:r>
     </w:p>
     <w:p>
@@ -9467,7 +9881,6 @@
           <w:sz w:val="26"/>
           <w:szCs w:val="26"/>
         </w:rPr>
-        <w:lastRenderedPageBreak/>
         <w:t xml:space="preserve">+ </w:t>
       </w:r>
       <w:r>
@@ -9497,10 +9910,10 @@
             <v:path o:extrusionok="f" gradientshapeok="t" o:connecttype="rect"/>
             <o:lock v:ext="edit" aspectratio="t"/>
           </v:shapetype>
-          <v:shape id="_x0000_i1025" type="#_x0000_t75" style="width:9.75pt;height:9.75pt" o:ole="">
+          <v:shape id="_x0000_i1025" type="#_x0000_t75" style="width:9.5pt;height:9.5pt" o:ole="">
             <v:imagedata r:id="rId10" o:title=""/>
           </v:shape>
-          <o:OLEObject Type="Embed" ProgID="Equation.3" ShapeID="_x0000_i1025" DrawAspect="Content" ObjectID="_1354560253" r:id="rId11"/>
+          <o:OLEObject Type="Embed" ProgID="Equation.3" ShapeID="_x0000_i1025" DrawAspect="Content" ObjectID="_1355638248" r:id="rId11"/>
         </w:object>
       </w:r>
       <w:r>
@@ -9519,10 +9932,10 @@
           <w:szCs w:val="26"/>
         </w:rPr>
         <w:object w:dxaOrig="200" w:dyaOrig="200">
-          <v:shape id="_x0000_i1026" type="#_x0000_t75" style="width:9.75pt;height:9.75pt" o:ole="">
+          <v:shape id="_x0000_i1026" type="#_x0000_t75" style="width:9.5pt;height:9.5pt" o:ole="">
             <v:imagedata r:id="rId10" o:title=""/>
           </v:shape>
-          <o:OLEObject Type="Embed" ProgID="Equation.3" ShapeID="_x0000_i1026" DrawAspect="Content" ObjectID="_1354560254" r:id="rId12"/>
+          <o:OLEObject Type="Embed" ProgID="Equation.3" ShapeID="_x0000_i1026" DrawAspect="Content" ObjectID="_1355638249" r:id="rId12"/>
         </w:object>
       </w:r>
       <w:r>
@@ -9766,7 +10179,16 @@
           <w:sz w:val="26"/>
           <w:szCs w:val="26"/>
         </w:rPr>
-        <w:t>], thì việc tạo đồ thị dựa trên nhận diện các thực thể đặt tên, không đặt tên. Các công cụ để nhận diện có thể dùng là Wordnet hay một Ontology (PROTON). Với cách phân tích cú pháp để tạo đồ thị ý niệm của [</w:t>
+        <w:t xml:space="preserve">], thì việc tạo đồ thị dựa trên nhận diện các thực thể đặt tên, không đặt tên. Các công cụ để nhận </w:t>
+      </w:r>
+      <w:r>
+        <w:rPr>
+          <w:rFonts w:ascii="Times New Roman" w:hAnsi="Times New Roman" w:cs="Times New Roman"/>
+          <w:sz w:val="26"/>
+          <w:szCs w:val="26"/>
+        </w:rPr>
+        <w:lastRenderedPageBreak/>
+        <w:t>diện có thể dùng là Wordnet hay một Ontology (PROTON). Với cách phân tích cú pháp để tạo đồ thị ý niệm của [</w:t>
       </w:r>
       <w:r>
         <w:rPr>
@@ -9821,7 +10243,6 @@
           <w:sz w:val="26"/>
           <w:szCs w:val="26"/>
         </w:rPr>
-        <w:lastRenderedPageBreak/>
         <w:t>Tương tự với nghiên cứu của tài liệu [</w:t>
       </w:r>
       <w:r>
@@ -9853,6 +10274,7 @@
           <w:rFonts w:ascii="Times New Roman" w:hAnsi="Times New Roman" w:cs="Times New Roman"/>
           <w:sz w:val="26"/>
           <w:szCs w:val="26"/>
+          <w:lang w:val="de-DE"/>
         </w:rPr>
       </w:pPr>
       <w:r>
@@ -9885,15 +10307,16 @@
           <w:rFonts w:ascii="Times New Roman" w:hAnsi="Times New Roman" w:cs="Times New Roman"/>
           <w:sz w:val="26"/>
           <w:szCs w:val="26"/>
-        </w:rPr>
-      </w:pPr>
-      <w:r>
-        <w:rPr>
-          <w:rFonts w:ascii="Times New Roman" w:hAnsi="Times New Roman" w:cs="Times New Roman"/>
-          <w:sz w:val="26"/>
-          <w:szCs w:val="26"/>
           <w:lang w:val="de-DE"/>
         </w:rPr>
+      </w:pPr>
+      <w:r>
+        <w:rPr>
+          <w:rFonts w:ascii="Times New Roman" w:hAnsi="Times New Roman" w:cs="Times New Roman"/>
+          <w:sz w:val="26"/>
+          <w:szCs w:val="26"/>
+          <w:lang w:val="de-DE"/>
+        </w:rPr>
         <w:t>Ngòai ra, để nhận diện được thực thể đặ</w:t>
       </w:r>
       <w:r>
@@ -9921,7 +10344,7 @@
           <w:szCs w:val="26"/>
           <w:lang w:val="de-DE"/>
         </w:rPr>
-        <w:t xml:space="preserve">[18] </w:t>
+        <w:t>[1</w:t>
       </w:r>
       <w:r>
         <w:rPr>
@@ -9930,6 +10353,24 @@
           <w:szCs w:val="26"/>
           <w:lang w:val="de-DE"/>
         </w:rPr>
+        <w:t>9</w:t>
+      </w:r>
+      <w:r>
+        <w:rPr>
+          <w:rFonts w:ascii="Times New Roman" w:hAnsi="Times New Roman" w:cs="Times New Roman"/>
+          <w:sz w:val="26"/>
+          <w:szCs w:val="26"/>
+          <w:lang w:val="de-DE"/>
+        </w:rPr>
+        <w:t xml:space="preserve">] </w:t>
+      </w:r>
+      <w:r>
+        <w:rPr>
+          <w:rFonts w:ascii="Times New Roman" w:hAnsi="Times New Roman" w:cs="Times New Roman"/>
+          <w:sz w:val="26"/>
+          <w:szCs w:val="26"/>
+          <w:lang w:val="de-DE"/>
+        </w:rPr>
         <w:t>thì ta cần có một từ điển như Wordnet để  nhận diện. Hoặc với một cách khác, ta có thể dùng một ontology như theo tài liệu [</w:t>
       </w:r>
       <w:r>
@@ -9956,15 +10397,16 @@
         <w:pStyle w:val="Heading1"/>
         <w:rPr>
           <w:rFonts w:ascii="Times New Roman" w:hAnsi="Times New Roman" w:cs="Times New Roman"/>
-        </w:rPr>
-      </w:pPr>
-      <w:bookmarkStart w:id="6" w:name="_Toc279733058"/>
+          <w:lang w:val="de-DE"/>
+        </w:rPr>
+      </w:pPr>
     </w:p>
     <w:p>
       <w:pPr>
         <w:pStyle w:val="Heading1"/>
         <w:rPr>
           <w:rFonts w:ascii="Times New Roman" w:hAnsi="Times New Roman" w:cs="Times New Roman"/>
+          <w:lang w:val="de-DE"/>
         </w:rPr>
       </w:pPr>
     </w:p>
@@ -9973,6 +10415,7 @@
         <w:pStyle w:val="Heading1"/>
         <w:rPr>
           <w:rFonts w:ascii="Times New Roman" w:hAnsi="Times New Roman" w:cs="Times New Roman"/>
+          <w:lang w:val="de-DE"/>
         </w:rPr>
       </w:pPr>
     </w:p>
@@ -9981,166 +10424,288 @@
         <w:pStyle w:val="Heading1"/>
         <w:rPr>
           <w:rFonts w:ascii="Times New Roman" w:hAnsi="Times New Roman" w:cs="Times New Roman"/>
-        </w:rPr>
-      </w:pPr>
-    </w:p>
-    <w:p>
-      <w:pPr>
-        <w:rPr>
-          <w:rFonts w:ascii="Times New Roman" w:eastAsiaTheme="majorEastAsia" w:hAnsi="Times New Roman" w:cs="Times New Roman"/>
+          <w:lang w:val="de-DE"/>
+        </w:rPr>
+      </w:pPr>
+    </w:p>
+    <w:p>
+      <w:pPr>
+        <w:rPr>
+          <w:lang w:val="de-DE"/>
+        </w:rPr>
+      </w:pPr>
+    </w:p>
+    <w:p>
+      <w:pPr>
+        <w:pStyle w:val="Heading1"/>
+        <w:spacing w:line="360" w:lineRule="auto"/>
+        <w:rPr>
+          <w:rFonts w:ascii="Times New Roman" w:hAnsi="Times New Roman" w:cs="Times New Roman"/>
+          <w:sz w:val="26"/>
+          <w:szCs w:val="26"/>
+          <w:lang w:val="de-DE"/>
+        </w:rPr>
+      </w:pPr>
+      <w:bookmarkStart w:id="6" w:name="_Toc281895999"/>
+      <w:r>
+        <w:rPr>
+          <w:rFonts w:ascii="Times New Roman" w:hAnsi="Times New Roman" w:cs="Times New Roman"/>
+          <w:sz w:val="26"/>
+          <w:szCs w:val="26"/>
+          <w:lang w:val="de-DE"/>
+        </w:rPr>
+        <w:lastRenderedPageBreak/>
+        <w:t>Ch</w:t>
+      </w:r>
+      <w:r>
+        <w:rPr>
+          <w:rFonts w:ascii="Times New Roman" w:hAnsi="Times New Roman" w:cs="Times New Roman"/>
+          <w:sz w:val="26"/>
+          <w:szCs w:val="26"/>
+          <w:lang w:val="vi-VN"/>
+        </w:rPr>
+        <w:t xml:space="preserve">ương </w:t>
+      </w:r>
+      <w:r>
+        <w:rPr>
+          <w:rFonts w:ascii="Times New Roman" w:hAnsi="Times New Roman" w:cs="Times New Roman"/>
+          <w:sz w:val="26"/>
+          <w:szCs w:val="26"/>
+          <w:lang w:val="de-DE"/>
+        </w:rPr>
+        <w:t>2: Xây dưng hệ thống hỏi đáp để tìm kiếm bài báo</w:t>
+      </w:r>
+      <w:r>
+        <w:rPr>
+          <w:rFonts w:ascii="Times New Roman" w:hAnsi="Times New Roman" w:cs="Times New Roman"/>
+          <w:sz w:val="26"/>
+          <w:szCs w:val="26"/>
+          <w:lang w:val="de-DE"/>
+        </w:rPr>
+        <w:t xml:space="preserve"> khoa học</w:t>
+      </w:r>
+      <w:bookmarkEnd w:id="6"/>
+      <w:r>
+        <w:rPr>
+          <w:rFonts w:ascii="Times New Roman" w:hAnsi="Times New Roman" w:cs="Times New Roman"/>
+          <w:sz w:val="26"/>
+          <w:szCs w:val="26"/>
+          <w:lang w:val="de-DE"/>
+        </w:rPr>
+        <w:t xml:space="preserve"> </w:t>
+      </w:r>
+    </w:p>
+    <w:p>
+      <w:pPr>
+        <w:pStyle w:val="ListParagraph"/>
+        <w:numPr>
+          <w:ilvl w:val="0"/>
+          <w:numId w:val="15"/>
+        </w:numPr>
+        <w:spacing w:line="360" w:lineRule="auto"/>
+        <w:rPr>
+          <w:rFonts w:ascii="Times New Roman" w:hAnsi="Times New Roman" w:cs="Times New Roman"/>
           <w:b/>
-          <w:bCs/>
-          <w:color w:val="365F91" w:themeColor="accent1" w:themeShade="BF"/>
-          <w:sz w:val="28"/>
-          <w:szCs w:val="28"/>
-        </w:rPr>
-      </w:pPr>
-    </w:p>
-    <w:p>
-      <w:pPr>
-        <w:rPr>
-          <w:rFonts w:ascii="Times New Roman" w:eastAsiaTheme="majorEastAsia" w:hAnsi="Times New Roman" w:cs="Times New Roman"/>
+          <w:sz w:val="26"/>
+          <w:szCs w:val="26"/>
+          <w:lang w:val="de-DE"/>
+        </w:rPr>
+      </w:pPr>
+      <w:r>
+        <w:rPr>
+          <w:rFonts w:ascii="Times New Roman" w:hAnsi="Times New Roman" w:cs="Times New Roman"/>
           <w:b/>
-          <w:bCs/>
-          <w:color w:val="365F91" w:themeColor="accent1" w:themeShade="BF"/>
-          <w:sz w:val="28"/>
-          <w:szCs w:val="28"/>
-        </w:rPr>
-      </w:pPr>
-    </w:p>
-    <w:p>
-      <w:pPr>
-        <w:rPr>
-          <w:rFonts w:ascii="Times New Roman" w:eastAsiaTheme="majorEastAsia" w:hAnsi="Times New Roman" w:cs="Times New Roman"/>
+          <w:sz w:val="26"/>
+          <w:szCs w:val="26"/>
+          <w:lang w:val="de-DE"/>
+        </w:rPr>
+        <w:t xml:space="preserve"> </w:t>
+      </w:r>
+      <w:r>
+        <w:rPr>
+          <w:rFonts w:ascii="Times New Roman" w:hAnsi="Times New Roman" w:cs="Times New Roman"/>
           <w:b/>
-          <w:bCs/>
-          <w:color w:val="365F91" w:themeColor="accent1" w:themeShade="BF"/>
-          <w:sz w:val="28"/>
-          <w:szCs w:val="28"/>
-        </w:rPr>
-      </w:pPr>
-    </w:p>
-    <w:p>
-      <w:pPr>
-        <w:rPr>
-          <w:rFonts w:ascii="Times New Roman" w:eastAsiaTheme="majorEastAsia" w:hAnsi="Times New Roman" w:cs="Times New Roman"/>
+          <w:sz w:val="26"/>
+          <w:szCs w:val="26"/>
+          <w:lang w:val="de-DE"/>
+        </w:rPr>
+        <w:t>Cơ sở lý thuyết và các thuật ngữ liên quan</w:t>
+      </w:r>
+    </w:p>
+    <w:p>
+      <w:pPr>
+        <w:pStyle w:val="ListParagraph"/>
+        <w:numPr>
+          <w:ilvl w:val="0"/>
+          <w:numId w:val="15"/>
+        </w:numPr>
+        <w:spacing w:line="360" w:lineRule="auto"/>
+        <w:rPr>
+          <w:rFonts w:ascii="Times New Roman" w:hAnsi="Times New Roman" w:cs="Times New Roman"/>
           <w:b/>
-          <w:bCs/>
-          <w:color w:val="365F91" w:themeColor="accent1" w:themeShade="BF"/>
-          <w:sz w:val="28"/>
-          <w:szCs w:val="28"/>
-        </w:rPr>
-      </w:pPr>
-    </w:p>
-    <w:p>
-      <w:pPr>
-        <w:rPr>
-          <w:rFonts w:ascii="Times New Roman" w:eastAsiaTheme="majorEastAsia" w:hAnsi="Times New Roman" w:cs="Times New Roman"/>
+          <w:sz w:val="26"/>
+          <w:szCs w:val="26"/>
+          <w:lang w:val="de-DE"/>
+        </w:rPr>
+      </w:pPr>
+      <w:r>
+        <w:rPr>
+          <w:rFonts w:ascii="Times New Roman" w:hAnsi="Times New Roman" w:cs="Times New Roman"/>
           <w:b/>
-          <w:bCs/>
-          <w:color w:val="365F91" w:themeColor="accent1" w:themeShade="BF"/>
-          <w:sz w:val="28"/>
-          <w:szCs w:val="28"/>
-        </w:rPr>
-      </w:pPr>
-    </w:p>
-    <w:p>
-      <w:pPr>
-        <w:rPr>
-          <w:rFonts w:ascii="Times New Roman" w:eastAsiaTheme="majorEastAsia" w:hAnsi="Times New Roman" w:cs="Times New Roman"/>
+          <w:sz w:val="26"/>
+          <w:szCs w:val="26"/>
+          <w:lang w:val="de-DE"/>
+        </w:rPr>
+        <w:t xml:space="preserve"> Tổng quan về hệ thống</w:t>
+      </w:r>
+    </w:p>
+    <w:p>
+      <w:pPr>
+        <w:pStyle w:val="ListParagraph"/>
+        <w:numPr>
+          <w:ilvl w:val="0"/>
+          <w:numId w:val="15"/>
+        </w:numPr>
+        <w:spacing w:line="360" w:lineRule="auto"/>
+        <w:rPr>
+          <w:rFonts w:ascii="Times New Roman" w:hAnsi="Times New Roman" w:cs="Times New Roman"/>
           <w:b/>
-          <w:bCs/>
-          <w:color w:val="365F91" w:themeColor="accent1" w:themeShade="BF"/>
-          <w:sz w:val="28"/>
-          <w:szCs w:val="28"/>
-        </w:rPr>
-      </w:pPr>
-    </w:p>
-    <w:p>
-      <w:pPr>
-        <w:rPr>
-          <w:rFonts w:ascii="Times New Roman" w:eastAsiaTheme="majorEastAsia" w:hAnsi="Times New Roman" w:cs="Times New Roman"/>
+          <w:sz w:val="26"/>
+          <w:szCs w:val="26"/>
+          <w:lang w:val="de-DE"/>
+        </w:rPr>
+      </w:pPr>
+      <w:r>
+        <w:rPr>
+          <w:rFonts w:ascii="Times New Roman" w:hAnsi="Times New Roman" w:cs="Times New Roman"/>
           <w:b/>
-          <w:bCs/>
-          <w:color w:val="365F91" w:themeColor="accent1" w:themeShade="BF"/>
-          <w:sz w:val="28"/>
-          <w:szCs w:val="28"/>
-        </w:rPr>
-      </w:pPr>
-    </w:p>
-    <w:p>
-      <w:pPr>
-        <w:rPr>
-          <w:rFonts w:ascii="Times New Roman" w:eastAsiaTheme="majorEastAsia" w:hAnsi="Times New Roman" w:cs="Times New Roman"/>
-          <w:b/>
-          <w:bCs/>
-          <w:color w:val="365F91" w:themeColor="accent1" w:themeShade="BF"/>
-          <w:sz w:val="28"/>
-          <w:szCs w:val="28"/>
-        </w:rPr>
-      </w:pPr>
-    </w:p>
-    <w:p>
-      <w:pPr>
-        <w:rPr>
-          <w:rFonts w:ascii="Times New Roman" w:eastAsiaTheme="majorEastAsia" w:hAnsi="Times New Roman" w:cs="Times New Roman"/>
-          <w:b/>
-          <w:bCs/>
-          <w:color w:val="365F91" w:themeColor="accent1" w:themeShade="BF"/>
-          <w:sz w:val="28"/>
-          <w:szCs w:val="28"/>
-        </w:rPr>
-      </w:pPr>
-    </w:p>
-    <w:p>
-      <w:pPr>
-        <w:rPr>
-          <w:rFonts w:ascii="Times New Roman" w:eastAsiaTheme="majorEastAsia" w:hAnsi="Times New Roman" w:cs="Times New Roman"/>
-          <w:b/>
-          <w:bCs/>
-          <w:color w:val="365F91" w:themeColor="accent1" w:themeShade="BF"/>
-          <w:sz w:val="28"/>
-          <w:szCs w:val="28"/>
-        </w:rPr>
-      </w:pPr>
-    </w:p>
-    <w:p>
-      <w:pPr>
-        <w:rPr>
-          <w:rFonts w:ascii="Times New Roman" w:eastAsiaTheme="majorEastAsia" w:hAnsi="Times New Roman" w:cs="Times New Roman"/>
-          <w:b/>
-          <w:bCs/>
-          <w:color w:val="365F91" w:themeColor="accent1" w:themeShade="BF"/>
-          <w:sz w:val="28"/>
-          <w:szCs w:val="28"/>
-        </w:rPr>
-      </w:pPr>
-    </w:p>
-    <w:p>
-      <w:pPr>
-        <w:rPr>
-          <w:rFonts w:ascii="Times New Roman" w:eastAsiaTheme="majorEastAsia" w:hAnsi="Times New Roman" w:cs="Times New Roman"/>
-          <w:b/>
-          <w:bCs/>
-          <w:color w:val="365F91" w:themeColor="accent1" w:themeShade="BF"/>
-          <w:sz w:val="28"/>
-          <w:szCs w:val="28"/>
-        </w:rPr>
-      </w:pPr>
-    </w:p>
-    <w:p>
-      <w:pPr>
-        <w:rPr>
-          <w:rFonts w:ascii="Times New Roman" w:eastAsiaTheme="majorEastAsia" w:hAnsi="Times New Roman" w:cs="Times New Roman"/>
-          <w:b/>
-          <w:bCs/>
-          <w:color w:val="365F91" w:themeColor="accent1" w:themeShade="BF"/>
-          <w:sz w:val="28"/>
-          <w:szCs w:val="28"/>
-        </w:rPr>
-      </w:pPr>
-    </w:p>
-    <w:p/>
+          <w:sz w:val="26"/>
+          <w:szCs w:val="26"/>
+          <w:lang w:val="de-DE"/>
+        </w:rPr>
+        <w:t xml:space="preserve"> Thiết kế cài đặt hệ thống</w:t>
+      </w:r>
+    </w:p>
+    <w:p>
+      <w:pPr>
+        <w:pStyle w:val="ListParagraph"/>
+        <w:rPr>
+          <w:lang w:val="de-DE"/>
+        </w:rPr>
+      </w:pPr>
+    </w:p>
+    <w:p>
+      <w:pPr>
+        <w:rPr>
+          <w:lang w:val="de-DE"/>
+        </w:rPr>
+      </w:pPr>
+    </w:p>
+    <w:p>
+      <w:pPr>
+        <w:rPr>
+          <w:lang w:val="de-DE"/>
+        </w:rPr>
+      </w:pPr>
+    </w:p>
+    <w:p>
+      <w:pPr>
+        <w:rPr>
+          <w:lang w:val="de-DE"/>
+        </w:rPr>
+      </w:pPr>
+    </w:p>
+    <w:p>
+      <w:pPr>
+        <w:rPr>
+          <w:lang w:val="de-DE"/>
+        </w:rPr>
+      </w:pPr>
+    </w:p>
+    <w:p>
+      <w:pPr>
+        <w:rPr>
+          <w:lang w:val="de-DE"/>
+        </w:rPr>
+      </w:pPr>
+    </w:p>
+    <w:p>
+      <w:pPr>
+        <w:rPr>
+          <w:lang w:val="de-DE"/>
+        </w:rPr>
+      </w:pPr>
+    </w:p>
+    <w:p>
+      <w:pPr>
+        <w:rPr>
+          <w:lang w:val="de-DE"/>
+        </w:rPr>
+      </w:pPr>
+    </w:p>
+    <w:p>
+      <w:pPr>
+        <w:rPr>
+          <w:lang w:val="de-DE"/>
+        </w:rPr>
+      </w:pPr>
+    </w:p>
+    <w:p>
+      <w:pPr>
+        <w:rPr>
+          <w:lang w:val="de-DE"/>
+        </w:rPr>
+      </w:pPr>
+    </w:p>
+    <w:p>
+      <w:pPr>
+        <w:rPr>
+          <w:lang w:val="de-DE"/>
+        </w:rPr>
+      </w:pPr>
+    </w:p>
+    <w:p>
+      <w:pPr>
+        <w:rPr>
+          <w:lang w:val="de-DE"/>
+        </w:rPr>
+      </w:pPr>
+    </w:p>
+    <w:p>
+      <w:pPr>
+        <w:rPr>
+          <w:lang w:val="de-DE"/>
+        </w:rPr>
+      </w:pPr>
+    </w:p>
+    <w:p>
+      <w:pPr>
+        <w:rPr>
+          <w:lang w:val="de-DE"/>
+        </w:rPr>
+      </w:pPr>
+    </w:p>
+    <w:p>
+      <w:pPr>
+        <w:rPr>
+          <w:lang w:val="de-DE"/>
+        </w:rPr>
+      </w:pPr>
+    </w:p>
+    <w:p>
+      <w:pPr>
+        <w:rPr>
+          <w:lang w:val="de-DE"/>
+        </w:rPr>
+      </w:pPr>
+    </w:p>
+    <w:p>
+      <w:pPr>
+        <w:rPr>
+          <w:lang w:val="de-DE"/>
+        </w:rPr>
+      </w:pPr>
+    </w:p>
     <w:p>
       <w:pPr>
         <w:pStyle w:val="Heading1"/>
@@ -10148,13 +10713,14 @@
           <w:rFonts w:ascii="Times New Roman" w:hAnsi="Times New Roman" w:cs="Times New Roman"/>
         </w:rPr>
       </w:pPr>
+      <w:bookmarkStart w:id="7" w:name="_Toc281896000"/>
       <w:r>
         <w:rPr>
           <w:rFonts w:ascii="Times New Roman" w:hAnsi="Times New Roman" w:cs="Times New Roman"/>
         </w:rPr>
         <w:t>Tham Khảo</w:t>
       </w:r>
-      <w:bookmarkEnd w:id="6"/>
+      <w:bookmarkEnd w:id="7"/>
     </w:p>
     <w:p>
       <w:pPr>
@@ -10323,6 +10889,7 @@
           <w:sz w:val="26"/>
           <w:szCs w:val="26"/>
         </w:rPr>
+        <w:lastRenderedPageBreak/>
         <w:t>Tiếng Anh</w:t>
       </w:r>
     </w:p>
@@ -10640,12 +11207,44 @@
           <w:ilvl w:val="0"/>
           <w:numId w:val="11"/>
         </w:numPr>
-        <w:rPr>
-          <w:rFonts w:ascii="Times New Roman" w:hAnsi="Times New Roman" w:cs="Times New Roman"/>
-          <w:sz w:val="26"/>
-          <w:szCs w:val="26"/>
-        </w:rPr>
-      </w:pPr>
+        <w:spacing w:line="360" w:lineRule="auto"/>
+        <w:rPr>
+          <w:rFonts w:ascii="Times New Roman" w:hAnsi="Times New Roman"/>
+          <w:sz w:val="26"/>
+          <w:szCs w:val="26"/>
+        </w:rPr>
+      </w:pPr>
+      <w:r>
+        <w:rPr>
+          <w:rFonts w:ascii="Times New Roman" w:hAnsi="Times New Roman"/>
+          <w:sz w:val="26"/>
+          <w:szCs w:val="26"/>
+        </w:rPr>
+        <w:t>Lorand Dali, Delia Rusu, Blaz Fortuna, Dunja Mladenic and Marko Grobelnik (2009) “ Question Answering Based on Semantic Grahps”.</w:t>
+      </w:r>
+    </w:p>
+    <w:p>
+      <w:pPr>
+        <w:pStyle w:val="ListParagraph"/>
+        <w:numPr>
+          <w:ilvl w:val="0"/>
+          <w:numId w:val="11"/>
+        </w:numPr>
+        <w:spacing w:line="360" w:lineRule="auto"/>
+        <w:rPr>
+          <w:rFonts w:ascii="Times New Roman" w:hAnsi="Times New Roman"/>
+          <w:sz w:val="26"/>
+          <w:szCs w:val="26"/>
+        </w:rPr>
+      </w:pPr>
+      <w:r>
+        <w:rPr>
+          <w:rFonts w:ascii="Times New Roman" w:hAnsi="Times New Roman"/>
+          <w:sz w:val="26"/>
+          <w:szCs w:val="26"/>
+        </w:rPr>
+        <w:t>Delia Rusu, Lorand Dali, Blaz Fortuna, Marko Grobelnik, Dunja Mladenic (2007) “Triplet Extraction from Sentences”.</w:t>
+      </w:r>
     </w:p>
     <w:p>
       <w:pPr>
@@ -10663,7 +11262,6 @@
           <w:sz w:val="26"/>
           <w:szCs w:val="26"/>
         </w:rPr>
-        <w:lastRenderedPageBreak/>
         <w:t>Online</w:t>
       </w:r>
     </w:p>
@@ -11863,6 +12461,92 @@
     </w:lvl>
   </w:abstractNum>
   <w:abstractNum w:abstractNumId="4">
+    <w:nsid w:val="0CE26409"/>
+    <w:multiLevelType w:val="hybridMultilevel"/>
+    <w:tmpl w:val="DE90DF16"/>
+    <w:lvl w:ilvl="0" w:tplc="0409000F">
+      <w:start w:val="1"/>
+      <w:numFmt w:val="decimal"/>
+      <w:lvlText w:val="%1."/>
+      <w:lvlJc w:val="left"/>
+      <w:pPr>
+        <w:ind w:left="720" w:hanging="360"/>
+      </w:pPr>
+    </w:lvl>
+    <w:lvl w:ilvl="1" w:tplc="04090019" w:tentative="1">
+      <w:start w:val="1"/>
+      <w:numFmt w:val="lowerLetter"/>
+      <w:lvlText w:val="%2."/>
+      <w:lvlJc w:val="left"/>
+      <w:pPr>
+        <w:ind w:left="1440" w:hanging="360"/>
+      </w:pPr>
+    </w:lvl>
+    <w:lvl w:ilvl="2" w:tplc="0409001B" w:tentative="1">
+      <w:start w:val="1"/>
+      <w:numFmt w:val="lowerRoman"/>
+      <w:lvlText w:val="%3."/>
+      <w:lvlJc w:val="right"/>
+      <w:pPr>
+        <w:ind w:left="2160" w:hanging="180"/>
+      </w:pPr>
+    </w:lvl>
+    <w:lvl w:ilvl="3" w:tplc="0409000F" w:tentative="1">
+      <w:start w:val="1"/>
+      <w:numFmt w:val="decimal"/>
+      <w:lvlText w:val="%4."/>
+      <w:lvlJc w:val="left"/>
+      <w:pPr>
+        <w:ind w:left="2880" w:hanging="360"/>
+      </w:pPr>
+    </w:lvl>
+    <w:lvl w:ilvl="4" w:tplc="04090019" w:tentative="1">
+      <w:start w:val="1"/>
+      <w:numFmt w:val="lowerLetter"/>
+      <w:lvlText w:val="%5."/>
+      <w:lvlJc w:val="left"/>
+      <w:pPr>
+        <w:ind w:left="3600" w:hanging="360"/>
+      </w:pPr>
+    </w:lvl>
+    <w:lvl w:ilvl="5" w:tplc="0409001B" w:tentative="1">
+      <w:start w:val="1"/>
+      <w:numFmt w:val="lowerRoman"/>
+      <w:lvlText w:val="%6."/>
+      <w:lvlJc w:val="right"/>
+      <w:pPr>
+        <w:ind w:left="4320" w:hanging="180"/>
+      </w:pPr>
+    </w:lvl>
+    <w:lvl w:ilvl="6" w:tplc="0409000F" w:tentative="1">
+      <w:start w:val="1"/>
+      <w:numFmt w:val="decimal"/>
+      <w:lvlText w:val="%7."/>
+      <w:lvlJc w:val="left"/>
+      <w:pPr>
+        <w:ind w:left="5040" w:hanging="360"/>
+      </w:pPr>
+    </w:lvl>
+    <w:lvl w:ilvl="7" w:tplc="04090019" w:tentative="1">
+      <w:start w:val="1"/>
+      <w:numFmt w:val="lowerLetter"/>
+      <w:lvlText w:val="%8."/>
+      <w:lvlJc w:val="left"/>
+      <w:pPr>
+        <w:ind w:left="5760" w:hanging="360"/>
+      </w:pPr>
+    </w:lvl>
+    <w:lvl w:ilvl="8" w:tplc="0409001B" w:tentative="1">
+      <w:start w:val="1"/>
+      <w:numFmt w:val="lowerRoman"/>
+      <w:lvlText w:val="%9."/>
+      <w:lvlJc w:val="right"/>
+      <w:pPr>
+        <w:ind w:left="6480" w:hanging="180"/>
+      </w:pPr>
+    </w:lvl>
+  </w:abstractNum>
+  <w:abstractNum w:abstractNumId="5">
     <w:nsid w:val="25E57AF6"/>
     <w:multiLevelType w:val="hybridMultilevel"/>
     <w:tmpl w:val="109EF33E"/>
@@ -11948,7 +12632,7 @@
       </w:pPr>
     </w:lvl>
   </w:abstractNum>
-  <w:abstractNum w:abstractNumId="5">
+  <w:abstractNum w:abstractNumId="6">
     <w:nsid w:val="2A1F2EF4"/>
     <w:multiLevelType w:val="hybridMultilevel"/>
     <w:tmpl w:val="E7181462"/>
@@ -12061,7 +12745,7 @@
       </w:rPr>
     </w:lvl>
   </w:abstractNum>
-  <w:abstractNum w:abstractNumId="6">
+  <w:abstractNum w:abstractNumId="7">
     <w:nsid w:val="33FA2C50"/>
     <w:multiLevelType w:val="hybridMultilevel"/>
     <w:tmpl w:val="8654C9EE"/>
@@ -12150,7 +12834,7 @@
       </w:pPr>
     </w:lvl>
   </w:abstractNum>
-  <w:abstractNum w:abstractNumId="7">
+  <w:abstractNum w:abstractNumId="8">
     <w:nsid w:val="37284117"/>
     <w:multiLevelType w:val="hybridMultilevel"/>
     <w:tmpl w:val="6D2CB354"/>
@@ -12263,7 +12947,7 @@
       </w:rPr>
     </w:lvl>
   </w:abstractNum>
-  <w:abstractNum w:abstractNumId="8">
+  <w:abstractNum w:abstractNumId="9">
     <w:nsid w:val="39BB75F8"/>
     <w:multiLevelType w:val="multilevel"/>
     <w:tmpl w:val="0409001F"/>
@@ -12352,7 +13036,96 @@
       </w:pPr>
     </w:lvl>
   </w:abstractNum>
-  <w:abstractNum w:abstractNumId="9">
+  <w:abstractNum w:abstractNumId="10">
+    <w:nsid w:val="3B5031C0"/>
+    <w:multiLevelType w:val="hybridMultilevel"/>
+    <w:tmpl w:val="7F624D68"/>
+    <w:lvl w:ilvl="0" w:tplc="DCAAEB5A">
+      <w:start w:val="1"/>
+      <w:numFmt w:val="decimal"/>
+      <w:lvlText w:val="2.%1"/>
+      <w:lvlJc w:val="left"/>
+      <w:pPr>
+        <w:ind w:left="720" w:hanging="360"/>
+      </w:pPr>
+      <w:rPr>
+        <w:rFonts w:hint="default"/>
+      </w:rPr>
+    </w:lvl>
+    <w:lvl w:ilvl="1" w:tplc="04090019" w:tentative="1">
+      <w:start w:val="1"/>
+      <w:numFmt w:val="lowerLetter"/>
+      <w:lvlText w:val="%2."/>
+      <w:lvlJc w:val="left"/>
+      <w:pPr>
+        <w:ind w:left="1440" w:hanging="360"/>
+      </w:pPr>
+    </w:lvl>
+    <w:lvl w:ilvl="2" w:tplc="0409001B" w:tentative="1">
+      <w:start w:val="1"/>
+      <w:numFmt w:val="lowerRoman"/>
+      <w:lvlText w:val="%3."/>
+      <w:lvlJc w:val="right"/>
+      <w:pPr>
+        <w:ind w:left="2160" w:hanging="180"/>
+      </w:pPr>
+    </w:lvl>
+    <w:lvl w:ilvl="3" w:tplc="0409000F" w:tentative="1">
+      <w:start w:val="1"/>
+      <w:numFmt w:val="decimal"/>
+      <w:lvlText w:val="%4."/>
+      <w:lvlJc w:val="left"/>
+      <w:pPr>
+        <w:ind w:left="2880" w:hanging="360"/>
+      </w:pPr>
+    </w:lvl>
+    <w:lvl w:ilvl="4" w:tplc="04090019" w:tentative="1">
+      <w:start w:val="1"/>
+      <w:numFmt w:val="lowerLetter"/>
+      <w:lvlText w:val="%5."/>
+      <w:lvlJc w:val="left"/>
+      <w:pPr>
+        <w:ind w:left="3600" w:hanging="360"/>
+      </w:pPr>
+    </w:lvl>
+    <w:lvl w:ilvl="5" w:tplc="0409001B" w:tentative="1">
+      <w:start w:val="1"/>
+      <w:numFmt w:val="lowerRoman"/>
+      <w:lvlText w:val="%6."/>
+      <w:lvlJc w:val="right"/>
+      <w:pPr>
+        <w:ind w:left="4320" w:hanging="180"/>
+      </w:pPr>
+    </w:lvl>
+    <w:lvl w:ilvl="6" w:tplc="0409000F" w:tentative="1">
+      <w:start w:val="1"/>
+      <w:numFmt w:val="decimal"/>
+      <w:lvlText w:val="%7."/>
+      <w:lvlJc w:val="left"/>
+      <w:pPr>
+        <w:ind w:left="5040" w:hanging="360"/>
+      </w:pPr>
+    </w:lvl>
+    <w:lvl w:ilvl="7" w:tplc="04090019" w:tentative="1">
+      <w:start w:val="1"/>
+      <w:numFmt w:val="lowerLetter"/>
+      <w:lvlText w:val="%8."/>
+      <w:lvlJc w:val="left"/>
+      <w:pPr>
+        <w:ind w:left="5760" w:hanging="360"/>
+      </w:pPr>
+    </w:lvl>
+    <w:lvl w:ilvl="8" w:tplc="0409001B" w:tentative="1">
+      <w:start w:val="1"/>
+      <w:numFmt w:val="lowerRoman"/>
+      <w:lvlText w:val="%9."/>
+      <w:lvlJc w:val="right"/>
+      <w:pPr>
+        <w:ind w:left="6480" w:hanging="180"/>
+      </w:pPr>
+    </w:lvl>
+  </w:abstractNum>
+  <w:abstractNum w:abstractNumId="11">
     <w:nsid w:val="49F32882"/>
     <w:multiLevelType w:val="hybridMultilevel"/>
     <w:tmpl w:val="0882CAE4"/>
@@ -12465,7 +13238,93 @@
       </w:rPr>
     </w:lvl>
   </w:abstractNum>
-  <w:abstractNum w:abstractNumId="10">
+  <w:abstractNum w:abstractNumId="12">
+    <w:nsid w:val="4D167ED4"/>
+    <w:multiLevelType w:val="hybridMultilevel"/>
+    <w:tmpl w:val="53E00B44"/>
+    <w:lvl w:ilvl="0" w:tplc="0409000F">
+      <w:start w:val="1"/>
+      <w:numFmt w:val="decimal"/>
+      <w:lvlText w:val="%1."/>
+      <w:lvlJc w:val="left"/>
+      <w:pPr>
+        <w:ind w:left="720" w:hanging="360"/>
+      </w:pPr>
+    </w:lvl>
+    <w:lvl w:ilvl="1" w:tplc="04090019" w:tentative="1">
+      <w:start w:val="1"/>
+      <w:numFmt w:val="lowerLetter"/>
+      <w:lvlText w:val="%2."/>
+      <w:lvlJc w:val="left"/>
+      <w:pPr>
+        <w:ind w:left="1440" w:hanging="360"/>
+      </w:pPr>
+    </w:lvl>
+    <w:lvl w:ilvl="2" w:tplc="0409001B" w:tentative="1">
+      <w:start w:val="1"/>
+      <w:numFmt w:val="lowerRoman"/>
+      <w:lvlText w:val="%3."/>
+      <w:lvlJc w:val="right"/>
+      <w:pPr>
+        <w:ind w:left="2160" w:hanging="180"/>
+      </w:pPr>
+    </w:lvl>
+    <w:lvl w:ilvl="3" w:tplc="0409000F" w:tentative="1">
+      <w:start w:val="1"/>
+      <w:numFmt w:val="decimal"/>
+      <w:lvlText w:val="%4."/>
+      <w:lvlJc w:val="left"/>
+      <w:pPr>
+        <w:ind w:left="2880" w:hanging="360"/>
+      </w:pPr>
+    </w:lvl>
+    <w:lvl w:ilvl="4" w:tplc="04090019" w:tentative="1">
+      <w:start w:val="1"/>
+      <w:numFmt w:val="lowerLetter"/>
+      <w:lvlText w:val="%5."/>
+      <w:lvlJc w:val="left"/>
+      <w:pPr>
+        <w:ind w:left="3600" w:hanging="360"/>
+      </w:pPr>
+    </w:lvl>
+    <w:lvl w:ilvl="5" w:tplc="0409001B" w:tentative="1">
+      <w:start w:val="1"/>
+      <w:numFmt w:val="lowerRoman"/>
+      <w:lvlText w:val="%6."/>
+      <w:lvlJc w:val="right"/>
+      <w:pPr>
+        <w:ind w:left="4320" w:hanging="180"/>
+      </w:pPr>
+    </w:lvl>
+    <w:lvl w:ilvl="6" w:tplc="0409000F" w:tentative="1">
+      <w:start w:val="1"/>
+      <w:numFmt w:val="decimal"/>
+      <w:lvlText w:val="%7."/>
+      <w:lvlJc w:val="left"/>
+      <w:pPr>
+        <w:ind w:left="5040" w:hanging="360"/>
+      </w:pPr>
+    </w:lvl>
+    <w:lvl w:ilvl="7" w:tplc="04090019" w:tentative="1">
+      <w:start w:val="1"/>
+      <w:numFmt w:val="lowerLetter"/>
+      <w:lvlText w:val="%8."/>
+      <w:lvlJc w:val="left"/>
+      <w:pPr>
+        <w:ind w:left="5760" w:hanging="360"/>
+      </w:pPr>
+    </w:lvl>
+    <w:lvl w:ilvl="8" w:tplc="0409001B" w:tentative="1">
+      <w:start w:val="1"/>
+      <w:numFmt w:val="lowerRoman"/>
+      <w:lvlText w:val="%9."/>
+      <w:lvlJc w:val="right"/>
+      <w:pPr>
+        <w:ind w:left="6480" w:hanging="180"/>
+      </w:pPr>
+    </w:lvl>
+  </w:abstractNum>
+  <w:abstractNum w:abstractNumId="13">
     <w:nsid w:val="5FA20FB9"/>
     <w:multiLevelType w:val="hybridMultilevel"/>
     <w:tmpl w:val="982E989A"/>
@@ -12578,38 +13437,136 @@
       </w:rPr>
     </w:lvl>
   </w:abstractNum>
+  <w:abstractNum w:abstractNumId="14">
+    <w:nsid w:val="667E333C"/>
+    <w:multiLevelType w:val="hybridMultilevel"/>
+    <w:tmpl w:val="81EA76B4"/>
+    <w:lvl w:ilvl="0" w:tplc="0409000F">
+      <w:start w:val="1"/>
+      <w:numFmt w:val="decimal"/>
+      <w:lvlText w:val="%1."/>
+      <w:lvlJc w:val="left"/>
+      <w:pPr>
+        <w:ind w:left="720" w:hanging="360"/>
+      </w:pPr>
+    </w:lvl>
+    <w:lvl w:ilvl="1" w:tplc="04090019" w:tentative="1">
+      <w:start w:val="1"/>
+      <w:numFmt w:val="lowerLetter"/>
+      <w:lvlText w:val="%2."/>
+      <w:lvlJc w:val="left"/>
+      <w:pPr>
+        <w:ind w:left="1440" w:hanging="360"/>
+      </w:pPr>
+    </w:lvl>
+    <w:lvl w:ilvl="2" w:tplc="0409001B" w:tentative="1">
+      <w:start w:val="1"/>
+      <w:numFmt w:val="lowerRoman"/>
+      <w:lvlText w:val="%3."/>
+      <w:lvlJc w:val="right"/>
+      <w:pPr>
+        <w:ind w:left="2160" w:hanging="180"/>
+      </w:pPr>
+    </w:lvl>
+    <w:lvl w:ilvl="3" w:tplc="0409000F" w:tentative="1">
+      <w:start w:val="1"/>
+      <w:numFmt w:val="decimal"/>
+      <w:lvlText w:val="%4."/>
+      <w:lvlJc w:val="left"/>
+      <w:pPr>
+        <w:ind w:left="2880" w:hanging="360"/>
+      </w:pPr>
+    </w:lvl>
+    <w:lvl w:ilvl="4" w:tplc="04090019" w:tentative="1">
+      <w:start w:val="1"/>
+      <w:numFmt w:val="lowerLetter"/>
+      <w:lvlText w:val="%5."/>
+      <w:lvlJc w:val="left"/>
+      <w:pPr>
+        <w:ind w:left="3600" w:hanging="360"/>
+      </w:pPr>
+    </w:lvl>
+    <w:lvl w:ilvl="5" w:tplc="0409001B" w:tentative="1">
+      <w:start w:val="1"/>
+      <w:numFmt w:val="lowerRoman"/>
+      <w:lvlText w:val="%6."/>
+      <w:lvlJc w:val="right"/>
+      <w:pPr>
+        <w:ind w:left="4320" w:hanging="180"/>
+      </w:pPr>
+    </w:lvl>
+    <w:lvl w:ilvl="6" w:tplc="0409000F" w:tentative="1">
+      <w:start w:val="1"/>
+      <w:numFmt w:val="decimal"/>
+      <w:lvlText w:val="%7."/>
+      <w:lvlJc w:val="left"/>
+      <w:pPr>
+        <w:ind w:left="5040" w:hanging="360"/>
+      </w:pPr>
+    </w:lvl>
+    <w:lvl w:ilvl="7" w:tplc="04090019" w:tentative="1">
+      <w:start w:val="1"/>
+      <w:numFmt w:val="lowerLetter"/>
+      <w:lvlText w:val="%8."/>
+      <w:lvlJc w:val="left"/>
+      <w:pPr>
+        <w:ind w:left="5760" w:hanging="360"/>
+      </w:pPr>
+    </w:lvl>
+    <w:lvl w:ilvl="8" w:tplc="0409001B" w:tentative="1">
+      <w:start w:val="1"/>
+      <w:numFmt w:val="lowerRoman"/>
+      <w:lvlText w:val="%9."/>
+      <w:lvlJc w:val="right"/>
+      <w:pPr>
+        <w:ind w:left="6480" w:hanging="180"/>
+      </w:pPr>
+    </w:lvl>
+  </w:abstractNum>
   <w:num w:numId="1">
     <w:abstractNumId w:val="3"/>
   </w:num>
   <w:num w:numId="2">
+    <w:abstractNumId w:val="11"/>
+  </w:num>
+  <w:num w:numId="3">
     <w:abstractNumId w:val="9"/>
   </w:num>
-  <w:num w:numId="3">
-    <w:abstractNumId w:val="8"/>
-  </w:num>
   <w:num w:numId="4">
-    <w:abstractNumId w:val="10"/>
+    <w:abstractNumId w:val="13"/>
   </w:num>
   <w:num w:numId="5">
-    <w:abstractNumId w:val="7"/>
+    <w:abstractNumId w:val="8"/>
   </w:num>
   <w:num w:numId="6">
     <w:abstractNumId w:val="1"/>
   </w:num>
   <w:num w:numId="7">
-    <w:abstractNumId w:val="4"/>
+    <w:abstractNumId w:val="5"/>
   </w:num>
   <w:num w:numId="8">
     <w:abstractNumId w:val="2"/>
   </w:num>
   <w:num w:numId="9">
-    <w:abstractNumId w:val="5"/>
+    <w:abstractNumId w:val="6"/>
   </w:num>
   <w:num w:numId="10">
     <w:abstractNumId w:val="0"/>
   </w:num>
   <w:num w:numId="11">
-    <w:abstractNumId w:val="6"/>
+    <w:abstractNumId w:val="7"/>
+  </w:num>
+  <w:num w:numId="12">
+    <w:abstractNumId w:val="4"/>
+  </w:num>
+  <w:num w:numId="13">
+    <w:abstractNumId w:val="14"/>
+  </w:num>
+  <w:num w:numId="14">
+    <w:abstractNumId w:val="12"/>
+  </w:num>
+  <w:num w:numId="15">
+    <w:abstractNumId w:val="10"/>
   </w:num>
 </w:numbering>
 </file>

</xml_diff>

<commit_message>
add new document : viet paper
</commit_message>
<xml_diff>
--- a/De Cuong/bao cao luan van/Chuong I.docx
+++ b/De Cuong/bao cao luan van/Chuong I.docx
@@ -55,12 +55,11 @@
           <w:r>
             <w:fldChar w:fldCharType="separate"/>
           </w:r>
-          <w:hyperlink w:anchor="_Toc281895993" w:history="1">
+          <w:hyperlink w:anchor="_Toc281898419" w:history="1">
             <w:r>
               <w:rPr>
                 <w:rStyle w:val="Hyperlink"/>
                 <w:rFonts w:ascii="Times New Roman" w:hAnsi="Times New Roman" w:cs="Times New Roman"/>
-                <w:b/>
                 <w:noProof/>
               </w:rPr>
               <w:t>Ch</w:t>
@@ -69,7 +68,6 @@
               <w:rPr>
                 <w:rStyle w:val="Hyperlink"/>
                 <w:rFonts w:ascii="Times New Roman" w:hAnsi="Times New Roman" w:cs="Times New Roman"/>
-                <w:b/>
                 <w:noProof/>
                 <w:lang w:val="vi-VN"/>
               </w:rPr>
@@ -79,7 +77,6 @@
               <w:rPr>
                 <w:rStyle w:val="Hyperlink"/>
                 <w:rFonts w:ascii="Times New Roman" w:hAnsi="Times New Roman" w:cs="Times New Roman"/>
-                <w:b/>
                 <w:noProof/>
               </w:rPr>
               <w:t>: Tổng quan về đề tài</w:t>
@@ -103,7 +100,7 @@
                 <w:noProof/>
                 <w:webHidden/>
               </w:rPr>
-              <w:instrText xml:space="preserve"> PAGEREF _Toc281895993 \h </w:instrText>
+              <w:instrText xml:space="preserve"> PAGEREF _Toc281898419 \h </w:instrText>
             </w:r>
             <w:r>
               <w:rPr>
@@ -145,7 +142,7 @@
               <w:noProof/>
             </w:rPr>
           </w:pPr>
-          <w:hyperlink w:anchor="_Toc281895994" w:history="1">
+          <w:hyperlink w:anchor="_Toc281898420" w:history="1">
             <w:r>
               <w:rPr>
                 <w:rStyle w:val="Hyperlink"/>
@@ -189,7 +186,7 @@
                 <w:noProof/>
                 <w:webHidden/>
               </w:rPr>
-              <w:instrText xml:space="preserve"> PAGEREF _Toc281895994 \h </w:instrText>
+              <w:instrText xml:space="preserve"> PAGEREF _Toc281898420 \h </w:instrText>
             </w:r>
             <w:r>
               <w:rPr>
@@ -231,7 +228,7 @@
               <w:noProof/>
             </w:rPr>
           </w:pPr>
-          <w:hyperlink w:anchor="_Toc281895995" w:history="1">
+          <w:hyperlink w:anchor="_Toc281898421" w:history="1">
             <w:r>
               <w:rPr>
                 <w:rStyle w:val="Hyperlink"/>
@@ -275,7 +272,7 @@
                 <w:noProof/>
                 <w:webHidden/>
               </w:rPr>
-              <w:instrText xml:space="preserve"> PAGEREF _Toc281895995 \h </w:instrText>
+              <w:instrText xml:space="preserve"> PAGEREF _Toc281898421 \h </w:instrText>
             </w:r>
             <w:r>
               <w:rPr>
@@ -317,7 +314,7 @@
               <w:noProof/>
             </w:rPr>
           </w:pPr>
-          <w:hyperlink w:anchor="_Toc281895996" w:history="1">
+          <w:hyperlink w:anchor="_Toc281898422" w:history="1">
             <w:r>
               <w:rPr>
                 <w:rStyle w:val="Hyperlink"/>
@@ -361,7 +358,7 @@
                 <w:noProof/>
                 <w:webHidden/>
               </w:rPr>
-              <w:instrText xml:space="preserve"> PAGEREF _Toc281895996 \h </w:instrText>
+              <w:instrText xml:space="preserve"> PAGEREF _Toc281898422 \h </w:instrText>
             </w:r>
             <w:r>
               <w:rPr>
@@ -403,7 +400,7 @@
               <w:noProof/>
             </w:rPr>
           </w:pPr>
-          <w:hyperlink w:anchor="_Toc281895997" w:history="1">
+          <w:hyperlink w:anchor="_Toc281898423" w:history="1">
             <w:r>
               <w:rPr>
                 <w:rStyle w:val="Hyperlink"/>
@@ -447,7 +444,7 @@
                 <w:noProof/>
                 <w:webHidden/>
               </w:rPr>
-              <w:instrText xml:space="preserve"> PAGEREF _Toc281895997 \h </w:instrText>
+              <w:instrText xml:space="preserve"> PAGEREF _Toc281898423 \h </w:instrText>
             </w:r>
             <w:r>
               <w:rPr>
@@ -489,7 +486,7 @@
               <w:noProof/>
             </w:rPr>
           </w:pPr>
-          <w:hyperlink w:anchor="_Toc281895998" w:history="1">
+          <w:hyperlink w:anchor="_Toc281898424" w:history="1">
             <w:r>
               <w:rPr>
                 <w:rStyle w:val="Hyperlink"/>
@@ -533,7 +530,7 @@
                 <w:noProof/>
                 <w:webHidden/>
               </w:rPr>
-              <w:instrText xml:space="preserve"> PAGEREF _Toc281895998 \h </w:instrText>
+              <w:instrText xml:space="preserve"> PAGEREF _Toc281898424 \h </w:instrText>
             </w:r>
             <w:r>
               <w:rPr>
@@ -571,11 +568,99 @@
               <w:tab w:val="right" w:leader="dot" w:pos="9019"/>
             </w:tabs>
             <w:rPr>
-              <w:b/>
               <w:noProof/>
             </w:rPr>
           </w:pPr>
-          <w:hyperlink w:anchor="_Toc281895999" w:history="1">
+          <w:hyperlink w:anchor="_Toc281898425" w:history="1">
+            <w:r>
+              <w:rPr>
+                <w:rStyle w:val="Hyperlink"/>
+                <w:rFonts w:ascii="Times New Roman" w:hAnsi="Times New Roman" w:cs="Times New Roman"/>
+                <w:noProof/>
+                <w:lang w:val="de-DE"/>
+              </w:rPr>
+              <w:t>Ch</w:t>
+            </w:r>
+            <w:r>
+              <w:rPr>
+                <w:rStyle w:val="Hyperlink"/>
+                <w:rFonts w:ascii="Times New Roman" w:hAnsi="Times New Roman" w:cs="Times New Roman"/>
+                <w:noProof/>
+                <w:lang w:val="vi-VN"/>
+              </w:rPr>
+              <w:t xml:space="preserve">ương </w:t>
+            </w:r>
+            <w:r>
+              <w:rPr>
+                <w:rStyle w:val="Hyperlink"/>
+                <w:rFonts w:ascii="Times New Roman" w:hAnsi="Times New Roman" w:cs="Times New Roman"/>
+                <w:noProof/>
+                <w:lang w:val="de-DE"/>
+              </w:rPr>
+              <w:t>2: Xây dưng hệ thống hỏi đáp để tìm kiếm bài báo khoa học</w:t>
+            </w:r>
+            <w:r>
+              <w:rPr>
+                <w:noProof/>
+                <w:webHidden/>
+              </w:rPr>
+              <w:tab/>
+            </w:r>
+            <w:r>
+              <w:rPr>
+                <w:noProof/>
+                <w:webHidden/>
+              </w:rPr>
+              <w:fldChar w:fldCharType="begin"/>
+            </w:r>
+            <w:r>
+              <w:rPr>
+                <w:noProof/>
+                <w:webHidden/>
+              </w:rPr>
+              <w:instrText xml:space="preserve"> PAGEREF _Toc281898425 \h </w:instrText>
+            </w:r>
+            <w:r>
+              <w:rPr>
+                <w:noProof/>
+                <w:webHidden/>
+              </w:rPr>
+            </w:r>
+            <w:r>
+              <w:rPr>
+                <w:noProof/>
+                <w:webHidden/>
+              </w:rPr>
+              <w:fldChar w:fldCharType="separate"/>
+            </w:r>
+            <w:r>
+              <w:rPr>
+                <w:noProof/>
+                <w:webHidden/>
+              </w:rPr>
+              <w:t>17</w:t>
+            </w:r>
+            <w:r>
+              <w:rPr>
+                <w:noProof/>
+                <w:webHidden/>
+              </w:rPr>
+              <w:fldChar w:fldCharType="end"/>
+            </w:r>
+          </w:hyperlink>
+        </w:p>
+        <w:p>
+          <w:pPr>
+            <w:pStyle w:val="TOC1"/>
+            <w:tabs>
+              <w:tab w:val="left" w:pos="660"/>
+              <w:tab w:val="right" w:leader="dot" w:pos="9019"/>
+            </w:tabs>
+            <w:rPr>
+              <w:noProof/>
+            </w:rPr>
+          </w:pPr>
+          <w:hyperlink w:anchor="_Toc281898426" w:history="1">
             <w:r>
               <w:rPr>
                 <w:rStyle w:val="Hyperlink"/>
@@ -584,17 +669,13 @@
                 <w:noProof/>
                 <w:lang w:val="de-DE"/>
               </w:rPr>
-              <w:t>Ch</w:t>
-            </w:r>
-            <w:r>
-              <w:rPr>
-                <w:rStyle w:val="Hyperlink"/>
-                <w:rFonts w:ascii="Times New Roman" w:hAnsi="Times New Roman" w:cs="Times New Roman"/>
-                <w:b/>
+              <w:t>2.1</w:t>
+            </w:r>
+            <w:r>
+              <w:rPr>
                 <w:noProof/>
-                <w:lang w:val="vi-VN"/>
-              </w:rPr>
-              <w:t xml:space="preserve">ương </w:t>
+              </w:rPr>
+              <w:tab/>
             </w:r>
             <w:r>
               <w:rPr>
@@ -604,58 +685,579 @@
                 <w:noProof/>
                 <w:lang w:val="de-DE"/>
               </w:rPr>
-              <w:t>2: Xây dưng hệ thống hỏi đáp để tìm kiếm bài báo khoa học</w:t>
-            </w:r>
-            <w:r>
-              <w:rPr>
+              <w:t>Cơ sở lý thuyết và các thuật ngữ liên quan</w:t>
+            </w:r>
+            <w:r>
+              <w:rPr>
+                <w:noProof/>
+                <w:webHidden/>
+              </w:rPr>
+              <w:tab/>
+            </w:r>
+            <w:r>
+              <w:rPr>
+                <w:noProof/>
+                <w:webHidden/>
+              </w:rPr>
+              <w:fldChar w:fldCharType="begin"/>
+            </w:r>
+            <w:r>
+              <w:rPr>
+                <w:noProof/>
+                <w:webHidden/>
+              </w:rPr>
+              <w:instrText xml:space="preserve"> PAGEREF _Toc281898426 \h </w:instrText>
+            </w:r>
+            <w:r>
+              <w:rPr>
+                <w:noProof/>
+                <w:webHidden/>
+              </w:rPr>
+            </w:r>
+            <w:r>
+              <w:rPr>
+                <w:noProof/>
+                <w:webHidden/>
+              </w:rPr>
+              <w:fldChar w:fldCharType="separate"/>
+            </w:r>
+            <w:r>
+              <w:rPr>
+                <w:noProof/>
+                <w:webHidden/>
+              </w:rPr>
+              <w:t>17</w:t>
+            </w:r>
+            <w:r>
+              <w:rPr>
+                <w:noProof/>
+                <w:webHidden/>
+              </w:rPr>
+              <w:fldChar w:fldCharType="end"/>
+            </w:r>
+          </w:hyperlink>
+        </w:p>
+        <w:p>
+          <w:pPr>
+            <w:pStyle w:val="TOC2"/>
+            <w:tabs>
+              <w:tab w:val="left" w:pos="1100"/>
+              <w:tab w:val="right" w:leader="dot" w:pos="9019"/>
+            </w:tabs>
+            <w:rPr>
+              <w:noProof/>
+            </w:rPr>
+          </w:pPr>
+          <w:hyperlink w:anchor="_Toc281898427" w:history="1">
+            <w:r>
+              <w:rPr>
+                <w:rStyle w:val="Hyperlink"/>
+                <w:rFonts w:ascii="Times New Roman" w:hAnsi="Times New Roman" w:cs="Times New Roman"/>
                 <w:b/>
                 <w:noProof/>
-                <w:webHidden/>
+                <w:lang w:val="de-DE"/>
+              </w:rPr>
+              <w:t>2.1.1</w:t>
+            </w:r>
+            <w:r>
+              <w:rPr>
+                <w:noProof/>
               </w:rPr>
               <w:tab/>
             </w:r>
             <w:r>
               <w:rPr>
+                <w:rStyle w:val="Hyperlink"/>
+                <w:rFonts w:ascii="Times New Roman" w:hAnsi="Times New Roman" w:cs="Times New Roman"/>
                 <w:b/>
                 <w:noProof/>
+                <w:lang w:val="de-DE"/>
+              </w:rPr>
+              <w:t>Thực thể đặt tên</w:t>
+            </w:r>
+            <w:r>
+              <w:rPr>
+                <w:noProof/>
                 <w:webHidden/>
               </w:rPr>
+              <w:tab/>
+            </w:r>
+            <w:r>
+              <w:rPr>
+                <w:noProof/>
+                <w:webHidden/>
+              </w:rPr>
               <w:fldChar w:fldCharType="begin"/>
             </w:r>
             <w:r>
               <w:rPr>
+                <w:noProof/>
+                <w:webHidden/>
+              </w:rPr>
+              <w:instrText xml:space="preserve"> PAGEREF _Toc281898427 \h </w:instrText>
+            </w:r>
+            <w:r>
+              <w:rPr>
+                <w:noProof/>
+                <w:webHidden/>
+              </w:rPr>
+            </w:r>
+            <w:r>
+              <w:rPr>
+                <w:noProof/>
+                <w:webHidden/>
+              </w:rPr>
+              <w:fldChar w:fldCharType="separate"/>
+            </w:r>
+            <w:r>
+              <w:rPr>
+                <w:noProof/>
+                <w:webHidden/>
+              </w:rPr>
+              <w:t>17</w:t>
+            </w:r>
+            <w:r>
+              <w:rPr>
+                <w:noProof/>
+                <w:webHidden/>
+              </w:rPr>
+              <w:fldChar w:fldCharType="end"/>
+            </w:r>
+          </w:hyperlink>
+        </w:p>
+        <w:p>
+          <w:pPr>
+            <w:pStyle w:val="TOC2"/>
+            <w:tabs>
+              <w:tab w:val="left" w:pos="1100"/>
+              <w:tab w:val="right" w:leader="dot" w:pos="9019"/>
+            </w:tabs>
+            <w:rPr>
+              <w:noProof/>
+            </w:rPr>
+          </w:pPr>
+          <w:hyperlink w:anchor="_Toc281898428" w:history="1">
+            <w:r>
+              <w:rPr>
+                <w:rStyle w:val="Hyperlink"/>
+                <w:rFonts w:ascii="Times New Roman" w:hAnsi="Times New Roman" w:cs="Times New Roman"/>
                 <w:b/>
                 <w:noProof/>
-                <w:webHidden/>
-              </w:rPr>
-              <w:instrText xml:space="preserve"> PAGEREF _Toc281895999 \h </w:instrText>
-            </w:r>
-            <w:r>
-              <w:rPr>
+                <w:lang w:val="de-DE"/>
+              </w:rPr>
+              <w:t>2.1.2</w:t>
+            </w:r>
+            <w:r>
+              <w:rPr>
+                <w:noProof/>
+              </w:rPr>
+              <w:tab/>
+            </w:r>
+            <w:r>
+              <w:rPr>
+                <w:rStyle w:val="Hyperlink"/>
+                <w:rFonts w:ascii="Times New Roman" w:hAnsi="Times New Roman" w:cs="Times New Roman"/>
                 <w:b/>
                 <w:noProof/>
+                <w:lang w:val="de-DE"/>
+              </w:rPr>
+              <w:t>Pos Tagger</w:t>
+            </w:r>
+            <w:r>
+              <w:rPr>
+                <w:noProof/>
                 <w:webHidden/>
               </w:rPr>
-            </w:r>
-            <w:r>
-              <w:rPr>
+              <w:tab/>
+            </w:r>
+            <w:r>
+              <w:rPr>
+                <w:noProof/>
+                <w:webHidden/>
+              </w:rPr>
+              <w:fldChar w:fldCharType="begin"/>
+            </w:r>
+            <w:r>
+              <w:rPr>
+                <w:noProof/>
+                <w:webHidden/>
+              </w:rPr>
+              <w:instrText xml:space="preserve"> PAGEREF _Toc281898428 \h </w:instrText>
+            </w:r>
+            <w:r>
+              <w:rPr>
+                <w:noProof/>
+                <w:webHidden/>
+              </w:rPr>
+            </w:r>
+            <w:r>
+              <w:rPr>
+                <w:noProof/>
+                <w:webHidden/>
+              </w:rPr>
+              <w:fldChar w:fldCharType="separate"/>
+            </w:r>
+            <w:r>
+              <w:rPr>
+                <w:noProof/>
+                <w:webHidden/>
+              </w:rPr>
+              <w:t>17</w:t>
+            </w:r>
+            <w:r>
+              <w:rPr>
+                <w:noProof/>
+                <w:webHidden/>
+              </w:rPr>
+              <w:fldChar w:fldCharType="end"/>
+            </w:r>
+          </w:hyperlink>
+        </w:p>
+        <w:p>
+          <w:pPr>
+            <w:pStyle w:val="TOC2"/>
+            <w:tabs>
+              <w:tab w:val="left" w:pos="1100"/>
+              <w:tab w:val="right" w:leader="dot" w:pos="9019"/>
+            </w:tabs>
+            <w:rPr>
+              <w:noProof/>
+            </w:rPr>
+          </w:pPr>
+          <w:hyperlink w:anchor="_Toc281898429" w:history="1">
+            <w:r>
+              <w:rPr>
+                <w:rStyle w:val="Hyperlink"/>
+                <w:rFonts w:ascii="Times New Roman" w:hAnsi="Times New Roman" w:cs="Times New Roman"/>
                 <w:b/>
                 <w:noProof/>
-                <w:webHidden/>
-              </w:rPr>
-              <w:fldChar w:fldCharType="separate"/>
-            </w:r>
-            <w:r>
-              <w:rPr>
+                <w:lang w:val="de-DE"/>
+              </w:rPr>
+              <w:t>2.1.3</w:t>
+            </w:r>
+            <w:r>
+              <w:rPr>
+                <w:noProof/>
+              </w:rPr>
+              <w:tab/>
+            </w:r>
+            <w:r>
+              <w:rPr>
+                <w:rStyle w:val="Hyperlink"/>
+                <w:rFonts w:ascii="Times New Roman" w:hAnsi="Times New Roman" w:cs="Times New Roman"/>
                 <w:b/>
                 <w:noProof/>
+                <w:lang w:val="de-DE"/>
+              </w:rPr>
+              <w:t>Bộ ba quan hệ</w:t>
+            </w:r>
+            <w:r>
+              <w:rPr>
+                <w:noProof/>
                 <w:webHidden/>
               </w:rPr>
+              <w:tab/>
+            </w:r>
+            <w:r>
+              <w:rPr>
+                <w:noProof/>
+                <w:webHidden/>
+              </w:rPr>
+              <w:fldChar w:fldCharType="begin"/>
+            </w:r>
+            <w:r>
+              <w:rPr>
+                <w:noProof/>
+                <w:webHidden/>
+              </w:rPr>
+              <w:instrText xml:space="preserve"> PAGEREF _Toc281898429 \h </w:instrText>
+            </w:r>
+            <w:r>
+              <w:rPr>
+                <w:noProof/>
+                <w:webHidden/>
+              </w:rPr>
+            </w:r>
+            <w:r>
+              <w:rPr>
+                <w:noProof/>
+                <w:webHidden/>
+              </w:rPr>
+              <w:fldChar w:fldCharType="separate"/>
+            </w:r>
+            <w:r>
+              <w:rPr>
+                <w:noProof/>
+                <w:webHidden/>
+              </w:rPr>
               <w:t>17</w:t>
             </w:r>
             <w:r>
               <w:rPr>
+                <w:noProof/>
+                <w:webHidden/>
+              </w:rPr>
+              <w:fldChar w:fldCharType="end"/>
+            </w:r>
+          </w:hyperlink>
+        </w:p>
+        <w:p>
+          <w:pPr>
+            <w:pStyle w:val="TOC2"/>
+            <w:tabs>
+              <w:tab w:val="left" w:pos="1100"/>
+              <w:tab w:val="right" w:leader="dot" w:pos="9019"/>
+            </w:tabs>
+            <w:rPr>
+              <w:noProof/>
+            </w:rPr>
+          </w:pPr>
+          <w:hyperlink w:anchor="_Toc281898430" w:history="1">
+            <w:r>
+              <w:rPr>
+                <w:rStyle w:val="Hyperlink"/>
+                <w:rFonts w:ascii="Times New Roman" w:hAnsi="Times New Roman" w:cs="Times New Roman"/>
                 <w:b/>
+                <w:noProof/>
+                <w:lang w:val="de-DE"/>
+              </w:rPr>
+              <w:t>2.1.4</w:t>
+            </w:r>
+            <w:r>
+              <w:rPr>
+                <w:noProof/>
+              </w:rPr>
+              <w:tab/>
+            </w:r>
+            <w:r>
+              <w:rPr>
+                <w:rStyle w:val="Hyperlink"/>
+                <w:rFonts w:ascii="Times New Roman" w:hAnsi="Times New Roman" w:cs="Times New Roman"/>
+                <w:b/>
+                <w:noProof/>
+                <w:lang w:val="de-DE"/>
+              </w:rPr>
+              <w:t>Wordnet và Similarity Wordnet</w:t>
+            </w:r>
+            <w:r>
+              <w:rPr>
+                <w:noProof/>
+                <w:webHidden/>
+              </w:rPr>
+              <w:tab/>
+            </w:r>
+            <w:r>
+              <w:rPr>
+                <w:noProof/>
+                <w:webHidden/>
+              </w:rPr>
+              <w:fldChar w:fldCharType="begin"/>
+            </w:r>
+            <w:r>
+              <w:rPr>
+                <w:noProof/>
+                <w:webHidden/>
+              </w:rPr>
+              <w:instrText xml:space="preserve"> PAGEREF _Toc281898430 \h </w:instrText>
+            </w:r>
+            <w:r>
+              <w:rPr>
+                <w:noProof/>
+                <w:webHidden/>
+              </w:rPr>
+            </w:r>
+            <w:r>
+              <w:rPr>
+                <w:noProof/>
+                <w:webHidden/>
+              </w:rPr>
+              <w:fldChar w:fldCharType="separate"/>
+            </w:r>
+            <w:r>
+              <w:rPr>
+                <w:noProof/>
+                <w:webHidden/>
+              </w:rPr>
+              <w:t>17</w:t>
+            </w:r>
+            <w:r>
+              <w:rPr>
+                <w:noProof/>
+                <w:webHidden/>
+              </w:rPr>
+              <w:fldChar w:fldCharType="end"/>
+            </w:r>
+          </w:hyperlink>
+        </w:p>
+        <w:p>
+          <w:pPr>
+            <w:pStyle w:val="TOC1"/>
+            <w:tabs>
+              <w:tab w:val="left" w:pos="660"/>
+              <w:tab w:val="right" w:leader="dot" w:pos="9019"/>
+            </w:tabs>
+            <w:rPr>
+              <w:noProof/>
+            </w:rPr>
+          </w:pPr>
+          <w:hyperlink w:anchor="_Toc281898431" w:history="1">
+            <w:r>
+              <w:rPr>
+                <w:rStyle w:val="Hyperlink"/>
+                <w:rFonts w:ascii="Times New Roman" w:hAnsi="Times New Roman" w:cs="Times New Roman"/>
+                <w:b/>
+                <w:noProof/>
+                <w:lang w:val="de-DE"/>
+              </w:rPr>
+              <w:t>2.2</w:t>
+            </w:r>
+            <w:r>
+              <w:rPr>
+                <w:noProof/>
+              </w:rPr>
+              <w:tab/>
+            </w:r>
+            <w:r>
+              <w:rPr>
+                <w:rStyle w:val="Hyperlink"/>
+                <w:rFonts w:ascii="Times New Roman" w:hAnsi="Times New Roman" w:cs="Times New Roman"/>
+                <w:b/>
+                <w:noProof/>
+                <w:lang w:val="de-DE"/>
+              </w:rPr>
+              <w:t>Tổng quan về hệ thống</w:t>
+            </w:r>
+            <w:r>
+              <w:rPr>
+                <w:noProof/>
+                <w:webHidden/>
+              </w:rPr>
+              <w:tab/>
+            </w:r>
+            <w:r>
+              <w:rPr>
+                <w:noProof/>
+                <w:webHidden/>
+              </w:rPr>
+              <w:fldChar w:fldCharType="begin"/>
+            </w:r>
+            <w:r>
+              <w:rPr>
+                <w:noProof/>
+                <w:webHidden/>
+              </w:rPr>
+              <w:instrText xml:space="preserve"> PAGEREF _Toc281898431 \h </w:instrText>
+            </w:r>
+            <w:r>
+              <w:rPr>
+                <w:noProof/>
+                <w:webHidden/>
+              </w:rPr>
+            </w:r>
+            <w:r>
+              <w:rPr>
+                <w:noProof/>
+                <w:webHidden/>
+              </w:rPr>
+              <w:fldChar w:fldCharType="separate"/>
+            </w:r>
+            <w:r>
+              <w:rPr>
+                <w:noProof/>
+                <w:webHidden/>
+              </w:rPr>
+              <w:t>17</w:t>
+            </w:r>
+            <w:r>
+              <w:rPr>
+                <w:noProof/>
+                <w:webHidden/>
+              </w:rPr>
+              <w:fldChar w:fldCharType="end"/>
+            </w:r>
+          </w:hyperlink>
+        </w:p>
+        <w:p>
+          <w:pPr>
+            <w:pStyle w:val="TOC1"/>
+            <w:tabs>
+              <w:tab w:val="left" w:pos="660"/>
+              <w:tab w:val="right" w:leader="dot" w:pos="9019"/>
+            </w:tabs>
+            <w:rPr>
+              <w:noProof/>
+            </w:rPr>
+          </w:pPr>
+          <w:hyperlink w:anchor="_Toc281898432" w:history="1">
+            <w:r>
+              <w:rPr>
+                <w:rStyle w:val="Hyperlink"/>
+                <w:rFonts w:ascii="Times New Roman" w:hAnsi="Times New Roman" w:cs="Times New Roman"/>
+                <w:b/>
+                <w:noProof/>
+                <w:lang w:val="de-DE"/>
+              </w:rPr>
+              <w:t>2.3</w:t>
+            </w:r>
+            <w:r>
+              <w:rPr>
+                <w:noProof/>
+              </w:rPr>
+              <w:tab/>
+            </w:r>
+            <w:r>
+              <w:rPr>
+                <w:rStyle w:val="Hyperlink"/>
+                <w:rFonts w:ascii="Times New Roman" w:hAnsi="Times New Roman" w:cs="Times New Roman"/>
+                <w:b/>
+                <w:noProof/>
+                <w:lang w:val="de-DE"/>
+              </w:rPr>
+              <w:t>Thiết kế cài đặt hệ thống</w:t>
+            </w:r>
+            <w:r>
+              <w:rPr>
+                <w:noProof/>
+                <w:webHidden/>
+              </w:rPr>
+              <w:tab/>
+            </w:r>
+            <w:r>
+              <w:rPr>
+                <w:noProof/>
+                <w:webHidden/>
+              </w:rPr>
+              <w:fldChar w:fldCharType="begin"/>
+            </w:r>
+            <w:r>
+              <w:rPr>
+                <w:noProof/>
+                <w:webHidden/>
+              </w:rPr>
+              <w:instrText xml:space="preserve"> PAGEREF _Toc281898432 \h </w:instrText>
+            </w:r>
+            <w:r>
+              <w:rPr>
+                <w:noProof/>
+                <w:webHidden/>
+              </w:rPr>
+            </w:r>
+            <w:r>
+              <w:rPr>
+                <w:noProof/>
+                <w:webHidden/>
+              </w:rPr>
+              <w:fldChar w:fldCharType="separate"/>
+            </w:r>
+            <w:r>
+              <w:rPr>
+                <w:noProof/>
+                <w:webHidden/>
+              </w:rPr>
+              <w:t>17</w:t>
+            </w:r>
+            <w:r>
+              <w:rPr>
                 <w:noProof/>
                 <w:webHidden/>
               </w:rPr>
@@ -670,23 +1272,20 @@
               <w:tab w:val="right" w:leader="dot" w:pos="9019"/>
             </w:tabs>
             <w:rPr>
-              <w:b/>
               <w:noProof/>
             </w:rPr>
           </w:pPr>
-          <w:hyperlink w:anchor="_Toc281896000" w:history="1">
+          <w:hyperlink w:anchor="_Toc281898433" w:history="1">
             <w:r>
               <w:rPr>
                 <w:rStyle w:val="Hyperlink"/>
                 <w:rFonts w:ascii="Times New Roman" w:hAnsi="Times New Roman" w:cs="Times New Roman"/>
-                <w:b/>
                 <w:noProof/>
               </w:rPr>
               <w:t>Tham Khảo</w:t>
             </w:r>
             <w:r>
               <w:rPr>
-                <w:b/>
                 <w:noProof/>
                 <w:webHidden/>
               </w:rPr>
@@ -694,7 +1293,6 @@
             </w:r>
             <w:r>
               <w:rPr>
-                <w:b/>
                 <w:noProof/>
                 <w:webHidden/>
               </w:rPr>
@@ -702,22 +1300,19 @@
             </w:r>
             <w:r>
               <w:rPr>
-                <w:b/>
                 <w:noProof/>
                 <w:webHidden/>
               </w:rPr>
-              <w:instrText xml:space="preserve"> PAGEREF _Toc281896000 \h </w:instrText>
-            </w:r>
-            <w:r>
-              <w:rPr>
-                <w:b/>
+              <w:instrText xml:space="preserve"> PAGEREF _Toc281898433 \h </w:instrText>
+            </w:r>
+            <w:r>
+              <w:rPr>
                 <w:noProof/>
                 <w:webHidden/>
               </w:rPr>
             </w:r>
             <w:r>
               <w:rPr>
-                <w:b/>
                 <w:noProof/>
                 <w:webHidden/>
               </w:rPr>
@@ -725,15 +1320,13 @@
             </w:r>
             <w:r>
               <w:rPr>
-                <w:b/>
                 <w:noProof/>
                 <w:webHidden/>
               </w:rPr>
-              <w:t>17</w:t>
-            </w:r>
-            <w:r>
-              <w:rPr>
-                <w:b/>
+              <w:t>18</w:t>
+            </w:r>
+            <w:r>
+              <w:rPr>
                 <w:noProof/>
                 <w:webHidden/>
               </w:rPr>
@@ -860,61 +1453,6 @@
     </w:p>
     <w:p>
       <w:pPr>
-        <w:spacing w:line="360" w:lineRule="auto"/>
-        <w:rPr>
-          <w:rFonts w:ascii="Times New Roman" w:hAnsi="Times New Roman" w:cs="Times New Roman"/>
-          <w:b/>
-          <w:sz w:val="26"/>
-          <w:szCs w:val="26"/>
-        </w:rPr>
-      </w:pPr>
-    </w:p>
-    <w:p>
-      <w:pPr>
-        <w:spacing w:line="360" w:lineRule="auto"/>
-        <w:rPr>
-          <w:rFonts w:ascii="Times New Roman" w:hAnsi="Times New Roman" w:cs="Times New Roman"/>
-          <w:b/>
-          <w:sz w:val="26"/>
-          <w:szCs w:val="26"/>
-        </w:rPr>
-      </w:pPr>
-    </w:p>
-    <w:p>
-      <w:pPr>
-        <w:spacing w:line="360" w:lineRule="auto"/>
-        <w:rPr>
-          <w:rFonts w:ascii="Times New Roman" w:hAnsi="Times New Roman" w:cs="Times New Roman"/>
-          <w:b/>
-          <w:sz w:val="26"/>
-          <w:szCs w:val="26"/>
-        </w:rPr>
-      </w:pPr>
-    </w:p>
-    <w:p>
-      <w:pPr>
-        <w:spacing w:line="360" w:lineRule="auto"/>
-        <w:rPr>
-          <w:rFonts w:ascii="Times New Roman" w:hAnsi="Times New Roman" w:cs="Times New Roman"/>
-          <w:b/>
-          <w:sz w:val="26"/>
-          <w:szCs w:val="26"/>
-        </w:rPr>
-      </w:pPr>
-    </w:p>
-    <w:p>
-      <w:pPr>
-        <w:spacing w:line="360" w:lineRule="auto"/>
-        <w:rPr>
-          <w:rFonts w:ascii="Times New Roman" w:hAnsi="Times New Roman" w:cs="Times New Roman"/>
-          <w:b/>
-          <w:sz w:val="26"/>
-          <w:szCs w:val="26"/>
-        </w:rPr>
-      </w:pPr>
-    </w:p>
-    <w:p>
-      <w:pPr>
         <w:pStyle w:val="Heading1"/>
         <w:spacing w:line="360" w:lineRule="auto"/>
         <w:rPr>
@@ -923,13 +1461,14 @@
           <w:szCs w:val="26"/>
         </w:rPr>
       </w:pPr>
-      <w:bookmarkStart w:id="0" w:name="_Toc281895993"/>
-      <w:r>
-        <w:rPr>
-          <w:rFonts w:ascii="Times New Roman" w:hAnsi="Times New Roman" w:cs="Times New Roman"/>
-          <w:sz w:val="26"/>
-          <w:szCs w:val="26"/>
-        </w:rPr>
+      <w:bookmarkStart w:id="0" w:name="_Toc281898419"/>
+      <w:r>
+        <w:rPr>
+          <w:rFonts w:ascii="Times New Roman" w:hAnsi="Times New Roman" w:cs="Times New Roman"/>
+          <w:sz w:val="26"/>
+          <w:szCs w:val="26"/>
+        </w:rPr>
+        <w:lastRenderedPageBreak/>
         <w:t>Ch</w:t>
       </w:r>
       <w:r>
@@ -967,7 +1506,7 @@
           <w:szCs w:val="26"/>
         </w:rPr>
       </w:pPr>
-      <w:bookmarkStart w:id="1" w:name="_Toc281895994"/>
+      <w:bookmarkStart w:id="1" w:name="_Toc281898420"/>
       <w:r>
         <w:rPr>
           <w:rFonts w:ascii="Times New Roman" w:hAnsi="Times New Roman" w:cs="Times New Roman"/>
@@ -1220,16 +1759,7 @@
           <w:sz w:val="26"/>
           <w:szCs w:val="26"/>
         </w:rPr>
-        <w:t xml:space="preserve">, họ </w:t>
-      </w:r>
-      <w:r>
-        <w:rPr>
-          <w:rFonts w:ascii="Times New Roman" w:hAnsi="Times New Roman"/>
-          <w:sz w:val="26"/>
-          <w:szCs w:val="26"/>
-        </w:rPr>
-        <w:lastRenderedPageBreak/>
-        <w:t xml:space="preserve">vẫn phải </w:t>
+        <w:t xml:space="preserve">, họ vẫn phải </w:t>
       </w:r>
       <w:r>
         <w:rPr>
@@ -1273,6 +1803,7 @@
           <w:sz w:val="26"/>
           <w:szCs w:val="26"/>
         </w:rPr>
+        <w:lastRenderedPageBreak/>
         <w:t>Một hệ thống hỏi đáp có thể sẽ</w:t>
       </w:r>
       <w:r>
@@ -1627,7 +2158,7 @@
           <w:szCs w:val="26"/>
         </w:rPr>
       </w:pPr>
-      <w:bookmarkStart w:id="2" w:name="_Toc281895995"/>
+      <w:bookmarkStart w:id="2" w:name="_Toc281898421"/>
       <w:r>
         <w:rPr>
           <w:rFonts w:ascii="Times New Roman" w:hAnsi="Times New Roman" w:cs="Times New Roman"/>
@@ -1747,7 +2278,6 @@
           <w:sz w:val="26"/>
           <w:szCs w:val="26"/>
         </w:rPr>
-        <w:lastRenderedPageBreak/>
         <w:t xml:space="preserve">cả việc </w:t>
       </w:r>
       <w:r>
@@ -1839,6 +2369,7 @@
           <w:szCs w:val="26"/>
           <w:lang w:val="vi-VN"/>
         </w:rPr>
+        <w:lastRenderedPageBreak/>
         <w:t>Nguồn dữ liệu chứa thông tin về các bài báo sẽ được lấy từ nguồn DBLP (</w:t>
       </w:r>
       <w:r>
@@ -2446,17 +2977,7 @@
           <w:szCs w:val="26"/>
           <w:lang w:val="fr-FR"/>
         </w:rPr>
-        <w:t xml:space="preserve">, nơi chứa một tập các câu hỏi liên quan đến vấn đề hỏi đáp, các câu hỏi lại được phân làm 3 lọai : FACTOID, LIST và OTHER. Câu hỏi thuộc lọai FACTOID là một loại câu hỏi dành cho những vấn đề chưa được xác minh về thông tin và không chắc là có thông tin để trả lời. Câu hỏi LIST là câu hỏi thuộc </w:t>
-      </w:r>
-      <w:r>
-        <w:rPr>
-          <w:rFonts w:ascii="Times New Roman" w:hAnsi="Times New Roman" w:cs="Times New Roman"/>
-          <w:sz w:val="26"/>
-          <w:szCs w:val="26"/>
-          <w:lang w:val="fr-FR"/>
-        </w:rPr>
-        <w:lastRenderedPageBreak/>
-        <w:t>dạng liệt kê một danh sách theo yêu cầu của câu hỏi và còn lại là các câu hỏi OTHER.</w:t>
+        <w:t>, nơi chứa một tập các câu hỏi liên quan đến vấn đề hỏi đáp, các câu hỏi lại được phân làm 3 lọai : FACTOID, LIST và OTHER. Câu hỏi thuộc lọai FACTOID là một loại câu hỏi dành cho những vấn đề chưa được xác minh về thông tin và không chắc là có thông tin để trả lời. Câu hỏi LIST là câu hỏi thuộc dạng liệt kê một danh sách theo yêu cầu của câu hỏi và còn lại là các câu hỏi OTHER.</w:t>
       </w:r>
     </w:p>
     <w:p>
@@ -2479,6 +3000,7 @@
           <w:szCs w:val="26"/>
           <w:lang w:val="fr-FR"/>
         </w:rPr>
+        <w:lastRenderedPageBreak/>
         <w:t>Đặt biệt trong các hệ thống hỏi đáp</w:t>
       </w:r>
       <w:r>
@@ -3306,7 +3828,6 @@
           <w:sz w:val="26"/>
           <w:szCs w:val="26"/>
         </w:rPr>
-        <w:lastRenderedPageBreak/>
         <w:t>Vì thế, c</w:t>
       </w:r>
       <w:r>
@@ -3376,6 +3897,7 @@
           <w:sz w:val="26"/>
           <w:szCs w:val="26"/>
         </w:rPr>
+        <w:lastRenderedPageBreak/>
         <w:t>N</w:t>
       </w:r>
       <w:r>
@@ -4274,7 +4796,6 @@
                 <w:sz w:val="26"/>
                 <w:szCs w:val="26"/>
               </w:rPr>
-              <w:lastRenderedPageBreak/>
               <w:t xml:space="preserve">Choice question </w:t>
             </w:r>
           </w:p>
@@ -4471,6 +4992,7 @@
                 <w:sz w:val="26"/>
                 <w:szCs w:val="26"/>
               </w:rPr>
+              <w:lastRenderedPageBreak/>
               <w:t>Tag question</w:t>
             </w:r>
           </w:p>
@@ -5952,16 +6474,7 @@
                 <w:sz w:val="26"/>
                 <w:szCs w:val="26"/>
               </w:rPr>
-              <w:t xml:space="preserve">What kind of animals were in the Paleozoic era </w:t>
-            </w:r>
-            <w:r>
-              <w:rPr>
-                <w:rFonts w:ascii="Times New Roman" w:hAnsi="Times New Roman" w:cs="Times New Roman"/>
-                <w:sz w:val="26"/>
-                <w:szCs w:val="26"/>
-              </w:rPr>
-              <w:lastRenderedPageBreak/>
-              <w:t>?</w:t>
+              <w:t>What kind of animals were in the Paleozoic era ?</w:t>
             </w:r>
           </w:p>
           <w:p>
@@ -5980,7 +6493,16 @@
                 <w:sz w:val="26"/>
                 <w:szCs w:val="26"/>
               </w:rPr>
-              <w:t xml:space="preserve">What is a female rabbit called ? </w:t>
+              <w:t xml:space="preserve">What is a female rabbit </w:t>
+            </w:r>
+            <w:r>
+              <w:rPr>
+                <w:rFonts w:ascii="Times New Roman" w:hAnsi="Times New Roman" w:cs="Times New Roman"/>
+                <w:sz w:val="26"/>
+                <w:szCs w:val="26"/>
+              </w:rPr>
+              <w:lastRenderedPageBreak/>
+              <w:t xml:space="preserve">called ? </w:t>
             </w:r>
           </w:p>
         </w:tc>
@@ -6019,16 +6541,7 @@
                 <w:szCs w:val="26"/>
               </w:rPr>
               <w:lastRenderedPageBreak/>
-              <w:t xml:space="preserve">các câu hỏi liên quan đến các thực thể, con người, </w:t>
-            </w:r>
-            <w:r>
-              <w:rPr>
-                <w:rFonts w:ascii="Times New Roman" w:hAnsi="Times New Roman" w:cs="Times New Roman"/>
-                <w:sz w:val="26"/>
-                <w:szCs w:val="26"/>
-              </w:rPr>
-              <w:lastRenderedPageBreak/>
-              <w:t xml:space="preserve">vật </w:t>
+              <w:t xml:space="preserve">các câu hỏi liên quan đến các thực thể, con người, vật </w:t>
             </w:r>
           </w:p>
         </w:tc>
@@ -6751,7 +7264,7 @@
           <w:szCs w:val="26"/>
         </w:rPr>
       </w:pPr>
-      <w:bookmarkStart w:id="3" w:name="_Toc281895996"/>
+      <w:bookmarkStart w:id="3" w:name="_Toc281898422"/>
       <w:r>
         <w:rPr>
           <w:rFonts w:ascii="Times New Roman" w:eastAsia="Times New Roman" w:hAnsi="Times New Roman" w:cs="Times New Roman"/>
@@ -6780,7 +7293,7 @@
           <w:szCs w:val="26"/>
         </w:rPr>
       </w:pPr>
-      <w:bookmarkStart w:id="4" w:name="_Toc281895997"/>
+      <w:bookmarkStart w:id="4" w:name="_Toc281898423"/>
       <w:r>
         <w:rPr>
           <w:rFonts w:ascii="Times New Roman" w:eastAsia="Times New Roman" w:hAnsi="Times New Roman" w:cs="Times New Roman"/>
@@ -6817,7 +7330,7 @@
           <w:sz w:val="26"/>
           <w:szCs w:val="26"/>
         </w:rPr>
-        <w:t xml:space="preserve">Hiện nay đã có một số trang web phục vụ riêng cho vấn đề tìm kiếm các bài báo khoa học như CiteXeer, IEEE, ACM, ScienceDirect, SSRN, PaperCube … Các trang web </w:t>
+        <w:t xml:space="preserve">Hiện nay đã có một số trang web phục vụ riêng cho vấn đề tìm kiếm các bài báo khoa học như CiteXeer, IEEE, ACM, ScienceDirect, SSRN, PaperCube … Các trang web này đều có hệ thống tìm kiếm bài báo dựa trên từ khóa. Ngoài ra, người dùng còn có thể chọn lựa các tùy chọn để có kết quả tốt hơn (tìm kiếm theo tên tác giả, tìm kiếm theo tiêu đề, tìm kiếm theo nội dung abstract …). Một số trang như PaperCube có khả </w:t>
       </w:r>
       <w:r>
         <w:rPr>
@@ -6826,7 +7339,7 @@
           <w:szCs w:val="26"/>
         </w:rPr>
         <w:lastRenderedPageBreak/>
-        <w:t xml:space="preserve">này đều có hệ thống tìm kiếm bài báo dựa trên từ khóa. Ngoài ra, người dùng còn có thể chọn lựa các tùy chọn để có kết quả tốt hơn (tìm kiếm theo tên tác giả, tìm kiếm theo tiêu đề, tìm kiếm theo nội dung abstract …). Một số trang như PaperCube có khả năng hiển thị bài báo theo dạng mô hình đồ thị. Điều này giúp người dùng định hướng được trong việc tìm kiếm. </w:t>
+        <w:t xml:space="preserve">năng hiển thị bài báo theo dạng mô hình đồ thị. Điều này giúp người dùng định hướng được trong việc tìm kiếm. </w:t>
       </w:r>
     </w:p>
     <w:p>
@@ -7681,7 +8194,15 @@
           <w:sz w:val="26"/>
           <w:szCs w:val="26"/>
         </w:rPr>
-        <w:t xml:space="preserve">Như bảng đánh giá trên thì hầu hết các trang đều hỗ trợ việc tìm kiếm dựa trên tiêu đề và tên tác giả. Các kết quả từ việc tìm kiếm đều trả một danh sách các bài báo có liên </w:t>
+        <w:t>Như bảng đánh giá trên thì hầu hết các trang đều hỗ trợ việc tìm kiếm dựa trên tiêu đề và tên tác giả. Các kết quả từ việc tìm kiếm đều trả một danh sách các bài báo có liên quan đến từ khóa. Vì thế một số trang phải hỗ trợ thêm chức năng tìm kiếm nâng cao (advance search) để nâng cao kết quả tìm kiếm dựa trên việc nhập thêm nhiều thông tin tìm kiế</w:t>
+      </w:r>
+      <w:r>
+        <w:rPr>
+          <w:rFonts w:ascii="Times New Roman" w:hAnsi="Times New Roman" w:cs="Times New Roman"/>
+          <w:sz w:val="26"/>
+          <w:szCs w:val="26"/>
+        </w:rPr>
+        <w:t>m và rà</w:t>
       </w:r>
       <w:r>
         <w:rPr>
@@ -7689,32 +8210,24 @@
           <w:sz w:val="26"/>
           <w:szCs w:val="26"/>
         </w:rPr>
+        <w:t xml:space="preserve">ng buộc. </w:t>
+      </w:r>
+      <w:r>
+        <w:rPr>
+          <w:rFonts w:ascii="Times New Roman" w:hAnsi="Times New Roman" w:cs="Times New Roman"/>
+          <w:sz w:val="26"/>
+          <w:szCs w:val="26"/>
+        </w:rPr>
+        <w:t xml:space="preserve"> Việc này, như đã trình bày, việc tìm kiếm bài báo vẫn còn </w:t>
+      </w:r>
+      <w:r>
+        <w:rPr>
+          <w:rFonts w:ascii="Times New Roman" w:hAnsi="Times New Roman" w:cs="Times New Roman"/>
+          <w:sz w:val="26"/>
+          <w:szCs w:val="26"/>
+        </w:rPr>
         <w:lastRenderedPageBreak/>
-        <w:t>quan đến từ khóa. Vì thế một số trang phải hỗ trợ thêm chức năng tìm kiếm nâng cao (advance search) để nâng cao kết quả tìm kiếm dựa trên việc nhập thêm nhiều thông tin tìm kiế</w:t>
-      </w:r>
-      <w:r>
-        <w:rPr>
-          <w:rFonts w:ascii="Times New Roman" w:hAnsi="Times New Roman" w:cs="Times New Roman"/>
-          <w:sz w:val="26"/>
-          <w:szCs w:val="26"/>
-        </w:rPr>
-        <w:t>m và rà</w:t>
-      </w:r>
-      <w:r>
-        <w:rPr>
-          <w:rFonts w:ascii="Times New Roman" w:eastAsia="Times New Roman" w:hAnsi="Times New Roman" w:cs="Times New Roman"/>
-          <w:sz w:val="26"/>
-          <w:szCs w:val="26"/>
-        </w:rPr>
-        <w:t xml:space="preserve">ng buộc. </w:t>
-      </w:r>
-      <w:r>
-        <w:rPr>
-          <w:rFonts w:ascii="Times New Roman" w:hAnsi="Times New Roman" w:cs="Times New Roman"/>
-          <w:sz w:val="26"/>
-          <w:szCs w:val="26"/>
-        </w:rPr>
-        <w:t xml:space="preserve"> Việc này, như đã trình bày, việc tìm kiếm bài báo vẫn còn khá tốn thời gian do lượng kết quả trả về khá nhiều. Đối với các chức năng tìm nâng cao thì buộc người dùng phải nhập thêm một số thông tin để có được đáp án chắc chắn.</w:t>
+        <w:t>khá tốn thời gian do lượng kết quả trả về khá nhiều. Đối với các chức năng tìm nâng cao thì buộc người dùng phải nhập thêm một số thông tin để có được đáp án chắc chắn.</w:t>
       </w:r>
     </w:p>
     <w:p>
@@ -8047,16 +8560,7 @@
           <w:sz w:val="26"/>
           <w:szCs w:val="26"/>
         </w:rPr>
-        <w:t xml:space="preserve">là do người dùng vẫn </w:t>
-      </w:r>
-      <w:r>
-        <w:rPr>
-          <w:rFonts w:ascii="Times New Roman" w:eastAsia="Times New Roman" w:hAnsi="Times New Roman" w:cs="Times New Roman"/>
-          <w:sz w:val="26"/>
-          <w:szCs w:val="26"/>
-        </w:rPr>
-        <w:lastRenderedPageBreak/>
-        <w:t xml:space="preserve">còn quen thuộc với việc tìm kiếm bằng từ khóa hoặc các hệ thống còn đang trong thời gian nghiên cứu. </w:t>
+        <w:t xml:space="preserve">là do người dùng vẫn còn quen thuộc với việc tìm kiếm bằng từ khóa hoặc các hệ thống còn đang trong thời gian nghiên cứu. </w:t>
       </w:r>
     </w:p>
     <w:p>
@@ -8075,7 +8579,7 @@
           <w:szCs w:val="26"/>
         </w:rPr>
       </w:pPr>
-      <w:bookmarkStart w:id="5" w:name="_Toc281895998"/>
+      <w:bookmarkStart w:id="5" w:name="_Toc281898424"/>
       <w:r>
         <w:rPr>
           <w:rFonts w:ascii="Times New Roman" w:hAnsi="Times New Roman" w:cs="Times New Roman"/>
@@ -8105,6 +8609,7 @@
           <w:sz w:val="26"/>
           <w:szCs w:val="26"/>
         </w:rPr>
+        <w:lastRenderedPageBreak/>
         <w:t>Với những hệ thống hỏi đáp nêu trên cho thấy rằng có những nghiên cứu về vấn đề xử lý câu hỏi tự nhiên đề tìm kiếm thông tin. Đã có nhiều bài báo trình bày về hệ thống hỏi đáp bằng ngôn ngữ tự nhiên [</w:t>
       </w:r>
       <w:r>
@@ -8366,144 +8871,152 @@
           <w:sz w:val="26"/>
           <w:szCs w:val="26"/>
         </w:rPr>
+        <w:t xml:space="preserve">Trong đồ thị ở hình 1, theo cách hiểu của nhóm,  </w:t>
+      </w:r>
+      <w:r>
+        <w:rPr>
+          <w:rFonts w:ascii="Times New Roman" w:hAnsi="Times New Roman" w:cs="Times New Roman"/>
+          <w:i/>
+          <w:sz w:val="26"/>
+          <w:szCs w:val="26"/>
+        </w:rPr>
+        <w:t>Author</w:t>
+      </w:r>
+      <w:r>
+        <w:rPr>
+          <w:rFonts w:ascii="Times New Roman" w:hAnsi="Times New Roman" w:cs="Times New Roman"/>
+          <w:sz w:val="26"/>
+          <w:szCs w:val="26"/>
+        </w:rPr>
+        <w:t xml:space="preserve"> là một lớp đối tượng và một thể hiện của nó là </w:t>
+      </w:r>
+      <w:r>
+        <w:rPr>
+          <w:rFonts w:ascii="Times New Roman" w:hAnsi="Times New Roman" w:cs="Times New Roman"/>
+          <w:i/>
+          <w:sz w:val="26"/>
+          <w:szCs w:val="26"/>
+        </w:rPr>
+        <w:t>Mark Twain</w:t>
+      </w:r>
+      <w:r>
+        <w:rPr>
+          <w:rFonts w:ascii="Times New Roman" w:hAnsi="Times New Roman" w:cs="Times New Roman"/>
+          <w:sz w:val="26"/>
+          <w:szCs w:val="26"/>
+        </w:rPr>
+        <w:t xml:space="preserve">. Cũng như thế, </w:t>
+      </w:r>
+      <w:r>
+        <w:rPr>
+          <w:rFonts w:ascii="Times New Roman" w:hAnsi="Times New Roman" w:cs="Times New Roman"/>
+          <w:i/>
+          <w:sz w:val="26"/>
+          <w:szCs w:val="26"/>
+        </w:rPr>
+        <w:t>Novel</w:t>
+      </w:r>
+      <w:r>
+        <w:rPr>
+          <w:rFonts w:ascii="Times New Roman" w:hAnsi="Times New Roman" w:cs="Times New Roman"/>
+          <w:sz w:val="26"/>
+          <w:szCs w:val="26"/>
+        </w:rPr>
+        <w:t xml:space="preserve"> có thể hiện là Tom Sawyer. Giữa </w:t>
+      </w:r>
+      <w:r>
+        <w:rPr>
+          <w:rFonts w:ascii="Times New Roman" w:hAnsi="Times New Roman" w:cs="Times New Roman"/>
+          <w:i/>
+          <w:sz w:val="26"/>
+          <w:szCs w:val="26"/>
+        </w:rPr>
+        <w:t xml:space="preserve">Author </w:t>
+      </w:r>
+      <w:r>
+        <w:rPr>
+          <w:rFonts w:ascii="Times New Roman" w:hAnsi="Times New Roman" w:cs="Times New Roman"/>
+          <w:sz w:val="26"/>
+          <w:szCs w:val="26"/>
+        </w:rPr>
+        <w:t xml:space="preserve">và </w:t>
+      </w:r>
+      <w:r>
+        <w:rPr>
+          <w:rFonts w:ascii="Times New Roman" w:hAnsi="Times New Roman" w:cs="Times New Roman"/>
+          <w:i/>
+          <w:sz w:val="26"/>
+          <w:szCs w:val="26"/>
+        </w:rPr>
+        <w:t>Novel,</w:t>
+      </w:r>
+      <w:r>
+        <w:rPr>
+          <w:rFonts w:ascii="Times New Roman" w:hAnsi="Times New Roman" w:cs="Times New Roman"/>
+          <w:sz w:val="26"/>
+          <w:szCs w:val="26"/>
+        </w:rPr>
+        <w:t xml:space="preserve"> ta có mối quan hệ </w:t>
+      </w:r>
+      <w:r>
+        <w:rPr>
+          <w:rFonts w:ascii="Times New Roman" w:hAnsi="Times New Roman" w:cs="Times New Roman"/>
+          <w:i/>
+          <w:sz w:val="26"/>
+          <w:szCs w:val="26"/>
+        </w:rPr>
+        <w:t>Write</w:t>
+      </w:r>
+      <w:r>
+        <w:rPr>
+          <w:rFonts w:ascii="Times New Roman" w:hAnsi="Times New Roman" w:cs="Times New Roman"/>
+          <w:sz w:val="26"/>
+          <w:szCs w:val="26"/>
+        </w:rPr>
+        <w:t xml:space="preserve">. </w:t>
+      </w:r>
+      <w:r>
+        <w:rPr>
+          <w:rFonts w:ascii="Times New Roman" w:hAnsi="Times New Roman" w:cs="Times New Roman"/>
+          <w:i/>
+          <w:sz w:val="26"/>
+          <w:szCs w:val="26"/>
+        </w:rPr>
+        <w:t>Agent</w:t>
+      </w:r>
+      <w:r>
+        <w:rPr>
+          <w:rFonts w:ascii="Times New Roman" w:hAnsi="Times New Roman" w:cs="Times New Roman"/>
+          <w:sz w:val="26"/>
+          <w:szCs w:val="26"/>
+        </w:rPr>
+        <w:t xml:space="preserve"> và </w:t>
+      </w:r>
+      <w:r>
+        <w:rPr>
+          <w:rFonts w:ascii="Times New Roman" w:hAnsi="Times New Roman" w:cs="Times New Roman"/>
+          <w:i/>
+          <w:sz w:val="26"/>
+          <w:szCs w:val="26"/>
+        </w:rPr>
+        <w:t xml:space="preserve">Patient </w:t>
+      </w:r>
+      <w:r>
+        <w:rPr>
+          <w:rFonts w:ascii="Times New Roman" w:hAnsi="Times New Roman" w:cs="Times New Roman"/>
+          <w:sz w:val="26"/>
+          <w:szCs w:val="26"/>
+        </w:rPr>
+        <w:t xml:space="preserve">được </w:t>
+      </w:r>
+      <w:r>
+        <w:rPr>
+          <w:rFonts w:ascii="Times New Roman" w:hAnsi="Times New Roman" w:cs="Times New Roman"/>
+          <w:sz w:val="26"/>
+          <w:szCs w:val="26"/>
+        </w:rPr>
         <w:lastRenderedPageBreak/>
-        <w:t xml:space="preserve">Trong đồ thị ở hình 1, theo cách hiểu của nhóm,  </w:t>
-      </w:r>
-      <w:r>
-        <w:rPr>
-          <w:rFonts w:ascii="Times New Roman" w:hAnsi="Times New Roman" w:cs="Times New Roman"/>
-          <w:i/>
-          <w:sz w:val="26"/>
-          <w:szCs w:val="26"/>
-        </w:rPr>
-        <w:t>Author</w:t>
-      </w:r>
-      <w:r>
-        <w:rPr>
-          <w:rFonts w:ascii="Times New Roman" w:hAnsi="Times New Roman" w:cs="Times New Roman"/>
-          <w:sz w:val="26"/>
-          <w:szCs w:val="26"/>
-        </w:rPr>
-        <w:t xml:space="preserve"> là một lớp đối tượng và một thể hiện của nó là </w:t>
-      </w:r>
-      <w:r>
-        <w:rPr>
-          <w:rFonts w:ascii="Times New Roman" w:hAnsi="Times New Roman" w:cs="Times New Roman"/>
-          <w:i/>
-          <w:sz w:val="26"/>
-          <w:szCs w:val="26"/>
-        </w:rPr>
-        <w:t>Mark Twain</w:t>
-      </w:r>
-      <w:r>
-        <w:rPr>
-          <w:rFonts w:ascii="Times New Roman" w:hAnsi="Times New Roman" w:cs="Times New Roman"/>
-          <w:sz w:val="26"/>
-          <w:szCs w:val="26"/>
-        </w:rPr>
-        <w:t xml:space="preserve">. Cũng như thế, </w:t>
-      </w:r>
-      <w:r>
-        <w:rPr>
-          <w:rFonts w:ascii="Times New Roman" w:hAnsi="Times New Roman" w:cs="Times New Roman"/>
-          <w:i/>
-          <w:sz w:val="26"/>
-          <w:szCs w:val="26"/>
-        </w:rPr>
-        <w:t>Novel</w:t>
-      </w:r>
-      <w:r>
-        <w:rPr>
-          <w:rFonts w:ascii="Times New Roman" w:hAnsi="Times New Roman" w:cs="Times New Roman"/>
-          <w:sz w:val="26"/>
-          <w:szCs w:val="26"/>
-        </w:rPr>
-        <w:t xml:space="preserve"> có thể hiện là Tom Sawyer. Giữa </w:t>
-      </w:r>
-      <w:r>
-        <w:rPr>
-          <w:rFonts w:ascii="Times New Roman" w:hAnsi="Times New Roman" w:cs="Times New Roman"/>
-          <w:i/>
-          <w:sz w:val="26"/>
-          <w:szCs w:val="26"/>
-        </w:rPr>
-        <w:t xml:space="preserve">Author </w:t>
-      </w:r>
-      <w:r>
-        <w:rPr>
-          <w:rFonts w:ascii="Times New Roman" w:hAnsi="Times New Roman" w:cs="Times New Roman"/>
-          <w:sz w:val="26"/>
-          <w:szCs w:val="26"/>
-        </w:rPr>
-        <w:t xml:space="preserve">và </w:t>
-      </w:r>
-      <w:r>
-        <w:rPr>
-          <w:rFonts w:ascii="Times New Roman" w:hAnsi="Times New Roman" w:cs="Times New Roman"/>
-          <w:i/>
-          <w:sz w:val="26"/>
-          <w:szCs w:val="26"/>
-        </w:rPr>
-        <w:t>Novel,</w:t>
-      </w:r>
-      <w:r>
-        <w:rPr>
-          <w:rFonts w:ascii="Times New Roman" w:hAnsi="Times New Roman" w:cs="Times New Roman"/>
-          <w:sz w:val="26"/>
-          <w:szCs w:val="26"/>
-        </w:rPr>
-        <w:t xml:space="preserve"> ta có mối quan hệ </w:t>
-      </w:r>
-      <w:r>
-        <w:rPr>
-          <w:rFonts w:ascii="Times New Roman" w:hAnsi="Times New Roman" w:cs="Times New Roman"/>
-          <w:i/>
-          <w:sz w:val="26"/>
-          <w:szCs w:val="26"/>
-        </w:rPr>
-        <w:t>Write</w:t>
-      </w:r>
-      <w:r>
-        <w:rPr>
-          <w:rFonts w:ascii="Times New Roman" w:hAnsi="Times New Roman" w:cs="Times New Roman"/>
-          <w:sz w:val="26"/>
-          <w:szCs w:val="26"/>
-        </w:rPr>
-        <w:t xml:space="preserve">. </w:t>
-      </w:r>
-      <w:r>
-        <w:rPr>
-          <w:rFonts w:ascii="Times New Roman" w:hAnsi="Times New Roman" w:cs="Times New Roman"/>
-          <w:i/>
-          <w:sz w:val="26"/>
-          <w:szCs w:val="26"/>
-        </w:rPr>
-        <w:t>Agent</w:t>
-      </w:r>
-      <w:r>
-        <w:rPr>
-          <w:rFonts w:ascii="Times New Roman" w:hAnsi="Times New Roman" w:cs="Times New Roman"/>
-          <w:sz w:val="26"/>
-          <w:szCs w:val="26"/>
-        </w:rPr>
-        <w:t xml:space="preserve"> và </w:t>
-      </w:r>
-      <w:r>
-        <w:rPr>
-          <w:rFonts w:ascii="Times New Roman" w:hAnsi="Times New Roman" w:cs="Times New Roman"/>
-          <w:i/>
-          <w:sz w:val="26"/>
-          <w:szCs w:val="26"/>
-        </w:rPr>
-        <w:t xml:space="preserve">Patient </w:t>
-      </w:r>
-      <w:r>
-        <w:rPr>
-          <w:rFonts w:ascii="Times New Roman" w:hAnsi="Times New Roman" w:cs="Times New Roman"/>
-          <w:sz w:val="26"/>
-          <w:szCs w:val="26"/>
-        </w:rPr>
-        <w:t xml:space="preserve">được coi là các mối quan hệ trung gian: </w:t>
+        <w:t xml:space="preserve">coi là các mối quan hệ trung gian: </w:t>
       </w:r>
       <w:r>
         <w:rPr>
@@ -8927,17 +9440,7 @@
           <w:szCs w:val="26"/>
           <w:lang w:val="fr-FR"/>
         </w:rPr>
-        <w:t xml:space="preserve">Với cách tiếp cận của đề tài trên, câu hỏi tiếng việt được đưa vào hệ thống phân tích. Một tập 40 luật cú pháp được tác giả tạo ra sẵn. Nếu phân tích được, thành phần sẽ tạo ra một cây cú pháp tương ứng. Từ đó, cây cú pháp được chuyển </w:t>
-      </w:r>
-      <w:r>
-        <w:rPr>
-          <w:rFonts w:ascii="Times New Roman" w:hAnsi="Times New Roman" w:cs="Times New Roman"/>
-          <w:sz w:val="26"/>
-          <w:szCs w:val="26"/>
-          <w:lang w:val="fr-FR"/>
-        </w:rPr>
-        <w:lastRenderedPageBreak/>
-        <w:t>thành cây sinh mã truy vấn bằng cách ánh xạ lên một số nút của cây cú pháp vào ontology. Cuối cùng, câu truy vấn SPARQL được tạo ra và lấy dữ liệu trả lời.</w:t>
+        <w:t>Với cách tiếp cận của đề tài trên, câu hỏi tiếng việt được đưa vào hệ thống phân tích. Một tập 40 luật cú pháp được tác giả tạo ra sẵn. Nếu phân tích được, thành phần sẽ tạo ra một cây cú pháp tương ứng. Từ đó, cây cú pháp được chuyển thành cây sinh mã truy vấn bằng cách ánh xạ lên một số nút của cây cú pháp vào ontology. Cuối cùng, câu truy vấn SPARQL được tạo ra và lấy dữ liệu trả lời.</w:t>
       </w:r>
     </w:p>
     <w:p>
@@ -8959,6 +9462,7 @@
           <w:szCs w:val="26"/>
           <w:lang w:val="fr-FR"/>
         </w:rPr>
+        <w:lastRenderedPageBreak/>
         <w:t>Ontology có thể xem là một kho dữ liệu được lưu trữ dưới dạng ngữ nghĩa. SPARQL là ngôn ngữ để truy vấn vào kho dữ liệu này</w:t>
       </w:r>
       <w:r>
@@ -9180,17 +9684,7 @@
           <w:szCs w:val="26"/>
           <w:lang w:val="fr-FR"/>
         </w:rPr>
-        <w:t xml:space="preserve">]. Do GATE có khả năng làm việc với Ontology, công cụ OCAT (Ontology-based Corpus Annotation tool) được sử dụng để chú thích các thực thể đặt tên. Ngòai ra, công cụ ANNIE </w:t>
-      </w:r>
-      <w:r>
-        <w:rPr>
-          <w:rFonts w:ascii="Times New Roman" w:hAnsi="Times New Roman" w:cs="Times New Roman"/>
-          <w:sz w:val="26"/>
-          <w:szCs w:val="26"/>
-          <w:lang w:val="fr-FR"/>
-        </w:rPr>
-        <w:lastRenderedPageBreak/>
-        <w:t>được dùng để nhận diện các từ quan hệ và thực thể không đặt tên bằng các lập ra các danh sách trong Gazetteer. Ontology được sử dụng ở đây có tên là PROTON.</w:t>
+        <w:t>]. Do GATE có khả năng làm việc với Ontology, công cụ OCAT (Ontology-based Corpus Annotation tool) được sử dụng để chú thích các thực thể đặt tên. Ngòai ra, công cụ ANNIE được dùng để nhận diện các từ quan hệ và thực thể không đặt tên bằng các lập ra các danh sách trong Gazetteer. Ontology được sử dụng ở đây có tên là PROTON.</w:t>
       </w:r>
     </w:p>
     <w:p>
@@ -9212,6 +9706,7 @@
           <w:szCs w:val="26"/>
           <w:lang w:val="fr-FR"/>
         </w:rPr>
+        <w:lastRenderedPageBreak/>
         <w:t>Tập dữ liệu câu hỏi kiểm nghiệm được lấy từ 440 câu hỏi của TREC 2002 và 445 câu hỏi của TREC 2007.</w:t>
       </w:r>
     </w:p>
@@ -9810,17 +10305,7 @@
           <w:szCs w:val="26"/>
           <w:lang w:val="vi-VN"/>
         </w:rPr>
-        <w:t xml:space="preserve">] giải quyết bằng việc xây dựng một tập từ khóa dựa trên các chỉ định </w:t>
-      </w:r>
-      <w:r>
-        <w:rPr>
-          <w:rFonts w:ascii="Times New Roman" w:hAnsi="Times New Roman" w:cs="Times New Roman"/>
-          <w:sz w:val="26"/>
-          <w:szCs w:val="26"/>
-          <w:lang w:val="vi-VN"/>
-        </w:rPr>
-        <w:lastRenderedPageBreak/>
-        <w:t xml:space="preserve">từ mà tác giả đã liệt kê. Sau đó, các giá trị hay từ khóa đó được nhận diện thuộc về thuộc tính nào trong bảng cơ sở dữ liệu. </w:t>
+        <w:t xml:space="preserve">] giải quyết bằng việc xây dựng một tập từ khóa dựa trên các chỉ định từ mà tác giả đã liệt kê. Sau đó, các giá trị hay từ khóa đó được nhận diện thuộc về thuộc tính nào trong bảng cơ sở dữ liệu. </w:t>
       </w:r>
     </w:p>
     <w:p>
@@ -9881,6 +10366,7 @@
           <w:sz w:val="26"/>
           <w:szCs w:val="26"/>
         </w:rPr>
+        <w:lastRenderedPageBreak/>
         <w:t xml:space="preserve">+ </w:t>
       </w:r>
       <w:r>
@@ -9913,7 +10399,7 @@
           <v:shape id="_x0000_i1025" type="#_x0000_t75" style="width:9.5pt;height:9.5pt" o:ole="">
             <v:imagedata r:id="rId10" o:title=""/>
           </v:shape>
-          <o:OLEObject Type="Embed" ProgID="Equation.3" ShapeID="_x0000_i1025" DrawAspect="Content" ObjectID="_1355638248" r:id="rId11"/>
+          <o:OLEObject Type="Embed" ProgID="Equation.3" ShapeID="_x0000_i1025" DrawAspect="Content" ObjectID="_1355644303" r:id="rId11"/>
         </w:object>
       </w:r>
       <w:r>
@@ -9935,7 +10421,7 @@
           <v:shape id="_x0000_i1026" type="#_x0000_t75" style="width:9.5pt;height:9.5pt" o:ole="">
             <v:imagedata r:id="rId10" o:title=""/>
           </v:shape>
-          <o:OLEObject Type="Embed" ProgID="Equation.3" ShapeID="_x0000_i1026" DrawAspect="Content" ObjectID="_1355638249" r:id="rId12"/>
+          <o:OLEObject Type="Embed" ProgID="Equation.3" ShapeID="_x0000_i1026" DrawAspect="Content" ObjectID="_1355644304" r:id="rId12"/>
         </w:object>
       </w:r>
       <w:r>
@@ -10179,16 +10665,7 @@
           <w:sz w:val="26"/>
           <w:szCs w:val="26"/>
         </w:rPr>
-        <w:t xml:space="preserve">], thì việc tạo đồ thị dựa trên nhận diện các thực thể đặt tên, không đặt tên. Các công cụ để nhận </w:t>
-      </w:r>
-      <w:r>
-        <w:rPr>
-          <w:rFonts w:ascii="Times New Roman" w:hAnsi="Times New Roman" w:cs="Times New Roman"/>
-          <w:sz w:val="26"/>
-          <w:szCs w:val="26"/>
-        </w:rPr>
-        <w:lastRenderedPageBreak/>
-        <w:t>diện có thể dùng là Wordnet hay một Ontology (PROTON). Với cách phân tích cú pháp để tạo đồ thị ý niệm của [</w:t>
+        <w:t>], thì việc tạo đồ thị dựa trên nhận diện các thực thể đặt tên, không đặt tên. Các công cụ để nhận diện có thể dùng là Wordnet hay một Ontology (PROTON). Với cách phân tích cú pháp để tạo đồ thị ý niệm của [</w:t>
       </w:r>
       <w:r>
         <w:rPr>
@@ -10243,6 +10720,7 @@
           <w:sz w:val="26"/>
           <w:szCs w:val="26"/>
         </w:rPr>
+        <w:lastRenderedPageBreak/>
         <w:t>Tương tự với nghiên cứu của tài liệu [</w:t>
       </w:r>
       <w:r>
@@ -10437,6 +10915,34 @@
     </w:p>
     <w:p>
       <w:pPr>
+        <w:rPr>
+          <w:lang w:val="de-DE"/>
+        </w:rPr>
+      </w:pPr>
+    </w:p>
+    <w:p>
+      <w:pPr>
+        <w:rPr>
+          <w:lang w:val="de-DE"/>
+        </w:rPr>
+      </w:pPr>
+    </w:p>
+    <w:p>
+      <w:pPr>
+        <w:rPr>
+          <w:lang w:val="de-DE"/>
+        </w:rPr>
+      </w:pPr>
+    </w:p>
+    <w:p>
+      <w:pPr>
+        <w:rPr>
+          <w:lang w:val="de-DE"/>
+        </w:rPr>
+      </w:pPr>
+    </w:p>
+    <w:p>
+      <w:pPr>
         <w:pStyle w:val="Heading1"/>
         <w:spacing w:line="360" w:lineRule="auto"/>
         <w:rPr>
@@ -10446,7 +10952,7 @@
           <w:lang w:val="de-DE"/>
         </w:rPr>
       </w:pPr>
-      <w:bookmarkStart w:id="6" w:name="_Toc281895999"/>
+      <w:bookmarkStart w:id="6" w:name="_Toc281898425"/>
       <w:r>
         <w:rPr>
           <w:rFonts w:ascii="Times New Roman" w:hAnsi="Times New Roman" w:cs="Times New Roman"/>
@@ -10503,6 +11009,7 @@
           <w:numId w:val="15"/>
         </w:numPr>
         <w:spacing w:line="360" w:lineRule="auto"/>
+        <w:outlineLvl w:val="0"/>
         <w:rPr>
           <w:rFonts w:ascii="Times New Roman" w:hAnsi="Times New Roman" w:cs="Times New Roman"/>
           <w:b/>
@@ -10521,6 +11028,7 @@
         </w:rPr>
         <w:t xml:space="preserve"> </w:t>
       </w:r>
+      <w:bookmarkStart w:id="7" w:name="_Toc281898426"/>
       <w:r>
         <w:rPr>
           <w:rFonts w:ascii="Times New Roman" w:hAnsi="Times New Roman" w:cs="Times New Roman"/>
@@ -10531,6 +11039,200 @@
         </w:rPr>
         <w:t>Cơ sở lý thuyết và các thuật ngữ liên quan</w:t>
       </w:r>
+      <w:bookmarkEnd w:id="7"/>
+    </w:p>
+    <w:p>
+      <w:pPr>
+        <w:pStyle w:val="ListParagraph"/>
+        <w:numPr>
+          <w:ilvl w:val="1"/>
+          <w:numId w:val="15"/>
+        </w:numPr>
+        <w:spacing w:line="360" w:lineRule="auto"/>
+        <w:outlineLvl w:val="1"/>
+        <w:rPr>
+          <w:rFonts w:ascii="Times New Roman" w:hAnsi="Times New Roman" w:cs="Times New Roman"/>
+          <w:b/>
+          <w:sz w:val="26"/>
+          <w:szCs w:val="26"/>
+          <w:lang w:val="de-DE"/>
+        </w:rPr>
+      </w:pPr>
+      <w:bookmarkStart w:id="8" w:name="_Toc281898427"/>
+      <w:r>
+        <w:rPr>
+          <w:rFonts w:ascii="Times New Roman" w:hAnsi="Times New Roman" w:cs="Times New Roman"/>
+          <w:b/>
+          <w:sz w:val="26"/>
+          <w:szCs w:val="26"/>
+          <w:lang w:val="de-DE"/>
+        </w:rPr>
+        <w:t>Thực thể đặt tên</w:t>
+      </w:r>
+      <w:bookmarkEnd w:id="8"/>
+    </w:p>
+    <w:p>
+      <w:pPr>
+        <w:spacing w:line="360" w:lineRule="auto"/>
+        <w:outlineLvl w:val="0"/>
+        <w:rPr>
+          <w:rFonts w:ascii="Times New Roman" w:hAnsi="Times New Roman" w:cs="Times New Roman"/>
+          <w:sz w:val="26"/>
+          <w:szCs w:val="26"/>
+          <w:lang w:val="de-DE"/>
+        </w:rPr>
+      </w:pPr>
+      <w:r>
+        <w:rPr>
+          <w:rFonts w:ascii="Times New Roman" w:hAnsi="Times New Roman" w:cs="Times New Roman"/>
+          <w:sz w:val="26"/>
+          <w:szCs w:val="26"/>
+          <w:lang w:val="de-DE"/>
+        </w:rPr>
+        <w:t xml:space="preserve">Thực thể đặt tên là những thành phần của văn bảng thuộc vào những mục sau: tên người, tên tổ chức, địa điểm, thời gian, số lượng, phần trăm … </w:t>
+      </w:r>
+      <w:r>
+        <w:rPr>
+          <w:rFonts w:ascii="Times New Roman" w:hAnsi="Times New Roman" w:cs="Times New Roman"/>
+          <w:sz w:val="26"/>
+          <w:szCs w:val="26"/>
+          <w:lang w:val="de-DE"/>
+        </w:rPr>
+        <w:t xml:space="preserve">Trong câu hỏi, các thực thể đặt tên cũng thường hay xuất hiện. Ví dụ trong câu </w:t>
+      </w:r>
+      <w:r>
+        <w:rPr>
+          <w:rFonts w:ascii="Times New Roman" w:hAnsi="Times New Roman" w:cs="Times New Roman"/>
+          <w:i/>
+          <w:sz w:val="26"/>
+          <w:szCs w:val="26"/>
+        </w:rPr>
+        <w:t>“What books were written by Philip K. Chan”</w:t>
+      </w:r>
+      <w:r>
+        <w:rPr>
+          <w:rFonts w:ascii="Times New Roman" w:hAnsi="Times New Roman" w:cs="Times New Roman"/>
+          <w:sz w:val="26"/>
+          <w:szCs w:val="26"/>
+        </w:rPr>
+        <w:t xml:space="preserve"> thì </w:t>
+      </w:r>
+      <w:r>
+        <w:rPr>
+          <w:rFonts w:ascii="Times New Roman" w:hAnsi="Times New Roman" w:cs="Times New Roman"/>
+          <w:i/>
+          <w:sz w:val="26"/>
+          <w:szCs w:val="26"/>
+        </w:rPr>
+        <w:t>Philip K. Chan</w:t>
+      </w:r>
+      <w:r>
+        <w:rPr>
+          <w:rFonts w:ascii="Times New Roman" w:hAnsi="Times New Roman" w:cs="Times New Roman"/>
+          <w:sz w:val="26"/>
+          <w:szCs w:val="26"/>
+        </w:rPr>
+        <w:t xml:space="preserve"> được xem là một thực thể đặt tên (tên tác giả).</w:t>
+      </w:r>
+      <w:r>
+        <w:rPr>
+          <w:rFonts w:ascii="Times New Roman" w:hAnsi="Times New Roman" w:cs="Times New Roman"/>
+          <w:sz w:val="26"/>
+          <w:szCs w:val="26"/>
+          <w:lang w:val="de-DE"/>
+        </w:rPr>
+        <w:t xml:space="preserve"> </w:t>
+      </w:r>
+    </w:p>
+    <w:p>
+      <w:pPr>
+        <w:pStyle w:val="ListParagraph"/>
+        <w:numPr>
+          <w:ilvl w:val="1"/>
+          <w:numId w:val="15"/>
+        </w:numPr>
+        <w:spacing w:line="360" w:lineRule="auto"/>
+        <w:outlineLvl w:val="1"/>
+        <w:rPr>
+          <w:rFonts w:ascii="Times New Roman" w:hAnsi="Times New Roman" w:cs="Times New Roman"/>
+          <w:b/>
+          <w:sz w:val="26"/>
+          <w:szCs w:val="26"/>
+          <w:lang w:val="de-DE"/>
+        </w:rPr>
+      </w:pPr>
+      <w:bookmarkStart w:id="9" w:name="_Toc281898428"/>
+      <w:r>
+        <w:rPr>
+          <w:rFonts w:ascii="Times New Roman" w:hAnsi="Times New Roman" w:cs="Times New Roman"/>
+          <w:b/>
+          <w:sz w:val="26"/>
+          <w:szCs w:val="26"/>
+          <w:lang w:val="de-DE"/>
+        </w:rPr>
+        <w:t>Pos Tagger</w:t>
+      </w:r>
+      <w:bookmarkEnd w:id="9"/>
+    </w:p>
+    <w:p>
+      <w:pPr>
+        <w:pStyle w:val="ListParagraph"/>
+        <w:numPr>
+          <w:ilvl w:val="1"/>
+          <w:numId w:val="15"/>
+        </w:numPr>
+        <w:spacing w:line="360" w:lineRule="auto"/>
+        <w:outlineLvl w:val="1"/>
+        <w:rPr>
+          <w:rFonts w:ascii="Times New Roman" w:hAnsi="Times New Roman" w:cs="Times New Roman"/>
+          <w:b/>
+          <w:sz w:val="26"/>
+          <w:szCs w:val="26"/>
+          <w:lang w:val="de-DE"/>
+        </w:rPr>
+      </w:pPr>
+      <w:bookmarkStart w:id="10" w:name="_Toc281898429"/>
+      <w:r>
+        <w:rPr>
+          <w:rFonts w:ascii="Times New Roman" w:hAnsi="Times New Roman" w:cs="Times New Roman"/>
+          <w:b/>
+          <w:sz w:val="26"/>
+          <w:szCs w:val="26"/>
+          <w:lang w:val="de-DE"/>
+        </w:rPr>
+        <w:t>Bộ ba quan hệ</w:t>
+      </w:r>
+      <w:bookmarkEnd w:id="10"/>
+    </w:p>
+    <w:p>
+      <w:pPr>
+        <w:pStyle w:val="ListParagraph"/>
+        <w:numPr>
+          <w:ilvl w:val="1"/>
+          <w:numId w:val="15"/>
+        </w:numPr>
+        <w:spacing w:line="360" w:lineRule="auto"/>
+        <w:outlineLvl w:val="1"/>
+        <w:rPr>
+          <w:rFonts w:ascii="Times New Roman" w:hAnsi="Times New Roman" w:cs="Times New Roman"/>
+          <w:b/>
+          <w:sz w:val="26"/>
+          <w:szCs w:val="26"/>
+          <w:lang w:val="de-DE"/>
+        </w:rPr>
+      </w:pPr>
+      <w:bookmarkStart w:id="11" w:name="_Toc281898430"/>
+      <w:r>
+        <w:rPr>
+          <w:rFonts w:ascii="Times New Roman" w:hAnsi="Times New Roman" w:cs="Times New Roman"/>
+          <w:b/>
+          <w:sz w:val="26"/>
+          <w:szCs w:val="26"/>
+          <w:lang w:val="de-DE"/>
+        </w:rPr>
+        <w:t>Wordnet và Similarity Wordnet</w:t>
+      </w:r>
+      <w:bookmarkEnd w:id="11"/>
     </w:p>
     <w:p>
       <w:pPr>
@@ -10540,6 +11242,7 @@
           <w:numId w:val="15"/>
         </w:numPr>
         <w:spacing w:line="360" w:lineRule="auto"/>
+        <w:outlineLvl w:val="0"/>
         <w:rPr>
           <w:rFonts w:ascii="Times New Roman" w:hAnsi="Times New Roman" w:cs="Times New Roman"/>
           <w:b/>
@@ -10556,8 +11259,20 @@
           <w:szCs w:val="26"/>
           <w:lang w:val="de-DE"/>
         </w:rPr>
-        <w:t xml:space="preserve"> Tổng quan về hệ thống</w:t>
-      </w:r>
+        <w:t xml:space="preserve"> </w:t>
+      </w:r>
+      <w:bookmarkStart w:id="12" w:name="_Toc281898431"/>
+      <w:r>
+        <w:rPr>
+          <w:rFonts w:ascii="Times New Roman" w:hAnsi="Times New Roman" w:cs="Times New Roman"/>
+          <w:b/>
+          <w:sz w:val="26"/>
+          <w:szCs w:val="26"/>
+          <w:lang w:val="de-DE"/>
+        </w:rPr>
+        <w:t>Tổng quan về hệ thống</w:t>
+      </w:r>
+      <w:bookmarkEnd w:id="12"/>
     </w:p>
     <w:p>
       <w:pPr>
@@ -10567,6 +11282,7 @@
           <w:numId w:val="15"/>
         </w:numPr>
         <w:spacing w:line="360" w:lineRule="auto"/>
+        <w:outlineLvl w:val="0"/>
         <w:rPr>
           <w:rFonts w:ascii="Times New Roman" w:hAnsi="Times New Roman" w:cs="Times New Roman"/>
           <w:b/>
@@ -10583,8 +11299,20 @@
           <w:szCs w:val="26"/>
           <w:lang w:val="de-DE"/>
         </w:rPr>
-        <w:t xml:space="preserve"> Thiết kế cài đặt hệ thống</w:t>
-      </w:r>
+        <w:t xml:space="preserve"> </w:t>
+      </w:r>
+      <w:bookmarkStart w:id="13" w:name="_Toc281898432"/>
+      <w:r>
+        <w:rPr>
+          <w:rFonts w:ascii="Times New Roman" w:hAnsi="Times New Roman" w:cs="Times New Roman"/>
+          <w:b/>
+          <w:sz w:val="26"/>
+          <w:szCs w:val="26"/>
+          <w:lang w:val="de-DE"/>
+        </w:rPr>
+        <w:t>Thiết kế cài đặt hệ thống</w:t>
+      </w:r>
+      <w:bookmarkEnd w:id="13"/>
     </w:p>
     <w:p>
       <w:pPr>
@@ -10713,14 +11441,21 @@
           <w:rFonts w:ascii="Times New Roman" w:hAnsi="Times New Roman" w:cs="Times New Roman"/>
         </w:rPr>
       </w:pPr>
-      <w:bookmarkStart w:id="7" w:name="_Toc281896000"/>
-      <w:r>
-        <w:rPr>
-          <w:rFonts w:ascii="Times New Roman" w:hAnsi="Times New Roman" w:cs="Times New Roman"/>
-        </w:rPr>
-        <w:t>Tham Khảo</w:t>
-      </w:r>
-      <w:bookmarkEnd w:id="7"/>
+      <w:bookmarkStart w:id="14" w:name="_Toc281898433"/>
+      <w:r>
+        <w:rPr>
+          <w:rFonts w:ascii="Times New Roman" w:hAnsi="Times New Roman" w:cs="Times New Roman"/>
+          <w:lang w:val="de-DE"/>
+        </w:rPr>
+        <w:t>T</w:t>
+      </w:r>
+      <w:r>
+        <w:rPr>
+          <w:rFonts w:ascii="Times New Roman" w:hAnsi="Times New Roman" w:cs="Times New Roman"/>
+        </w:rPr>
+        <w:t>ham Khảo</w:t>
+      </w:r>
+      <w:bookmarkEnd w:id="14"/>
     </w:p>
     <w:p>
       <w:pPr>
@@ -10889,7 +11624,6 @@
           <w:sz w:val="26"/>
           <w:szCs w:val="26"/>
         </w:rPr>
-        <w:lastRenderedPageBreak/>
         <w:t>Tiếng Anh</w:t>
       </w:r>
     </w:p>
@@ -13039,7 +13773,7 @@
   <w:abstractNum w:abstractNumId="10">
     <w:nsid w:val="3B5031C0"/>
     <w:multiLevelType w:val="hybridMultilevel"/>
-    <w:tmpl w:val="7F624D68"/>
+    <w:tmpl w:val="9F18E8D6"/>
     <w:lvl w:ilvl="0" w:tplc="DCAAEB5A">
       <w:start w:val="1"/>
       <w:numFmt w:val="decimal"/>
@@ -13052,14 +13786,17 @@
         <w:rFonts w:hint="default"/>
       </w:rPr>
     </w:lvl>
-    <w:lvl w:ilvl="1" w:tplc="04090019" w:tentative="1">
+    <w:lvl w:ilvl="1" w:tplc="9BAA3F80">
       <w:start w:val="1"/>
-      <w:numFmt w:val="lowerLetter"/>
-      <w:lvlText w:val="%2."/>
+      <w:numFmt w:val="decimal"/>
+      <w:lvlText w:val="2.1.%2"/>
       <w:lvlJc w:val="left"/>
       <w:pPr>
         <w:ind w:left="1440" w:hanging="360"/>
       </w:pPr>
+      <w:rPr>
+        <w:rFonts w:hint="default"/>
+      </w:rPr>
     </w:lvl>
     <w:lvl w:ilvl="2" w:tplc="0409001B" w:tentative="1">
       <w:start w:val="1"/>
@@ -13759,7 +14496,6 @@
   <w:style w:type="character" w:default="1" w:styleId="DefaultParagraphFont">
     <w:name w:val="Default Paragraph Font"/>
     <w:uiPriority w:val="1"/>
-    <w:semiHidden/>
     <w:unhideWhenUsed/>
   </w:style>
   <w:style w:type="table" w:default="1" w:styleId="TableNormal">
@@ -14116,6 +14852,18 @@
     <w:uiPriority w:val="1"/>
     <w:rsid w:val="002D2B17"/>
   </w:style>
+  <w:style w:type="character" w:styleId="FollowedHyperlink">
+    <w:name w:val="FollowedHyperlink"/>
+    <w:basedOn w:val="DefaultParagraphFont"/>
+    <w:uiPriority w:val="99"/>
+    <w:semiHidden/>
+    <w:unhideWhenUsed/>
+    <w:rsid w:val="00423343"/>
+    <w:rPr>
+      <w:color w:val="800080" w:themeColor="followedHyperlink"/>
+      <w:u w:val="single"/>
+    </w:rPr>
+  </w:style>
 </w:styles>
 </file>
 
@@ -14407,7 +15155,7 @@
 </file>
 
 <file path=customXml/itemProps1.xml><?xml version="1.0" encoding="utf-8"?>
-<ds:datastoreItem xmlns:ds="http://schemas.openxmlformats.org/officeDocument/2006/customXml" ds:itemID="{F873F49F-263D-46E1-A528-4136964180F5}">
+<ds:datastoreItem xmlns:ds="http://schemas.openxmlformats.org/officeDocument/2006/customXml" ds:itemID="{855525AA-2394-4CF1-B15A-914C5F72D13E}">
   <ds:schemaRefs>
     <ds:schemaRef ds:uri="http://schemas.openxmlformats.org/officeDocument/2006/bibliography"/>
   </ds:schemaRefs>

</xml_diff>

<commit_message>
-Update bao cao luan van/Chuong I.docx
</commit_message>
<xml_diff>
--- a/De Cuong/bao cao luan van/Chuong I.docx
+++ b/De Cuong/bao cao luan van/Chuong I.docx
@@ -773,27 +773,7 @@
                 <w:noProof/>
                 <w:lang w:val="de-DE"/>
               </w:rPr>
-              <w:t xml:space="preserve">Thực thể </w:t>
-            </w:r>
-            <w:r>
-              <w:rPr>
-                <w:rStyle w:val="Hyperlink"/>
-                <w:rFonts w:ascii="Times New Roman" w:hAnsi="Times New Roman" w:cs="Times New Roman"/>
-                <w:b/>
-                <w:noProof/>
-                <w:lang w:val="de-DE"/>
-              </w:rPr>
-              <w:t>đ</w:t>
-            </w:r>
-            <w:r>
-              <w:rPr>
-                <w:rStyle w:val="Hyperlink"/>
-                <w:rFonts w:ascii="Times New Roman" w:hAnsi="Times New Roman" w:cs="Times New Roman"/>
-                <w:b/>
-                <w:noProof/>
-                <w:lang w:val="de-DE"/>
-              </w:rPr>
-              <w:t>ặt tên</w:t>
+              <w:t>Thực thể đặt tên</w:t>
             </w:r>
             <w:r>
               <w:rPr>
@@ -10419,7 +10399,7 @@
           <v:shape id="_x0000_i1025" type="#_x0000_t75" style="width:9.5pt;height:9.5pt" o:ole="">
             <v:imagedata r:id="rId10" o:title=""/>
           </v:shape>
-          <o:OLEObject Type="Embed" ProgID="Equation.3" ShapeID="_x0000_i1025" DrawAspect="Content" ObjectID="_1356497323" r:id="rId11"/>
+          <o:OLEObject Type="Embed" ProgID="Equation.3" ShapeID="_x0000_i1025" DrawAspect="Content" ObjectID="_1356808294" r:id="rId11"/>
         </w:object>
       </w:r>
       <w:r>
@@ -10441,7 +10421,7 @@
           <v:shape id="_x0000_i1026" type="#_x0000_t75" style="width:9.5pt;height:9.5pt" o:ole="">
             <v:imagedata r:id="rId10" o:title=""/>
           </v:shape>
-          <o:OLEObject Type="Embed" ProgID="Equation.3" ShapeID="_x0000_i1026" DrawAspect="Content" ObjectID="_1356497324" r:id="rId12"/>
+          <o:OLEObject Type="Embed" ProgID="Equation.3" ShapeID="_x0000_i1026" DrawAspect="Content" ObjectID="_1356808295" r:id="rId12"/>
         </w:object>
       </w:r>
       <w:r>
@@ -11094,6 +11074,7 @@
     <w:p>
       <w:pPr>
         <w:spacing w:line="360" w:lineRule="auto"/>
+        <w:jc w:val="both"/>
         <w:outlineLvl w:val="0"/>
         <w:rPr>
           <w:rFonts w:ascii="Times New Roman" w:hAnsi="Times New Roman" w:cs="Times New Roman"/>
@@ -11197,85 +11178,23 @@
     <w:p>
       <w:pPr>
         <w:spacing w:line="360" w:lineRule="auto"/>
+        <w:jc w:val="both"/>
         <w:outlineLvl w:val="1"/>
         <w:rPr>
           <w:rFonts w:ascii="Times New Roman" w:hAnsi="Times New Roman" w:cs="Times New Roman"/>
           <w:sz w:val="26"/>
           <w:szCs w:val="26"/>
+          <w:lang w:val="vi-VN"/>
+        </w:rPr>
+      </w:pPr>
+      <w:r>
+        <w:rPr>
+          <w:rFonts w:ascii="Times New Roman" w:hAnsi="Times New Roman" w:cs="Times New Roman"/>
+          <w:sz w:val="26"/>
+          <w:szCs w:val="26"/>
           <w:lang w:val="de-DE"/>
         </w:rPr>
-      </w:pPr>
-      <w:r>
-        <w:rPr>
-          <w:rFonts w:ascii="Times New Roman" w:hAnsi="Times New Roman" w:cs="Times New Roman"/>
-          <w:sz w:val="26"/>
-          <w:szCs w:val="26"/>
-          <w:lang w:val="de-DE"/>
-        </w:rPr>
-        <w:t xml:space="preserve">Pos Tagger hay còn gọi là gán nhãn từ loại. Việc sử dụng gán nhãn từ loại sẽ giúp ta biết được vai trò của </w:t>
-      </w:r>
-      <w:r>
-        <w:rPr>
-          <w:rFonts w:ascii="Times New Roman" w:hAnsi="Times New Roman" w:cs="Times New Roman"/>
-          <w:sz w:val="26"/>
-          <w:szCs w:val="26"/>
-          <w:lang w:val="de-DE"/>
-        </w:rPr>
-        <w:t xml:space="preserve">mỗi </w:t>
-      </w:r>
-      <w:r>
-        <w:rPr>
-          <w:rFonts w:ascii="Times New Roman" w:hAnsi="Times New Roman" w:cs="Times New Roman"/>
-          <w:sz w:val="26"/>
-          <w:szCs w:val="26"/>
-          <w:lang w:val="de-DE"/>
-        </w:rPr>
-        <w:t>từ trong câu (danh từ, động từ hay tính từ ... ).</w:t>
-      </w:r>
-      <w:r>
-        <w:rPr>
-          <w:rFonts w:ascii="Times New Roman" w:hAnsi="Times New Roman" w:cs="Times New Roman"/>
-          <w:sz w:val="26"/>
-          <w:szCs w:val="26"/>
-          <w:lang w:val="de-DE"/>
-        </w:rPr>
-        <w:t xml:space="preserve"> Từ đó, sẽ hỗ trợ ta cho xử lý</w:t>
-      </w:r>
-      <w:r>
-        <w:rPr>
-          <w:rFonts w:ascii="Times New Roman" w:hAnsi="Times New Roman" w:cs="Times New Roman"/>
-          <w:sz w:val="26"/>
-          <w:szCs w:val="26"/>
-          <w:lang w:val="de-DE"/>
-        </w:rPr>
-        <w:t xml:space="preserve"> </w:t>
-      </w:r>
-      <w:r>
-        <w:rPr>
-          <w:rFonts w:ascii="Times New Roman" w:hAnsi="Times New Roman" w:cs="Times New Roman"/>
-          <w:sz w:val="26"/>
-          <w:szCs w:val="26"/>
-          <w:lang w:val="de-DE"/>
-        </w:rPr>
-        <w:t>về sau như việc phân tích cú pháp.</w:t>
-      </w:r>
-      <w:r>
-        <w:rPr>
-          <w:rFonts w:ascii="Times New Roman" w:hAnsi="Times New Roman" w:cs="Times New Roman"/>
-          <w:sz w:val="26"/>
-          <w:szCs w:val="26"/>
-          <w:lang w:val="de-DE"/>
-        </w:rPr>
-        <w:t xml:space="preserve"> Một số công cụ gán nhãn từ loại thường được biết đến: Wordnet, Gate pos tagger, OpenNLP ...</w:t>
-      </w:r>
-      <w:r>
-        <w:rPr>
-          <w:rFonts w:ascii="Times New Roman" w:hAnsi="Times New Roman" w:cs="Times New Roman"/>
-          <w:sz w:val="26"/>
-          <w:szCs w:val="26"/>
-          <w:lang w:val="de-DE"/>
-        </w:rPr>
-        <w:t xml:space="preserve"> </w:t>
+        <w:t xml:space="preserve">Pos Tagger hay còn gọi là gán nhãn từ loại. Việc sử dụng gán nhãn từ loại sẽ giúp ta biết được vai trò của mỗi từ trong câu (danh từ, động từ hay tính từ ... ). Từ đó, sẽ hỗ trợ ta cho xử lý về sau như việc phân tích cú pháp. Một số công cụ gán nhãn từ loại thường được biết đến: Wordnet, Gate pos tagger, OpenNLP ... </w:t>
       </w:r>
     </w:p>
     <w:p>
@@ -11310,6 +11229,576 @@
     </w:p>
     <w:p>
       <w:pPr>
+        <w:spacing w:line="360" w:lineRule="auto"/>
+        <w:jc w:val="both"/>
+        <w:outlineLvl w:val="1"/>
+        <w:rPr>
+          <w:rFonts w:ascii="Times New Roman" w:hAnsi="Times New Roman" w:cs="Times New Roman"/>
+          <w:sz w:val="26"/>
+          <w:szCs w:val="26"/>
+          <w:lang w:val="vi-VN"/>
+        </w:rPr>
+      </w:pPr>
+      <w:r>
+        <w:rPr>
+          <w:rFonts w:ascii="Times New Roman" w:hAnsi="Times New Roman" w:cs="Times New Roman"/>
+          <w:sz w:val="26"/>
+          <w:szCs w:val="26"/>
+          <w:lang w:val="vi-VN"/>
+        </w:rPr>
+        <w:t>Trong các web ngữ nghĩa hiện nay thường sử dụng mô hình lưu trữ RDF (</w:t>
+      </w:r>
+      <w:hyperlink r:id="rId13" w:history="1">
+        <w:r>
+          <w:rPr>
+            <w:rStyle w:val="Hyperlink"/>
+            <w:rFonts w:ascii="Times New Roman" w:hAnsi="Times New Roman" w:cs="Times New Roman"/>
+            <w:color w:val="auto"/>
+            <w:sz w:val="26"/>
+            <w:szCs w:val="26"/>
+            <w:u w:val="none"/>
+          </w:rPr>
+          <w:t>Resource Description Framework</w:t>
+        </w:r>
+      </w:hyperlink>
+      <w:r>
+        <w:rPr>
+          <w:rFonts w:ascii="Times New Roman" w:hAnsi="Times New Roman" w:cs="Times New Roman"/>
+          <w:sz w:val="26"/>
+          <w:szCs w:val="26"/>
+          <w:lang w:val="vi-VN"/>
+        </w:rPr>
+        <w:t xml:space="preserve">) [24]. </w:t>
+      </w:r>
+      <w:r>
+        <w:rPr>
+          <w:rFonts w:ascii="Times New Roman" w:hAnsi="Times New Roman" w:cs="Times New Roman"/>
+          <w:sz w:val="26"/>
+          <w:szCs w:val="26"/>
+          <w:lang w:val="vi-VN"/>
+        </w:rPr>
+        <w:t>RDF là một mô hình lưu trữ các đối tượng (resource) và các mối quan hệ giữa chúng. Đây là một mô hình ngữ nghĩa đơn giản và được biểu diễn trong cú pháp XML.</w:t>
+      </w:r>
+    </w:p>
+    <w:p>
+      <w:pPr>
+        <w:spacing w:line="360" w:lineRule="auto"/>
+        <w:jc w:val="both"/>
+        <w:outlineLvl w:val="1"/>
+        <w:rPr>
+          <w:rFonts w:ascii="Times New Roman" w:hAnsi="Times New Roman" w:cs="Times New Roman"/>
+          <w:sz w:val="26"/>
+          <w:szCs w:val="26"/>
+          <w:lang w:val="vi-VN"/>
+        </w:rPr>
+      </w:pPr>
+      <w:r>
+        <w:rPr>
+          <w:rFonts w:ascii="Times New Roman" w:hAnsi="Times New Roman" w:cs="Times New Roman"/>
+          <w:sz w:val="26"/>
+          <w:szCs w:val="26"/>
+          <w:lang w:val="vi-VN"/>
+        </w:rPr>
+        <w:t xml:space="preserve">Theo [24] và [2] thì RDF là một mô hình lưu trữ theo dạng các bộ ba </w:t>
+      </w:r>
+      <w:r>
+        <w:rPr>
+          <w:rFonts w:ascii="Times New Roman" w:hAnsi="Times New Roman" w:cs="Times New Roman"/>
+          <w:sz w:val="26"/>
+          <w:szCs w:val="26"/>
+        </w:rPr>
+        <w:t>subject</w:t>
+      </w:r>
+      <w:r>
+        <w:rPr>
+          <w:rFonts w:ascii="Times New Roman" w:hAnsi="Times New Roman" w:cs="Times New Roman"/>
+          <w:sz w:val="26"/>
+          <w:szCs w:val="26"/>
+          <w:lang w:val="vi-VN"/>
+        </w:rPr>
+        <w:t>-</w:t>
+      </w:r>
+      <w:r>
+        <w:rPr>
+          <w:rFonts w:ascii="Times New Roman" w:hAnsi="Times New Roman" w:cs="Times New Roman"/>
+          <w:sz w:val="26"/>
+          <w:szCs w:val="26"/>
+        </w:rPr>
+        <w:t>predicate</w:t>
+      </w:r>
+      <w:r>
+        <w:rPr>
+          <w:rFonts w:ascii="Times New Roman" w:hAnsi="Times New Roman" w:cs="Times New Roman"/>
+          <w:sz w:val="26"/>
+          <w:szCs w:val="26"/>
+          <w:lang w:val="vi-VN"/>
+        </w:rPr>
+        <w:t>-</w:t>
+      </w:r>
+      <w:r>
+        <w:rPr>
+          <w:rFonts w:ascii="Times New Roman" w:hAnsi="Times New Roman" w:cs="Times New Roman"/>
+          <w:sz w:val="26"/>
+          <w:szCs w:val="26"/>
+        </w:rPr>
+        <w:t xml:space="preserve"> object</w:t>
+      </w:r>
+      <w:r>
+        <w:rPr>
+          <w:rFonts w:ascii="Times New Roman" w:hAnsi="Times New Roman" w:cs="Times New Roman"/>
+          <w:sz w:val="26"/>
+          <w:szCs w:val="26"/>
+          <w:lang w:val="vi-VN"/>
+        </w:rPr>
+        <w:t xml:space="preserve">. </w:t>
+      </w:r>
+      <w:r>
+        <w:rPr>
+          <w:rFonts w:ascii="Times New Roman" w:hAnsi="Times New Roman" w:cs="Times New Roman"/>
+          <w:sz w:val="26"/>
+          <w:szCs w:val="26"/>
+          <w:lang w:val="vi-VN"/>
+        </w:rPr>
+        <w:t>Trong đó Subject là một chủ từ bắt đầu cho một bộ ba. Predicate là các vị từ ở giữa biểu diễn cho mối quan hệ giữa Subject và Object. Object là đối tượng còn là mà subject có quan hệ tới.</w:t>
+      </w:r>
+      <w:r>
+        <w:rPr>
+          <w:rFonts w:ascii="Times New Roman" w:hAnsi="Times New Roman" w:cs="Times New Roman"/>
+          <w:sz w:val="26"/>
+          <w:szCs w:val="26"/>
+          <w:lang w:val="vi-VN"/>
+        </w:rPr>
+        <w:t xml:space="preserve"> </w:t>
+      </w:r>
+    </w:p>
+    <w:p>
+      <w:pPr>
+        <w:spacing w:line="360" w:lineRule="auto"/>
+        <w:jc w:val="both"/>
+        <w:outlineLvl w:val="1"/>
+        <w:rPr>
+          <w:rFonts w:ascii="Times New Roman" w:hAnsi="Times New Roman" w:cs="Times New Roman"/>
+          <w:sz w:val="26"/>
+          <w:szCs w:val="26"/>
+          <w:lang w:val="vi-VN"/>
+        </w:rPr>
+      </w:pPr>
+      <w:r>
+        <w:rPr>
+          <w:rFonts w:ascii="Times New Roman" w:hAnsi="Times New Roman" w:cs="Times New Roman"/>
+          <w:sz w:val="26"/>
+          <w:szCs w:val="26"/>
+          <w:lang w:val="vi-VN"/>
+        </w:rPr>
+        <w:t>Việc hình thành các bộ ba như trên sẽ có lợi cho việc lưu trữ ngữ nghĩa. Các bộ ba có thể kết hợp lại thành một đồ thị ngữ nghĩa (Hình 2)</w:t>
+      </w:r>
+    </w:p>
+    <w:p>
+      <w:pPr>
+        <w:spacing w:line="360" w:lineRule="auto"/>
+        <w:jc w:val="center"/>
+        <w:outlineLvl w:val="1"/>
+        <w:rPr>
+          <w:rFonts w:ascii="Times New Roman" w:hAnsi="Times New Roman" w:cs="Times New Roman"/>
+          <w:sz w:val="26"/>
+          <w:szCs w:val="26"/>
+          <w:lang w:val="vi-VN"/>
+        </w:rPr>
+      </w:pPr>
+      <w:r>
+        <w:rPr>
+          <w:rFonts w:ascii="Times New Roman" w:hAnsi="Times New Roman" w:cs="Times New Roman"/>
+          <w:noProof/>
+          <w:sz w:val="26"/>
+          <w:szCs w:val="26"/>
+        </w:rPr>
+        <w:lastRenderedPageBreak/>
+        <w:drawing>
+          <wp:inline distT="0" distB="0" distL="0" distR="0">
+            <wp:extent cx="4328663" cy="2355011"/>
+            <wp:effectExtent l="19050" t="0" r="0" b="0"/>
+            <wp:docPr id="3" name="Picture 3" descr="C:\Users\Hoang\Desktop\whatisrdf_1.gif"/>
+            <wp:cNvGraphicFramePr>
+              <a:graphicFrameLocks xmlns:a="http://schemas.openxmlformats.org/drawingml/2006/main" noChangeAspect="1"/>
+            </wp:cNvGraphicFramePr>
+            <a:graphic xmlns:a="http://schemas.openxmlformats.org/drawingml/2006/main">
+              <a:graphicData uri="http://schemas.openxmlformats.org/drawingml/2006/picture">
+                <pic:pic xmlns:pic="http://schemas.openxmlformats.org/drawingml/2006/picture">
+                  <pic:nvPicPr>
+                    <pic:cNvPr id="0" name="Picture 3" descr="C:\Users\Hoang\Desktop\whatisrdf_1.gif"/>
+                    <pic:cNvPicPr>
+                      <a:picLocks noChangeAspect="1" noChangeArrowheads="1"/>
+                    </pic:cNvPicPr>
+                  </pic:nvPicPr>
+                  <pic:blipFill>
+                    <a:blip r:embed="rId14"/>
+                    <a:srcRect/>
+                    <a:stretch>
+                      <a:fillRect/>
+                    </a:stretch>
+                  </pic:blipFill>
+                  <pic:spPr bwMode="auto">
+                    <a:xfrm>
+                      <a:off x="0" y="0"/>
+                      <a:ext cx="4330583" cy="2356056"/>
+                    </a:xfrm>
+                    <a:prstGeom prst="rect">
+                      <a:avLst/>
+                    </a:prstGeom>
+                    <a:noFill/>
+                    <a:ln w="9525">
+                      <a:noFill/>
+                      <a:miter lim="800000"/>
+                      <a:headEnd/>
+                      <a:tailEnd/>
+                    </a:ln>
+                  </pic:spPr>
+                </pic:pic>
+              </a:graphicData>
+            </a:graphic>
+          </wp:inline>
+        </w:drawing>
+      </w:r>
+    </w:p>
+    <w:p>
+      <w:pPr>
+        <w:spacing w:line="360" w:lineRule="auto"/>
+        <w:jc w:val="center"/>
+        <w:outlineLvl w:val="1"/>
+        <w:rPr>
+          <w:rFonts w:ascii="Times New Roman" w:hAnsi="Times New Roman" w:cs="Times New Roman"/>
+          <w:sz w:val="26"/>
+          <w:szCs w:val="26"/>
+          <w:lang w:val="vi-VN"/>
+        </w:rPr>
+      </w:pPr>
+      <w:r>
+        <w:rPr>
+          <w:rFonts w:ascii="Times New Roman" w:hAnsi="Times New Roman" w:cs="Times New Roman"/>
+          <w:sz w:val="26"/>
+          <w:szCs w:val="26"/>
+          <w:lang w:val="vi-VN"/>
+        </w:rPr>
+        <w:t xml:space="preserve">Hình 2 – Thông tin được biểu diễn dưới dạng đồ thị liên kết </w:t>
+      </w:r>
+      <w:r>
+        <w:rPr>
+          <w:rFonts w:ascii="Times New Roman" w:hAnsi="Times New Roman" w:cs="Times New Roman"/>
+          <w:sz w:val="26"/>
+          <w:szCs w:val="26"/>
+          <w:lang w:val="vi-VN"/>
+        </w:rPr>
+        <w:t>bởi</w:t>
+      </w:r>
+      <w:r>
+        <w:rPr>
+          <w:rFonts w:ascii="Times New Roman" w:hAnsi="Times New Roman" w:cs="Times New Roman"/>
+          <w:sz w:val="26"/>
+          <w:szCs w:val="26"/>
+          <w:lang w:val="vi-VN"/>
+        </w:rPr>
+        <w:t xml:space="preserve"> các bộ ba</w:t>
+      </w:r>
+      <w:r>
+        <w:rPr>
+          <w:rFonts w:ascii="Times New Roman" w:hAnsi="Times New Roman" w:cs="Times New Roman"/>
+          <w:sz w:val="26"/>
+          <w:szCs w:val="26"/>
+          <w:lang w:val="vi-VN"/>
+        </w:rPr>
+        <w:t xml:space="preserve"> </w:t>
+      </w:r>
+    </w:p>
+    <w:p>
+      <w:pPr>
+        <w:spacing w:line="360" w:lineRule="auto"/>
+        <w:jc w:val="center"/>
+        <w:outlineLvl w:val="1"/>
+        <w:rPr>
+          <w:rFonts w:ascii="Times New Roman" w:hAnsi="Times New Roman" w:cs="Times New Roman"/>
+          <w:sz w:val="26"/>
+          <w:szCs w:val="26"/>
+          <w:lang w:val="vi-VN"/>
+        </w:rPr>
+      </w:pPr>
+      <w:r>
+        <w:rPr>
+          <w:rFonts w:ascii="Times New Roman" w:hAnsi="Times New Roman" w:cs="Times New Roman"/>
+          <w:sz w:val="26"/>
+          <w:szCs w:val="26"/>
+          <w:lang w:val="vi-VN"/>
+        </w:rPr>
+        <w:t>(Hình lấy từ tài liệu tham khảo [24])</w:t>
+      </w:r>
+    </w:p>
+    <w:p>
+      <w:pPr>
+        <w:spacing w:line="360" w:lineRule="auto"/>
+        <w:jc w:val="both"/>
+        <w:outlineLvl w:val="1"/>
+        <w:rPr>
+          <w:rFonts w:ascii="Times New Roman" w:hAnsi="Times New Roman" w:cs="Times New Roman"/>
+          <w:sz w:val="26"/>
+          <w:szCs w:val="26"/>
+          <w:lang w:val="vi-VN"/>
+        </w:rPr>
+      </w:pPr>
+      <w:r>
+        <w:rPr>
+          <w:rFonts w:ascii="Times New Roman" w:hAnsi="Times New Roman" w:cs="Times New Roman"/>
+          <w:sz w:val="26"/>
+          <w:szCs w:val="26"/>
+          <w:lang w:val="vi-VN"/>
+        </w:rPr>
+        <w:t xml:space="preserve">Với hình trên, các bộ ba được liên kết thành một đồ thị. Một độ thị như thế sẽ có thể biểu diễn cho một đoạn văn bản, một thông tin trên web, một câu nói ... </w:t>
+      </w:r>
+      <w:r>
+        <w:rPr>
+          <w:rFonts w:ascii="Times New Roman" w:hAnsi="Times New Roman" w:cs="Times New Roman"/>
+          <w:sz w:val="26"/>
+          <w:szCs w:val="26"/>
+          <w:lang w:val="vi-VN"/>
+        </w:rPr>
+        <w:t>Ta có thể dễ dàng thấy rằng “</w:t>
+      </w:r>
+      <w:r>
+        <w:rPr>
+          <w:rFonts w:ascii="Times New Roman" w:hAnsi="Times New Roman" w:cs="Times New Roman"/>
+          <w:i/>
+          <w:sz w:val="26"/>
+          <w:szCs w:val="26"/>
+          <w:lang w:val="vi-VN"/>
+        </w:rPr>
+        <w:t>the_thirteenth_floor</w:t>
+      </w:r>
+      <w:r>
+        <w:rPr>
+          <w:rFonts w:ascii="Times New Roman" w:hAnsi="Times New Roman" w:cs="Times New Roman"/>
+          <w:sz w:val="26"/>
+          <w:szCs w:val="26"/>
+          <w:lang w:val="vi-VN"/>
+        </w:rPr>
+        <w:t>” là một “</w:t>
+      </w:r>
+      <w:r>
+        <w:rPr>
+          <w:rFonts w:ascii="Times New Roman" w:hAnsi="Times New Roman" w:cs="Times New Roman"/>
+          <w:i/>
+          <w:sz w:val="26"/>
+          <w:szCs w:val="26"/>
+          <w:lang w:val="vi-VN"/>
+        </w:rPr>
+        <w:t>movie</w:t>
+      </w:r>
+      <w:r>
+        <w:rPr>
+          <w:rFonts w:ascii="Times New Roman" w:hAnsi="Times New Roman" w:cs="Times New Roman"/>
+          <w:sz w:val="26"/>
+          <w:szCs w:val="26"/>
+          <w:lang w:val="vi-VN"/>
+        </w:rPr>
+        <w:t>” với mối quan hệ “</w:t>
+      </w:r>
+      <w:r>
+        <w:rPr>
+          <w:rFonts w:ascii="Times New Roman" w:hAnsi="Times New Roman" w:cs="Times New Roman"/>
+          <w:i/>
+          <w:sz w:val="26"/>
+          <w:szCs w:val="26"/>
+          <w:lang w:val="vi-VN"/>
+        </w:rPr>
+        <w:t>is_a</w:t>
+      </w:r>
+      <w:r>
+        <w:rPr>
+          <w:rFonts w:ascii="Times New Roman" w:hAnsi="Times New Roman" w:cs="Times New Roman"/>
+          <w:sz w:val="26"/>
+          <w:szCs w:val="26"/>
+          <w:lang w:val="vi-VN"/>
+        </w:rPr>
+        <w:t>”. Đồng thời nó cũng có mối quan hệ để thể hiện ngày phát hành là “</w:t>
+      </w:r>
+      <w:r>
+        <w:rPr>
+          <w:rFonts w:ascii="Times New Roman" w:hAnsi="Times New Roman" w:cs="Times New Roman"/>
+          <w:i/>
+          <w:sz w:val="26"/>
+          <w:szCs w:val="26"/>
+          <w:lang w:val="vi-VN"/>
+        </w:rPr>
+        <w:t>released_in</w:t>
+      </w:r>
+      <w:r>
+        <w:rPr>
+          <w:rFonts w:ascii="Times New Roman" w:hAnsi="Times New Roman" w:cs="Times New Roman"/>
+          <w:sz w:val="26"/>
+          <w:szCs w:val="26"/>
+          <w:lang w:val="vi-VN"/>
+        </w:rPr>
+        <w:t>” và có giá trị là năm “</w:t>
+      </w:r>
+      <w:r>
+        <w:rPr>
+          <w:rFonts w:ascii="Times New Roman" w:hAnsi="Times New Roman" w:cs="Times New Roman"/>
+          <w:i/>
+          <w:sz w:val="26"/>
+          <w:szCs w:val="26"/>
+          <w:lang w:val="vi-VN"/>
+        </w:rPr>
+        <w:t>1999</w:t>
+      </w:r>
+      <w:r>
+        <w:rPr>
+          <w:rFonts w:ascii="Times New Roman" w:hAnsi="Times New Roman" w:cs="Times New Roman"/>
+          <w:sz w:val="26"/>
+          <w:szCs w:val="26"/>
+          <w:lang w:val="vi-VN"/>
+        </w:rPr>
+        <w:t xml:space="preserve">”. </w:t>
+      </w:r>
+      <w:r>
+        <w:rPr>
+          <w:rFonts w:ascii="Times New Roman" w:hAnsi="Times New Roman" w:cs="Times New Roman"/>
+          <w:sz w:val="26"/>
+          <w:szCs w:val="26"/>
+          <w:lang w:val="vi-VN"/>
+        </w:rPr>
+        <w:t xml:space="preserve">Vậy tóm lại, </w:t>
+      </w:r>
+      <w:r>
+        <w:rPr>
+          <w:rFonts w:ascii="Times New Roman" w:hAnsi="Times New Roman" w:cs="Times New Roman"/>
+          <w:sz w:val="26"/>
+          <w:szCs w:val="26"/>
+          <w:lang w:val="vi-VN"/>
+        </w:rPr>
+        <w:t>với cách hiểu như thế thì câu nói có thể là</w:t>
+      </w:r>
+      <w:r>
+        <w:rPr>
+          <w:rFonts w:ascii="Times New Roman" w:hAnsi="Times New Roman" w:cs="Times New Roman"/>
+          <w:sz w:val="26"/>
+          <w:szCs w:val="26"/>
+          <w:lang w:val="vi-VN"/>
+        </w:rPr>
+        <w:t xml:space="preserve">: </w:t>
+      </w:r>
+      <w:r>
+        <w:rPr>
+          <w:rFonts w:ascii="Times New Roman" w:hAnsi="Times New Roman" w:cs="Times New Roman"/>
+          <w:i/>
+          <w:sz w:val="26"/>
+          <w:szCs w:val="26"/>
+          <w:lang w:val="vi-VN"/>
+        </w:rPr>
+        <w:t>The Thirteenth Floor is a movie which are realesed in 1999</w:t>
+      </w:r>
+      <w:r>
+        <w:rPr>
+          <w:rFonts w:ascii="Times New Roman" w:hAnsi="Times New Roman" w:cs="Times New Roman"/>
+          <w:sz w:val="26"/>
+          <w:szCs w:val="26"/>
+          <w:lang w:val="vi-VN"/>
+        </w:rPr>
+        <w:t>.</w:t>
+      </w:r>
+    </w:p>
+    <w:p>
+      <w:pPr>
+        <w:spacing w:line="360" w:lineRule="auto"/>
+        <w:jc w:val="both"/>
+        <w:outlineLvl w:val="1"/>
+        <w:rPr>
+          <w:rFonts w:ascii="Times New Roman" w:hAnsi="Times New Roman" w:cs="Times New Roman"/>
+          <w:sz w:val="26"/>
+          <w:szCs w:val="26"/>
+          <w:lang w:val="vi-VN"/>
+        </w:rPr>
+      </w:pPr>
+      <w:r>
+        <w:rPr>
+          <w:rFonts w:ascii="Times New Roman" w:hAnsi="Times New Roman" w:cs="Times New Roman"/>
+          <w:sz w:val="26"/>
+          <w:szCs w:val="26"/>
+          <w:lang w:val="vi-VN"/>
+        </w:rPr>
+        <w:t>Dựa vào các bộ ba quan hệ này mà đã có một số nghiên cứu đã áp dụng để phục vụ cho vấn đề hỏi đáp như [2],</w:t>
+      </w:r>
+      <w:r>
+        <w:rPr>
+          <w:rFonts w:ascii="Times New Roman" w:hAnsi="Times New Roman" w:cs="Times New Roman"/>
+          <w:sz w:val="26"/>
+          <w:szCs w:val="26"/>
+          <w:lang w:val="vi-VN"/>
+        </w:rPr>
+        <w:t xml:space="preserve"> </w:t>
+      </w:r>
+      <w:r>
+        <w:rPr>
+          <w:rFonts w:ascii="Times New Roman" w:hAnsi="Times New Roman" w:cs="Times New Roman"/>
+          <w:sz w:val="26"/>
+          <w:szCs w:val="26"/>
+          <w:lang w:val="vi-VN"/>
+        </w:rPr>
+        <w:t>[7],</w:t>
+      </w:r>
+      <w:r>
+        <w:rPr>
+          <w:rFonts w:ascii="Times New Roman" w:hAnsi="Times New Roman" w:cs="Times New Roman"/>
+          <w:sz w:val="26"/>
+          <w:szCs w:val="26"/>
+          <w:lang w:val="vi-VN"/>
+        </w:rPr>
+        <w:t xml:space="preserve"> </w:t>
+      </w:r>
+      <w:r>
+        <w:rPr>
+          <w:rFonts w:ascii="Times New Roman" w:hAnsi="Times New Roman" w:cs="Times New Roman"/>
+          <w:sz w:val="26"/>
+          <w:szCs w:val="26"/>
+          <w:lang w:val="vi-VN"/>
+        </w:rPr>
+        <w:t>[8],</w:t>
+      </w:r>
+      <w:r>
+        <w:rPr>
+          <w:rFonts w:ascii="Times New Roman" w:hAnsi="Times New Roman" w:cs="Times New Roman"/>
+          <w:sz w:val="26"/>
+          <w:szCs w:val="26"/>
+          <w:lang w:val="vi-VN"/>
+        </w:rPr>
+        <w:t xml:space="preserve"> </w:t>
+      </w:r>
+      <w:r>
+        <w:rPr>
+          <w:rFonts w:ascii="Times New Roman" w:hAnsi="Times New Roman" w:cs="Times New Roman"/>
+          <w:sz w:val="26"/>
+          <w:szCs w:val="26"/>
+          <w:lang w:val="vi-VN"/>
+        </w:rPr>
+        <w:t>[9] và [10].</w:t>
+      </w:r>
+      <w:r>
+        <w:rPr>
+          <w:rFonts w:ascii="Times New Roman" w:hAnsi="Times New Roman" w:cs="Times New Roman"/>
+          <w:sz w:val="26"/>
+          <w:szCs w:val="26"/>
+          <w:lang w:val="vi-VN"/>
+        </w:rPr>
+        <w:t xml:space="preserve"> Chủ yếu các nghiên cứu trình bày cách xây dựng các bộ ba từ câu hỏi và sử dụng chúng để truy vấn xuống một cơ sở dữ liệu đã lưu trữ sẵn các bộ ba như cơ sở dữ liệu hay Ontology.</w:t>
+      </w:r>
+      <w:r>
+        <w:rPr>
+          <w:rFonts w:ascii="Times New Roman" w:hAnsi="Times New Roman" w:cs="Times New Roman"/>
+          <w:sz w:val="26"/>
+          <w:szCs w:val="26"/>
+          <w:lang w:val="vi-VN"/>
+        </w:rPr>
+        <w:t xml:space="preserve"> Ontology một dạng mô hình lưu trữ dữ liệu theo dạng RDF.</w:t>
+      </w:r>
+    </w:p>
+    <w:p>
+      <w:pPr>
         <w:pStyle w:val="ListParagraph"/>
         <w:numPr>
           <w:ilvl w:val="1"/>
@@ -11408,7 +11897,19 @@
           <w:szCs w:val="26"/>
           <w:shd w:val="clear" w:color="auto" w:fill="FFFFFF"/>
         </w:rPr>
-        <w:t xml:space="preserve">Các cơ sở dữ liệu cũng có thể được duyệt trực tuyến. WordNet đã được hỗ trợ từ các Quỹ khoa học quốc gia, DARPA, các DTO (trước đây là </w:t>
+        <w:t xml:space="preserve">Các cơ sở dữ liệu cũng có thể được duyệt trực tuyến. WordNet đã được hỗ trợ từ các Quỹ khoa học quốc gia, DARPA, </w:t>
+      </w:r>
+      <w:r>
+        <w:rPr>
+          <w:rStyle w:val="apple-style-span"/>
+          <w:rFonts w:ascii="Times New Roman" w:hAnsi="Times New Roman" w:cs="Times New Roman"/>
+          <w:color w:val="000000"/>
+          <w:sz w:val="26"/>
+          <w:szCs w:val="26"/>
+          <w:shd w:val="clear" w:color="auto" w:fill="FFFFFF"/>
+        </w:rPr>
+        <w:lastRenderedPageBreak/>
+        <w:t xml:space="preserve">các DTO (trước đây là </w:t>
       </w:r>
       <w:r>
         <w:rPr>
@@ -11500,19 +12001,7 @@
           <w:szCs w:val="26"/>
           <w:shd w:val="clear" w:color="auto" w:fill="FFFFFF"/>
         </w:rPr>
-        <w:t xml:space="preserve">Nó được sử </w:t>
-      </w:r>
-      <w:r>
-        <w:rPr>
-          <w:rStyle w:val="apple-style-span"/>
-          <w:rFonts w:ascii="Times New Roman" w:hAnsi="Times New Roman" w:cs="Times New Roman"/>
-          <w:color w:val="000000"/>
-          <w:sz w:val="26"/>
-          <w:szCs w:val="26"/>
-          <w:shd w:val="clear" w:color="auto" w:fill="FFFFFF"/>
-        </w:rPr>
-        <w:lastRenderedPageBreak/>
-        <w:t>dụng với 2 mục đích: để tạo ra sự kết hợp giữa từ điển và từ điển đồng nghĩa có thể sử dụng hợp lý hơn, và để hỗ trợ phân tích văn bản tự động và ứng dụng trí tuệ nhân tạo.</w:t>
+        <w:t>Nó được sử dụng với 2 mục đích: để tạo ra sự kết hợp giữa từ điển và từ điển đồng nghĩa có thể sử dụng hợp lý hơn, và để hỗ trợ phân tích văn bản tự động và ứng dụng trí tuệ nhân tạo.</w:t>
       </w:r>
       <w:r>
         <w:rPr>
@@ -11532,13 +12021,53 @@
         <w:outlineLvl w:val="1"/>
         <w:rPr>
           <w:rFonts w:ascii="Times New Roman" w:hAnsi="Times New Roman" w:cs="Times New Roman"/>
+          <w:sz w:val="26"/>
+          <w:szCs w:val="26"/>
+          <w:lang w:val="vi-VN"/>
+        </w:rPr>
+      </w:pPr>
+      <w:r>
+        <w:rPr>
+          <w:rFonts w:ascii="Times New Roman" w:hAnsi="Times New Roman" w:cs="Times New Roman"/>
           <w:b/>
           <w:sz w:val="26"/>
           <w:szCs w:val="26"/>
           <w:lang w:val="de-DE"/>
         </w:rPr>
-      </w:pPr>
-      <w:r>
+        <w:t xml:space="preserve">Similarity Wordnet: </w:t>
+      </w:r>
+      <w:r>
+        <w:rPr>
+          <w:rFonts w:ascii="Times New Roman" w:hAnsi="Times New Roman" w:cs="Times New Roman"/>
+          <w:sz w:val="26"/>
+          <w:szCs w:val="26"/>
+          <w:lang w:val="de-DE"/>
+        </w:rPr>
+        <w:t xml:space="preserve">là một công cụ phát triển dựa trên bộ từ điển Wordnet. Nó tính toán mức độ tương tự ngữ nghĩa giữa hai từ và cho ra kết quả là một giá trị trong khoảng [0,1]. </w:t>
+      </w:r>
+      <w:r>
+        <w:rPr>
+          <w:rFonts w:ascii="Times New Roman" w:hAnsi="Times New Roman" w:cs="Times New Roman"/>
+          <w:sz w:val="26"/>
+          <w:szCs w:val="26"/>
+          <w:lang w:val="de-DE"/>
+        </w:rPr>
+        <w:t xml:space="preserve"> Việc sử dụng công cụ này giúp ta vẫn hiểu được ngữ nghĩa của từ nếu người dùng nhập vào một từ đồng nghĩa.</w:t>
+      </w:r>
+      <w:r>
+        <w:rPr>
+          <w:rFonts w:ascii="Times New Roman" w:hAnsi="Times New Roman" w:cs="Times New Roman"/>
+          <w:sz w:val="26"/>
+          <w:szCs w:val="26"/>
+          <w:lang w:val="de-DE"/>
+        </w:rPr>
+        <w:t xml:space="preserve"> </w:t>
+      </w:r>
+    </w:p>
+    <w:p>
+      <w:pPr>
+        <w:spacing w:line="360" w:lineRule="auto"/>
+        <w:outlineLvl w:val="1"/>
         <w:rPr>
           <w:rFonts w:ascii="Times New Roman" w:hAnsi="Times New Roman" w:cs="Times New Roman"/>
           <w:b/>
@@ -11546,8 +12075,7 @@
           <w:szCs w:val="26"/>
           <w:lang w:val="de-DE"/>
         </w:rPr>
-        <w:t xml:space="preserve">Similarity Wordnet: </w:t>
-      </w:r>
+      </w:pPr>
       <w:r>
         <w:rPr>
           <w:rFonts w:ascii="Times New Roman" w:hAnsi="Times New Roman" w:cs="Times New Roman"/>
@@ -11555,25 +12083,7 @@
           <w:szCs w:val="26"/>
           <w:lang w:val="de-DE"/>
         </w:rPr>
-        <w:t xml:space="preserve">là một công cụ phát triển dựa trên bộ từ điển Wordnet. Nó tính toán mức độ tương tự ngữ nghĩa giữa hai từ và cho ra kết quả là một giá trị trong khoảng [0,1]. </w:t>
-      </w:r>
-      <w:r>
-        <w:rPr>
-          <w:rFonts w:ascii="Times New Roman" w:hAnsi="Times New Roman" w:cs="Times New Roman"/>
-          <w:sz w:val="26"/>
-          <w:szCs w:val="26"/>
-          <w:lang w:val="de-DE"/>
-        </w:rPr>
-        <w:t xml:space="preserve"> Việc sử dụng công cụ này giúp ta vẫn hiểu được ngữ nghĩa của từ nếu người dùng nhập vào một từ đồng nghĩa.</w:t>
-      </w:r>
-      <w:r>
-        <w:rPr>
-          <w:rFonts w:ascii="Times New Roman" w:hAnsi="Times New Roman" w:cs="Times New Roman"/>
-          <w:sz w:val="26"/>
-          <w:szCs w:val="26"/>
-          <w:lang w:val="de-DE"/>
-        </w:rPr>
-        <w:t xml:space="preserve"> Ví dụ: </w:t>
+        <w:t xml:space="preserve">Ví dụ: </w:t>
       </w:r>
       <w:r>
         <w:rPr>
@@ -11798,74 +12308,27 @@
     </w:p>
     <w:p>
       <w:pPr>
-        <w:rPr>
+        <w:tabs>
+          <w:tab w:val="left" w:pos="2160"/>
+        </w:tabs>
+        <w:rPr>
+          <w:lang w:val="vi-VN"/>
+        </w:rPr>
+      </w:pPr>
+    </w:p>
+    <w:p>
+      <w:pPr>
+        <w:pStyle w:val="Heading1"/>
+        <w:rPr>
+          <w:rFonts w:ascii="Times New Roman" w:hAnsi="Times New Roman" w:cs="Times New Roman"/>
+        </w:rPr>
+      </w:pPr>
+      <w:bookmarkStart w:id="14" w:name="_Toc281898433"/>
+      <w:r>
+        <w:rPr>
+          <w:rFonts w:ascii="Times New Roman" w:hAnsi="Times New Roman" w:cs="Times New Roman"/>
           <w:lang w:val="de-DE"/>
         </w:rPr>
-      </w:pPr>
-    </w:p>
-    <w:p>
-      <w:pPr>
-        <w:rPr>
-          <w:lang w:val="de-DE"/>
-        </w:rPr>
-      </w:pPr>
-    </w:p>
-    <w:p>
-      <w:pPr>
-        <w:rPr>
-          <w:lang w:val="de-DE"/>
-        </w:rPr>
-      </w:pPr>
-    </w:p>
-    <w:p>
-      <w:pPr>
-        <w:rPr>
-          <w:lang w:val="de-DE"/>
-        </w:rPr>
-      </w:pPr>
-    </w:p>
-    <w:p>
-      <w:pPr>
-        <w:rPr>
-          <w:lang w:val="de-DE"/>
-        </w:rPr>
-      </w:pPr>
-    </w:p>
-    <w:p>
-      <w:pPr>
-        <w:rPr>
-          <w:lang w:val="de-DE"/>
-        </w:rPr>
-      </w:pPr>
-    </w:p>
-    <w:p>
-      <w:pPr>
-        <w:rPr>
-          <w:lang w:val="de-DE"/>
-        </w:rPr>
-      </w:pPr>
-    </w:p>
-    <w:p>
-      <w:pPr>
-        <w:rPr>
-          <w:lang w:val="de-DE"/>
-        </w:rPr>
-      </w:pPr>
-    </w:p>
-    <w:p>
-      <w:pPr>
-        <w:pStyle w:val="Heading1"/>
-        <w:rPr>
-          <w:rFonts w:ascii="Times New Roman" w:hAnsi="Times New Roman" w:cs="Times New Roman"/>
-        </w:rPr>
-      </w:pPr>
-      <w:bookmarkStart w:id="14" w:name="_Toc281898433"/>
-      <w:r>
-        <w:rPr>
-          <w:rFonts w:ascii="Times New Roman" w:hAnsi="Times New Roman" w:cs="Times New Roman"/>
-          <w:lang w:val="de-DE"/>
-        </w:rPr>
-        <w:lastRenderedPageBreak/>
         <w:t>T</w:t>
       </w:r>
       <w:r>
@@ -12449,7 +12912,7 @@
           <w:szCs w:val="26"/>
         </w:rPr>
       </w:pPr>
-      <w:hyperlink r:id="rId13" w:history="1">
+      <w:hyperlink r:id="rId15" w:history="1">
         <w:r>
           <w:rPr>
             <w:rStyle w:val="Hyperlink"/>
@@ -12491,7 +12954,7 @@
           <w:szCs w:val="26"/>
         </w:rPr>
       </w:pPr>
-      <w:hyperlink r:id="rId14" w:history="1">
+      <w:hyperlink r:id="rId16" w:history="1">
         <w:r>
           <w:rPr>
             <w:rStyle w:val="Hyperlink"/>
@@ -12541,7 +13004,7 @@
           <w:szCs w:val="26"/>
         </w:rPr>
       </w:pPr>
-      <w:hyperlink r:id="rId15" w:history="1">
+      <w:hyperlink r:id="rId17" w:history="1">
         <w:r>
           <w:rPr>
             <w:rStyle w:val="Hyperlink"/>
@@ -12591,7 +13054,7 @@
           <w:szCs w:val="26"/>
         </w:rPr>
       </w:pPr>
-      <w:hyperlink r:id="rId16" w:history="1">
+      <w:hyperlink r:id="rId18" w:history="1">
         <w:r>
           <w:rPr>
             <w:rStyle w:val="Hyperlink"/>
@@ -12641,7 +13104,7 @@
           <w:szCs w:val="26"/>
         </w:rPr>
       </w:pPr>
-      <w:hyperlink r:id="rId17" w:history="1">
+      <w:hyperlink r:id="rId19" w:history="1">
         <w:r>
           <w:rPr>
             <w:rStyle w:val="Hyperlink"/>
@@ -12691,7 +13154,7 @@
           <w:szCs w:val="26"/>
         </w:rPr>
       </w:pPr>
-      <w:hyperlink r:id="rId18" w:history="1">
+      <w:hyperlink r:id="rId20" w:history="1">
         <w:r>
           <w:rPr>
             <w:rStyle w:val="Hyperlink"/>
@@ -12708,7 +13171,7 @@
       <w:r>
         <w:t xml:space="preserve"> </w:t>
       </w:r>
-      <w:hyperlink r:id="rId19" w:history="1">
+      <w:hyperlink r:id="rId21" w:history="1">
         <w:r>
           <w:rPr>
             <w:rStyle w:val="Hyperlink"/>
@@ -12750,7 +13213,7 @@
           <w:szCs w:val="26"/>
         </w:rPr>
       </w:pPr>
-      <w:hyperlink r:id="rId20" w:history="1">
+      <w:hyperlink r:id="rId22" w:history="1">
         <w:r>
           <w:rPr>
             <w:rStyle w:val="Hyperlink"/>
@@ -12792,7 +13255,7 @@
           <w:szCs w:val="26"/>
         </w:rPr>
       </w:pPr>
-      <w:hyperlink r:id="rId21" w:history="1">
+      <w:hyperlink r:id="rId23" w:history="1">
         <w:r>
           <w:rPr>
             <w:rStyle w:val="Hyperlink"/>
@@ -12834,7 +13297,7 @@
           <w:szCs w:val="26"/>
         </w:rPr>
       </w:pPr>
-      <w:hyperlink r:id="rId22" w:history="1">
+      <w:hyperlink r:id="rId24" w:history="1">
         <w:r>
           <w:rPr>
             <w:rStyle w:val="Hyperlink"/>
@@ -12876,7 +13339,7 @@
           <w:sz w:val="26"/>
         </w:rPr>
       </w:pPr>
-      <w:hyperlink r:id="rId23" w:history="1">
+      <w:hyperlink r:id="rId25" w:history="1">
         <w:r>
           <w:rPr>
             <w:rStyle w:val="Hyperlink"/>
@@ -12917,7 +13380,7 @@
           <w:szCs w:val="26"/>
         </w:rPr>
       </w:pPr>
-      <w:hyperlink r:id="rId24" w:history="1">
+      <w:hyperlink r:id="rId26" w:history="1">
         <w:r>
           <w:rPr>
             <w:rStyle w:val="Hyperlink"/>
@@ -12956,21 +13419,119 @@
         <w:ind w:right="-392"/>
         <w:jc w:val="both"/>
         <w:rPr>
-          <w:b/>
-          <w:sz w:val="26"/>
-          <w:szCs w:val="26"/>
-        </w:rPr>
-      </w:pPr>
-      <w:hyperlink r:id="rId25" w:history="1">
+          <w:rFonts w:ascii="Times New Roman" w:hAnsi="Times New Roman" w:cs="Times New Roman"/>
+          <w:sz w:val="26"/>
+          <w:szCs w:val="26"/>
+          <w:lang w:val="vi-VN"/>
+        </w:rPr>
+      </w:pPr>
+      <w:hyperlink r:id="rId27" w:history="1">
         <w:r>
           <w:rPr>
             <w:rStyle w:val="Hyperlink"/>
+            <w:rFonts w:ascii="Times New Roman" w:hAnsi="Times New Roman" w:cs="Times New Roman"/>
             <w:sz w:val="26"/>
             <w:szCs w:val="26"/>
           </w:rPr>
           <w:t>http://www.ask.com</w:t>
         </w:r>
       </w:hyperlink>
+    </w:p>
+    <w:p>
+      <w:pPr>
+        <w:pStyle w:val="ListParagraph"/>
+        <w:numPr>
+          <w:ilvl w:val="0"/>
+          <w:numId w:val="11"/>
+        </w:numPr>
+        <w:rPr>
+          <w:rFonts w:ascii="Times New Roman" w:hAnsi="Times New Roman" w:cs="Times New Roman"/>
+          <w:sz w:val="26"/>
+          <w:szCs w:val="26"/>
+        </w:rPr>
+      </w:pPr>
+      <w:r>
+        <w:rPr>
+          <w:rFonts w:ascii="Times New Roman" w:hAnsi="Times New Roman" w:cs="Times New Roman"/>
+          <w:sz w:val="26"/>
+          <w:szCs w:val="26"/>
+          <w:lang w:val="vi-VN"/>
+        </w:rPr>
+        <w:t>RDF</w:t>
+      </w:r>
+      <w:r>
+        <w:rPr>
+          <w:rFonts w:ascii="Times New Roman" w:hAnsi="Times New Roman" w:cs="Times New Roman"/>
+          <w:sz w:val="26"/>
+          <w:szCs w:val="26"/>
+          <w:lang w:val="vi-VN"/>
+        </w:rPr>
+        <w:t xml:space="preserve"> (</w:t>
+      </w:r>
+      <w:hyperlink r:id="rId28" w:history="1">
+        <w:r>
+          <w:rPr>
+            <w:rStyle w:val="Hyperlink"/>
+            <w:rFonts w:ascii="Times New Roman" w:hAnsi="Times New Roman" w:cs="Times New Roman"/>
+            <w:color w:val="auto"/>
+            <w:sz w:val="26"/>
+            <w:szCs w:val="26"/>
+            <w:u w:val="none"/>
+          </w:rPr>
+          <w:t>Resource Description Framework</w:t>
+        </w:r>
+      </w:hyperlink>
+      <w:r>
+        <w:rPr>
+          <w:rFonts w:ascii="Times New Roman" w:hAnsi="Times New Roman" w:cs="Times New Roman"/>
+          <w:sz w:val="26"/>
+          <w:szCs w:val="26"/>
+          <w:lang w:val="vi-VN"/>
+        </w:rPr>
+        <w:t>)</w:t>
+      </w:r>
+    </w:p>
+    <w:p>
+      <w:pPr>
+        <w:rPr>
+          <w:rFonts w:ascii="Times New Roman" w:hAnsi="Times New Roman" w:cs="Times New Roman"/>
+          <w:sz w:val="26"/>
+          <w:szCs w:val="26"/>
+        </w:rPr>
+      </w:pPr>
+      <w:hyperlink r:id="rId29" w:history="1">
+        <w:r>
+          <w:rPr>
+            <w:rStyle w:val="Hyperlink"/>
+            <w:rFonts w:ascii="Times New Roman" w:hAnsi="Times New Roman" w:cs="Times New Roman"/>
+            <w:sz w:val="26"/>
+            <w:szCs w:val="26"/>
+          </w:rPr>
+          <w:t>http://www.xml.com/pub/a/2001/01/24/rdf.html?page=2</w:t>
+        </w:r>
+      </w:hyperlink>
+      <w:r>
+        <w:rPr>
+          <w:rFonts w:ascii="Times New Roman" w:hAnsi="Times New Roman" w:cs="Times New Roman"/>
+          <w:sz w:val="26"/>
+          <w:szCs w:val="26"/>
+          <w:lang w:val="vi-VN"/>
+        </w:rPr>
+        <w:t xml:space="preserve"> </w:t>
+      </w:r>
+    </w:p>
+    <w:p>
+      <w:pPr>
+        <w:spacing w:line="360" w:lineRule="auto"/>
+        <w:ind w:right="-392"/>
+        <w:jc w:val="both"/>
+        <w:rPr>
+          <w:b/>
+          <w:sz w:val="26"/>
+          <w:szCs w:val="26"/>
+          <w:lang w:val="vi-VN"/>
+        </w:rPr>
+      </w:pPr>
     </w:p>
     <w:p>
       <w:pPr>

</xml_diff>

<commit_message>
-Update bao cao luan van/Chuong I.docx ( can sua lai muc luc)
</commit_message>
<xml_diff>
--- a/De Cuong/bao cao luan van/Chuong I.docx
+++ b/De Cuong/bao cao luan van/Chuong I.docx
@@ -55,7 +55,7 @@
           <w:r>
             <w:fldChar w:fldCharType="separate"/>
           </w:r>
-          <w:hyperlink w:anchor="_Toc281898419" w:history="1">
+          <w:hyperlink w:anchor="_Toc283177593" w:history="1">
             <w:r>
               <w:rPr>
                 <w:rStyle w:val="Hyperlink"/>
@@ -100,7 +100,7 @@
                 <w:noProof/>
                 <w:webHidden/>
               </w:rPr>
-              <w:instrText xml:space="preserve"> PAGEREF _Toc281898419 \h </w:instrText>
+              <w:instrText xml:space="preserve"> PAGEREF _Toc283177593 \h </w:instrText>
             </w:r>
             <w:r>
               <w:rPr>
@@ -142,7 +142,7 @@
               <w:noProof/>
             </w:rPr>
           </w:pPr>
-          <w:hyperlink w:anchor="_Toc281898420" w:history="1">
+          <w:hyperlink w:anchor="_Toc283177594" w:history="1">
             <w:r>
               <w:rPr>
                 <w:rStyle w:val="Hyperlink"/>
@@ -186,7 +186,7 @@
                 <w:noProof/>
                 <w:webHidden/>
               </w:rPr>
-              <w:instrText xml:space="preserve"> PAGEREF _Toc281898420 \h </w:instrText>
+              <w:instrText xml:space="preserve"> PAGEREF _Toc283177594 \h </w:instrText>
             </w:r>
             <w:r>
               <w:rPr>
@@ -228,7 +228,7 @@
               <w:noProof/>
             </w:rPr>
           </w:pPr>
-          <w:hyperlink w:anchor="_Toc281898421" w:history="1">
+          <w:hyperlink w:anchor="_Toc283177595" w:history="1">
             <w:r>
               <w:rPr>
                 <w:rStyle w:val="Hyperlink"/>
@@ -272,7 +272,7 @@
                 <w:noProof/>
                 <w:webHidden/>
               </w:rPr>
-              <w:instrText xml:space="preserve"> PAGEREF _Toc281898421 \h </w:instrText>
+              <w:instrText xml:space="preserve"> PAGEREF _Toc283177595 \h </w:instrText>
             </w:r>
             <w:r>
               <w:rPr>
@@ -314,7 +314,7 @@
               <w:noProof/>
             </w:rPr>
           </w:pPr>
-          <w:hyperlink w:anchor="_Toc281898422" w:history="1">
+          <w:hyperlink w:anchor="_Toc283177596" w:history="1">
             <w:r>
               <w:rPr>
                 <w:rStyle w:val="Hyperlink"/>
@@ -358,7 +358,7 @@
                 <w:noProof/>
                 <w:webHidden/>
               </w:rPr>
-              <w:instrText xml:space="preserve"> PAGEREF _Toc281898422 \h </w:instrText>
+              <w:instrText xml:space="preserve"> PAGEREF _Toc283177596 \h </w:instrText>
             </w:r>
             <w:r>
               <w:rPr>
@@ -400,7 +400,7 @@
               <w:noProof/>
             </w:rPr>
           </w:pPr>
-          <w:hyperlink w:anchor="_Toc281898423" w:history="1">
+          <w:hyperlink w:anchor="_Toc283177597" w:history="1">
             <w:r>
               <w:rPr>
                 <w:rStyle w:val="Hyperlink"/>
@@ -444,7 +444,7 @@
                 <w:noProof/>
                 <w:webHidden/>
               </w:rPr>
-              <w:instrText xml:space="preserve"> PAGEREF _Toc281898423 \h </w:instrText>
+              <w:instrText xml:space="preserve"> PAGEREF _Toc283177597 \h </w:instrText>
             </w:r>
             <w:r>
               <w:rPr>
@@ -486,7 +486,7 @@
               <w:noProof/>
             </w:rPr>
           </w:pPr>
-          <w:hyperlink w:anchor="_Toc281898424" w:history="1">
+          <w:hyperlink w:anchor="_Toc283177598" w:history="1">
             <w:r>
               <w:rPr>
                 <w:rStyle w:val="Hyperlink"/>
@@ -530,7 +530,7 @@
                 <w:noProof/>
                 <w:webHidden/>
               </w:rPr>
-              <w:instrText xml:space="preserve"> PAGEREF _Toc281898424 \h </w:instrText>
+              <w:instrText xml:space="preserve"> PAGEREF _Toc283177598 \h </w:instrText>
             </w:r>
             <w:r>
               <w:rPr>
@@ -550,7 +550,7 @@
                 <w:noProof/>
                 <w:webHidden/>
               </w:rPr>
-              <w:t>10</w:t>
+              <w:t>11</w:t>
             </w:r>
             <w:r>
               <w:rPr>
@@ -571,7 +571,7 @@
               <w:noProof/>
             </w:rPr>
           </w:pPr>
-          <w:hyperlink w:anchor="_Toc281898425" w:history="1">
+          <w:hyperlink w:anchor="_Toc283177599" w:history="1">
             <w:r>
               <w:rPr>
                 <w:rStyle w:val="Hyperlink"/>
@@ -618,7 +618,7 @@
                 <w:noProof/>
                 <w:webHidden/>
               </w:rPr>
-              <w:instrText xml:space="preserve"> PAGEREF _Toc281898425 \h </w:instrText>
+              <w:instrText xml:space="preserve"> PAGEREF _Toc283177599 \h </w:instrText>
             </w:r>
             <w:r>
               <w:rPr>
@@ -660,7 +660,7 @@
               <w:noProof/>
             </w:rPr>
           </w:pPr>
-          <w:hyperlink w:anchor="_Toc281898426" w:history="1">
+          <w:hyperlink w:anchor="_Toc283177600" w:history="1">
             <w:r>
               <w:rPr>
                 <w:rStyle w:val="Hyperlink"/>
@@ -706,7 +706,7 @@
                 <w:noProof/>
                 <w:webHidden/>
               </w:rPr>
-              <w:instrText xml:space="preserve"> PAGEREF _Toc281898426 \h </w:instrText>
+              <w:instrText xml:space="preserve"> PAGEREF _Toc283177600 \h </w:instrText>
             </w:r>
             <w:r>
               <w:rPr>
@@ -748,7 +748,7 @@
               <w:noProof/>
             </w:rPr>
           </w:pPr>
-          <w:hyperlink w:anchor="_Toc281898427" w:history="1">
+          <w:hyperlink w:anchor="_Toc283177601" w:history="1">
             <w:r>
               <w:rPr>
                 <w:rStyle w:val="Hyperlink"/>
@@ -794,7 +794,7 @@
                 <w:noProof/>
                 <w:webHidden/>
               </w:rPr>
-              <w:instrText xml:space="preserve"> PAGEREF _Toc281898427 \h </w:instrText>
+              <w:instrText xml:space="preserve"> PAGEREF _Toc283177601 \h </w:instrText>
             </w:r>
             <w:r>
               <w:rPr>
@@ -836,7 +836,7 @@
               <w:noProof/>
             </w:rPr>
           </w:pPr>
-          <w:hyperlink w:anchor="_Toc281898428" w:history="1">
+          <w:hyperlink w:anchor="_Toc283177602" w:history="1">
             <w:r>
               <w:rPr>
                 <w:rStyle w:val="Hyperlink"/>
@@ -882,7 +882,7 @@
                 <w:noProof/>
                 <w:webHidden/>
               </w:rPr>
-              <w:instrText xml:space="preserve"> PAGEREF _Toc281898428 \h </w:instrText>
+              <w:instrText xml:space="preserve"> PAGEREF _Toc283177602 \h </w:instrText>
             </w:r>
             <w:r>
               <w:rPr>
@@ -924,7 +924,7 @@
               <w:noProof/>
             </w:rPr>
           </w:pPr>
-          <w:hyperlink w:anchor="_Toc281898429" w:history="1">
+          <w:hyperlink w:anchor="_Toc283177603" w:history="1">
             <w:r>
               <w:rPr>
                 <w:rStyle w:val="Hyperlink"/>
@@ -970,7 +970,7 @@
                 <w:noProof/>
                 <w:webHidden/>
               </w:rPr>
-              <w:instrText xml:space="preserve"> PAGEREF _Toc281898429 \h </w:instrText>
+              <w:instrText xml:space="preserve"> PAGEREF _Toc283177603 \h </w:instrText>
             </w:r>
             <w:r>
               <w:rPr>
@@ -1012,7 +1012,7 @@
               <w:noProof/>
             </w:rPr>
           </w:pPr>
-          <w:hyperlink w:anchor="_Toc281898430" w:history="1">
+          <w:hyperlink w:anchor="_Toc283177604" w:history="1">
             <w:r>
               <w:rPr>
                 <w:rStyle w:val="Hyperlink"/>
@@ -1058,7 +1058,7 @@
                 <w:noProof/>
                 <w:webHidden/>
               </w:rPr>
-              <w:instrText xml:space="preserve"> PAGEREF _Toc281898430 \h </w:instrText>
+              <w:instrText xml:space="preserve"> PAGEREF _Toc283177604 \h </w:instrText>
             </w:r>
             <w:r>
               <w:rPr>
@@ -1078,7 +1078,7 @@
                 <w:noProof/>
                 <w:webHidden/>
               </w:rPr>
-              <w:t>17</w:t>
+              <w:t>19</w:t>
             </w:r>
             <w:r>
               <w:rPr>
@@ -1100,7 +1100,7 @@
               <w:noProof/>
             </w:rPr>
           </w:pPr>
-          <w:hyperlink w:anchor="_Toc281898431" w:history="1">
+          <w:hyperlink w:anchor="_Toc283177605" w:history="1">
             <w:r>
               <w:rPr>
                 <w:rStyle w:val="Hyperlink"/>
@@ -1146,7 +1146,7 @@
                 <w:noProof/>
                 <w:webHidden/>
               </w:rPr>
-              <w:instrText xml:space="preserve"> PAGEREF _Toc281898431 \h </w:instrText>
+              <w:instrText xml:space="preserve"> PAGEREF _Toc283177605 \h </w:instrText>
             </w:r>
             <w:r>
               <w:rPr>
@@ -1166,7 +1166,183 @@
                 <w:noProof/>
                 <w:webHidden/>
               </w:rPr>
-              <w:t>17</w:t>
+              <w:t>19</w:t>
+            </w:r>
+            <w:r>
+              <w:rPr>
+                <w:noProof/>
+                <w:webHidden/>
+              </w:rPr>
+              <w:fldChar w:fldCharType="end"/>
+            </w:r>
+          </w:hyperlink>
+        </w:p>
+        <w:p>
+          <w:pPr>
+            <w:pStyle w:val="TOC2"/>
+            <w:tabs>
+              <w:tab w:val="left" w:pos="1100"/>
+              <w:tab w:val="right" w:leader="dot" w:pos="9019"/>
+            </w:tabs>
+            <w:rPr>
+              <w:noProof/>
+            </w:rPr>
+          </w:pPr>
+          <w:hyperlink w:anchor="_Toc283177606" w:history="1">
+            <w:r>
+              <w:rPr>
+                <w:rStyle w:val="Hyperlink"/>
+                <w:rFonts w:ascii="Times New Roman" w:hAnsi="Times New Roman" w:cs="Times New Roman"/>
+                <w:b/>
+                <w:noProof/>
+                <w:lang w:val="de-DE"/>
+              </w:rPr>
+              <w:t>2.2.1</w:t>
+            </w:r>
+            <w:r>
+              <w:rPr>
+                <w:noProof/>
+              </w:rPr>
+              <w:tab/>
+            </w:r>
+            <w:r>
+              <w:rPr>
+                <w:rStyle w:val="Hyperlink"/>
+                <w:rFonts w:ascii="Times New Roman" w:hAnsi="Times New Roman" w:cs="Times New Roman"/>
+                <w:b/>
+                <w:noProof/>
+                <w:lang w:val="vi-VN"/>
+              </w:rPr>
+              <w:t>Mô hình hệ thống:</w:t>
+            </w:r>
+            <w:r>
+              <w:rPr>
+                <w:noProof/>
+                <w:webHidden/>
+              </w:rPr>
+              <w:tab/>
+            </w:r>
+            <w:r>
+              <w:rPr>
+                <w:noProof/>
+                <w:webHidden/>
+              </w:rPr>
+              <w:fldChar w:fldCharType="begin"/>
+            </w:r>
+            <w:r>
+              <w:rPr>
+                <w:noProof/>
+                <w:webHidden/>
+              </w:rPr>
+              <w:instrText xml:space="preserve"> PAGEREF _Toc283177606 \h </w:instrText>
+            </w:r>
+            <w:r>
+              <w:rPr>
+                <w:noProof/>
+                <w:webHidden/>
+              </w:rPr>
+            </w:r>
+            <w:r>
+              <w:rPr>
+                <w:noProof/>
+                <w:webHidden/>
+              </w:rPr>
+              <w:fldChar w:fldCharType="separate"/>
+            </w:r>
+            <w:r>
+              <w:rPr>
+                <w:noProof/>
+                <w:webHidden/>
+              </w:rPr>
+              <w:t>19</w:t>
+            </w:r>
+            <w:r>
+              <w:rPr>
+                <w:noProof/>
+                <w:webHidden/>
+              </w:rPr>
+              <w:fldChar w:fldCharType="end"/>
+            </w:r>
+          </w:hyperlink>
+        </w:p>
+        <w:p>
+          <w:pPr>
+            <w:pStyle w:val="TOC2"/>
+            <w:tabs>
+              <w:tab w:val="left" w:pos="1100"/>
+              <w:tab w:val="right" w:leader="dot" w:pos="9019"/>
+            </w:tabs>
+            <w:rPr>
+              <w:noProof/>
+            </w:rPr>
+          </w:pPr>
+          <w:hyperlink w:anchor="_Toc283177607" w:history="1">
+            <w:r>
+              <w:rPr>
+                <w:rStyle w:val="Hyperlink"/>
+                <w:rFonts w:ascii="Times New Roman" w:hAnsi="Times New Roman" w:cs="Times New Roman"/>
+                <w:b/>
+                <w:noProof/>
+                <w:lang w:val="de-DE"/>
+              </w:rPr>
+              <w:t>2.2.2</w:t>
+            </w:r>
+            <w:r>
+              <w:rPr>
+                <w:noProof/>
+              </w:rPr>
+              <w:tab/>
+            </w:r>
+            <w:r>
+              <w:rPr>
+                <w:rStyle w:val="Hyperlink"/>
+                <w:rFonts w:ascii="Times New Roman" w:hAnsi="Times New Roman" w:cs="Times New Roman"/>
+                <w:b/>
+                <w:noProof/>
+                <w:lang w:val="vi-VN"/>
+              </w:rPr>
+              <w:t>Các chức năng trong hệ thống</w:t>
+            </w:r>
+            <w:r>
+              <w:rPr>
+                <w:noProof/>
+                <w:webHidden/>
+              </w:rPr>
+              <w:tab/>
+            </w:r>
+            <w:r>
+              <w:rPr>
+                <w:noProof/>
+                <w:webHidden/>
+              </w:rPr>
+              <w:fldChar w:fldCharType="begin"/>
+            </w:r>
+            <w:r>
+              <w:rPr>
+                <w:noProof/>
+                <w:webHidden/>
+              </w:rPr>
+              <w:instrText xml:space="preserve"> PAGEREF _Toc283177607 \h </w:instrText>
+            </w:r>
+            <w:r>
+              <w:rPr>
+                <w:noProof/>
+                <w:webHidden/>
+              </w:rPr>
+            </w:r>
+            <w:r>
+              <w:rPr>
+                <w:noProof/>
+                <w:webHidden/>
+              </w:rPr>
+              <w:fldChar w:fldCharType="separate"/>
+            </w:r>
+            <w:r>
+              <w:rPr>
+                <w:noProof/>
+                <w:webHidden/>
+              </w:rPr>
+              <w:t>20</w:t>
             </w:r>
             <w:r>
               <w:rPr>
@@ -1188,7 +1364,7 @@
               <w:noProof/>
             </w:rPr>
           </w:pPr>
-          <w:hyperlink w:anchor="_Toc281898432" w:history="1">
+          <w:hyperlink w:anchor="_Toc283177608" w:history="1">
             <w:r>
               <w:rPr>
                 <w:rStyle w:val="Hyperlink"/>
@@ -1234,7 +1410,7 @@
                 <w:noProof/>
                 <w:webHidden/>
               </w:rPr>
-              <w:instrText xml:space="preserve"> PAGEREF _Toc281898432 \h </w:instrText>
+              <w:instrText xml:space="preserve"> PAGEREF _Toc283177608 \h </w:instrText>
             </w:r>
             <w:r>
               <w:rPr>
@@ -1254,7 +1430,447 @@
                 <w:noProof/>
                 <w:webHidden/>
               </w:rPr>
-              <w:t>17</w:t>
+              <w:t>22</w:t>
+            </w:r>
+            <w:r>
+              <w:rPr>
+                <w:noProof/>
+                <w:webHidden/>
+              </w:rPr>
+              <w:fldChar w:fldCharType="end"/>
+            </w:r>
+          </w:hyperlink>
+        </w:p>
+        <w:p>
+          <w:pPr>
+            <w:pStyle w:val="TOC1"/>
+            <w:tabs>
+              <w:tab w:val="left" w:pos="880"/>
+              <w:tab w:val="right" w:leader="dot" w:pos="9019"/>
+            </w:tabs>
+            <w:rPr>
+              <w:noProof/>
+            </w:rPr>
+          </w:pPr>
+          <w:hyperlink w:anchor="_Toc283177609" w:history="1">
+            <w:r>
+              <w:rPr>
+                <w:rStyle w:val="Hyperlink"/>
+                <w:rFonts w:ascii="Times New Roman" w:hAnsi="Times New Roman" w:cs="Times New Roman"/>
+                <w:b/>
+                <w:noProof/>
+                <w:lang w:val="de-DE"/>
+              </w:rPr>
+              <w:t>2.1.1</w:t>
+            </w:r>
+            <w:r>
+              <w:rPr>
+                <w:noProof/>
+              </w:rPr>
+              <w:tab/>
+            </w:r>
+            <w:r>
+              <w:rPr>
+                <w:rStyle w:val="Hyperlink"/>
+                <w:rFonts w:ascii="Times New Roman" w:hAnsi="Times New Roman" w:cs="Times New Roman"/>
+                <w:b/>
+                <w:noProof/>
+                <w:lang w:val="vi-VN"/>
+              </w:rPr>
+              <w:t>Môi trường xây dựng hệ thống</w:t>
+            </w:r>
+            <w:r>
+              <w:rPr>
+                <w:noProof/>
+                <w:webHidden/>
+              </w:rPr>
+              <w:tab/>
+            </w:r>
+            <w:r>
+              <w:rPr>
+                <w:noProof/>
+                <w:webHidden/>
+              </w:rPr>
+              <w:fldChar w:fldCharType="begin"/>
+            </w:r>
+            <w:r>
+              <w:rPr>
+                <w:noProof/>
+                <w:webHidden/>
+              </w:rPr>
+              <w:instrText xml:space="preserve"> PAGEREF _Toc283177609 \h </w:instrText>
+            </w:r>
+            <w:r>
+              <w:rPr>
+                <w:noProof/>
+                <w:webHidden/>
+              </w:rPr>
+            </w:r>
+            <w:r>
+              <w:rPr>
+                <w:noProof/>
+                <w:webHidden/>
+              </w:rPr>
+              <w:fldChar w:fldCharType="separate"/>
+            </w:r>
+            <w:r>
+              <w:rPr>
+                <w:noProof/>
+                <w:webHidden/>
+              </w:rPr>
+              <w:t>22</w:t>
+            </w:r>
+            <w:r>
+              <w:rPr>
+                <w:noProof/>
+                <w:webHidden/>
+              </w:rPr>
+              <w:fldChar w:fldCharType="end"/>
+            </w:r>
+          </w:hyperlink>
+        </w:p>
+        <w:p>
+          <w:pPr>
+            <w:pStyle w:val="TOC1"/>
+            <w:tabs>
+              <w:tab w:val="left" w:pos="880"/>
+              <w:tab w:val="right" w:leader="dot" w:pos="9019"/>
+            </w:tabs>
+            <w:rPr>
+              <w:noProof/>
+            </w:rPr>
+          </w:pPr>
+          <w:hyperlink w:anchor="_Toc283177610" w:history="1">
+            <w:r>
+              <w:rPr>
+                <w:rStyle w:val="Hyperlink"/>
+                <w:rFonts w:ascii="Times New Roman" w:hAnsi="Times New Roman" w:cs="Times New Roman"/>
+                <w:b/>
+                <w:noProof/>
+                <w:lang w:val="de-DE"/>
+              </w:rPr>
+              <w:t>2.1.2</w:t>
+            </w:r>
+            <w:r>
+              <w:rPr>
+                <w:noProof/>
+              </w:rPr>
+              <w:tab/>
+            </w:r>
+            <w:r>
+              <w:rPr>
+                <w:rStyle w:val="Hyperlink"/>
+                <w:rFonts w:ascii="Times New Roman" w:hAnsi="Times New Roman" w:cs="Times New Roman"/>
+                <w:b/>
+                <w:noProof/>
+                <w:lang w:val="vi-VN"/>
+              </w:rPr>
+              <w:t>Câu trúc các lớp</w:t>
+            </w:r>
+            <w:r>
+              <w:rPr>
+                <w:noProof/>
+                <w:webHidden/>
+              </w:rPr>
+              <w:tab/>
+            </w:r>
+            <w:r>
+              <w:rPr>
+                <w:noProof/>
+                <w:webHidden/>
+              </w:rPr>
+              <w:fldChar w:fldCharType="begin"/>
+            </w:r>
+            <w:r>
+              <w:rPr>
+                <w:noProof/>
+                <w:webHidden/>
+              </w:rPr>
+              <w:instrText xml:space="preserve"> PAGEREF _Toc283177610 \h </w:instrText>
+            </w:r>
+            <w:r>
+              <w:rPr>
+                <w:noProof/>
+                <w:webHidden/>
+              </w:rPr>
+            </w:r>
+            <w:r>
+              <w:rPr>
+                <w:noProof/>
+                <w:webHidden/>
+              </w:rPr>
+              <w:fldChar w:fldCharType="separate"/>
+            </w:r>
+            <w:r>
+              <w:rPr>
+                <w:noProof/>
+                <w:webHidden/>
+              </w:rPr>
+              <w:t>22</w:t>
+            </w:r>
+            <w:r>
+              <w:rPr>
+                <w:noProof/>
+                <w:webHidden/>
+              </w:rPr>
+              <w:fldChar w:fldCharType="end"/>
+            </w:r>
+          </w:hyperlink>
+        </w:p>
+        <w:p>
+          <w:pPr>
+            <w:pStyle w:val="TOC1"/>
+            <w:tabs>
+              <w:tab w:val="left" w:pos="880"/>
+              <w:tab w:val="right" w:leader="dot" w:pos="9019"/>
+            </w:tabs>
+            <w:rPr>
+              <w:noProof/>
+            </w:rPr>
+          </w:pPr>
+          <w:hyperlink w:anchor="_Toc283177611" w:history="1">
+            <w:r>
+              <w:rPr>
+                <w:rStyle w:val="Hyperlink"/>
+                <w:rFonts w:ascii="Times New Roman" w:hAnsi="Times New Roman" w:cs="Times New Roman"/>
+                <w:b/>
+                <w:noProof/>
+                <w:lang w:val="de-DE"/>
+              </w:rPr>
+              <w:t>2.1.3</w:t>
+            </w:r>
+            <w:r>
+              <w:rPr>
+                <w:noProof/>
+              </w:rPr>
+              <w:tab/>
+            </w:r>
+            <w:r>
+              <w:rPr>
+                <w:rStyle w:val="Hyperlink"/>
+                <w:rFonts w:ascii="Times New Roman" w:hAnsi="Times New Roman" w:cs="Times New Roman"/>
+                <w:b/>
+                <w:noProof/>
+                <w:lang w:val="vi-VN"/>
+              </w:rPr>
+              <w:t>Phương pháp đề xuất xử lý câu hỏi chuyển thành câu truy vấn SQL</w:t>
+            </w:r>
+            <w:r>
+              <w:rPr>
+                <w:noProof/>
+                <w:webHidden/>
+              </w:rPr>
+              <w:tab/>
+            </w:r>
+            <w:r>
+              <w:rPr>
+                <w:noProof/>
+                <w:webHidden/>
+              </w:rPr>
+              <w:fldChar w:fldCharType="begin"/>
+            </w:r>
+            <w:r>
+              <w:rPr>
+                <w:noProof/>
+                <w:webHidden/>
+              </w:rPr>
+              <w:instrText xml:space="preserve"> PAGEREF _Toc283177611 \h </w:instrText>
+            </w:r>
+            <w:r>
+              <w:rPr>
+                <w:noProof/>
+                <w:webHidden/>
+              </w:rPr>
+            </w:r>
+            <w:r>
+              <w:rPr>
+                <w:noProof/>
+                <w:webHidden/>
+              </w:rPr>
+              <w:fldChar w:fldCharType="separate"/>
+            </w:r>
+            <w:r>
+              <w:rPr>
+                <w:noProof/>
+                <w:webHidden/>
+              </w:rPr>
+              <w:t>22</w:t>
+            </w:r>
+            <w:r>
+              <w:rPr>
+                <w:noProof/>
+                <w:webHidden/>
+              </w:rPr>
+              <w:fldChar w:fldCharType="end"/>
+            </w:r>
+          </w:hyperlink>
+        </w:p>
+        <w:p>
+          <w:pPr>
+            <w:pStyle w:val="TOC1"/>
+            <w:tabs>
+              <w:tab w:val="left" w:pos="880"/>
+              <w:tab w:val="right" w:leader="dot" w:pos="9019"/>
+            </w:tabs>
+            <w:rPr>
+              <w:noProof/>
+            </w:rPr>
+          </w:pPr>
+          <w:hyperlink w:anchor="_Toc283177612" w:history="1">
+            <w:r>
+              <w:rPr>
+                <w:rStyle w:val="Hyperlink"/>
+                <w:rFonts w:ascii="Times New Roman" w:hAnsi="Times New Roman" w:cs="Times New Roman"/>
+                <w:b/>
+                <w:noProof/>
+                <w:lang w:val="de-DE"/>
+              </w:rPr>
+              <w:t>2.1.4</w:t>
+            </w:r>
+            <w:r>
+              <w:rPr>
+                <w:noProof/>
+              </w:rPr>
+              <w:tab/>
+            </w:r>
+            <w:r>
+              <w:rPr>
+                <w:rStyle w:val="Hyperlink"/>
+                <w:rFonts w:ascii="Times New Roman" w:hAnsi="Times New Roman" w:cs="Times New Roman"/>
+                <w:b/>
+                <w:noProof/>
+                <w:lang w:val="vi-VN"/>
+              </w:rPr>
+              <w:t>Cơ sở dữ liệu DBLP</w:t>
+            </w:r>
+            <w:r>
+              <w:rPr>
+                <w:noProof/>
+                <w:webHidden/>
+              </w:rPr>
+              <w:tab/>
+            </w:r>
+            <w:r>
+              <w:rPr>
+                <w:noProof/>
+                <w:webHidden/>
+              </w:rPr>
+              <w:fldChar w:fldCharType="begin"/>
+            </w:r>
+            <w:r>
+              <w:rPr>
+                <w:noProof/>
+                <w:webHidden/>
+              </w:rPr>
+              <w:instrText xml:space="preserve"> PAGEREF _Toc283177612 \h </w:instrText>
+            </w:r>
+            <w:r>
+              <w:rPr>
+                <w:noProof/>
+                <w:webHidden/>
+              </w:rPr>
+            </w:r>
+            <w:r>
+              <w:rPr>
+                <w:noProof/>
+                <w:webHidden/>
+              </w:rPr>
+              <w:fldChar w:fldCharType="separate"/>
+            </w:r>
+            <w:r>
+              <w:rPr>
+                <w:noProof/>
+                <w:webHidden/>
+              </w:rPr>
+              <w:t>22</w:t>
+            </w:r>
+            <w:r>
+              <w:rPr>
+                <w:noProof/>
+                <w:webHidden/>
+              </w:rPr>
+              <w:fldChar w:fldCharType="end"/>
+            </w:r>
+          </w:hyperlink>
+        </w:p>
+        <w:p>
+          <w:pPr>
+            <w:pStyle w:val="TOC1"/>
+            <w:tabs>
+              <w:tab w:val="left" w:pos="880"/>
+              <w:tab w:val="right" w:leader="dot" w:pos="9019"/>
+            </w:tabs>
+            <w:rPr>
+              <w:noProof/>
+            </w:rPr>
+          </w:pPr>
+          <w:hyperlink w:anchor="_Toc283177613" w:history="1">
+            <w:r>
+              <w:rPr>
+                <w:rStyle w:val="Hyperlink"/>
+                <w:rFonts w:ascii="Times New Roman" w:hAnsi="Times New Roman" w:cs="Times New Roman"/>
+                <w:b/>
+                <w:noProof/>
+                <w:lang w:val="de-DE"/>
+              </w:rPr>
+              <w:t>2.1.5</w:t>
+            </w:r>
+            <w:r>
+              <w:rPr>
+                <w:noProof/>
+              </w:rPr>
+              <w:tab/>
+            </w:r>
+            <w:r>
+              <w:rPr>
+                <w:rStyle w:val="Hyperlink"/>
+                <w:rFonts w:ascii="Times New Roman" w:hAnsi="Times New Roman" w:cs="Times New Roman"/>
+                <w:b/>
+                <w:noProof/>
+                <w:lang w:val="vi-VN"/>
+              </w:rPr>
+              <w:t>Giao diện chương trình</w:t>
+            </w:r>
+            <w:r>
+              <w:rPr>
+                <w:noProof/>
+                <w:webHidden/>
+              </w:rPr>
+              <w:tab/>
+            </w:r>
+            <w:r>
+              <w:rPr>
+                <w:noProof/>
+                <w:webHidden/>
+              </w:rPr>
+              <w:fldChar w:fldCharType="begin"/>
+            </w:r>
+            <w:r>
+              <w:rPr>
+                <w:noProof/>
+                <w:webHidden/>
+              </w:rPr>
+              <w:instrText xml:space="preserve"> PAGEREF _Toc283177613 \h </w:instrText>
+            </w:r>
+            <w:r>
+              <w:rPr>
+                <w:noProof/>
+                <w:webHidden/>
+              </w:rPr>
+            </w:r>
+            <w:r>
+              <w:rPr>
+                <w:noProof/>
+                <w:webHidden/>
+              </w:rPr>
+              <w:fldChar w:fldCharType="separate"/>
+            </w:r>
+            <w:r>
+              <w:rPr>
+                <w:noProof/>
+                <w:webHidden/>
+              </w:rPr>
+              <w:t>25</w:t>
             </w:r>
             <w:r>
               <w:rPr>
@@ -1275,14 +1891,16 @@
               <w:noProof/>
             </w:rPr>
           </w:pPr>
-          <w:hyperlink w:anchor="_Toc281898433" w:history="1">
+          <w:hyperlink w:anchor="_Toc283177614" w:history="1">
             <w:r>
               <w:rPr>
                 <w:rStyle w:val="Hyperlink"/>
                 <w:rFonts w:ascii="Times New Roman" w:hAnsi="Times New Roman" w:cs="Times New Roman"/>
-                <w:noProof/>
-              </w:rPr>
-              <w:t>Tham Khảo</w:t>
+                <w:b/>
+                <w:noProof/>
+                <w:lang w:val="de-DE"/>
+              </w:rPr>
+              <w:t>2.4</w:t>
             </w:r>
             <w:r>
               <w:rPr>
@@ -1303,7 +1921,7 @@
                 <w:noProof/>
                 <w:webHidden/>
               </w:rPr>
-              <w:instrText xml:space="preserve"> PAGEREF _Toc281898433 \h </w:instrText>
+              <w:instrText xml:space="preserve"> PAGEREF _Toc283177614 \h </w:instrText>
             </w:r>
             <w:r>
               <w:rPr>
@@ -1323,7 +1941,85 @@
                 <w:noProof/>
                 <w:webHidden/>
               </w:rPr>
-              <w:t>18</w:t>
+              <w:t>26</w:t>
+            </w:r>
+            <w:r>
+              <w:rPr>
+                <w:noProof/>
+                <w:webHidden/>
+              </w:rPr>
+              <w:fldChar w:fldCharType="end"/>
+            </w:r>
+          </w:hyperlink>
+        </w:p>
+        <w:p>
+          <w:pPr>
+            <w:pStyle w:val="TOC1"/>
+            <w:tabs>
+              <w:tab w:val="right" w:leader="dot" w:pos="9019"/>
+            </w:tabs>
+            <w:rPr>
+              <w:noProof/>
+            </w:rPr>
+          </w:pPr>
+          <w:hyperlink w:anchor="_Toc283177615" w:history="1">
+            <w:r>
+              <w:rPr>
+                <w:rStyle w:val="Hyperlink"/>
+                <w:rFonts w:ascii="Times New Roman" w:hAnsi="Times New Roman" w:cs="Times New Roman"/>
+                <w:noProof/>
+                <w:lang w:val="de-DE"/>
+              </w:rPr>
+              <w:t>T</w:t>
+            </w:r>
+            <w:r>
+              <w:rPr>
+                <w:rStyle w:val="Hyperlink"/>
+                <w:rFonts w:ascii="Times New Roman" w:hAnsi="Times New Roman" w:cs="Times New Roman"/>
+                <w:noProof/>
+              </w:rPr>
+              <w:t>ham Khảo</w:t>
+            </w:r>
+            <w:r>
+              <w:rPr>
+                <w:noProof/>
+                <w:webHidden/>
+              </w:rPr>
+              <w:tab/>
+            </w:r>
+            <w:r>
+              <w:rPr>
+                <w:noProof/>
+                <w:webHidden/>
+              </w:rPr>
+              <w:fldChar w:fldCharType="begin"/>
+            </w:r>
+            <w:r>
+              <w:rPr>
+                <w:noProof/>
+                <w:webHidden/>
+              </w:rPr>
+              <w:instrText xml:space="preserve"> PAGEREF _Toc283177615 \h </w:instrText>
+            </w:r>
+            <w:r>
+              <w:rPr>
+                <w:noProof/>
+                <w:webHidden/>
+              </w:rPr>
+            </w:r>
+            <w:r>
+              <w:rPr>
+                <w:noProof/>
+                <w:webHidden/>
+              </w:rPr>
+              <w:fldChar w:fldCharType="separate"/>
+            </w:r>
+            <w:r>
+              <w:rPr>
+                <w:noProof/>
+                <w:webHidden/>
+              </w:rPr>
+              <w:t>26</w:t>
             </w:r>
             <w:r>
               <w:rPr>
@@ -1461,14 +2157,13 @@
           <w:szCs w:val="26"/>
         </w:rPr>
       </w:pPr>
-      <w:bookmarkStart w:id="0" w:name="_Toc281898419"/>
-      <w:r>
-        <w:rPr>
-          <w:rFonts w:ascii="Times New Roman" w:hAnsi="Times New Roman" w:cs="Times New Roman"/>
-          <w:sz w:val="26"/>
-          <w:szCs w:val="26"/>
-        </w:rPr>
-        <w:lastRenderedPageBreak/>
+      <w:bookmarkStart w:id="0" w:name="_Toc283177593"/>
+      <w:r>
+        <w:rPr>
+          <w:rFonts w:ascii="Times New Roman" w:hAnsi="Times New Roman" w:cs="Times New Roman"/>
+          <w:sz w:val="26"/>
+          <w:szCs w:val="26"/>
+        </w:rPr>
         <w:t>Ch</w:t>
       </w:r>
       <w:r>
@@ -1506,7 +2201,7 @@
           <w:szCs w:val="26"/>
         </w:rPr>
       </w:pPr>
-      <w:bookmarkStart w:id="1" w:name="_Toc281898420"/>
+      <w:bookmarkStart w:id="1" w:name="_Toc283177594"/>
       <w:r>
         <w:rPr>
           <w:rFonts w:ascii="Times New Roman" w:hAnsi="Times New Roman" w:cs="Times New Roman"/>
@@ -1635,6 +2330,7 @@
           <w:sz w:val="26"/>
           <w:szCs w:val="26"/>
         </w:rPr>
+        <w:lastRenderedPageBreak/>
         <w:t xml:space="preserve">Với </w:t>
       </w:r>
       <w:r>
@@ -1803,7 +2499,6 @@
           <w:sz w:val="26"/>
           <w:szCs w:val="26"/>
         </w:rPr>
-        <w:lastRenderedPageBreak/>
         <w:t>Một hệ thống hỏi đáp có thể sẽ</w:t>
       </w:r>
       <w:r>
@@ -2132,7 +2827,15 @@
           <w:rFonts w:ascii="Times New Roman" w:hAnsi="Times New Roman"/>
           <w:sz w:val="26"/>
         </w:rPr>
-        <w:t>bài báo mà hệ thống trả về có đúng với câu hỏi tìm kiế</w:t>
+        <w:t xml:space="preserve">bài </w:t>
+      </w:r>
+      <w:r>
+        <w:rPr>
+          <w:rFonts w:ascii="Times New Roman" w:hAnsi="Times New Roman"/>
+          <w:sz w:val="26"/>
+        </w:rPr>
+        <w:lastRenderedPageBreak/>
+        <w:t>báo mà hệ thống trả về có đúng với câu hỏi tìm kiế</w:t>
       </w:r>
       <w:r>
         <w:rPr>
@@ -2158,7 +2861,7 @@
           <w:szCs w:val="26"/>
         </w:rPr>
       </w:pPr>
-      <w:bookmarkStart w:id="2" w:name="_Toc281898421"/>
+      <w:bookmarkStart w:id="2" w:name="_Toc283177595"/>
       <w:r>
         <w:rPr>
           <w:rFonts w:ascii="Times New Roman" w:hAnsi="Times New Roman" w:cs="Times New Roman"/>
@@ -2369,7 +3072,6 @@
           <w:szCs w:val="26"/>
           <w:lang w:val="vi-VN"/>
         </w:rPr>
-        <w:lastRenderedPageBreak/>
         <w:t>Nguồn dữ liệu chứa thông tin về các bài báo sẽ được lấy từ nguồn DBLP (</w:t>
       </w:r>
       <w:r>
@@ -2873,7 +3575,17 @@
           <w:szCs w:val="26"/>
           <w:lang w:val="fr-FR"/>
         </w:rPr>
-        <w:t xml:space="preserve">Tuy nhiên, trong phạm vi đề tài, ta chỉ xét tới 3 dạng chính nêu trên, vì tùy theo mục đích sử dụng mà còn các loại câu hỏi khác nhau thêm nữa. Nhưng </w:t>
+        <w:t xml:space="preserve">Tuy nhiên, trong phạm vi đề tài, ta chỉ xét tới 3 dạng chính nêu trên, vì tùy theo mục </w:t>
+      </w:r>
+      <w:r>
+        <w:rPr>
+          <w:rFonts w:ascii="Times New Roman" w:hAnsi="Times New Roman" w:cs="Times New Roman"/>
+          <w:sz w:val="26"/>
+          <w:szCs w:val="26"/>
+          <w:lang w:val="fr-FR"/>
+        </w:rPr>
+        <w:lastRenderedPageBreak/>
+        <w:t xml:space="preserve">đích sử dụng mà còn các loại câu hỏi khác nhau thêm nữa. Nhưng </w:t>
       </w:r>
       <w:r>
         <w:rPr>
@@ -3000,7 +3712,6 @@
           <w:szCs w:val="26"/>
           <w:lang w:val="fr-FR"/>
         </w:rPr>
-        <w:lastRenderedPageBreak/>
         <w:t>Đặt biệt trong các hệ thống hỏi đáp</w:t>
       </w:r>
       <w:r>
@@ -3682,7 +4393,16 @@
           <w:sz w:val="26"/>
           <w:szCs w:val="26"/>
         </w:rPr>
-        <w:t>Hệ thống chỉ giải quyết được một số các câu hỏi thuộc loại Question Word Question</w:t>
+        <w:t xml:space="preserve">Hệ </w:t>
+      </w:r>
+      <w:r>
+        <w:rPr>
+          <w:rFonts w:ascii="Times New Roman" w:hAnsi="Times New Roman" w:cs="Times New Roman"/>
+          <w:sz w:val="26"/>
+          <w:szCs w:val="26"/>
+        </w:rPr>
+        <w:lastRenderedPageBreak/>
+        <w:t>thống chỉ giải quyết được một số các câu hỏi thuộc loại Question Word Question</w:t>
       </w:r>
       <w:r>
         <w:rPr>
@@ -3897,7 +4617,6 @@
           <w:sz w:val="26"/>
           <w:szCs w:val="26"/>
         </w:rPr>
-        <w:lastRenderedPageBreak/>
         <w:t>N</w:t>
       </w:r>
       <w:r>
@@ -4497,7 +5216,18 @@
                 <w:sz w:val="26"/>
                 <w:szCs w:val="26"/>
               </w:rPr>
-              <w:t>Did he know just how deeply his father was opposed to things?</w:t>
+              <w:t xml:space="preserve">Did he know just how deeply his father was </w:t>
+            </w:r>
+            <w:r>
+              <w:rPr>
+                <w:rFonts w:ascii="Times New Roman" w:hAnsi="Times New Roman" w:cs="Times New Roman"/>
+                <w:i/>
+                <w:iCs/>
+                <w:sz w:val="26"/>
+                <w:szCs w:val="26"/>
+              </w:rPr>
+              <w:lastRenderedPageBreak/>
+              <w:t>opposed to things?</w:t>
             </w:r>
             <w:r>
               <w:rPr>
@@ -4543,6 +5273,7 @@
                 <w:sz w:val="26"/>
                 <w:szCs w:val="26"/>
               </w:rPr>
+              <w:lastRenderedPageBreak/>
               <w:t xml:space="preserve">Xử lý tương tự question-word question </w:t>
             </w:r>
           </w:p>
@@ -4586,6 +5317,7 @@
                 <w:sz w:val="26"/>
                 <w:szCs w:val="26"/>
               </w:rPr>
+              <w:lastRenderedPageBreak/>
               <w:t xml:space="preserve">Question -word question </w:t>
             </w:r>
           </w:p>
@@ -4992,7 +5724,6 @@
                 <w:sz w:val="26"/>
                 <w:szCs w:val="26"/>
               </w:rPr>
-              <w:lastRenderedPageBreak/>
               <w:t>Tag question</w:t>
             </w:r>
           </w:p>
@@ -6162,6 +6893,7 @@
                 <w:sz w:val="26"/>
                 <w:szCs w:val="26"/>
               </w:rPr>
+              <w:lastRenderedPageBreak/>
               <w:t xml:space="preserve">DESC </w:t>
             </w:r>
           </w:p>
@@ -6493,16 +7225,7 @@
                 <w:sz w:val="26"/>
                 <w:szCs w:val="26"/>
               </w:rPr>
-              <w:t xml:space="preserve">What is a female rabbit </w:t>
-            </w:r>
-            <w:r>
-              <w:rPr>
-                <w:rFonts w:ascii="Times New Roman" w:hAnsi="Times New Roman" w:cs="Times New Roman"/>
-                <w:sz w:val="26"/>
-                <w:szCs w:val="26"/>
-              </w:rPr>
-              <w:lastRenderedPageBreak/>
-              <w:t xml:space="preserve">called ? </w:t>
+              <w:t xml:space="preserve">What is a female rabbit called ? </w:t>
             </w:r>
           </w:p>
         </w:tc>
@@ -6540,7 +7263,6 @@
                 <w:sz w:val="26"/>
                 <w:szCs w:val="26"/>
               </w:rPr>
-              <w:lastRenderedPageBreak/>
               <w:t xml:space="preserve">các câu hỏi liên quan đến các thực thể, con người, vật </w:t>
             </w:r>
           </w:p>
@@ -6584,7 +7306,6 @@
                 <w:sz w:val="26"/>
                 <w:szCs w:val="26"/>
               </w:rPr>
-              <w:lastRenderedPageBreak/>
               <w:t xml:space="preserve">HUM </w:t>
             </w:r>
           </w:p>
@@ -7264,7 +7985,7 @@
           <w:szCs w:val="26"/>
         </w:rPr>
       </w:pPr>
-      <w:bookmarkStart w:id="3" w:name="_Toc281898422"/>
+      <w:bookmarkStart w:id="3" w:name="_Toc283177596"/>
       <w:r>
         <w:rPr>
           <w:rFonts w:ascii="Times New Roman" w:eastAsia="Times New Roman" w:hAnsi="Times New Roman" w:cs="Times New Roman"/>
@@ -7272,6 +7993,7 @@
           <w:sz w:val="26"/>
           <w:szCs w:val="26"/>
         </w:rPr>
+        <w:lastRenderedPageBreak/>
         <w:t>Các ứng dụng và nghiên cứu hiện nay</w:t>
       </w:r>
       <w:bookmarkEnd w:id="3"/>
@@ -7293,7 +8015,7 @@
           <w:szCs w:val="26"/>
         </w:rPr>
       </w:pPr>
-      <w:bookmarkStart w:id="4" w:name="_Toc281898423"/>
+      <w:bookmarkStart w:id="4" w:name="_Toc283177597"/>
       <w:r>
         <w:rPr>
           <w:rFonts w:ascii="Times New Roman" w:eastAsia="Times New Roman" w:hAnsi="Times New Roman" w:cs="Times New Roman"/>
@@ -7330,16 +8052,7 @@
           <w:sz w:val="26"/>
           <w:szCs w:val="26"/>
         </w:rPr>
-        <w:t xml:space="preserve">Hiện nay đã có một số trang web phục vụ riêng cho vấn đề tìm kiếm các bài báo khoa học như CiteXeer, IEEE, ACM, ScienceDirect, SSRN, PaperCube … Các trang web này đều có hệ thống tìm kiếm bài báo dựa trên từ khóa. Ngoài ra, người dùng còn có thể chọn lựa các tùy chọn để có kết quả tốt hơn (tìm kiếm theo tên tác giả, tìm kiếm theo tiêu đề, tìm kiếm theo nội dung abstract …). Một số trang như PaperCube có khả </w:t>
-      </w:r>
-      <w:r>
-        <w:rPr>
-          <w:rFonts w:ascii="Times New Roman" w:eastAsia="Times New Roman" w:hAnsi="Times New Roman" w:cs="Times New Roman"/>
-          <w:sz w:val="26"/>
-          <w:szCs w:val="26"/>
-        </w:rPr>
-        <w:lastRenderedPageBreak/>
-        <w:t xml:space="preserve">năng hiển thị bài báo theo dạng mô hình đồ thị. Điều này giúp người dùng định hướng được trong việc tìm kiếm. </w:t>
+        <w:t xml:space="preserve">Hiện nay đã có một số trang web phục vụ riêng cho vấn đề tìm kiếm các bài báo khoa học như CiteXeer, IEEE, ACM, ScienceDirect, SSRN, PaperCube … Các trang web này đều có hệ thống tìm kiếm bài báo dựa trên từ khóa. Ngoài ra, người dùng còn có thể chọn lựa các tùy chọn để có kết quả tốt hơn (tìm kiếm theo tên tác giả, tìm kiếm theo tiêu đề, tìm kiếm theo nội dung abstract …). Một số trang như PaperCube có khả năng hiển thị bài báo theo dạng mô hình đồ thị. Điều này giúp người dùng định hướng được trong việc tìm kiếm. </w:t>
       </w:r>
     </w:p>
     <w:p>
@@ -8160,7 +8873,16 @@
                 <w:sz w:val="26"/>
                 <w:szCs w:val="26"/>
               </w:rPr>
-              <w:t>Danh sách kết quả, nội dung chi tiết bài báo, hiển thị bài báo dưới dạng đồ thị, cây …</w:t>
+              <w:t xml:space="preserve">Danh sách kết quả, nội dung chi tiết bài báo, hiển thị bài báo </w:t>
+            </w:r>
+            <w:r>
+              <w:rPr>
+                <w:rFonts w:ascii="Times New Roman" w:eastAsia="Times New Roman" w:hAnsi="Times New Roman" w:cs="Times New Roman"/>
+                <w:sz w:val="26"/>
+                <w:szCs w:val="26"/>
+              </w:rPr>
+              <w:lastRenderedPageBreak/>
+              <w:t>dưới dạng đồ thị, cây …</w:t>
             </w:r>
           </w:p>
         </w:tc>
@@ -8218,16 +8940,7 @@
           <w:sz w:val="26"/>
           <w:szCs w:val="26"/>
         </w:rPr>
-        <w:t xml:space="preserve"> Việc này, như đã trình bày, việc tìm kiếm bài báo vẫn còn </w:t>
-      </w:r>
-      <w:r>
-        <w:rPr>
-          <w:rFonts w:ascii="Times New Roman" w:hAnsi="Times New Roman" w:cs="Times New Roman"/>
-          <w:sz w:val="26"/>
-          <w:szCs w:val="26"/>
-        </w:rPr>
-        <w:lastRenderedPageBreak/>
-        <w:t>khá tốn thời gian do lượng kết quả trả về khá nhiều. Đối với các chức năng tìm nâng cao thì buộc người dùng phải nhập thêm một số thông tin để có được đáp án chắc chắn.</w:t>
+        <w:t xml:space="preserve"> Việc này, như đã trình bày, việc tìm kiếm bài báo vẫn còn khá tốn thời gian do lượng kết quả trả về khá nhiều. Đối với các chức năng tìm nâng cao thì buộc người dùng phải nhập thêm một số thông tin để có được đáp án chắc chắn.</w:t>
       </w:r>
     </w:p>
     <w:p>
@@ -8485,7 +9198,16 @@
           <w:sz w:val="26"/>
           <w:szCs w:val="26"/>
         </w:rPr>
-        <w:t>cung cấp khả năng tìm kiếm, trả lời các câu hỏi tập trung vào các vấn đề cơ bản như các công thức món ăn, sở thích, bài tập cho trẻ em, giải trí và sức khỏe.</w:t>
+        <w:t xml:space="preserve">cung cấp khả năng tìm </w:t>
+      </w:r>
+      <w:r>
+        <w:rPr>
+          <w:rFonts w:ascii="Times New Roman" w:hAnsi="Times New Roman" w:cs="Times New Roman"/>
+          <w:sz w:val="26"/>
+          <w:szCs w:val="26"/>
+        </w:rPr>
+        <w:lastRenderedPageBreak/>
+        <w:t>kiếm, trả lời các câu hỏi tập trung vào các vấn đề cơ bản như các công thức món ăn, sở thích, bài tập cho trẻ em, giải trí và sức khỏe.</w:t>
       </w:r>
     </w:p>
     <w:p>
@@ -8579,7 +9301,7 @@
           <w:szCs w:val="26"/>
         </w:rPr>
       </w:pPr>
-      <w:bookmarkStart w:id="5" w:name="_Toc281898424"/>
+      <w:bookmarkStart w:id="5" w:name="_Toc283177598"/>
       <w:r>
         <w:rPr>
           <w:rFonts w:ascii="Times New Roman" w:hAnsi="Times New Roman" w:cs="Times New Roman"/>
@@ -8609,7 +9331,6 @@
           <w:sz w:val="26"/>
           <w:szCs w:val="26"/>
         </w:rPr>
-        <w:lastRenderedPageBreak/>
         <w:t>Với những hệ thống hỏi đáp nêu trên cho thấy rằng có những nghiên cứu về vấn đề xử lý câu hỏi tự nhiên đề tìm kiếm thông tin. Đã có nhiều bài báo trình bày về hệ thống hỏi đáp bằng ngôn ngữ tự nhiên [</w:t>
       </w:r>
       <w:r>
@@ -8767,6 +9488,7 @@
           <w:sz w:val="26"/>
           <w:szCs w:val="26"/>
         </w:rPr>
+        <w:lastRenderedPageBreak/>
         <w:drawing>
           <wp:inline distT="0" distB="0" distL="0" distR="0">
             <wp:extent cx="5295900" cy="723900"/>
@@ -9007,16 +9729,7 @@
           <w:sz w:val="26"/>
           <w:szCs w:val="26"/>
         </w:rPr>
-        <w:t xml:space="preserve">được </w:t>
-      </w:r>
-      <w:r>
-        <w:rPr>
-          <w:rFonts w:ascii="Times New Roman" w:hAnsi="Times New Roman" w:cs="Times New Roman"/>
-          <w:sz w:val="26"/>
-          <w:szCs w:val="26"/>
-        </w:rPr>
-        <w:lastRenderedPageBreak/>
-        <w:t xml:space="preserve">coi là các mối quan hệ trung gian: </w:t>
+        <w:t xml:space="preserve">được coi là các mối quan hệ trung gian: </w:t>
       </w:r>
       <w:r>
         <w:rPr>
@@ -9400,6 +10113,7 @@
           <w:szCs w:val="26"/>
           <w:lang w:val="fr-FR"/>
         </w:rPr>
+        <w:lastRenderedPageBreak/>
         <w:t>Với nghiên cứu trong nước, nhóm tìm hiểu được một đề tài “Xây dựng công cụ tìm kiếm tài liệu học tập bằng các truy vấn ngôn ngữ tự nhiên  trên kho học liệu mở tiếng Việt” [</w:t>
       </w:r>
       <w:r>
@@ -9462,7 +10176,6 @@
           <w:szCs w:val="26"/>
           <w:lang w:val="fr-FR"/>
         </w:rPr>
-        <w:lastRenderedPageBreak/>
         <w:t>Ontology có thể xem là một kho dữ liệu được lưu trữ dưới dạng ngữ nghĩa. SPARQL là ngôn ngữ để truy vấn vào kho dữ liệu này</w:t>
       </w:r>
       <w:r>
@@ -9644,7 +10357,17 @@
           <w:szCs w:val="26"/>
           <w:lang w:val="fr-FR"/>
         </w:rPr>
-        <w:t>Ở đề tài này, phương pháp tiếp cận dựa trên việc nhận diện các thực thể đặt tên, không đặt tên và từ quan hệ. Sau khi nhận diện được, thao tác tiếp theo là nhận diện lớp của thực thể mà không xác định được nó thuộc lớp nào ( như What, Who ...). Bước kế tiếp là gom các thực thể được cho là giống nhau, xác định những mối quan hệ ẩn mà không được nêu trong câu hỏi. Cuối cùng, xác định quan hệ giữa các thực thể, xóa bỏ những mối quan hệ không thích hợp và xây dựng đồ thị ý niệm.</w:t>
+        <w:t xml:space="preserve">Ở đề tài này, phương pháp tiếp cận dựa trên việc nhận diện các thực thể đặt tên, không đặt tên và từ quan hệ. Sau khi nhận diện được, thao tác tiếp theo là nhận diện lớp của thực thể mà không xác định được nó thuộc lớp nào ( như What, </w:t>
+      </w:r>
+      <w:r>
+        <w:rPr>
+          <w:rFonts w:ascii="Times New Roman" w:hAnsi="Times New Roman" w:cs="Times New Roman"/>
+          <w:sz w:val="26"/>
+          <w:szCs w:val="26"/>
+          <w:lang w:val="fr-FR"/>
+        </w:rPr>
+        <w:lastRenderedPageBreak/>
+        <w:t>Who ...). Bước kế tiếp là gom các thực thể được cho là giống nhau, xác định những mối quan hệ ẩn mà không được nêu trong câu hỏi. Cuối cùng, xác định quan hệ giữa các thực thể, xóa bỏ những mối quan hệ không thích hợp và xây dựng đồ thị ý niệm.</w:t>
       </w:r>
     </w:p>
     <w:p>
@@ -9706,7 +10429,6 @@
           <w:szCs w:val="26"/>
           <w:lang w:val="fr-FR"/>
         </w:rPr>
-        <w:lastRenderedPageBreak/>
         <w:t>Tập dữ liệu câu hỏi kiểm nghiệm được lấy từ 440 câu hỏi của TREC 2002 và 445 câu hỏi của TREC 2007.</w:t>
       </w:r>
     </w:p>
@@ -10219,7 +10941,17 @@
           <w:szCs w:val="26"/>
           <w:lang w:val="vi-VN"/>
         </w:rPr>
-        <w:t xml:space="preserve"> liệu. Do hệ thống này sử dụng dữ liệu</w:t>
+        <w:t xml:space="preserve"> liệu. Do </w:t>
+      </w:r>
+      <w:r>
+        <w:rPr>
+          <w:rFonts w:ascii="Times New Roman" w:hAnsi="Times New Roman" w:cs="Times New Roman"/>
+          <w:sz w:val="26"/>
+          <w:szCs w:val="26"/>
+          <w:lang w:val="vi-VN"/>
+        </w:rPr>
+        <w:lastRenderedPageBreak/>
+        <w:t>hệ thống này sử dụng dữ liệu</w:t>
       </w:r>
       <w:r>
         <w:rPr>
@@ -10366,7 +11098,6 @@
           <w:sz w:val="26"/>
           <w:szCs w:val="26"/>
         </w:rPr>
-        <w:lastRenderedPageBreak/>
         <w:t xml:space="preserve">+ </w:t>
       </w:r>
       <w:r>
@@ -10399,7 +11130,7 @@
           <v:shape id="_x0000_i1025" type="#_x0000_t75" style="width:9.5pt;height:9.5pt" o:ole="">
             <v:imagedata r:id="rId10" o:title=""/>
           </v:shape>
-          <o:OLEObject Type="Embed" ProgID="Equation.3" ShapeID="_x0000_i1025" DrawAspect="Content" ObjectID="_1356915618" r:id="rId11"/>
+          <o:OLEObject Type="Embed" ProgID="Equation.3" ShapeID="_x0000_i1025" DrawAspect="Content" ObjectID="_1356919570" r:id="rId11"/>
         </w:object>
       </w:r>
       <w:r>
@@ -10421,7 +11152,7 @@
           <v:shape id="_x0000_i1026" type="#_x0000_t75" style="width:9.5pt;height:9.5pt" o:ole="">
             <v:imagedata r:id="rId10" o:title=""/>
           </v:shape>
-          <o:OLEObject Type="Embed" ProgID="Equation.3" ShapeID="_x0000_i1026" DrawAspect="Content" ObjectID="_1356915619" r:id="rId12"/>
+          <o:OLEObject Type="Embed" ProgID="Equation.3" ShapeID="_x0000_i1026" DrawAspect="Content" ObjectID="_1356919571" r:id="rId12"/>
         </w:object>
       </w:r>
       <w:r>
@@ -10589,6 +11320,7 @@
           <w:sz w:val="26"/>
           <w:szCs w:val="26"/>
         </w:rPr>
+        <w:lastRenderedPageBreak/>
         <w:t xml:space="preserve">Theo đánh giá về hiệu quả tìm kiếm, hạn chế lớn nhất của eLSSNL là về mặt tốc độ. Nếu dùng người nhập vào một câu truy vấn tự nhiên mới hoàn toàn – tức là tập từ khóa không trùng với các tập từ khóa được lưu trữ- thì tốc độ tìm kiếm sẽ khá lâu nếu người dùng tìm trên nhiều giá trị thuộc tính. </w:t>
       </w:r>
     </w:p>
@@ -10720,7 +11452,6 @@
           <w:sz w:val="26"/>
           <w:szCs w:val="26"/>
         </w:rPr>
-        <w:lastRenderedPageBreak/>
         <w:t>Tương tự với nghiên cứu của tài liệu [</w:t>
       </w:r>
       <w:r>
@@ -10952,7 +11683,7 @@
           <w:lang w:val="de-DE"/>
         </w:rPr>
       </w:pPr>
-      <w:bookmarkStart w:id="6" w:name="_Toc281898425"/>
+      <w:bookmarkStart w:id="6" w:name="_Toc283177599"/>
       <w:r>
         <w:rPr>
           <w:rFonts w:ascii="Times New Roman" w:hAnsi="Times New Roman" w:cs="Times New Roman"/>
@@ -10960,7 +11691,6 @@
           <w:szCs w:val="26"/>
           <w:lang w:val="de-DE"/>
         </w:rPr>
-        <w:lastRenderedPageBreak/>
         <w:t>Ch</w:t>
       </w:r>
       <w:r>
@@ -11028,7 +11758,7 @@
         </w:rPr>
         <w:t xml:space="preserve"> </w:t>
       </w:r>
-      <w:bookmarkStart w:id="7" w:name="_Toc281898426"/>
+      <w:bookmarkStart w:id="7" w:name="_Toc283177600"/>
       <w:r>
         <w:rPr>
           <w:rFonts w:ascii="Times New Roman" w:hAnsi="Times New Roman" w:cs="Times New Roman"/>
@@ -11058,7 +11788,7 @@
           <w:lang w:val="de-DE"/>
         </w:rPr>
       </w:pPr>
-      <w:bookmarkStart w:id="8" w:name="_Toc281898427"/>
+      <w:bookmarkStart w:id="8" w:name="_Toc283177601"/>
       <w:r>
         <w:rPr>
           <w:rFonts w:ascii="Times New Roman" w:hAnsi="Times New Roman" w:cs="Times New Roman"/>
@@ -11075,7 +11805,6 @@
       <w:pPr>
         <w:spacing w:line="360" w:lineRule="auto"/>
         <w:jc w:val="both"/>
-        <w:outlineLvl w:val="0"/>
         <w:rPr>
           <w:rFonts w:ascii="Times New Roman" w:hAnsi="Times New Roman" w:cs="Times New Roman"/>
           <w:sz w:val="26"/>
@@ -11083,6 +11812,7 @@
           <w:lang w:val="de-DE"/>
         </w:rPr>
       </w:pPr>
+      <w:bookmarkStart w:id="9" w:name="_Toc283176728"/>
       <w:r>
         <w:rPr>
           <w:rFonts w:ascii="Times New Roman" w:hAnsi="Times New Roman" w:cs="Times New Roman"/>
@@ -11135,6 +11865,7 @@
         </w:rPr>
         <w:t xml:space="preserve"> được xem là một thực thể đặt tên (tên tác giả).</w:t>
       </w:r>
+      <w:bookmarkEnd w:id="9"/>
       <w:r>
         <w:rPr>
           <w:rFonts w:ascii="Times New Roman" w:hAnsi="Times New Roman" w:cs="Times New Roman"/>
@@ -11162,7 +11893,7 @@
           <w:lang w:val="de-DE"/>
         </w:rPr>
       </w:pPr>
-      <w:bookmarkStart w:id="9" w:name="_Toc281898428"/>
+      <w:bookmarkStart w:id="10" w:name="_Toc283177602"/>
       <w:r>
         <w:rPr>
           <w:rFonts w:ascii="Times New Roman" w:hAnsi="Times New Roman" w:cs="Times New Roman"/>
@@ -11173,13 +11904,12 @@
         </w:rPr>
         <w:t>Pos Tagger</w:t>
       </w:r>
-      <w:bookmarkEnd w:id="9"/>
+      <w:bookmarkEnd w:id="10"/>
     </w:p>
     <w:p>
       <w:pPr>
         <w:spacing w:line="360" w:lineRule="auto"/>
         <w:jc w:val="both"/>
-        <w:outlineLvl w:val="1"/>
         <w:rPr>
           <w:rFonts w:ascii="Times New Roman" w:hAnsi="Times New Roman" w:cs="Times New Roman"/>
           <w:sz w:val="26"/>
@@ -11187,6 +11917,7 @@
           <w:lang w:val="vi-VN"/>
         </w:rPr>
       </w:pPr>
+      <w:bookmarkStart w:id="11" w:name="_Toc283176730"/>
       <w:r>
         <w:rPr>
           <w:rFonts w:ascii="Times New Roman" w:hAnsi="Times New Roman" w:cs="Times New Roman"/>
@@ -11194,7 +11925,17 @@
           <w:szCs w:val="26"/>
           <w:lang w:val="de-DE"/>
         </w:rPr>
-        <w:t xml:space="preserve">Pos Tagger hay còn gọi là gán nhãn từ loại. Việc sử dụng gán nhãn từ loại sẽ giúp ta biết được vai trò của mỗi từ trong câu (danh từ, động từ hay tính từ ... ). Từ đó, sẽ hỗ trợ ta cho xử lý về sau như việc phân tích cú pháp. Một số công cụ gán nhãn từ loại thường được biết đến: Wordnet, Gate pos tagger, OpenNLP ... </w:t>
+        <w:t>Pos Tagger hay còn gọi là gán nhãn từ loại. Việc sử dụng gán nhãn từ loại sẽ giúp ta biết được vai trò của mỗi từ trong câu (danh từ, động từ hay tính từ ... ). Từ đó, sẽ hỗ trợ ta cho xử lý về sau như việc phân tích cú pháp. Một số công cụ gán nhãn từ loại thường được biết đến: Wordnet, Gate pos tagger, OpenNLP ...</w:t>
+      </w:r>
+      <w:bookmarkEnd w:id="11"/>
+      <w:r>
+        <w:rPr>
+          <w:rFonts w:ascii="Times New Roman" w:hAnsi="Times New Roman" w:cs="Times New Roman"/>
+          <w:sz w:val="26"/>
+          <w:szCs w:val="26"/>
+          <w:lang w:val="de-DE"/>
+        </w:rPr>
+        <w:t xml:space="preserve"> </w:t>
       </w:r>
     </w:p>
     <w:p>
@@ -11214,7 +11955,7 @@
           <w:lang w:val="de-DE"/>
         </w:rPr>
       </w:pPr>
-      <w:bookmarkStart w:id="10" w:name="_Toc281898429"/>
+      <w:bookmarkStart w:id="12" w:name="_Toc283177603"/>
       <w:r>
         <w:rPr>
           <w:rFonts w:ascii="Times New Roman" w:hAnsi="Times New Roman" w:cs="Times New Roman"/>
@@ -11225,13 +11966,12 @@
         </w:rPr>
         <w:t>Bộ ba quan hệ</w:t>
       </w:r>
-      <w:bookmarkEnd w:id="10"/>
+      <w:bookmarkEnd w:id="12"/>
     </w:p>
     <w:p>
       <w:pPr>
         <w:spacing w:line="360" w:lineRule="auto"/>
         <w:jc w:val="both"/>
-        <w:outlineLvl w:val="1"/>
         <w:rPr>
           <w:rFonts w:ascii="Times New Roman" w:hAnsi="Times New Roman" w:cs="Times New Roman"/>
           <w:sz w:val="26"/>
@@ -11239,6 +11979,7 @@
           <w:lang w:val="vi-VN"/>
         </w:rPr>
       </w:pPr>
+      <w:bookmarkStart w:id="13" w:name="_Toc283176732"/>
       <w:r>
         <w:rPr>
           <w:rFonts w:ascii="Times New Roman" w:hAnsi="Times New Roman" w:cs="Times New Roman"/>
@@ -11277,14 +12018,24 @@
           <w:szCs w:val="26"/>
           <w:lang w:val="vi-VN"/>
         </w:rPr>
-        <w:t>RDF là một mô hình lưu trữ các đối tượng (resource) và các mối quan hệ giữa chúng. Đây là một mô hình ngữ nghĩa đơn giản và được biểu diễn trong cú pháp XML.</w:t>
-      </w:r>
+        <w:t xml:space="preserve">RDF là một mô hình lưu trữ các đối tượng (resource) </w:t>
+      </w:r>
+      <w:r>
+        <w:rPr>
+          <w:rFonts w:ascii="Times New Roman" w:hAnsi="Times New Roman" w:cs="Times New Roman"/>
+          <w:sz w:val="26"/>
+          <w:szCs w:val="26"/>
+          <w:lang w:val="vi-VN"/>
+        </w:rPr>
+        <w:lastRenderedPageBreak/>
+        <w:t>và các mối quan hệ giữa chúng. Đây là một mô hình ngữ nghĩa đơn giản và được biểu diễn trong cú pháp XML.</w:t>
+      </w:r>
+      <w:bookmarkEnd w:id="13"/>
     </w:p>
     <w:p>
       <w:pPr>
         <w:spacing w:line="360" w:lineRule="auto"/>
         <w:jc w:val="both"/>
-        <w:outlineLvl w:val="1"/>
         <w:rPr>
           <w:rFonts w:ascii="Times New Roman" w:hAnsi="Times New Roman" w:cs="Times New Roman"/>
           <w:sz w:val="26"/>
@@ -11292,6 +12043,7 @@
           <w:lang w:val="vi-VN"/>
         </w:rPr>
       </w:pPr>
+      <w:bookmarkStart w:id="14" w:name="_Toc283176733"/>
       <w:r>
         <w:rPr>
           <w:rFonts w:ascii="Times New Roman" w:hAnsi="Times New Roman" w:cs="Times New Roman"/>
@@ -11361,6 +12113,7 @@
         </w:rPr>
         <w:t>Trong đó Subject là một chủ từ bắt đầu cho một bộ ba. Predicate là các vị từ ở giữa biểu diễn cho mối quan hệ giữa Subject và Object. Object là đối tượng còn là mà subject có quan hệ tới.</w:t>
       </w:r>
+      <w:bookmarkEnd w:id="14"/>
       <w:r>
         <w:rPr>
           <w:rFonts w:ascii="Times New Roman" w:hAnsi="Times New Roman" w:cs="Times New Roman"/>
@@ -11375,7 +12128,6 @@
       <w:pPr>
         <w:spacing w:line="360" w:lineRule="auto"/>
         <w:jc w:val="both"/>
-        <w:outlineLvl w:val="1"/>
         <w:rPr>
           <w:rFonts w:ascii="Times New Roman" w:hAnsi="Times New Roman" w:cs="Times New Roman"/>
           <w:sz w:val="26"/>
@@ -11383,6 +12135,7 @@
           <w:lang w:val="vi-VN"/>
         </w:rPr>
       </w:pPr>
+      <w:bookmarkStart w:id="15" w:name="_Toc283176734"/>
       <w:r>
         <w:rPr>
           <w:rFonts w:ascii="Times New Roman" w:hAnsi="Times New Roman" w:cs="Times New Roman"/>
@@ -11392,12 +12145,12 @@
         </w:rPr>
         <w:t>Việc hình thành các bộ ba như trên sẽ có lợi cho việc lưu trữ ngữ nghĩa. Các bộ ba có thể kết hợp lại thành một đồ thị ngữ nghĩa (Hình 2)</w:t>
       </w:r>
+      <w:bookmarkEnd w:id="15"/>
     </w:p>
     <w:p>
       <w:pPr>
         <w:spacing w:line="360" w:lineRule="auto"/>
-        <w:jc w:val="center"/>
-        <w:outlineLvl w:val="1"/>
+        <w:jc w:val="both"/>
         <w:rPr>
           <w:rFonts w:ascii="Times New Roman" w:hAnsi="Times New Roman" w:cs="Times New Roman"/>
           <w:sz w:val="26"/>
@@ -11412,7 +12165,6 @@
           <w:sz w:val="26"/>
           <w:szCs w:val="26"/>
         </w:rPr>
-        <w:lastRenderedPageBreak/>
         <w:drawing>
           <wp:inline distT="0" distB="0" distL="0" distR="0">
             <wp:extent cx="4328663" cy="2355011"/>
@@ -11463,8 +12215,7 @@
     <w:p>
       <w:pPr>
         <w:spacing w:line="360" w:lineRule="auto"/>
-        <w:jc w:val="center"/>
-        <w:outlineLvl w:val="1"/>
+        <w:jc w:val="both"/>
         <w:rPr>
           <w:rFonts w:ascii="Times New Roman" w:hAnsi="Times New Roman" w:cs="Times New Roman"/>
           <w:sz w:val="26"/>
@@ -11472,6 +12223,7 @@
           <w:lang w:val="vi-VN"/>
         </w:rPr>
       </w:pPr>
+      <w:bookmarkStart w:id="16" w:name="_Toc283176735"/>
       <w:r>
         <w:rPr>
           <w:rFonts w:ascii="Times New Roman" w:hAnsi="Times New Roman" w:cs="Times New Roman"/>
@@ -11499,6 +12251,7 @@
         </w:rPr>
         <w:t xml:space="preserve"> các bộ ba</w:t>
       </w:r>
+      <w:bookmarkEnd w:id="16"/>
       <w:r>
         <w:rPr>
           <w:rFonts w:ascii="Times New Roman" w:hAnsi="Times New Roman" w:cs="Times New Roman"/>
@@ -11507,35 +12260,12 @@
           <w:lang w:val="vi-VN"/>
         </w:rPr>
         <w:t xml:space="preserve"> </w:t>
-      </w:r>
-    </w:p>
-    <w:p>
-      <w:pPr>
-        <w:spacing w:line="360" w:lineRule="auto"/>
-        <w:jc w:val="center"/>
-        <w:outlineLvl w:val="1"/>
-        <w:rPr>
-          <w:rFonts w:ascii="Times New Roman" w:hAnsi="Times New Roman" w:cs="Times New Roman"/>
-          <w:sz w:val="26"/>
-          <w:szCs w:val="26"/>
-          <w:lang w:val="vi-VN"/>
-        </w:rPr>
-      </w:pPr>
-      <w:r>
-        <w:rPr>
-          <w:rFonts w:ascii="Times New Roman" w:hAnsi="Times New Roman" w:cs="Times New Roman"/>
-          <w:sz w:val="26"/>
-          <w:szCs w:val="26"/>
-          <w:lang w:val="vi-VN"/>
-        </w:rPr>
-        <w:t>(Hình lấy từ tài liệu tham khảo [24])</w:t>
       </w:r>
     </w:p>
     <w:p>
       <w:pPr>
         <w:spacing w:line="360" w:lineRule="auto"/>
         <w:jc w:val="both"/>
-        <w:outlineLvl w:val="1"/>
         <w:rPr>
           <w:rFonts w:ascii="Times New Roman" w:hAnsi="Times New Roman" w:cs="Times New Roman"/>
           <w:sz w:val="26"/>
@@ -11543,6 +12273,7 @@
           <w:lang w:val="vi-VN"/>
         </w:rPr>
       </w:pPr>
+      <w:bookmarkStart w:id="17" w:name="_Toc283176736"/>
       <w:r>
         <w:rPr>
           <w:rFonts w:ascii="Times New Roman" w:hAnsi="Times New Roman" w:cs="Times New Roman"/>
@@ -11550,164 +12281,14 @@
           <w:szCs w:val="26"/>
           <w:lang w:val="vi-VN"/>
         </w:rPr>
-        <w:t xml:space="preserve">Với hình trên, các bộ ba được liên kết thành một đồ thị. Một độ thị như thế sẽ có thể biểu diễn cho một đoạn văn bản, một thông tin trên web, một câu nói ... </w:t>
-      </w:r>
-      <w:r>
-        <w:rPr>
-          <w:rFonts w:ascii="Times New Roman" w:hAnsi="Times New Roman" w:cs="Times New Roman"/>
-          <w:sz w:val="26"/>
-          <w:szCs w:val="26"/>
-          <w:lang w:val="vi-VN"/>
-        </w:rPr>
-        <w:t>Ta có thể dễ dàng thấy rằng “</w:t>
-      </w:r>
-      <w:r>
-        <w:rPr>
-          <w:rFonts w:ascii="Times New Roman" w:hAnsi="Times New Roman" w:cs="Times New Roman"/>
-          <w:i/>
-          <w:sz w:val="26"/>
-          <w:szCs w:val="26"/>
-          <w:lang w:val="vi-VN"/>
-        </w:rPr>
-        <w:t>the_thirteenth_floor</w:t>
-      </w:r>
-      <w:r>
-        <w:rPr>
-          <w:rFonts w:ascii="Times New Roman" w:hAnsi="Times New Roman" w:cs="Times New Roman"/>
-          <w:sz w:val="26"/>
-          <w:szCs w:val="26"/>
-          <w:lang w:val="vi-VN"/>
-        </w:rPr>
-        <w:t>” là một “</w:t>
-      </w:r>
-      <w:r>
-        <w:rPr>
-          <w:rFonts w:ascii="Times New Roman" w:hAnsi="Times New Roman" w:cs="Times New Roman"/>
-          <w:i/>
-          <w:sz w:val="26"/>
-          <w:szCs w:val="26"/>
-          <w:lang w:val="vi-VN"/>
-        </w:rPr>
-        <w:t>movie</w:t>
-      </w:r>
-      <w:r>
-        <w:rPr>
-          <w:rFonts w:ascii="Times New Roman" w:hAnsi="Times New Roman" w:cs="Times New Roman"/>
-          <w:sz w:val="26"/>
-          <w:szCs w:val="26"/>
-          <w:lang w:val="vi-VN"/>
-        </w:rPr>
-        <w:t>” với mối quan hệ “</w:t>
-      </w:r>
-      <w:r>
-        <w:rPr>
-          <w:rFonts w:ascii="Times New Roman" w:hAnsi="Times New Roman" w:cs="Times New Roman"/>
-          <w:i/>
-          <w:sz w:val="26"/>
-          <w:szCs w:val="26"/>
-          <w:lang w:val="vi-VN"/>
-        </w:rPr>
-        <w:t>is_a</w:t>
-      </w:r>
-      <w:r>
-        <w:rPr>
-          <w:rFonts w:ascii="Times New Roman" w:hAnsi="Times New Roman" w:cs="Times New Roman"/>
-          <w:sz w:val="26"/>
-          <w:szCs w:val="26"/>
-          <w:lang w:val="vi-VN"/>
-        </w:rPr>
-        <w:t>”. Đồng thời nó cũng có mối quan hệ để thể hiện ngày phát hành là “</w:t>
-      </w:r>
-      <w:r>
-        <w:rPr>
-          <w:rFonts w:ascii="Times New Roman" w:hAnsi="Times New Roman" w:cs="Times New Roman"/>
-          <w:i/>
-          <w:sz w:val="26"/>
-          <w:szCs w:val="26"/>
-          <w:lang w:val="vi-VN"/>
-        </w:rPr>
-        <w:t>released_in</w:t>
-      </w:r>
-      <w:r>
-        <w:rPr>
-          <w:rFonts w:ascii="Times New Roman" w:hAnsi="Times New Roman" w:cs="Times New Roman"/>
-          <w:sz w:val="26"/>
-          <w:szCs w:val="26"/>
-          <w:lang w:val="vi-VN"/>
-        </w:rPr>
-        <w:t>” và có giá trị là năm “</w:t>
-      </w:r>
-      <w:r>
-        <w:rPr>
-          <w:rFonts w:ascii="Times New Roman" w:hAnsi="Times New Roman" w:cs="Times New Roman"/>
-          <w:i/>
-          <w:sz w:val="26"/>
-          <w:szCs w:val="26"/>
-          <w:lang w:val="vi-VN"/>
-        </w:rPr>
-        <w:t>1999</w:t>
-      </w:r>
-      <w:r>
-        <w:rPr>
-          <w:rFonts w:ascii="Times New Roman" w:hAnsi="Times New Roman" w:cs="Times New Roman"/>
-          <w:sz w:val="26"/>
-          <w:szCs w:val="26"/>
-          <w:lang w:val="vi-VN"/>
-        </w:rPr>
-        <w:t xml:space="preserve">”. </w:t>
-      </w:r>
-      <w:r>
-        <w:rPr>
-          <w:rFonts w:ascii="Times New Roman" w:hAnsi="Times New Roman" w:cs="Times New Roman"/>
-          <w:sz w:val="26"/>
-          <w:szCs w:val="26"/>
-          <w:lang w:val="vi-VN"/>
-        </w:rPr>
-        <w:t xml:space="preserve">Vậy tóm lại, </w:t>
-      </w:r>
-      <w:r>
-        <w:rPr>
-          <w:rFonts w:ascii="Times New Roman" w:hAnsi="Times New Roman" w:cs="Times New Roman"/>
-          <w:sz w:val="26"/>
-          <w:szCs w:val="26"/>
-          <w:lang w:val="vi-VN"/>
-        </w:rPr>
-        <w:t>với cách hiểu như thế thì câu nói có thể là</w:t>
-      </w:r>
-      <w:r>
-        <w:rPr>
-          <w:rFonts w:ascii="Times New Roman" w:hAnsi="Times New Roman" w:cs="Times New Roman"/>
-          <w:sz w:val="26"/>
-          <w:szCs w:val="26"/>
-          <w:lang w:val="vi-VN"/>
-        </w:rPr>
-        <w:t xml:space="preserve">: </w:t>
-      </w:r>
-      <w:r>
-        <w:rPr>
-          <w:rFonts w:ascii="Times New Roman" w:hAnsi="Times New Roman" w:cs="Times New Roman"/>
-          <w:i/>
-          <w:sz w:val="26"/>
-          <w:szCs w:val="26"/>
-          <w:lang w:val="vi-VN"/>
-        </w:rPr>
-        <w:t>The Thirteenth Floor is a movie which are realesed in 1999</w:t>
-      </w:r>
-      <w:r>
-        <w:rPr>
-          <w:rFonts w:ascii="Times New Roman" w:hAnsi="Times New Roman" w:cs="Times New Roman"/>
-          <w:sz w:val="26"/>
-          <w:szCs w:val="26"/>
-          <w:lang w:val="vi-VN"/>
-        </w:rPr>
-        <w:t>.</w:t>
-      </w:r>
+        <w:t>(Hình lấy từ tài liệu tham khảo [24])</w:t>
+      </w:r>
+      <w:bookmarkEnd w:id="17"/>
     </w:p>
     <w:p>
       <w:pPr>
         <w:spacing w:line="360" w:lineRule="auto"/>
         <w:jc w:val="both"/>
-        <w:outlineLvl w:val="1"/>
         <w:rPr>
           <w:rFonts w:ascii="Times New Roman" w:hAnsi="Times New Roman" w:cs="Times New Roman"/>
           <w:sz w:val="26"/>
@@ -11715,6 +12296,7 @@
           <w:lang w:val="vi-VN"/>
         </w:rPr>
       </w:pPr>
+      <w:bookmarkStart w:id="18" w:name="_Toc283176737"/>
       <w:r>
         <w:rPr>
           <w:rFonts w:ascii="Times New Roman" w:hAnsi="Times New Roman" w:cs="Times New Roman"/>
@@ -11722,6 +12304,179 @@
           <w:szCs w:val="26"/>
           <w:lang w:val="vi-VN"/>
         </w:rPr>
+        <w:t xml:space="preserve">Với hình trên, các bộ ba được liên kết thành một đồ thị. Một độ thị như thế sẽ có thể biểu diễn cho một đoạn văn bản, một thông tin trên web, một câu nói ... </w:t>
+      </w:r>
+      <w:r>
+        <w:rPr>
+          <w:rFonts w:ascii="Times New Roman" w:hAnsi="Times New Roman" w:cs="Times New Roman"/>
+          <w:sz w:val="26"/>
+          <w:szCs w:val="26"/>
+          <w:lang w:val="vi-VN"/>
+        </w:rPr>
+        <w:t>Ta có thể dễ dàng thấy rằng “</w:t>
+      </w:r>
+      <w:r>
+        <w:rPr>
+          <w:rFonts w:ascii="Times New Roman" w:hAnsi="Times New Roman" w:cs="Times New Roman"/>
+          <w:i/>
+          <w:sz w:val="26"/>
+          <w:szCs w:val="26"/>
+          <w:lang w:val="vi-VN"/>
+        </w:rPr>
+        <w:t>the_thirteenth_floor</w:t>
+      </w:r>
+      <w:r>
+        <w:rPr>
+          <w:rFonts w:ascii="Times New Roman" w:hAnsi="Times New Roman" w:cs="Times New Roman"/>
+          <w:sz w:val="26"/>
+          <w:szCs w:val="26"/>
+          <w:lang w:val="vi-VN"/>
+        </w:rPr>
+        <w:t>” là một “</w:t>
+      </w:r>
+      <w:r>
+        <w:rPr>
+          <w:rFonts w:ascii="Times New Roman" w:hAnsi="Times New Roman" w:cs="Times New Roman"/>
+          <w:i/>
+          <w:sz w:val="26"/>
+          <w:szCs w:val="26"/>
+          <w:lang w:val="vi-VN"/>
+        </w:rPr>
+        <w:t>movie</w:t>
+      </w:r>
+      <w:r>
+        <w:rPr>
+          <w:rFonts w:ascii="Times New Roman" w:hAnsi="Times New Roman" w:cs="Times New Roman"/>
+          <w:sz w:val="26"/>
+          <w:szCs w:val="26"/>
+          <w:lang w:val="vi-VN"/>
+        </w:rPr>
+        <w:t>” với mối quan hệ “</w:t>
+      </w:r>
+      <w:r>
+        <w:rPr>
+          <w:rFonts w:ascii="Times New Roman" w:hAnsi="Times New Roman" w:cs="Times New Roman"/>
+          <w:i/>
+          <w:sz w:val="26"/>
+          <w:szCs w:val="26"/>
+          <w:lang w:val="vi-VN"/>
+        </w:rPr>
+        <w:t>is_a</w:t>
+      </w:r>
+      <w:r>
+        <w:rPr>
+          <w:rFonts w:ascii="Times New Roman" w:hAnsi="Times New Roman" w:cs="Times New Roman"/>
+          <w:sz w:val="26"/>
+          <w:szCs w:val="26"/>
+          <w:lang w:val="vi-VN"/>
+        </w:rPr>
+        <w:t>”. Đồng thời nó cũng có mối quan hệ để thể hiện ngày phát hành là “</w:t>
+      </w:r>
+      <w:r>
+        <w:rPr>
+          <w:rFonts w:ascii="Times New Roman" w:hAnsi="Times New Roman" w:cs="Times New Roman"/>
+          <w:i/>
+          <w:sz w:val="26"/>
+          <w:szCs w:val="26"/>
+          <w:lang w:val="vi-VN"/>
+        </w:rPr>
+        <w:t>released_in</w:t>
+      </w:r>
+      <w:r>
+        <w:rPr>
+          <w:rFonts w:ascii="Times New Roman" w:hAnsi="Times New Roman" w:cs="Times New Roman"/>
+          <w:sz w:val="26"/>
+          <w:szCs w:val="26"/>
+          <w:lang w:val="vi-VN"/>
+        </w:rPr>
+        <w:t>” và có giá trị là năm “</w:t>
+      </w:r>
+      <w:r>
+        <w:rPr>
+          <w:rFonts w:ascii="Times New Roman" w:hAnsi="Times New Roman" w:cs="Times New Roman"/>
+          <w:i/>
+          <w:sz w:val="26"/>
+          <w:szCs w:val="26"/>
+          <w:lang w:val="vi-VN"/>
+        </w:rPr>
+        <w:t>1999</w:t>
+      </w:r>
+      <w:r>
+        <w:rPr>
+          <w:rFonts w:ascii="Times New Roman" w:hAnsi="Times New Roman" w:cs="Times New Roman"/>
+          <w:sz w:val="26"/>
+          <w:szCs w:val="26"/>
+          <w:lang w:val="vi-VN"/>
+        </w:rPr>
+        <w:t xml:space="preserve">”. </w:t>
+      </w:r>
+      <w:r>
+        <w:rPr>
+          <w:rFonts w:ascii="Times New Roman" w:hAnsi="Times New Roman" w:cs="Times New Roman"/>
+          <w:sz w:val="26"/>
+          <w:szCs w:val="26"/>
+          <w:lang w:val="vi-VN"/>
+        </w:rPr>
+        <w:t xml:space="preserve">Vậy tóm lại, </w:t>
+      </w:r>
+      <w:r>
+        <w:rPr>
+          <w:rFonts w:ascii="Times New Roman" w:hAnsi="Times New Roman" w:cs="Times New Roman"/>
+          <w:sz w:val="26"/>
+          <w:szCs w:val="26"/>
+          <w:lang w:val="vi-VN"/>
+        </w:rPr>
+        <w:t>với cách hiểu như thế thì câu nói có thể là</w:t>
+      </w:r>
+      <w:r>
+        <w:rPr>
+          <w:rFonts w:ascii="Times New Roman" w:hAnsi="Times New Roman" w:cs="Times New Roman"/>
+          <w:sz w:val="26"/>
+          <w:szCs w:val="26"/>
+          <w:lang w:val="vi-VN"/>
+        </w:rPr>
+        <w:t xml:space="preserve">: </w:t>
+      </w:r>
+      <w:r>
+        <w:rPr>
+          <w:rFonts w:ascii="Times New Roman" w:hAnsi="Times New Roman" w:cs="Times New Roman"/>
+          <w:i/>
+          <w:sz w:val="26"/>
+          <w:szCs w:val="26"/>
+          <w:lang w:val="vi-VN"/>
+        </w:rPr>
+        <w:t>The Thirteenth Floor is a movie which are realesed in 1999</w:t>
+      </w:r>
+      <w:r>
+        <w:rPr>
+          <w:rFonts w:ascii="Times New Roman" w:hAnsi="Times New Roman" w:cs="Times New Roman"/>
+          <w:sz w:val="26"/>
+          <w:szCs w:val="26"/>
+          <w:lang w:val="vi-VN"/>
+        </w:rPr>
+        <w:t>.</w:t>
+      </w:r>
+      <w:bookmarkEnd w:id="18"/>
+    </w:p>
+    <w:p>
+      <w:pPr>
+        <w:spacing w:line="360" w:lineRule="auto"/>
+        <w:jc w:val="both"/>
+        <w:rPr>
+          <w:rFonts w:ascii="Times New Roman" w:hAnsi="Times New Roman" w:cs="Times New Roman"/>
+          <w:sz w:val="26"/>
+          <w:szCs w:val="26"/>
+          <w:lang w:val="vi-VN"/>
+        </w:rPr>
+      </w:pPr>
+      <w:bookmarkStart w:id="19" w:name="_Toc283176738"/>
+      <w:r>
+        <w:rPr>
+          <w:rFonts w:ascii="Times New Roman" w:hAnsi="Times New Roman" w:cs="Times New Roman"/>
+          <w:sz w:val="26"/>
+          <w:szCs w:val="26"/>
+          <w:lang w:val="vi-VN"/>
+        </w:rPr>
         <w:t>Dựa vào các bộ ba quan hệ này mà đã có một số nghiên cứu đã áp dụng để phục vụ cho vấn đề hỏi đáp như [2],</w:t>
       </w:r>
       <w:r>
@@ -11785,7 +12540,7 @@
           <w:szCs w:val="26"/>
           <w:lang w:val="vi-VN"/>
         </w:rPr>
-        <w:t xml:space="preserve"> Chủ yếu các nghiên cứu trình bày cách xây dựng các bộ ba từ câu hỏi và sử dụng chúng để truy vấn xuống một cơ sở dữ liệu đã lưu trữ sẵn các bộ ba như cơ sở dữ liệu hay Ontology.</w:t>
+        <w:t xml:space="preserve"> Chủ yếu các nghiên cứu trình bày cách xây dựng các bộ ba từ câu hỏi và sử dụng chúng để truy vấn xuống một cơ sở dữ </w:t>
       </w:r>
       <w:r>
         <w:rPr>
@@ -11794,8 +12549,19 @@
           <w:szCs w:val="26"/>
           <w:lang w:val="vi-VN"/>
         </w:rPr>
+        <w:lastRenderedPageBreak/>
+        <w:t>liệu đã lưu trữ sẵn các bộ ba như cơ sở dữ liệu hay Ontology.</w:t>
+      </w:r>
+      <w:r>
+        <w:rPr>
+          <w:rFonts w:ascii="Times New Roman" w:hAnsi="Times New Roman" w:cs="Times New Roman"/>
+          <w:sz w:val="26"/>
+          <w:szCs w:val="26"/>
+          <w:lang w:val="vi-VN"/>
+        </w:rPr>
         <w:t xml:space="preserve"> Ontology một dạng mô hình lưu trữ dữ liệu theo dạng RDF.</w:t>
       </w:r>
+      <w:bookmarkEnd w:id="19"/>
     </w:p>
     <w:p>
       <w:pPr>
@@ -11814,7 +12580,7 @@
           <w:lang w:val="de-DE"/>
         </w:rPr>
       </w:pPr>
-      <w:bookmarkStart w:id="11" w:name="_Toc281898430"/>
+      <w:bookmarkStart w:id="20" w:name="_Toc283177604"/>
       <w:r>
         <w:rPr>
           <w:rFonts w:ascii="Times New Roman" w:hAnsi="Times New Roman" w:cs="Times New Roman"/>
@@ -11825,7 +12591,7 @@
         </w:rPr>
         <w:t>Wordnet và Similarity Wordnet</w:t>
       </w:r>
-      <w:bookmarkEnd w:id="11"/>
+      <w:bookmarkEnd w:id="20"/>
     </w:p>
     <w:p>
       <w:pPr>
@@ -11897,19 +12663,7 @@
           <w:szCs w:val="26"/>
           <w:shd w:val="clear" w:color="auto" w:fill="FFFFFF"/>
         </w:rPr>
-        <w:t xml:space="preserve">Các cơ sở dữ liệu cũng có thể được duyệt trực tuyến. WordNet đã được hỗ trợ từ các Quỹ khoa học quốc gia, DARPA, </w:t>
-      </w:r>
-      <w:r>
-        <w:rPr>
-          <w:rStyle w:val="apple-style-span"/>
-          <w:rFonts w:ascii="Times New Roman" w:hAnsi="Times New Roman" w:cs="Times New Roman"/>
-          <w:color w:val="000000"/>
-          <w:sz w:val="26"/>
-          <w:szCs w:val="26"/>
-          <w:shd w:val="clear" w:color="auto" w:fill="FFFFFF"/>
-        </w:rPr>
-        <w:lastRenderedPageBreak/>
-        <w:t xml:space="preserve">các DTO (trước đây là </w:t>
+        <w:t xml:space="preserve">Các cơ sở dữ liệu cũng có thể được duyệt trực tuyến. WordNet đã được hỗ trợ từ các Quỹ khoa học quốc gia, DARPA, các DTO (trước đây là </w:t>
       </w:r>
       <w:r>
         <w:rPr>
@@ -12019,7 +12773,6 @@
       <w:pPr>
         <w:spacing w:line="360" w:lineRule="auto"/>
         <w:jc w:val="both"/>
-        <w:outlineLvl w:val="1"/>
         <w:rPr>
           <w:rFonts w:ascii="Times New Roman" w:hAnsi="Times New Roman" w:cs="Times New Roman"/>
           <w:sz w:val="26"/>
@@ -12027,6 +12780,7 @@
           <w:lang w:val="vi-VN"/>
         </w:rPr>
       </w:pPr>
+      <w:bookmarkStart w:id="21" w:name="_Toc283176740"/>
       <w:r>
         <w:rPr>
           <w:rFonts w:ascii="Times New Roman" w:hAnsi="Times New Roman" w:cs="Times New Roman"/>
@@ -12055,6 +12809,7 @@
         </w:rPr>
         <w:t xml:space="preserve"> Việc sử dụng công cụ này giúp ta vẫn hiểu được ngữ nghĩa của từ nếu người dùng nhập vào một từ đồng nghĩa.</w:t>
       </w:r>
+      <w:bookmarkEnd w:id="21"/>
       <w:r>
         <w:rPr>
           <w:rFonts w:ascii="Times New Roman" w:hAnsi="Times New Roman" w:cs="Times New Roman"/>
@@ -12069,7 +12824,6 @@
       <w:pPr>
         <w:spacing w:line="360" w:lineRule="auto"/>
         <w:jc w:val="both"/>
-        <w:outlineLvl w:val="1"/>
         <w:rPr>
           <w:rFonts w:ascii="Times New Roman" w:hAnsi="Times New Roman" w:cs="Times New Roman"/>
           <w:b/>
@@ -12078,6 +12832,7 @@
           <w:lang w:val="de-DE"/>
         </w:rPr>
       </w:pPr>
+      <w:bookmarkStart w:id="22" w:name="_Toc283176741"/>
       <w:r>
         <w:rPr>
           <w:rFonts w:ascii="Times New Roman" w:hAnsi="Times New Roman" w:cs="Times New Roman"/>
@@ -12163,6 +12918,7 @@
         </w:rPr>
         <w:t>.</w:t>
       </w:r>
+      <w:bookmarkEnd w:id="22"/>
     </w:p>
     <w:p>
       <w:pPr>
@@ -12191,7 +12947,7 @@
         </w:rPr>
         <w:t xml:space="preserve"> </w:t>
       </w:r>
-      <w:bookmarkStart w:id="12" w:name="_Toc281898431"/>
+      <w:bookmarkStart w:id="23" w:name="_Toc283177605"/>
       <w:r>
         <w:rPr>
           <w:rFonts w:ascii="Times New Roman" w:hAnsi="Times New Roman" w:cs="Times New Roman"/>
@@ -12202,81 +12958,87 @@
         </w:rPr>
         <w:t>Tổng quan về hệ thống</w:t>
       </w:r>
-      <w:bookmarkEnd w:id="12"/>
-    </w:p>
-    <w:p>
-      <w:pPr>
-        <w:pStyle w:val="ListParagraph"/>
-        <w:numPr>
-          <w:ilvl w:val="1"/>
-          <w:numId w:val="15"/>
-        </w:numPr>
-        <w:spacing w:line="360" w:lineRule="auto"/>
-        <w:outlineLvl w:val="0"/>
-        <w:rPr>
-          <w:rFonts w:ascii="Times New Roman" w:hAnsi="Times New Roman" w:cs="Times New Roman"/>
-          <w:b/>
-          <w:sz w:val="26"/>
-          <w:szCs w:val="26"/>
-          <w:lang w:val="de-DE"/>
-        </w:rPr>
-      </w:pPr>
-      <w:r>
-        <w:rPr>
-          <w:rFonts w:ascii="Times New Roman" w:hAnsi="Times New Roman" w:cs="Times New Roman"/>
-          <w:b/>
-          <w:sz w:val="26"/>
-          <w:szCs w:val="26"/>
-          <w:lang w:val="vi-VN"/>
-        </w:rPr>
-        <w:t>Mô hình hệ thống:</w:t>
-      </w:r>
-    </w:p>
-    <w:p>
-      <w:pPr>
-        <w:spacing w:line="360" w:lineRule="auto"/>
-        <w:jc w:val="both"/>
-        <w:outlineLvl w:val="0"/>
-        <w:rPr>
-          <w:rFonts w:ascii="Times New Roman" w:hAnsi="Times New Roman" w:cs="Times New Roman"/>
-          <w:sz w:val="26"/>
-          <w:szCs w:val="26"/>
-          <w:lang w:val="vi-VN"/>
-        </w:rPr>
-      </w:pPr>
-      <w:r>
-        <w:rPr>
-          <w:rFonts w:ascii="Times New Roman" w:hAnsi="Times New Roman" w:cs="Times New Roman"/>
-          <w:sz w:val="26"/>
-          <w:szCs w:val="26"/>
-          <w:lang w:val="vi-VN"/>
-        </w:rPr>
-        <w:t xml:space="preserve">Hệ thống được xây dựng gồm hai luồng chính: người dùng nhập vào từ khóa để tìm bài báo và người dùng nhập câu hỏi đễ tìm kiếm. </w:t>
-      </w:r>
-    </w:p>
-    <w:p>
-      <w:pPr>
-        <w:pStyle w:val="ListParagraph"/>
-        <w:spacing w:line="360" w:lineRule="auto"/>
-        <w:outlineLvl w:val="0"/>
-        <w:rPr>
-          <w:rFonts w:ascii="Times New Roman" w:hAnsi="Times New Roman" w:cs="Times New Roman"/>
-          <w:sz w:val="26"/>
-          <w:szCs w:val="26"/>
-          <w:lang w:val="vi-VN"/>
-        </w:rPr>
-      </w:pPr>
+      <w:bookmarkEnd w:id="23"/>
     </w:p>
     <w:p>
       <w:pPr>
         <w:pStyle w:val="ListParagraph"/>
         <w:numPr>
           <w:ilvl w:val="0"/>
-          <w:numId w:val="15"/>
+          <w:numId w:val="20"/>
         </w:numPr>
         <w:spacing w:line="360" w:lineRule="auto"/>
+        <w:outlineLvl w:val="1"/>
+        <w:rPr>
+          <w:rFonts w:ascii="Times New Roman" w:hAnsi="Times New Roman" w:cs="Times New Roman"/>
+          <w:b/>
+          <w:sz w:val="26"/>
+          <w:szCs w:val="26"/>
+          <w:lang w:val="de-DE"/>
+        </w:rPr>
+      </w:pPr>
+      <w:bookmarkStart w:id="24" w:name="_Toc283177606"/>
+      <w:r>
+        <w:rPr>
+          <w:rFonts w:ascii="Times New Roman" w:hAnsi="Times New Roman" w:cs="Times New Roman"/>
+          <w:b/>
+          <w:sz w:val="26"/>
+          <w:szCs w:val="26"/>
+          <w:lang w:val="vi-VN"/>
+        </w:rPr>
+        <w:t>Mô hình hệ thống:</w:t>
+      </w:r>
+      <w:bookmarkEnd w:id="24"/>
+    </w:p>
+    <w:p>
+      <w:pPr>
+        <w:spacing w:line="360" w:lineRule="auto"/>
+        <w:jc w:val="both"/>
+        <w:rPr>
+          <w:rFonts w:ascii="Times New Roman" w:hAnsi="Times New Roman" w:cs="Times New Roman"/>
+          <w:sz w:val="26"/>
+          <w:szCs w:val="26"/>
+          <w:lang w:val="vi-VN"/>
+        </w:rPr>
+      </w:pPr>
+      <w:bookmarkStart w:id="25" w:name="_Toc283176744"/>
+      <w:r>
+        <w:rPr>
+          <w:rFonts w:ascii="Times New Roman" w:hAnsi="Times New Roman" w:cs="Times New Roman"/>
+          <w:sz w:val="26"/>
+          <w:szCs w:val="26"/>
+          <w:lang w:val="vi-VN"/>
+        </w:rPr>
+        <w:lastRenderedPageBreak/>
+        <w:t>Hệ thống được xây dựng gồm hai luồng chính: người dùng nhập vào từ khóa để tìm bài báo và người dùng nhập câu hỏi đễ tìm kiếm.</w:t>
+      </w:r>
+      <w:bookmarkEnd w:id="25"/>
+      <w:r>
+        <w:rPr>
+          <w:rFonts w:ascii="Times New Roman" w:hAnsi="Times New Roman" w:cs="Times New Roman"/>
+          <w:sz w:val="26"/>
+          <w:szCs w:val="26"/>
+          <w:lang w:val="vi-VN"/>
+        </w:rPr>
+        <w:t xml:space="preserve"> </w:t>
+      </w:r>
+    </w:p>
+    <w:p>
+      <w:pPr>
+        <w:spacing w:line="360" w:lineRule="auto"/>
+        <w:jc w:val="both"/>
+        <w:rPr>
+          <w:rFonts w:ascii="Times New Roman" w:hAnsi="Times New Roman" w:cs="Times New Roman"/>
+          <w:sz w:val="26"/>
+          <w:szCs w:val="26"/>
+          <w:lang w:val="vi-VN"/>
+        </w:rPr>
+      </w:pPr>
+    </w:p>
+    <w:p>
+      <w:pPr>
+        <w:spacing w:line="360" w:lineRule="auto"/>
         <w:jc w:val="center"/>
-        <w:outlineLvl w:val="0"/>
         <w:rPr>
           <w:rFonts w:ascii="Times New Roman" w:hAnsi="Times New Roman" w:cs="Times New Roman"/>
           <w:sz w:val="26"/>
@@ -12286,14 +13048,16 @@
       </w:pPr>
       <w:r>
         <w:rPr>
+          <w:rFonts w:ascii="Times New Roman" w:hAnsi="Times New Roman" w:cs="Times New Roman"/>
           <w:noProof/>
-        </w:rPr>
-        <w:lastRenderedPageBreak/>
+          <w:sz w:val="26"/>
+          <w:szCs w:val="26"/>
+        </w:rPr>
         <w:drawing>
           <wp:inline distT="0" distB="0" distL="0" distR="0">
             <wp:extent cx="5076618" cy="4917057"/>
             <wp:effectExtent l="19050" t="0" r="0" b="0"/>
-            <wp:docPr id="4" name="Picture 9" descr="Model_ver0"/>
+            <wp:docPr id="6" name="Picture 9" descr="Model_ver0"/>
             <wp:cNvGraphicFramePr>
               <a:graphicFrameLocks xmlns:a="http://schemas.openxmlformats.org/drawingml/2006/main" noChangeAspect="1"/>
             </wp:cNvGraphicFramePr>
@@ -12335,128 +13099,128 @@
           </wp:inline>
         </w:drawing>
       </w:r>
+      <w:bookmarkStart w:id="26" w:name="_Toc283176745"/>
+      <w:bookmarkEnd w:id="26"/>
+    </w:p>
+    <w:p>
+      <w:pPr>
+        <w:spacing w:line="360" w:lineRule="auto"/>
+        <w:jc w:val="center"/>
+        <w:rPr>
+          <w:rFonts w:ascii="Times New Roman" w:hAnsi="Times New Roman" w:cs="Times New Roman"/>
+          <w:sz w:val="26"/>
+          <w:szCs w:val="26"/>
+          <w:lang w:val="vi-VN"/>
+        </w:rPr>
+      </w:pPr>
+      <w:bookmarkStart w:id="27" w:name="_Toc283176746"/>
+      <w:r>
+        <w:rPr>
+          <w:rFonts w:ascii="Times New Roman" w:hAnsi="Times New Roman" w:cs="Times New Roman"/>
+          <w:sz w:val="26"/>
+          <w:szCs w:val="26"/>
+          <w:lang w:val="vi-VN"/>
+        </w:rPr>
+        <w:t>Hình 3 – Mô hình hệ thống tìm kiếm bài báo</w:t>
+      </w:r>
+      <w:bookmarkEnd w:id="27"/>
+    </w:p>
+    <w:p>
+      <w:pPr>
+        <w:spacing w:line="360" w:lineRule="auto"/>
+        <w:jc w:val="both"/>
+        <w:rPr>
+          <w:rFonts w:ascii="Times New Roman" w:hAnsi="Times New Roman" w:cs="Times New Roman"/>
+          <w:sz w:val="26"/>
+          <w:szCs w:val="26"/>
+          <w:lang w:val="vi-VN"/>
+        </w:rPr>
+      </w:pPr>
+      <w:bookmarkStart w:id="28" w:name="_Toc283176747"/>
+      <w:r>
+        <w:rPr>
+          <w:rFonts w:ascii="Times New Roman" w:hAnsi="Times New Roman" w:cs="Times New Roman"/>
+          <w:b/>
+          <w:sz w:val="26"/>
+          <w:szCs w:val="26"/>
+          <w:lang w:val="vi-VN"/>
+        </w:rPr>
+        <w:t>Tìm kiếm theo từ khóa:</w:t>
+      </w:r>
+      <w:r>
+        <w:rPr>
+          <w:rFonts w:ascii="Times New Roman" w:hAnsi="Times New Roman" w:cs="Times New Roman"/>
+          <w:sz w:val="26"/>
+          <w:szCs w:val="26"/>
+          <w:lang w:val="vi-VN"/>
+        </w:rPr>
+        <w:t xml:space="preserve"> Người dùng nhập vào các từ khóa để tìm kiếm. Từ khóa có thể là tên bài báo, tên nhà xuất bản và nguồn của bài báo. Kết quả trả về là các bài báo có thuộc tính chứa từ khóa mà người dùng đã nhập.</w:t>
+      </w:r>
+      <w:bookmarkEnd w:id="28"/>
+    </w:p>
+    <w:p>
+      <w:pPr>
+        <w:spacing w:line="360" w:lineRule="auto"/>
+        <w:jc w:val="both"/>
+        <w:rPr>
+          <w:rFonts w:ascii="Times New Roman" w:hAnsi="Times New Roman" w:cs="Times New Roman"/>
+          <w:b/>
+          <w:sz w:val="26"/>
+          <w:szCs w:val="26"/>
+          <w:lang w:val="vi-VN"/>
+        </w:rPr>
+      </w:pPr>
+      <w:bookmarkStart w:id="29" w:name="_Toc283176748"/>
+      <w:r>
+        <w:rPr>
+          <w:rFonts w:ascii="Times New Roman" w:hAnsi="Times New Roman" w:cs="Times New Roman"/>
+          <w:b/>
+          <w:sz w:val="26"/>
+          <w:szCs w:val="26"/>
+          <w:lang w:val="vi-VN"/>
+        </w:rPr>
+        <w:t>Dùng câu hỏi để tìm kiếm:</w:t>
+      </w:r>
+      <w:r>
+        <w:rPr>
+          <w:rFonts w:ascii="Times New Roman" w:hAnsi="Times New Roman" w:cs="Times New Roman"/>
+          <w:sz w:val="26"/>
+          <w:szCs w:val="26"/>
+          <w:lang w:val="vi-VN"/>
+        </w:rPr>
+        <w:t xml:space="preserve"> Thay vì nhập từ khóa. Hệ thống cho phép người dùng nhập vào một câu hỏi tự nhiên để tìm kiếm. Kết quả trả về sẽ là các bài báo phù hợp với các thông tin trong câu hỏi.</w:t>
+      </w:r>
+      <w:bookmarkEnd w:id="29"/>
     </w:p>
     <w:p>
       <w:pPr>
         <w:pStyle w:val="ListParagraph"/>
         <w:numPr>
           <w:ilvl w:val="0"/>
-          <w:numId w:val="15"/>
+          <w:numId w:val="20"/>
         </w:numPr>
         <w:spacing w:line="360" w:lineRule="auto"/>
-        <w:jc w:val="center"/>
-        <w:outlineLvl w:val="0"/>
-        <w:rPr>
-          <w:rFonts w:ascii="Times New Roman" w:hAnsi="Times New Roman" w:cs="Times New Roman"/>
+        <w:outlineLvl w:val="1"/>
+        <w:rPr>
+          <w:rFonts w:ascii="Times New Roman" w:hAnsi="Times New Roman" w:cs="Times New Roman"/>
+          <w:b/>
+          <w:sz w:val="26"/>
+          <w:szCs w:val="26"/>
+          <w:lang w:val="de-DE"/>
+        </w:rPr>
+      </w:pPr>
+      <w:bookmarkStart w:id="30" w:name="_Toc283177607"/>
+      <w:r>
+        <w:rPr>
+          <w:rFonts w:ascii="Times New Roman" w:hAnsi="Times New Roman" w:cs="Times New Roman"/>
+          <w:b/>
           <w:sz w:val="26"/>
           <w:szCs w:val="26"/>
           <w:lang w:val="vi-VN"/>
         </w:rPr>
-      </w:pPr>
-      <w:r>
-        <w:rPr>
-          <w:rFonts w:ascii="Times New Roman" w:hAnsi="Times New Roman" w:cs="Times New Roman"/>
-          <w:sz w:val="26"/>
-          <w:szCs w:val="26"/>
-          <w:lang w:val="vi-VN"/>
-        </w:rPr>
-        <w:t>Hình 3 – Mô hình hệ thống tìm kiếm bài báo</w:t>
-      </w:r>
-    </w:p>
-    <w:p>
-      <w:pPr>
-        <w:spacing w:line="360" w:lineRule="auto"/>
-        <w:ind w:left="360"/>
-        <w:jc w:val="both"/>
-        <w:outlineLvl w:val="0"/>
-        <w:rPr>
-          <w:rFonts w:ascii="Times New Roman" w:hAnsi="Times New Roman" w:cs="Times New Roman"/>
-          <w:sz w:val="26"/>
-          <w:szCs w:val="26"/>
-          <w:lang w:val="vi-VN"/>
-        </w:rPr>
-      </w:pPr>
-      <w:r>
-        <w:rPr>
-          <w:rFonts w:ascii="Times New Roman" w:hAnsi="Times New Roman" w:cs="Times New Roman"/>
-          <w:b/>
-          <w:sz w:val="26"/>
-          <w:szCs w:val="26"/>
-          <w:lang w:val="vi-VN"/>
-        </w:rPr>
-        <w:t>Tìm kiếm theo từ khóa:</w:t>
-      </w:r>
-      <w:r>
-        <w:rPr>
-          <w:rFonts w:ascii="Times New Roman" w:hAnsi="Times New Roman" w:cs="Times New Roman"/>
-          <w:sz w:val="26"/>
-          <w:szCs w:val="26"/>
-          <w:lang w:val="vi-VN"/>
-        </w:rPr>
-        <w:t xml:space="preserve"> Người dùng nhập vào các từ khóa để tìm kiếm. Từ khóa có thể là tên bài báo, tên nhà xuất bản và nguồn của bài báo. Kết quả trả về là các bài báo có thuộc tính chứa từ khóa mà người dùng đã nhập.</w:t>
-      </w:r>
-    </w:p>
-    <w:p>
-      <w:pPr>
-        <w:spacing w:line="360" w:lineRule="auto"/>
-        <w:ind w:left="360"/>
-        <w:jc w:val="both"/>
-        <w:outlineLvl w:val="0"/>
-        <w:rPr>
-          <w:rFonts w:ascii="Times New Roman" w:hAnsi="Times New Roman" w:cs="Times New Roman"/>
-          <w:b/>
-          <w:sz w:val="26"/>
-          <w:szCs w:val="26"/>
-          <w:lang w:val="vi-VN"/>
-        </w:rPr>
-      </w:pPr>
-      <w:r>
-        <w:rPr>
-          <w:rFonts w:ascii="Times New Roman" w:hAnsi="Times New Roman" w:cs="Times New Roman"/>
-          <w:b/>
-          <w:sz w:val="26"/>
-          <w:szCs w:val="26"/>
-          <w:lang w:val="vi-VN"/>
-        </w:rPr>
-        <w:t>Dùng câu hỏi để tìm kiếm:</w:t>
-      </w:r>
-      <w:r>
-        <w:rPr>
-          <w:rFonts w:ascii="Times New Roman" w:hAnsi="Times New Roman" w:cs="Times New Roman"/>
-          <w:sz w:val="26"/>
-          <w:szCs w:val="26"/>
-          <w:lang w:val="vi-VN"/>
-        </w:rPr>
-        <w:t xml:space="preserve"> Thay vì nhập từ khóa. Hệ thống cho phép người dùng nhập vào một câu hỏi tự nhiên để tìm kiếm. Kết quả trả về sẽ là các bài báo phù hợp với các thông tin trong câu hỏi.</w:t>
-      </w:r>
-    </w:p>
-    <w:p>
-      <w:pPr>
-        <w:pStyle w:val="ListParagraph"/>
-        <w:numPr>
-          <w:ilvl w:val="1"/>
-          <w:numId w:val="15"/>
-        </w:numPr>
-        <w:spacing w:line="360" w:lineRule="auto"/>
-        <w:outlineLvl w:val="0"/>
-        <w:rPr>
-          <w:rFonts w:ascii="Times New Roman" w:hAnsi="Times New Roman" w:cs="Times New Roman"/>
-          <w:b/>
-          <w:sz w:val="26"/>
-          <w:szCs w:val="26"/>
-          <w:lang w:val="de-DE"/>
-        </w:rPr>
-      </w:pPr>
-      <w:r>
-        <w:rPr>
-          <w:rFonts w:ascii="Times New Roman" w:hAnsi="Times New Roman" w:cs="Times New Roman"/>
-          <w:b/>
-          <w:sz w:val="26"/>
-          <w:szCs w:val="26"/>
-          <w:lang w:val="vi-VN"/>
-        </w:rPr>
         <w:t>Các chức năng trong hệ thống</w:t>
       </w:r>
+      <w:bookmarkEnd w:id="30"/>
     </w:p>
     <w:tbl>
       <w:tblPr>
@@ -12502,6 +13266,7 @@
                 <w:sz w:val="26"/>
                 <w:szCs w:val="26"/>
               </w:rPr>
+              <w:lastRenderedPageBreak/>
               <w:t>Chức năng</w:t>
             </w:r>
           </w:p>
@@ -12692,7 +13457,6 @@
                 <w:sz w:val="26"/>
                 <w:szCs w:val="26"/>
               </w:rPr>
-              <w:lastRenderedPageBreak/>
               <w:t xml:space="preserve">Tìm kiếm theo tên </w:t>
             </w:r>
           </w:p>
@@ -13139,7 +13903,16 @@
           <w:sz w:val="26"/>
           <w:szCs w:val="26"/>
         </w:rPr>
-        <w:t>Chức năng hỏi đáp: Người dùng thay vì tìm kiếm bằng từ khóa, nội dung nhập vào sẽ là một câu hỏi tự nhiên. Dựa trên phân tích câu hỏi chuyển thành câu truy vấn xuống cơ sở dữ liệu</w:t>
+        <w:t xml:space="preserve">Chức năng hỏi đáp: Người dùng thay vì tìm kiếm bằng từ khóa, nội dung nhập vào sẽ là một câu hỏi tự nhiên. Dựa trên phân tích câu hỏi chuyển thành câu truy </w:t>
+      </w:r>
+      <w:r>
+        <w:rPr>
+          <w:rFonts w:ascii="Times New Roman" w:hAnsi="Times New Roman"/>
+          <w:sz w:val="26"/>
+          <w:szCs w:val="26"/>
+        </w:rPr>
+        <w:lastRenderedPageBreak/>
+        <w:t>vấn xuống cơ sở dữ liệu</w:t>
       </w:r>
       <w:r>
         <w:rPr>
@@ -13301,7 +14074,6 @@
           <w:szCs w:val="26"/>
           <w:lang w:val="vi-VN"/>
         </w:rPr>
-        <w:lastRenderedPageBreak/>
         <w:t xml:space="preserve">Kết quả: </w:t>
       </w:r>
       <w:r>
@@ -13591,7 +14363,7 @@
         </w:rPr>
         <w:t xml:space="preserve"> </w:t>
       </w:r>
-      <w:bookmarkStart w:id="13" w:name="_Toc281898432"/>
+      <w:bookmarkStart w:id="31" w:name="_Toc283177608"/>
       <w:r>
         <w:rPr>
           <w:rFonts w:ascii="Times New Roman" w:hAnsi="Times New Roman" w:cs="Times New Roman"/>
@@ -13602,7 +14374,7 @@
         </w:rPr>
         <w:t>Thiết kế cài đặt hệ thống</w:t>
       </w:r>
-      <w:bookmarkEnd w:id="13"/>
+      <w:bookmarkEnd w:id="31"/>
     </w:p>
     <w:p>
       <w:pPr>
@@ -13621,6 +14393,8 @@
           <w:lang w:val="de-DE"/>
         </w:rPr>
       </w:pPr>
+      <w:bookmarkStart w:id="32" w:name="_Toc283177610"/>
+      <w:bookmarkStart w:id="33" w:name="_Toc283177609"/>
       <w:r>
         <w:rPr>
           <w:rFonts w:ascii="Times New Roman" w:hAnsi="Times New Roman" w:cs="Times New Roman"/>
@@ -13630,6 +14404,17 @@
           <w:lang w:val="vi-VN"/>
         </w:rPr>
         <w:t>Môi trường xây dựng hệ thống</w:t>
+      </w:r>
+      <w:bookmarkEnd w:id="33"/>
+      <w:r>
+        <w:rPr>
+          <w:rFonts w:ascii="Times New Roman" w:hAnsi="Times New Roman" w:cs="Times New Roman"/>
+          <w:b/>
+          <w:sz w:val="26"/>
+          <w:szCs w:val="26"/>
+          <w:lang w:val="vi-VN"/>
+        </w:rPr>
+        <w:t xml:space="preserve"> </w:t>
       </w:r>
     </w:p>
     <w:p>
@@ -13659,6 +14444,7 @@
         </w:rPr>
         <w:t>Câu trúc các lớp</w:t>
       </w:r>
+      <w:bookmarkEnd w:id="32"/>
     </w:p>
     <w:p>
       <w:pPr>
@@ -13677,6 +14463,7 @@
           <w:lang w:val="de-DE"/>
         </w:rPr>
       </w:pPr>
+      <w:bookmarkStart w:id="34" w:name="_Toc283177611"/>
       <w:r>
         <w:rPr>
           <w:rFonts w:ascii="Times New Roman" w:hAnsi="Times New Roman" w:cs="Times New Roman"/>
@@ -13687,6 +14474,7 @@
         </w:rPr>
         <w:t>Phương pháp đề xuất xử lý câu hỏi chuyển thành câu truy vấn SQL</w:t>
       </w:r>
+      <w:bookmarkEnd w:id="34"/>
     </w:p>
     <w:p>
       <w:pPr>
@@ -13705,6 +14493,7 @@
           <w:lang w:val="de-DE"/>
         </w:rPr>
       </w:pPr>
+      <w:bookmarkStart w:id="35" w:name="_Toc283177612"/>
       <w:r>
         <w:rPr>
           <w:rFonts w:ascii="Times New Roman" w:hAnsi="Times New Roman" w:cs="Times New Roman"/>
@@ -13715,6 +14504,7 @@
         </w:rPr>
         <w:t>Cơ sở dữ liệu DBLP</w:t>
       </w:r>
+      <w:bookmarkEnd w:id="35"/>
     </w:p>
     <w:p>
       <w:pPr>
@@ -16628,6 +17418,7 @@
           <w:lang w:val="de-DE"/>
         </w:rPr>
       </w:pPr>
+      <w:bookmarkStart w:id="36" w:name="_Toc283177613"/>
       <w:r>
         <w:rPr>
           <w:rFonts w:ascii="Times New Roman" w:hAnsi="Times New Roman" w:cs="Times New Roman"/>
@@ -16638,6 +17429,7 @@
         </w:rPr>
         <w:t>Giao diện chương trình</w:t>
       </w:r>
+      <w:bookmarkEnd w:id="36"/>
     </w:p>
     <w:p>
       <w:pPr>
@@ -16835,6 +17627,8 @@
           <w:lang w:val="de-DE"/>
         </w:rPr>
       </w:pPr>
+      <w:bookmarkStart w:id="37" w:name="_Toc283177614"/>
+      <w:bookmarkEnd w:id="37"/>
     </w:p>
     <w:p>
       <w:pPr>
@@ -16917,7 +17711,7 @@
           <w:rFonts w:ascii="Times New Roman" w:hAnsi="Times New Roman" w:cs="Times New Roman"/>
         </w:rPr>
       </w:pPr>
-      <w:bookmarkStart w:id="14" w:name="_Toc281898433"/>
+      <w:bookmarkStart w:id="38" w:name="_Toc283177615"/>
       <w:r>
         <w:rPr>
           <w:rFonts w:ascii="Times New Roman" w:hAnsi="Times New Roman" w:cs="Times New Roman"/>
@@ -16931,7 +17725,7 @@
         </w:rPr>
         <w:t>ham Khảo</w:t>
       </w:r>
-      <w:bookmarkEnd w:id="14"/>
+      <w:bookmarkEnd w:id="38"/>
     </w:p>
     <w:p>
       <w:pPr>
@@ -19435,7 +20229,7 @@
   <w:abstractNum w:abstractNumId="11">
     <w:nsid w:val="3B5031C0"/>
     <w:multiLevelType w:val="hybridMultilevel"/>
-    <w:tmpl w:val="9F18E8D6"/>
+    <w:tmpl w:val="0448A446"/>
     <w:lvl w:ilvl="0" w:tplc="DCAAEB5A">
       <w:start w:val="1"/>
       <w:numFmt w:val="decimal"/>
@@ -19448,10 +20242,10 @@
         <w:rFonts w:hint="default"/>
       </w:rPr>
     </w:lvl>
-    <w:lvl w:ilvl="1" w:tplc="9BAA3F80">
+    <w:lvl w:ilvl="1" w:tplc="41282554">
       <w:start w:val="1"/>
       <w:numFmt w:val="decimal"/>
-      <w:lvlText w:val="2.1.%2"/>
+      <w:lvlText w:val="2.3.%2"/>
       <w:lvlJc w:val="left"/>
       <w:pPr>
         <w:ind w:left="1440" w:hanging="360"/>
@@ -19837,6 +20631,95 @@
     </w:lvl>
   </w:abstractNum>
   <w:abstractNum w:abstractNumId="15">
+    <w:nsid w:val="5EBD340F"/>
+    <w:multiLevelType w:val="hybridMultilevel"/>
+    <w:tmpl w:val="BA20D86C"/>
+    <w:lvl w:ilvl="0" w:tplc="B7723DF8">
+      <w:start w:val="1"/>
+      <w:numFmt w:val="decimal"/>
+      <w:lvlText w:val="2.2.%1"/>
+      <w:lvlJc w:val="left"/>
+      <w:pPr>
+        <w:ind w:left="1440" w:hanging="360"/>
+      </w:pPr>
+      <w:rPr>
+        <w:rFonts w:hint="default"/>
+      </w:rPr>
+    </w:lvl>
+    <w:lvl w:ilvl="1" w:tplc="04090019" w:tentative="1">
+      <w:start w:val="1"/>
+      <w:numFmt w:val="lowerLetter"/>
+      <w:lvlText w:val="%2."/>
+      <w:lvlJc w:val="left"/>
+      <w:pPr>
+        <w:ind w:left="1440" w:hanging="360"/>
+      </w:pPr>
+    </w:lvl>
+    <w:lvl w:ilvl="2" w:tplc="0409001B" w:tentative="1">
+      <w:start w:val="1"/>
+      <w:numFmt w:val="lowerRoman"/>
+      <w:lvlText w:val="%3."/>
+      <w:lvlJc w:val="right"/>
+      <w:pPr>
+        <w:ind w:left="2160" w:hanging="180"/>
+      </w:pPr>
+    </w:lvl>
+    <w:lvl w:ilvl="3" w:tplc="0409000F" w:tentative="1">
+      <w:start w:val="1"/>
+      <w:numFmt w:val="decimal"/>
+      <w:lvlText w:val="%4."/>
+      <w:lvlJc w:val="left"/>
+      <w:pPr>
+        <w:ind w:left="2880" w:hanging="360"/>
+      </w:pPr>
+    </w:lvl>
+    <w:lvl w:ilvl="4" w:tplc="04090019" w:tentative="1">
+      <w:start w:val="1"/>
+      <w:numFmt w:val="lowerLetter"/>
+      <w:lvlText w:val="%5."/>
+      <w:lvlJc w:val="left"/>
+      <w:pPr>
+        <w:ind w:left="3600" w:hanging="360"/>
+      </w:pPr>
+    </w:lvl>
+    <w:lvl w:ilvl="5" w:tplc="0409001B" w:tentative="1">
+      <w:start w:val="1"/>
+      <w:numFmt w:val="lowerRoman"/>
+      <w:lvlText w:val="%6."/>
+      <w:lvlJc w:val="right"/>
+      <w:pPr>
+        <w:ind w:left="4320" w:hanging="180"/>
+      </w:pPr>
+    </w:lvl>
+    <w:lvl w:ilvl="6" w:tplc="0409000F" w:tentative="1">
+      <w:start w:val="1"/>
+      <w:numFmt w:val="decimal"/>
+      <w:lvlText w:val="%7."/>
+      <w:lvlJc w:val="left"/>
+      <w:pPr>
+        <w:ind w:left="5040" w:hanging="360"/>
+      </w:pPr>
+    </w:lvl>
+    <w:lvl w:ilvl="7" w:tplc="04090019" w:tentative="1">
+      <w:start w:val="1"/>
+      <w:numFmt w:val="lowerLetter"/>
+      <w:lvlText w:val="%8."/>
+      <w:lvlJc w:val="left"/>
+      <w:pPr>
+        <w:ind w:left="5760" w:hanging="360"/>
+      </w:pPr>
+    </w:lvl>
+    <w:lvl w:ilvl="8" w:tplc="0409001B" w:tentative="1">
+      <w:start w:val="1"/>
+      <w:numFmt w:val="lowerRoman"/>
+      <w:lvlText w:val="%9."/>
+      <w:lvlJc w:val="right"/>
+      <w:pPr>
+        <w:ind w:left="6480" w:hanging="180"/>
+      </w:pPr>
+    </w:lvl>
+  </w:abstractNum>
+  <w:abstractNum w:abstractNumId="16">
     <w:nsid w:val="5FA20FB9"/>
     <w:multiLevelType w:val="hybridMultilevel"/>
     <w:tmpl w:val="982E989A"/>
@@ -19949,7 +20832,7 @@
       </w:rPr>
     </w:lvl>
   </w:abstractNum>
-  <w:abstractNum w:abstractNumId="16">
+  <w:abstractNum w:abstractNumId="17">
     <w:nsid w:val="667E333C"/>
     <w:multiLevelType w:val="hybridMultilevel"/>
     <w:tmpl w:val="81EA76B4"/>
@@ -20035,7 +20918,7 @@
       </w:pPr>
     </w:lvl>
   </w:abstractNum>
-  <w:abstractNum w:abstractNumId="17">
+  <w:abstractNum w:abstractNumId="18">
     <w:nsid w:val="6A3A0F3D"/>
     <w:multiLevelType w:val="hybridMultilevel"/>
     <w:tmpl w:val="82BAB040"/>
@@ -20148,7 +21031,96 @@
       </w:rPr>
     </w:lvl>
   </w:abstractNum>
-  <w:abstractNum w:abstractNumId="18">
+  <w:abstractNum w:abstractNumId="19">
+    <w:nsid w:val="6BAA18D4"/>
+    <w:multiLevelType w:val="hybridMultilevel"/>
+    <w:tmpl w:val="5EAED3AE"/>
+    <w:lvl w:ilvl="0" w:tplc="24B0DBE0">
+      <w:start w:val="1"/>
+      <w:numFmt w:val="decimal"/>
+      <w:lvlText w:val="2.3.%1"/>
+      <w:lvlJc w:val="left"/>
+      <w:pPr>
+        <w:ind w:left="1440" w:hanging="360"/>
+      </w:pPr>
+      <w:rPr>
+        <w:rFonts w:hint="default"/>
+      </w:rPr>
+    </w:lvl>
+    <w:lvl w:ilvl="1" w:tplc="04090019" w:tentative="1">
+      <w:start w:val="1"/>
+      <w:numFmt w:val="lowerLetter"/>
+      <w:lvlText w:val="%2."/>
+      <w:lvlJc w:val="left"/>
+      <w:pPr>
+        <w:ind w:left="1440" w:hanging="360"/>
+      </w:pPr>
+    </w:lvl>
+    <w:lvl w:ilvl="2" w:tplc="0409001B" w:tentative="1">
+      <w:start w:val="1"/>
+      <w:numFmt w:val="lowerRoman"/>
+      <w:lvlText w:val="%3."/>
+      <w:lvlJc w:val="right"/>
+      <w:pPr>
+        <w:ind w:left="2160" w:hanging="180"/>
+      </w:pPr>
+    </w:lvl>
+    <w:lvl w:ilvl="3" w:tplc="0409000F" w:tentative="1">
+      <w:start w:val="1"/>
+      <w:numFmt w:val="decimal"/>
+      <w:lvlText w:val="%4."/>
+      <w:lvlJc w:val="left"/>
+      <w:pPr>
+        <w:ind w:left="2880" w:hanging="360"/>
+      </w:pPr>
+    </w:lvl>
+    <w:lvl w:ilvl="4" w:tplc="04090019" w:tentative="1">
+      <w:start w:val="1"/>
+      <w:numFmt w:val="lowerLetter"/>
+      <w:lvlText w:val="%5."/>
+      <w:lvlJc w:val="left"/>
+      <w:pPr>
+        <w:ind w:left="3600" w:hanging="360"/>
+      </w:pPr>
+    </w:lvl>
+    <w:lvl w:ilvl="5" w:tplc="0409001B" w:tentative="1">
+      <w:start w:val="1"/>
+      <w:numFmt w:val="lowerRoman"/>
+      <w:lvlText w:val="%6."/>
+      <w:lvlJc w:val="right"/>
+      <w:pPr>
+        <w:ind w:left="4320" w:hanging="180"/>
+      </w:pPr>
+    </w:lvl>
+    <w:lvl w:ilvl="6" w:tplc="0409000F" w:tentative="1">
+      <w:start w:val="1"/>
+      <w:numFmt w:val="decimal"/>
+      <w:lvlText w:val="%7."/>
+      <w:lvlJc w:val="left"/>
+      <w:pPr>
+        <w:ind w:left="5040" w:hanging="360"/>
+      </w:pPr>
+    </w:lvl>
+    <w:lvl w:ilvl="7" w:tplc="04090019" w:tentative="1">
+      <w:start w:val="1"/>
+      <w:numFmt w:val="lowerLetter"/>
+      <w:lvlText w:val="%8."/>
+      <w:lvlJc w:val="left"/>
+      <w:pPr>
+        <w:ind w:left="5760" w:hanging="360"/>
+      </w:pPr>
+    </w:lvl>
+    <w:lvl w:ilvl="8" w:tplc="0409001B" w:tentative="1">
+      <w:start w:val="1"/>
+      <w:numFmt w:val="lowerRoman"/>
+      <w:lvlText w:val="%9."/>
+      <w:lvlJc w:val="right"/>
+      <w:pPr>
+        <w:ind w:left="6480" w:hanging="180"/>
+      </w:pPr>
+    </w:lvl>
+  </w:abstractNum>
+  <w:abstractNum w:abstractNumId="20">
     <w:nsid w:val="6ED07D7F"/>
     <w:multiLevelType w:val="hybridMultilevel"/>
     <w:tmpl w:val="73C84970"/>
@@ -20271,7 +21243,7 @@
     <w:abstractNumId w:val="10"/>
   </w:num>
   <w:num w:numId="4">
-    <w:abstractNumId w:val="15"/>
+    <w:abstractNumId w:val="16"/>
   </w:num>
   <w:num w:numId="5">
     <w:abstractNumId w:val="9"/>
@@ -20298,7 +21270,7 @@
     <w:abstractNumId w:val="5"/>
   </w:num>
   <w:num w:numId="13">
-    <w:abstractNumId w:val="16"/>
+    <w:abstractNumId w:val="17"/>
   </w:num>
   <w:num w:numId="14">
     <w:abstractNumId w:val="14"/>
@@ -20310,13 +21282,19 @@
     <w:abstractNumId w:val="0"/>
   </w:num>
   <w:num w:numId="17">
-    <w:abstractNumId w:val="17"/>
+    <w:abstractNumId w:val="18"/>
   </w:num>
   <w:num w:numId="18">
-    <w:abstractNumId w:val="18"/>
+    <w:abstractNumId w:val="20"/>
   </w:num>
   <w:num w:numId="19">
     <w:abstractNumId w:val="13"/>
+  </w:num>
+  <w:num w:numId="20">
+    <w:abstractNumId w:val="15"/>
+  </w:num>
+  <w:num w:numId="21">
+    <w:abstractNumId w:val="19"/>
   </w:num>
 </w:numbering>
 </file>
@@ -20509,6 +21487,7 @@
   <w:style w:type="character" w:default="1" w:styleId="DefaultParagraphFont">
     <w:name w:val="Default Paragraph Font"/>
     <w:uiPriority w:val="1"/>
+    <w:semiHidden/>
     <w:unhideWhenUsed/>
   </w:style>
   <w:style w:type="table" w:default="1" w:styleId="TableNormal">
@@ -21178,7 +22157,7 @@
 </file>
 
 <file path=customXml/itemProps1.xml><?xml version="1.0" encoding="utf-8"?>
-<ds:datastoreItem xmlns:ds="http://schemas.openxmlformats.org/officeDocument/2006/customXml" ds:itemID="{855525AA-2394-4CF1-B15A-914C5F72D13E}">
+<ds:datastoreItem xmlns:ds="http://schemas.openxmlformats.org/officeDocument/2006/customXml" ds:itemID="{5A678A75-D182-4398-BAEE-3D91D8D90B15}">
   <ds:schemaRefs>
     <ds:schemaRef ds:uri="http://schemas.openxmlformats.org/officeDocument/2006/bibliography"/>
   </ds:schemaRefs>

</xml_diff>

<commit_message>
-Update bao cao luan van/Chuong I.docx ( hien dang trinh bay cac buoc)
</commit_message>
<xml_diff>
--- a/De Cuong/bao cao luan van/Chuong I.docx
+++ b/De Cuong/bao cao luan van/Chuong I.docx
@@ -11422,7 +11422,7 @@
           <v:shape id="_x0000_i1025" type="#_x0000_t75" style="width:9.5pt;height:9.5pt" o:ole="">
             <v:imagedata r:id="rId10" o:title=""/>
           </v:shape>
-          <o:OLEObject Type="Embed" ProgID="Equation.3" ShapeID="_x0000_i1025" DrawAspect="Content" ObjectID="_1357068604" r:id="rId11"/>
+          <o:OLEObject Type="Embed" ProgID="Equation.3" ShapeID="_x0000_i1025" DrawAspect="Content" ObjectID="_1357173268" r:id="rId11"/>
         </w:object>
       </w:r>
       <w:r>
@@ -11444,7 +11444,7 @@
           <v:shape id="_x0000_i1026" type="#_x0000_t75" style="width:9.5pt;height:9.5pt" o:ole="">
             <v:imagedata r:id="rId10" o:title=""/>
           </v:shape>
-          <o:OLEObject Type="Embed" ProgID="Equation.3" ShapeID="_x0000_i1026" DrawAspect="Content" ObjectID="_1357068605" r:id="rId12"/>
+          <o:OLEObject Type="Embed" ProgID="Equation.3" ShapeID="_x0000_i1026" DrawAspect="Content" ObjectID="_1357173269" r:id="rId12"/>
         </w:object>
       </w:r>
       <w:r>
@@ -20360,6 +20360,3053 @@
         <w:pStyle w:val="ListParagraph"/>
         <w:numPr>
           <w:ilvl w:val="0"/>
+          <w:numId w:val="27"/>
+        </w:numPr>
+        <w:spacing w:line="360" w:lineRule="auto"/>
+        <w:outlineLvl w:val="2"/>
+        <w:rPr>
+          <w:rFonts w:ascii="Times New Roman" w:hAnsi="Times New Roman" w:cs="Times New Roman"/>
+          <w:b/>
+          <w:sz w:val="26"/>
+          <w:szCs w:val="26"/>
+          <w:lang w:val="vi-VN"/>
+        </w:rPr>
+      </w:pPr>
+      <w:r>
+        <w:rPr>
+          <w:rFonts w:ascii="Times New Roman" w:hAnsi="Times New Roman" w:cs="Times New Roman"/>
+          <w:b/>
+          <w:sz w:val="26"/>
+          <w:szCs w:val="26"/>
+          <w:lang w:val="vi-VN"/>
+        </w:rPr>
+        <w:t>Các bước xử lý:</w:t>
+      </w:r>
+    </w:p>
+    <w:p>
+      <w:pPr>
+        <w:spacing w:line="360" w:lineRule="auto"/>
+        <w:ind w:left="360"/>
+        <w:outlineLvl w:val="2"/>
+        <w:rPr>
+          <w:rFonts w:ascii="Times New Roman" w:hAnsi="Times New Roman" w:cs="Times New Roman"/>
+          <w:b/>
+          <w:sz w:val="26"/>
+          <w:szCs w:val="26"/>
+          <w:lang w:val="vi-VN"/>
+        </w:rPr>
+      </w:pPr>
+      <w:r>
+        <w:rPr>
+          <w:rFonts w:ascii="Times New Roman" w:hAnsi="Times New Roman" w:cs="Times New Roman"/>
+          <w:b/>
+          <w:noProof/>
+          <w:sz w:val="26"/>
+          <w:szCs w:val="26"/>
+        </w:rPr>
+        <w:lastRenderedPageBreak/>
+        <w:drawing>
+          <wp:inline distT="0" distB="0" distL="0" distR="0">
+            <wp:extent cx="5733415" cy="4300061"/>
+            <wp:effectExtent l="19050" t="0" r="635" b="0"/>
+            <wp:docPr id="5" name="Picture 3" descr="C:\Users\Hoang\Desktop\filnalproject\De Cuong\cac buoc\process steps.jpg"/>
+            <wp:cNvGraphicFramePr>
+              <a:graphicFrameLocks xmlns:a="http://schemas.openxmlformats.org/drawingml/2006/main" noChangeAspect="1"/>
+            </wp:cNvGraphicFramePr>
+            <a:graphic xmlns:a="http://schemas.openxmlformats.org/drawingml/2006/main">
+              <a:graphicData uri="http://schemas.openxmlformats.org/drawingml/2006/picture">
+                <pic:pic xmlns:pic="http://schemas.openxmlformats.org/drawingml/2006/picture">
+                  <pic:nvPicPr>
+                    <pic:cNvPr id="0" name="Picture 3" descr="C:\Users\Hoang\Desktop\filnalproject\De Cuong\cac buoc\process steps.jpg"/>
+                    <pic:cNvPicPr>
+                      <a:picLocks noChangeAspect="1" noChangeArrowheads="1"/>
+                    </pic:cNvPicPr>
+                  </pic:nvPicPr>
+                  <pic:blipFill>
+                    <a:blip r:embed="rId20"/>
+                    <a:srcRect/>
+                    <a:stretch>
+                      <a:fillRect/>
+                    </a:stretch>
+                  </pic:blipFill>
+                  <pic:spPr bwMode="auto">
+                    <a:xfrm>
+                      <a:off x="0" y="0"/>
+                      <a:ext cx="5733415" cy="4300061"/>
+                    </a:xfrm>
+                    <a:prstGeom prst="rect">
+                      <a:avLst/>
+                    </a:prstGeom>
+                    <a:noFill/>
+                    <a:ln w="9525">
+                      <a:noFill/>
+                      <a:miter lim="800000"/>
+                      <a:headEnd/>
+                      <a:tailEnd/>
+                    </a:ln>
+                  </pic:spPr>
+                </pic:pic>
+              </a:graphicData>
+            </a:graphic>
+          </wp:inline>
+        </w:drawing>
+      </w:r>
+    </w:p>
+    <w:p>
+      <w:pPr>
+        <w:pStyle w:val="ListParagraph"/>
+        <w:numPr>
+          <w:ilvl w:val="0"/>
+          <w:numId w:val="27"/>
+        </w:numPr>
+        <w:spacing w:line="360" w:lineRule="auto"/>
+        <w:outlineLvl w:val="2"/>
+        <w:rPr>
+          <w:rFonts w:ascii="Times New Roman" w:hAnsi="Times New Roman" w:cs="Times New Roman"/>
+          <w:b/>
+          <w:sz w:val="26"/>
+          <w:szCs w:val="26"/>
+          <w:lang w:val="vi-VN"/>
+        </w:rPr>
+      </w:pPr>
+      <w:r>
+        <w:rPr>
+          <w:rFonts w:ascii="Times New Roman" w:hAnsi="Times New Roman" w:cs="Times New Roman"/>
+          <w:b/>
+          <w:sz w:val="26"/>
+          <w:szCs w:val="26"/>
+          <w:lang w:val="vi-VN"/>
+        </w:rPr>
+        <w:t>Tiền xử lý</w:t>
+      </w:r>
+    </w:p>
+    <w:p>
+      <w:pPr>
+        <w:spacing w:line="360" w:lineRule="auto"/>
+        <w:rPr>
+          <w:rFonts w:ascii="Times New Roman" w:hAnsi="Times New Roman" w:cs="Times New Roman"/>
+          <w:b/>
+          <w:sz w:val="26"/>
+          <w:szCs w:val="26"/>
+        </w:rPr>
+      </w:pPr>
+      <w:r>
+        <w:rPr>
+          <w:rFonts w:ascii="Times New Roman" w:hAnsi="Times New Roman" w:cs="Times New Roman"/>
+          <w:b/>
+          <w:sz w:val="26"/>
+          <w:szCs w:val="26"/>
+        </w:rPr>
+        <w:t>Định dạng lại thực thể đặt tên</w:t>
+      </w:r>
+    </w:p>
+    <w:p>
+      <w:pPr>
+        <w:spacing w:line="360" w:lineRule="auto"/>
+        <w:rPr>
+          <w:rFonts w:ascii="Times New Roman" w:hAnsi="Times New Roman" w:cs="Times New Roman"/>
+          <w:sz w:val="26"/>
+          <w:szCs w:val="26"/>
+        </w:rPr>
+      </w:pPr>
+      <w:r>
+        <w:rPr>
+          <w:rFonts w:ascii="Times New Roman" w:hAnsi="Times New Roman" w:cs="Times New Roman"/>
+          <w:sz w:val="26"/>
+          <w:szCs w:val="26"/>
+        </w:rPr>
+        <w:t>Thực thể đặt tên là những thành phần của văn bả</w:t>
+      </w:r>
+      <w:r>
+        <w:rPr>
+          <w:rFonts w:ascii="Times New Roman" w:hAnsi="Times New Roman" w:cs="Times New Roman"/>
+          <w:sz w:val="26"/>
+          <w:szCs w:val="26"/>
+        </w:rPr>
+        <w:t>n</w:t>
+      </w:r>
+      <w:r>
+        <w:rPr>
+          <w:rFonts w:ascii="Times New Roman" w:hAnsi="Times New Roman" w:cs="Times New Roman"/>
+          <w:sz w:val="26"/>
+          <w:szCs w:val="26"/>
+        </w:rPr>
+        <w:t xml:space="preserve"> thuộc vào những mục sau: tên người, tên tổ chức, địa điểm, thời gian, số lượng, phần trăm … </w:t>
+      </w:r>
+    </w:p>
+    <w:p>
+      <w:pPr>
+        <w:spacing w:line="360" w:lineRule="auto"/>
+        <w:jc w:val="both"/>
+        <w:rPr>
+          <w:rFonts w:ascii="Times New Roman" w:hAnsi="Times New Roman" w:cs="Times New Roman"/>
+          <w:sz w:val="26"/>
+          <w:szCs w:val="26"/>
+        </w:rPr>
+      </w:pPr>
+      <w:r>
+        <w:rPr>
+          <w:rFonts w:ascii="Times New Roman" w:hAnsi="Times New Roman" w:cs="Times New Roman"/>
+          <w:sz w:val="26"/>
+          <w:szCs w:val="26"/>
+        </w:rPr>
+        <w:t>Theo ý kiến đề xuất của nhóm, trong câu, thực thể đặt tên là những từ hoặc cụm từ  được xác định bởi quy tắc sau (không xét đến các thực thể có kiểu dữ liệu là số và ngày tháng):</w:t>
+      </w:r>
+    </w:p>
+    <w:p>
+      <w:pPr>
+        <w:pStyle w:val="ListParagraph"/>
+        <w:numPr>
+          <w:ilvl w:val="0"/>
+          <w:numId w:val="28"/>
+        </w:numPr>
+        <w:spacing w:line="360" w:lineRule="auto"/>
+        <w:jc w:val="both"/>
+        <w:rPr>
+          <w:rFonts w:ascii="Times New Roman" w:hAnsi="Times New Roman" w:cs="Times New Roman"/>
+          <w:sz w:val="26"/>
+          <w:szCs w:val="26"/>
+        </w:rPr>
+      </w:pPr>
+      <w:r>
+        <w:rPr>
+          <w:rFonts w:ascii="Times New Roman" w:hAnsi="Times New Roman" w:cs="Times New Roman"/>
+          <w:sz w:val="26"/>
+          <w:szCs w:val="26"/>
+        </w:rPr>
+        <w:t>Những từ viết hoa hoặc những cụm từ viết hoa liên tiếp.</w:t>
+      </w:r>
+    </w:p>
+    <w:p>
+      <w:pPr>
+        <w:pStyle w:val="ListParagraph"/>
+        <w:spacing w:line="360" w:lineRule="auto"/>
+        <w:jc w:val="both"/>
+        <w:rPr>
+          <w:rFonts w:ascii="Times New Roman" w:hAnsi="Times New Roman" w:cs="Times New Roman"/>
+          <w:sz w:val="26"/>
+          <w:szCs w:val="26"/>
+        </w:rPr>
+      </w:pPr>
+      <w:r>
+        <w:rPr>
+          <w:rFonts w:ascii="Times New Roman" w:hAnsi="Times New Roman" w:cs="Times New Roman"/>
+          <w:sz w:val="26"/>
+          <w:szCs w:val="26"/>
+        </w:rPr>
+        <w:t>Ví dụ: Mark Twain, John, ...</w:t>
+      </w:r>
+    </w:p>
+    <w:p>
+      <w:pPr>
+        <w:pStyle w:val="ListParagraph"/>
+        <w:numPr>
+          <w:ilvl w:val="0"/>
+          <w:numId w:val="28"/>
+        </w:numPr>
+        <w:spacing w:line="360" w:lineRule="auto"/>
+        <w:jc w:val="both"/>
+        <w:rPr>
+          <w:rFonts w:ascii="Times New Roman" w:hAnsi="Times New Roman" w:cs="Times New Roman"/>
+          <w:sz w:val="26"/>
+          <w:szCs w:val="26"/>
+        </w:rPr>
+      </w:pPr>
+      <w:r>
+        <w:rPr>
+          <w:rFonts w:ascii="Times New Roman" w:hAnsi="Times New Roman" w:cs="Times New Roman"/>
+          <w:sz w:val="26"/>
+          <w:szCs w:val="26"/>
+        </w:rPr>
+        <w:t>Những từ hoặc cụm từ trong dấu ngoặc kép &lt;“&gt;.</w:t>
+      </w:r>
+    </w:p>
+    <w:p>
+      <w:pPr>
+        <w:pStyle w:val="ListParagraph"/>
+        <w:spacing w:line="360" w:lineRule="auto"/>
+        <w:jc w:val="both"/>
+        <w:rPr>
+          <w:rFonts w:ascii="Times New Roman" w:hAnsi="Times New Roman" w:cs="Times New Roman"/>
+          <w:sz w:val="26"/>
+          <w:szCs w:val="26"/>
+        </w:rPr>
+      </w:pPr>
+      <w:r>
+        <w:rPr>
+          <w:rFonts w:ascii="Times New Roman" w:hAnsi="Times New Roman" w:cs="Times New Roman"/>
+          <w:sz w:val="26"/>
+          <w:szCs w:val="26"/>
+        </w:rPr>
+        <w:t>Ví dụ: “</w:t>
+      </w:r>
+      <w:r>
+        <w:rPr>
+          <w:rFonts w:ascii="Times New Roman" w:hAnsi="Times New Roman" w:cs="Times New Roman"/>
+          <w:color w:val="1F497D" w:themeColor="text2"/>
+          <w:sz w:val="26"/>
+          <w:szCs w:val="26"/>
+        </w:rPr>
+        <w:t>Active Database Systems</w:t>
+      </w:r>
+      <w:r>
+        <w:rPr>
+          <w:rFonts w:ascii="Times New Roman" w:hAnsi="Times New Roman" w:cs="Times New Roman"/>
+          <w:sz w:val="26"/>
+          <w:szCs w:val="26"/>
+        </w:rPr>
+        <w:t>”.</w:t>
+      </w:r>
+    </w:p>
+    <w:p>
+      <w:pPr>
+        <w:pStyle w:val="ListParagraph"/>
+        <w:numPr>
+          <w:ilvl w:val="0"/>
+          <w:numId w:val="28"/>
+        </w:numPr>
+        <w:spacing w:line="360" w:lineRule="auto"/>
+        <w:jc w:val="both"/>
+        <w:rPr>
+          <w:rFonts w:ascii="Times New Roman" w:hAnsi="Times New Roman" w:cs="Times New Roman"/>
+          <w:sz w:val="26"/>
+          <w:szCs w:val="26"/>
+        </w:rPr>
+      </w:pPr>
+      <w:r>
+        <w:rPr>
+          <w:rFonts w:ascii="Times New Roman" w:hAnsi="Times New Roman" w:cs="Times New Roman"/>
+          <w:sz w:val="26"/>
+          <w:szCs w:val="26"/>
+        </w:rPr>
+        <w:t>Những từ viết hoa tòan bộ</w:t>
+      </w:r>
+    </w:p>
+    <w:p>
+      <w:pPr>
+        <w:spacing w:line="360" w:lineRule="auto"/>
+        <w:ind w:left="720"/>
+        <w:jc w:val="both"/>
+        <w:rPr>
+          <w:rFonts w:ascii="Times New Roman" w:hAnsi="Times New Roman" w:cs="Times New Roman"/>
+          <w:sz w:val="26"/>
+          <w:szCs w:val="26"/>
+        </w:rPr>
+      </w:pPr>
+      <w:r>
+        <w:rPr>
+          <w:rFonts w:ascii="Times New Roman" w:hAnsi="Times New Roman" w:cs="Times New Roman"/>
+          <w:sz w:val="26"/>
+          <w:szCs w:val="26"/>
+        </w:rPr>
+        <w:t>Ví dụ: ACM, IEEE …</w:t>
+      </w:r>
+    </w:p>
+    <w:p>
+      <w:pPr>
+        <w:spacing w:line="360" w:lineRule="auto"/>
+        <w:jc w:val="both"/>
+        <w:rPr>
+          <w:rFonts w:ascii="Times New Roman" w:hAnsi="Times New Roman" w:cs="Times New Roman"/>
+          <w:b/>
+          <w:color w:val="1F497D" w:themeColor="text2"/>
+          <w:sz w:val="26"/>
+          <w:szCs w:val="26"/>
+        </w:rPr>
+      </w:pPr>
+      <w:r>
+        <w:rPr>
+          <w:rFonts w:ascii="Times New Roman" w:hAnsi="Times New Roman" w:cs="Times New Roman"/>
+          <w:sz w:val="26"/>
+          <w:szCs w:val="26"/>
+        </w:rPr>
+        <w:lastRenderedPageBreak/>
+        <w:t xml:space="preserve">Việc định dạng thực thể đặt tên sẽ giúp cho việc xử lí gán nhãn từ lọai (Pos Tagger) sẽ tốt hơn. </w:t>
+      </w:r>
+      <w:r>
+        <w:rPr>
+          <w:rFonts w:ascii="Times New Roman" w:hAnsi="Times New Roman" w:cs="Times New Roman"/>
+          <w:sz w:val="26"/>
+          <w:szCs w:val="26"/>
+          <w:lang w:val="vi-VN"/>
+        </w:rPr>
+        <w:t>Vì x</w:t>
+      </w:r>
+      <w:r>
+        <w:rPr>
+          <w:rFonts w:ascii="Times New Roman" w:hAnsi="Times New Roman" w:cs="Times New Roman"/>
+          <w:sz w:val="26"/>
+          <w:szCs w:val="26"/>
+        </w:rPr>
+        <w:t>ử lí Pos Tagger là quá trình xác định từ loại của một từ trong câu. Hiện nay, có các nhiều công cụ để giúp ta có thể xử lý Pos Tagger được đưa ra như OPENNLP</w:t>
+      </w:r>
+      <w:r>
+        <w:rPr>
+          <w:rStyle w:val="FootnoteReference"/>
+          <w:rFonts w:ascii="Times New Roman" w:hAnsi="Times New Roman" w:cs="Times New Roman"/>
+          <w:sz w:val="26"/>
+          <w:szCs w:val="26"/>
+        </w:rPr>
+        <w:footnoteReference w:id="6"/>
+      </w:r>
+      <w:r>
+        <w:rPr>
+          <w:rFonts w:ascii="Times New Roman" w:hAnsi="Times New Roman" w:cs="Times New Roman"/>
+          <w:sz w:val="26"/>
+          <w:szCs w:val="26"/>
+        </w:rPr>
+        <w:t>, ANNIE POS TAGGER</w:t>
+      </w:r>
+      <w:r>
+        <w:rPr>
+          <w:rStyle w:val="FootnoteReference"/>
+          <w:rFonts w:ascii="Times New Roman" w:hAnsi="Times New Roman" w:cs="Times New Roman"/>
+          <w:sz w:val="26"/>
+          <w:szCs w:val="26"/>
+        </w:rPr>
+        <w:footnoteReference w:id="7"/>
+      </w:r>
+      <w:r>
+        <w:rPr>
+          <w:rFonts w:ascii="Times New Roman" w:hAnsi="Times New Roman" w:cs="Times New Roman"/>
+          <w:sz w:val="26"/>
+          <w:szCs w:val="26"/>
+        </w:rPr>
+        <w:t xml:space="preserve"> … Mặc dù các công cụ đó đã giúp người dùng có thể gán nhãn hầu như chính xác các từ loại trong câu tiếng anh, tuy nhiên với những câu có những thực thể đặt tên là một cụm danh từ thì việc gán nhãn từ loại từng loại từ trong câu lại không chính xác về mặt ý nghĩa của cụm từ đó</w:t>
+      </w:r>
+      <w:r>
+        <w:rPr>
+          <w:rFonts w:ascii="Times New Roman" w:hAnsi="Times New Roman" w:cs="Times New Roman"/>
+          <w:b/>
+          <w:sz w:val="26"/>
+          <w:szCs w:val="26"/>
+        </w:rPr>
+        <w:t>.</w:t>
+      </w:r>
+      <w:r>
+        <w:rPr>
+          <w:rFonts w:ascii="Times New Roman" w:hAnsi="Times New Roman" w:cs="Times New Roman"/>
+          <w:sz w:val="26"/>
+          <w:szCs w:val="26"/>
+        </w:rPr>
+        <w:t xml:space="preserve"> Điển hình: Các công cụ đó chưa có thể hiểu được những thực thể đặt tên là những cụm từ viết hoa liên tiếp hay những cụm từ trong dấu &lt;”&gt; hoặc &lt;’&gt;  như đã nêu mà thay vào đó là hiểu những từ riêng lẽ trong những cụm từ đó.</w:t>
+      </w:r>
+    </w:p>
+    <w:p>
+      <w:pPr>
+        <w:spacing w:line="360" w:lineRule="auto"/>
+        <w:jc w:val="both"/>
+        <w:rPr>
+          <w:rFonts w:ascii="Times New Roman" w:hAnsi="Times New Roman" w:cs="Times New Roman"/>
+          <w:b/>
+          <w:color w:val="1F497D" w:themeColor="text2"/>
+          <w:sz w:val="26"/>
+          <w:szCs w:val="26"/>
+        </w:rPr>
+      </w:pPr>
+      <w:r>
+        <w:rPr>
+          <w:rFonts w:ascii="Times New Roman" w:hAnsi="Times New Roman" w:cs="Times New Roman"/>
+          <w:sz w:val="26"/>
+          <w:szCs w:val="26"/>
+        </w:rPr>
+        <w:t>Chẳng hạn với câu hỏi</w:t>
+      </w:r>
+      <w:r>
+        <w:rPr>
+          <w:rFonts w:ascii="Times New Roman" w:hAnsi="Times New Roman" w:cs="Times New Roman"/>
+          <w:color w:val="1F497D" w:themeColor="text2"/>
+          <w:sz w:val="26"/>
+          <w:szCs w:val="26"/>
+        </w:rPr>
+        <w:t>:</w:t>
+      </w:r>
+      <w:r>
+        <w:rPr>
+          <w:rFonts w:ascii="Times New Roman" w:hAnsi="Times New Roman" w:cs="Times New Roman"/>
+          <w:b/>
+          <w:color w:val="1F497D" w:themeColor="text2"/>
+          <w:sz w:val="26"/>
+          <w:szCs w:val="26"/>
+        </w:rPr>
+        <w:t xml:space="preserve"> </w:t>
+      </w:r>
+    </w:p>
+    <w:p>
+      <w:pPr>
+        <w:spacing w:line="360" w:lineRule="auto"/>
+        <w:jc w:val="both"/>
+        <w:rPr>
+          <w:rFonts w:ascii="Times New Roman" w:hAnsi="Times New Roman" w:cs="Times New Roman"/>
+          <w:i/>
+          <w:sz w:val="26"/>
+          <w:szCs w:val="26"/>
+        </w:rPr>
+      </w:pPr>
+      <w:r>
+        <w:rPr>
+          <w:rFonts w:ascii="Times New Roman" w:hAnsi="Times New Roman" w:cs="Times New Roman"/>
+          <w:i/>
+          <w:sz w:val="26"/>
+          <w:szCs w:val="26"/>
+        </w:rPr>
+        <w:t xml:space="preserve">Who is the author of  </w:t>
+      </w:r>
+      <w:r>
+        <w:rPr>
+          <w:rFonts w:ascii="Times New Roman" w:hAnsi="Times New Roman" w:cs="Times New Roman"/>
+          <w:b/>
+          <w:i/>
+          <w:color w:val="1F497D" w:themeColor="text2"/>
+          <w:sz w:val="26"/>
+          <w:szCs w:val="26"/>
+        </w:rPr>
+        <w:t>“A Distributed Object Manager for the Smalltalk-80 System”</w:t>
+      </w:r>
+      <w:r>
+        <w:rPr>
+          <w:rFonts w:ascii="Times New Roman" w:hAnsi="Times New Roman" w:cs="Times New Roman"/>
+          <w:i/>
+          <w:sz w:val="26"/>
+          <w:szCs w:val="26"/>
+        </w:rPr>
+        <w:t xml:space="preserve">? </w:t>
+      </w:r>
+    </w:p>
+    <w:p>
+      <w:pPr>
+        <w:spacing w:line="360" w:lineRule="auto"/>
+        <w:jc w:val="both"/>
+        <w:rPr>
+          <w:rFonts w:ascii="Times New Roman" w:hAnsi="Times New Roman" w:cs="Times New Roman"/>
+          <w:i/>
+          <w:sz w:val="26"/>
+          <w:szCs w:val="26"/>
+        </w:rPr>
+      </w:pPr>
+      <w:r>
+        <w:rPr>
+          <w:rFonts w:ascii="Times New Roman" w:hAnsi="Times New Roman" w:cs="Times New Roman"/>
+          <w:i/>
+          <w:sz w:val="26"/>
+          <w:szCs w:val="26"/>
+        </w:rPr>
+        <w:t>Thì kết quả xử lý Pos Tagger với công cụ OpenNLP sẽ cho ra kết quả như sau:</w:t>
+      </w:r>
+    </w:p>
+    <w:p>
+      <w:pPr>
+        <w:spacing w:line="360" w:lineRule="auto"/>
+        <w:jc w:val="center"/>
+        <w:rPr>
+          <w:rFonts w:ascii="Times New Roman" w:hAnsi="Times New Roman" w:cs="Times New Roman"/>
+          <w:sz w:val="26"/>
+          <w:szCs w:val="26"/>
+        </w:rPr>
+      </w:pPr>
+      <w:r>
+        <w:rPr>
+          <w:rFonts w:ascii="Times New Roman" w:hAnsi="Times New Roman" w:cs="Times New Roman"/>
+          <w:noProof/>
+          <w:sz w:val="26"/>
+          <w:szCs w:val="26"/>
+        </w:rPr>
+        <w:drawing>
+          <wp:inline distT="0" distB="0" distL="0" distR="0">
+            <wp:extent cx="4028535" cy="2493033"/>
+            <wp:effectExtent l="19050" t="0" r="0" b="0"/>
+            <wp:docPr id="7" name="Picture 4"/>
+            <wp:cNvGraphicFramePr>
+              <a:graphicFrameLocks xmlns:a="http://schemas.openxmlformats.org/drawingml/2006/main" noChangeAspect="1"/>
+            </wp:cNvGraphicFramePr>
+            <a:graphic xmlns:a="http://schemas.openxmlformats.org/drawingml/2006/main">
+              <a:graphicData uri="http://schemas.openxmlformats.org/drawingml/2006/picture">
+                <pic:pic xmlns:pic="http://schemas.openxmlformats.org/drawingml/2006/picture">
+                  <pic:nvPicPr>
+                    <pic:cNvPr id="0" name="Picture 4"/>
+                    <pic:cNvPicPr>
+                      <a:picLocks noChangeAspect="1" noChangeArrowheads="1"/>
+                    </pic:cNvPicPr>
+                  </pic:nvPicPr>
+                  <pic:blipFill>
+                    <a:blip r:embed="rId21"/>
+                    <a:srcRect/>
+                    <a:stretch>
+                      <a:fillRect/>
+                    </a:stretch>
+                  </pic:blipFill>
+                  <pic:spPr bwMode="auto">
+                    <a:xfrm>
+                      <a:off x="0" y="0"/>
+                      <a:ext cx="4037653" cy="2498676"/>
+                    </a:xfrm>
+                    <a:prstGeom prst="rect">
+                      <a:avLst/>
+                    </a:prstGeom>
+                    <a:noFill/>
+                    <a:ln w="9525">
+                      <a:noFill/>
+                      <a:miter lim="800000"/>
+                      <a:headEnd/>
+                      <a:tailEnd/>
+                    </a:ln>
+                  </pic:spPr>
+                </pic:pic>
+              </a:graphicData>
+            </a:graphic>
+          </wp:inline>
+        </w:drawing>
+      </w:r>
+    </w:p>
+    <w:p>
+      <w:pPr>
+        <w:spacing w:line="360" w:lineRule="auto"/>
+        <w:jc w:val="both"/>
+        <w:rPr>
+          <w:rFonts w:ascii="Times New Roman" w:hAnsi="Times New Roman" w:cs="Times New Roman"/>
+          <w:sz w:val="26"/>
+          <w:szCs w:val="26"/>
+        </w:rPr>
+      </w:pPr>
+      <w:r>
+        <w:rPr>
+          <w:rFonts w:ascii="Times New Roman" w:hAnsi="Times New Roman" w:cs="Times New Roman"/>
+          <w:sz w:val="26"/>
+          <w:szCs w:val="26"/>
+        </w:rPr>
+        <w:t>Với kết quả trên thì kết quả của câu trên sẽ là:</w:t>
+      </w:r>
+    </w:p>
+    <w:p>
+      <w:pPr>
+        <w:spacing w:line="360" w:lineRule="auto"/>
+        <w:jc w:val="both"/>
+        <w:rPr>
+          <w:rFonts w:ascii="Times New Roman" w:hAnsi="Times New Roman" w:cs="Times New Roman"/>
+          <w:i/>
+          <w:sz w:val="26"/>
+          <w:szCs w:val="26"/>
+        </w:rPr>
+      </w:pPr>
+      <w:r>
+        <w:rPr>
+          <w:rFonts w:ascii="Times New Roman" w:hAnsi="Times New Roman" w:cs="Times New Roman"/>
+          <w:i/>
+          <w:sz w:val="26"/>
+          <w:szCs w:val="26"/>
+        </w:rPr>
+        <w:lastRenderedPageBreak/>
+        <w:t>Who(</w:t>
+      </w:r>
+      <w:r>
+        <w:rPr>
+          <w:rFonts w:ascii="Times New Roman" w:hAnsi="Times New Roman" w:cs="Times New Roman"/>
+          <w:sz w:val="26"/>
+          <w:szCs w:val="26"/>
+        </w:rPr>
+        <w:t>WP)</w:t>
+      </w:r>
+      <w:r>
+        <w:rPr>
+          <w:rFonts w:ascii="Times New Roman" w:hAnsi="Times New Roman" w:cs="Times New Roman"/>
+          <w:i/>
+          <w:sz w:val="26"/>
+          <w:szCs w:val="26"/>
+        </w:rPr>
+        <w:t xml:space="preserve"> is(</w:t>
+      </w:r>
+      <w:r>
+        <w:rPr>
+          <w:rFonts w:ascii="Times New Roman" w:hAnsi="Times New Roman" w:cs="Times New Roman"/>
+          <w:sz w:val="26"/>
+          <w:szCs w:val="26"/>
+        </w:rPr>
+        <w:t>VBZ)</w:t>
+      </w:r>
+      <w:r>
+        <w:rPr>
+          <w:rFonts w:ascii="Times New Roman" w:hAnsi="Times New Roman" w:cs="Times New Roman"/>
+          <w:i/>
+          <w:sz w:val="26"/>
+          <w:szCs w:val="26"/>
+        </w:rPr>
+        <w:t xml:space="preserve"> the(DT) author(NN) of(IN) “(NN) </w:t>
+      </w:r>
+      <w:r>
+        <w:rPr>
+          <w:rFonts w:ascii="Times New Roman" w:hAnsi="Times New Roman" w:cs="Times New Roman"/>
+          <w:b/>
+          <w:i/>
+          <w:color w:val="1F497D" w:themeColor="text2"/>
+          <w:sz w:val="26"/>
+          <w:szCs w:val="26"/>
+        </w:rPr>
+        <w:t>A(DT) Distributed(NNP) Object(NNP) Manager(NNP) for(IN) the(DT) Smalltalk-80(JJ) System(NNP) ”(NNP) ?</w:t>
+      </w:r>
+    </w:p>
+    <w:p>
+      <w:pPr>
+        <w:spacing w:line="360" w:lineRule="auto"/>
+        <w:jc w:val="both"/>
+        <w:rPr>
+          <w:rFonts w:ascii="Times New Roman" w:hAnsi="Times New Roman" w:cs="Times New Roman"/>
+          <w:sz w:val="26"/>
+          <w:szCs w:val="26"/>
+        </w:rPr>
+      </w:pPr>
+      <w:r>
+        <w:rPr>
+          <w:rFonts w:ascii="Times New Roman" w:hAnsi="Times New Roman" w:cs="Times New Roman"/>
+          <w:sz w:val="26"/>
+          <w:szCs w:val="26"/>
+        </w:rPr>
+        <w:t xml:space="preserve">Trong đó: </w:t>
+      </w:r>
+    </w:p>
+    <w:p>
+      <w:pPr>
+        <w:spacing w:line="360" w:lineRule="auto"/>
+        <w:ind w:left="720"/>
+        <w:jc w:val="both"/>
+        <w:rPr>
+          <w:rFonts w:ascii="Times New Roman" w:hAnsi="Times New Roman" w:cs="Times New Roman"/>
+          <w:sz w:val="26"/>
+          <w:szCs w:val="26"/>
+        </w:rPr>
+      </w:pPr>
+      <w:r>
+        <w:rPr>
+          <w:rFonts w:ascii="Times New Roman" w:hAnsi="Times New Roman" w:cs="Times New Roman"/>
+          <w:sz w:val="26"/>
+          <w:szCs w:val="26"/>
+        </w:rPr>
+        <w:t>WP: Đại từ câu hỏi.</w:t>
+      </w:r>
+    </w:p>
+    <w:p>
+      <w:pPr>
+        <w:spacing w:line="360" w:lineRule="auto"/>
+        <w:ind w:left="720"/>
+        <w:jc w:val="both"/>
+        <w:rPr>
+          <w:rFonts w:ascii="Times New Roman" w:hAnsi="Times New Roman" w:cs="Times New Roman"/>
+          <w:sz w:val="26"/>
+          <w:szCs w:val="26"/>
+        </w:rPr>
+      </w:pPr>
+      <w:r>
+        <w:rPr>
+          <w:rFonts w:ascii="Times New Roman" w:hAnsi="Times New Roman" w:cs="Times New Roman"/>
+          <w:sz w:val="26"/>
+          <w:szCs w:val="26"/>
+        </w:rPr>
+        <w:t>VBZ: Động từ số ít.</w:t>
+      </w:r>
+    </w:p>
+    <w:p>
+      <w:pPr>
+        <w:spacing w:line="360" w:lineRule="auto"/>
+        <w:ind w:left="720"/>
+        <w:jc w:val="both"/>
+        <w:rPr>
+          <w:rFonts w:ascii="Times New Roman" w:hAnsi="Times New Roman" w:cs="Times New Roman"/>
+          <w:sz w:val="26"/>
+          <w:szCs w:val="26"/>
+        </w:rPr>
+      </w:pPr>
+      <w:r>
+        <w:rPr>
+          <w:rFonts w:ascii="Times New Roman" w:hAnsi="Times New Roman" w:cs="Times New Roman"/>
+          <w:sz w:val="26"/>
+          <w:szCs w:val="26"/>
+        </w:rPr>
+        <w:t>JJ: Tính từ</w:t>
+      </w:r>
+    </w:p>
+    <w:p>
+      <w:pPr>
+        <w:spacing w:line="360" w:lineRule="auto"/>
+        <w:ind w:left="720"/>
+        <w:jc w:val="both"/>
+        <w:rPr>
+          <w:rFonts w:ascii="Times New Roman" w:hAnsi="Times New Roman" w:cs="Times New Roman"/>
+          <w:sz w:val="26"/>
+          <w:szCs w:val="26"/>
+        </w:rPr>
+      </w:pPr>
+      <w:r>
+        <w:rPr>
+          <w:rFonts w:ascii="Times New Roman" w:hAnsi="Times New Roman" w:cs="Times New Roman"/>
+          <w:sz w:val="26"/>
+          <w:szCs w:val="26"/>
+        </w:rPr>
+        <w:t>NN: danh từ số ít</w:t>
+      </w:r>
+    </w:p>
+    <w:p>
+      <w:pPr>
+        <w:spacing w:line="360" w:lineRule="auto"/>
+        <w:ind w:left="720"/>
+        <w:jc w:val="both"/>
+        <w:rPr>
+          <w:rFonts w:ascii="Times New Roman" w:hAnsi="Times New Roman" w:cs="Times New Roman"/>
+          <w:sz w:val="26"/>
+          <w:szCs w:val="26"/>
+        </w:rPr>
+      </w:pPr>
+      <w:r>
+        <w:rPr>
+          <w:rFonts w:ascii="Times New Roman" w:hAnsi="Times New Roman" w:cs="Times New Roman"/>
+          <w:sz w:val="26"/>
+          <w:szCs w:val="26"/>
+        </w:rPr>
+        <w:t>NNP:Danh từ viết hoa số ít.</w:t>
+      </w:r>
+    </w:p>
+    <w:p>
+      <w:pPr>
+        <w:spacing w:line="360" w:lineRule="auto"/>
+        <w:ind w:left="720"/>
+        <w:jc w:val="both"/>
+        <w:rPr>
+          <w:rFonts w:ascii="Times New Roman" w:hAnsi="Times New Roman" w:cs="Times New Roman"/>
+          <w:sz w:val="26"/>
+          <w:szCs w:val="26"/>
+        </w:rPr>
+      </w:pPr>
+      <w:r>
+        <w:rPr>
+          <w:rFonts w:ascii="Times New Roman" w:hAnsi="Times New Roman" w:cs="Times New Roman"/>
+          <w:sz w:val="26"/>
+          <w:szCs w:val="26"/>
+        </w:rPr>
+        <w:t>DT: từ hạn định</w:t>
+      </w:r>
+    </w:p>
+    <w:p>
+      <w:pPr>
+        <w:spacing w:line="360" w:lineRule="auto"/>
+        <w:ind w:left="720"/>
+        <w:jc w:val="both"/>
+        <w:rPr>
+          <w:rFonts w:ascii="Times New Roman" w:hAnsi="Times New Roman" w:cs="Times New Roman"/>
+          <w:sz w:val="26"/>
+          <w:szCs w:val="26"/>
+        </w:rPr>
+      </w:pPr>
+      <w:r>
+        <w:rPr>
+          <w:rFonts w:ascii="Times New Roman" w:hAnsi="Times New Roman" w:cs="Times New Roman"/>
+          <w:sz w:val="26"/>
+          <w:szCs w:val="26"/>
+        </w:rPr>
+        <w:t>IN: Giới từ.</w:t>
+      </w:r>
+    </w:p>
+    <w:p>
+      <w:pPr>
+        <w:spacing w:line="360" w:lineRule="auto"/>
+        <w:jc w:val="both"/>
+        <w:rPr>
+          <w:rFonts w:ascii="Times New Roman" w:hAnsi="Times New Roman" w:cs="Times New Roman"/>
+          <w:sz w:val="26"/>
+          <w:szCs w:val="26"/>
+        </w:rPr>
+      </w:pPr>
+      <w:r>
+        <w:rPr>
+          <w:rFonts w:ascii="Times New Roman" w:hAnsi="Times New Roman" w:cs="Times New Roman"/>
+          <w:sz w:val="26"/>
+          <w:szCs w:val="26"/>
+        </w:rPr>
+        <w:t>Công cụ ANNIE POS TAGGER sẽ cho kết quả tương tự với khác biệt là dấu ” thứ 2 được gán nhãn là NN và xuất hiện  nhãn NNP CD thay vì JJ như ở OpenNLP.</w:t>
+      </w:r>
+    </w:p>
+    <w:p>
+      <w:pPr>
+        <w:spacing w:line="360" w:lineRule="auto"/>
+        <w:ind w:left="720"/>
+        <w:jc w:val="center"/>
+        <w:rPr>
+          <w:rFonts w:ascii="Times New Roman" w:hAnsi="Times New Roman" w:cs="Times New Roman"/>
+          <w:sz w:val="26"/>
+          <w:szCs w:val="26"/>
+        </w:rPr>
+      </w:pPr>
+      <w:r>
+        <w:rPr>
+          <w:rFonts w:ascii="Times New Roman" w:hAnsi="Times New Roman" w:cs="Times New Roman"/>
+          <w:noProof/>
+          <w:sz w:val="26"/>
+          <w:szCs w:val="26"/>
+        </w:rPr>
+        <w:drawing>
+          <wp:inline distT="0" distB="0" distL="0" distR="0">
+            <wp:extent cx="3240984" cy="2805333"/>
+            <wp:effectExtent l="19050" t="0" r="0" b="0"/>
+            <wp:docPr id="8" name="Picture 7"/>
+            <wp:cNvGraphicFramePr>
+              <a:graphicFrameLocks xmlns:a="http://schemas.openxmlformats.org/drawingml/2006/main" noChangeAspect="1"/>
+            </wp:cNvGraphicFramePr>
+            <a:graphic xmlns:a="http://schemas.openxmlformats.org/drawingml/2006/main">
+              <a:graphicData uri="http://schemas.openxmlformats.org/drawingml/2006/picture">
+                <pic:pic xmlns:pic="http://schemas.openxmlformats.org/drawingml/2006/picture">
+                  <pic:nvPicPr>
+                    <pic:cNvPr id="0" name="Picture 7"/>
+                    <pic:cNvPicPr>
+                      <a:picLocks noChangeAspect="1" noChangeArrowheads="1"/>
+                    </pic:cNvPicPr>
+                  </pic:nvPicPr>
+                  <pic:blipFill>
+                    <a:blip r:embed="rId22"/>
+                    <a:srcRect/>
+                    <a:stretch>
+                      <a:fillRect/>
+                    </a:stretch>
+                  </pic:blipFill>
+                  <pic:spPr bwMode="auto">
+                    <a:xfrm>
+                      <a:off x="0" y="0"/>
+                      <a:ext cx="3241768" cy="2806012"/>
+                    </a:xfrm>
+                    <a:prstGeom prst="rect">
+                      <a:avLst/>
+                    </a:prstGeom>
+                    <a:noFill/>
+                    <a:ln w="9525">
+                      <a:noFill/>
+                      <a:miter lim="800000"/>
+                      <a:headEnd/>
+                      <a:tailEnd/>
+                    </a:ln>
+                  </pic:spPr>
+                </pic:pic>
+              </a:graphicData>
+            </a:graphic>
+          </wp:inline>
+        </w:drawing>
+      </w:r>
+    </w:p>
+    <w:p>
+      <w:pPr>
+        <w:spacing w:line="360" w:lineRule="auto"/>
+        <w:jc w:val="both"/>
+        <w:rPr>
+          <w:rFonts w:ascii="Times New Roman" w:hAnsi="Times New Roman" w:cs="Times New Roman"/>
+          <w:sz w:val="26"/>
+          <w:szCs w:val="26"/>
+        </w:rPr>
+      </w:pPr>
+      <w:r>
+        <w:rPr>
+          <w:rFonts w:ascii="Times New Roman" w:hAnsi="Times New Roman" w:cs="Times New Roman"/>
+          <w:sz w:val="26"/>
+          <w:szCs w:val="26"/>
+        </w:rPr>
+        <w:t xml:space="preserve">Với câu trên thì dấu “ đã được gán nhãn là NNP hoặc NN. Điều này thật sự không chính xác. Hơn nữa, kết quả này cũng đã làm mất đi ý nghĩa của cụm từ </w:t>
+      </w:r>
+      <w:r>
+        <w:rPr>
+          <w:rFonts w:ascii="Times New Roman" w:hAnsi="Times New Roman" w:cs="Times New Roman"/>
+          <w:b/>
+          <w:i/>
+          <w:sz w:val="26"/>
+          <w:szCs w:val="26"/>
+        </w:rPr>
+        <w:t>“</w:t>
+      </w:r>
+      <w:r>
+        <w:rPr>
+          <w:rFonts w:ascii="Times New Roman" w:hAnsi="Times New Roman" w:cs="Times New Roman"/>
+          <w:b/>
+          <w:i/>
+          <w:color w:val="1F497D" w:themeColor="text2"/>
+          <w:sz w:val="26"/>
+          <w:szCs w:val="26"/>
+        </w:rPr>
+        <w:t>A Distributed Object Manager for the Smalltalk-80 System</w:t>
+      </w:r>
+      <w:r>
+        <w:rPr>
+          <w:rFonts w:ascii="Times New Roman" w:hAnsi="Times New Roman" w:cs="Times New Roman"/>
+          <w:b/>
+          <w:i/>
+          <w:sz w:val="26"/>
+          <w:szCs w:val="26"/>
+        </w:rPr>
+        <w:t>”</w:t>
+      </w:r>
+    </w:p>
+    <w:p>
+      <w:pPr>
+        <w:spacing w:line="360" w:lineRule="auto"/>
+        <w:jc w:val="both"/>
+        <w:rPr>
+          <w:rFonts w:ascii="Times New Roman" w:hAnsi="Times New Roman" w:cs="Times New Roman"/>
+          <w:sz w:val="26"/>
+          <w:szCs w:val="26"/>
+        </w:rPr>
+      </w:pPr>
+      <w:r>
+        <w:rPr>
+          <w:rFonts w:ascii="Times New Roman" w:hAnsi="Times New Roman" w:cs="Times New Roman"/>
+          <w:sz w:val="26"/>
+          <w:szCs w:val="26"/>
+        </w:rPr>
+        <w:lastRenderedPageBreak/>
+        <w:t xml:space="preserve"> Vì thế, nhóm đề xuất quy tắc định dạng lại thực thể đặt tên như sau:</w:t>
+      </w:r>
+    </w:p>
+    <w:p>
+      <w:pPr>
+        <w:spacing w:line="360" w:lineRule="auto"/>
+        <w:jc w:val="both"/>
+        <w:rPr>
+          <w:rFonts w:ascii="Times New Roman" w:hAnsi="Times New Roman" w:cs="Times New Roman"/>
+          <w:sz w:val="26"/>
+          <w:szCs w:val="26"/>
+        </w:rPr>
+      </w:pPr>
+      <w:r>
+        <w:rPr>
+          <w:rFonts w:ascii="Times New Roman" w:hAnsi="Times New Roman" w:cs="Times New Roman"/>
+          <w:sz w:val="26"/>
+          <w:szCs w:val="26"/>
+        </w:rPr>
+        <w:t>Thay những cụm từ của những thực thể đặt tên đã xác định bằng quy tắc trước đó bằng một dãy các ký tự bắt đầu bằng chữ hoa tương ứng với mã số  kèm theo. Như vậy, các công cụ xử lí Pos Tagger sẽ hiểu những cụm từ đó là các NNP.</w:t>
+      </w:r>
+    </w:p>
+    <w:p>
+      <w:pPr>
+        <w:spacing w:line="360" w:lineRule="auto"/>
+        <w:jc w:val="both"/>
+        <w:rPr>
+          <w:rFonts w:ascii="Times New Roman" w:hAnsi="Times New Roman" w:cs="Times New Roman"/>
+          <w:sz w:val="26"/>
+          <w:szCs w:val="26"/>
+        </w:rPr>
+      </w:pPr>
+      <w:r>
+        <w:rPr>
+          <w:rFonts w:ascii="Times New Roman" w:hAnsi="Times New Roman" w:cs="Times New Roman"/>
+          <w:sz w:val="26"/>
+          <w:szCs w:val="26"/>
+        </w:rPr>
+        <w:t>Cụ thể, các thực thể đặt tên đó sẽ thay theo mẫu : NER+SỐ THỨ TỰ. Số thứ tự này và thực thể đặt tên sẽ được lưu vết lại để xác định thực thể đặt tên tương ứng với mã số.</w:t>
+      </w:r>
+    </w:p>
+    <w:p>
+      <w:pPr>
+        <w:spacing w:line="360" w:lineRule="auto"/>
+        <w:jc w:val="both"/>
+        <w:rPr>
+          <w:rFonts w:ascii="Times New Roman" w:hAnsi="Times New Roman" w:cs="Times New Roman"/>
+          <w:sz w:val="26"/>
+          <w:szCs w:val="26"/>
+        </w:rPr>
+      </w:pPr>
+      <w:r>
+        <w:rPr>
+          <w:rFonts w:ascii="Times New Roman" w:hAnsi="Times New Roman" w:cs="Times New Roman"/>
+          <w:sz w:val="26"/>
+          <w:szCs w:val="26"/>
+        </w:rPr>
+        <w:t xml:space="preserve">Ví dụ: Với câu hỏi  </w:t>
+      </w:r>
+      <w:r>
+        <w:rPr>
+          <w:rFonts w:ascii="Times New Roman" w:hAnsi="Times New Roman" w:cs="Times New Roman"/>
+          <w:i/>
+          <w:sz w:val="26"/>
+          <w:szCs w:val="26"/>
+        </w:rPr>
+        <w:t xml:space="preserve">Who is the author of  </w:t>
+      </w:r>
+      <w:r>
+        <w:rPr>
+          <w:rFonts w:ascii="Times New Roman" w:hAnsi="Times New Roman" w:cs="Times New Roman"/>
+          <w:b/>
+          <w:i/>
+          <w:color w:val="1F497D" w:themeColor="text2"/>
+          <w:sz w:val="26"/>
+          <w:szCs w:val="26"/>
+        </w:rPr>
+        <w:t>“A Distributed Object Manager for the Smalltalk-80 System.”</w:t>
+      </w:r>
+      <w:r>
+        <w:rPr>
+          <w:rFonts w:ascii="Times New Roman" w:hAnsi="Times New Roman" w:cs="Times New Roman"/>
+          <w:i/>
+          <w:sz w:val="26"/>
+          <w:szCs w:val="26"/>
+        </w:rPr>
+        <w:t>?</w:t>
+      </w:r>
+      <w:r>
+        <w:rPr>
+          <w:rFonts w:ascii="Times New Roman" w:hAnsi="Times New Roman" w:cs="Times New Roman"/>
+          <w:sz w:val="26"/>
+          <w:szCs w:val="26"/>
+        </w:rPr>
+        <w:t>,  kết quả xử lí Pos Tagger (bằng OpenNLP) như sau:</w:t>
+      </w:r>
+    </w:p>
+    <w:p>
+      <w:pPr>
+        <w:pStyle w:val="ListParagraph"/>
+        <w:numPr>
+          <w:ilvl w:val="0"/>
+          <w:numId w:val="28"/>
+        </w:numPr>
+        <w:spacing w:line="360" w:lineRule="auto"/>
+        <w:jc w:val="both"/>
+        <w:rPr>
+          <w:rStyle w:val="sentence"/>
+          <w:rFonts w:ascii="Times New Roman" w:hAnsi="Times New Roman" w:cs="Times New Roman"/>
+          <w:sz w:val="26"/>
+          <w:szCs w:val="26"/>
+        </w:rPr>
+      </w:pPr>
+      <w:r>
+        <w:rPr>
+          <w:rStyle w:val="sentence"/>
+          <w:rFonts w:ascii="Times New Roman" w:hAnsi="Times New Roman" w:cs="Times New Roman"/>
+          <w:sz w:val="26"/>
+          <w:szCs w:val="26"/>
+        </w:rPr>
+        <w:t>Qua xử lý đặt “</w:t>
+      </w:r>
+      <w:r>
+        <w:rPr>
+          <w:rFonts w:ascii="Times New Roman" w:hAnsi="Times New Roman" w:cs="Times New Roman"/>
+          <w:b/>
+          <w:i/>
+          <w:color w:val="1F497D" w:themeColor="text2"/>
+          <w:sz w:val="26"/>
+          <w:szCs w:val="26"/>
+        </w:rPr>
+        <w:t>A Distributed Object Manager for the Smalltalk-80 System.</w:t>
+      </w:r>
+      <w:r>
+        <w:rPr>
+          <w:rStyle w:val="sentence"/>
+          <w:rFonts w:ascii="Times New Roman" w:hAnsi="Times New Roman" w:cs="Times New Roman"/>
+          <w:sz w:val="26"/>
+          <w:szCs w:val="26"/>
+        </w:rPr>
+        <w:t xml:space="preserve">” là NER001 </w:t>
+      </w:r>
+    </w:p>
+    <w:p>
+      <w:pPr>
+        <w:pStyle w:val="ListParagraph"/>
+        <w:numPr>
+          <w:ilvl w:val="0"/>
+          <w:numId w:val="28"/>
+        </w:numPr>
+        <w:spacing w:line="360" w:lineRule="auto"/>
+        <w:jc w:val="both"/>
+        <w:rPr>
+          <w:rFonts w:ascii="Times New Roman" w:hAnsi="Times New Roman" w:cs="Times New Roman"/>
+          <w:sz w:val="26"/>
+          <w:szCs w:val="26"/>
+        </w:rPr>
+      </w:pPr>
+      <w:r>
+        <w:rPr>
+          <w:rFonts w:ascii="Times New Roman" w:hAnsi="Times New Roman" w:cs="Times New Roman"/>
+          <w:i/>
+          <w:sz w:val="26"/>
+          <w:szCs w:val="26"/>
+        </w:rPr>
+        <w:t>Kết quả gán nhãn từ lọai: Who(</w:t>
+      </w:r>
+      <w:r>
+        <w:rPr>
+          <w:rStyle w:val="label"/>
+          <w:rFonts w:ascii="Times New Roman" w:hAnsi="Times New Roman" w:cs="Times New Roman"/>
+          <w:i/>
+          <w:sz w:val="26"/>
+          <w:szCs w:val="26"/>
+        </w:rPr>
+        <w:t>WP</w:t>
+      </w:r>
+      <w:r>
+        <w:rPr>
+          <w:rFonts w:ascii="Times New Roman" w:hAnsi="Times New Roman" w:cs="Times New Roman"/>
+          <w:i/>
+          <w:sz w:val="26"/>
+          <w:szCs w:val="26"/>
+        </w:rPr>
+        <w:t>) is(VBZ) the(DT) author(NN) of(IN)  NER001(NNP) ?</w:t>
+      </w:r>
+    </w:p>
+    <w:p>
+      <w:pPr>
+        <w:spacing w:line="360" w:lineRule="auto"/>
+        <w:jc w:val="both"/>
+        <w:rPr>
+          <w:rFonts w:ascii="Times New Roman" w:hAnsi="Times New Roman" w:cs="Times New Roman"/>
+          <w:b/>
+          <w:sz w:val="26"/>
+          <w:szCs w:val="26"/>
+        </w:rPr>
+      </w:pPr>
+      <w:r>
+        <w:rPr>
+          <w:rFonts w:ascii="Times New Roman" w:hAnsi="Times New Roman" w:cs="Times New Roman"/>
+          <w:b/>
+          <w:sz w:val="26"/>
+          <w:szCs w:val="26"/>
+        </w:rPr>
+        <w:t>Xây dựng danh sách Pos Tagger</w:t>
+      </w:r>
+    </w:p>
+    <w:p>
+      <w:pPr>
+        <w:spacing w:line="360" w:lineRule="auto"/>
+        <w:jc w:val="both"/>
+        <w:rPr>
+          <w:rFonts w:ascii="Times New Roman" w:hAnsi="Times New Roman" w:cs="Times New Roman"/>
+          <w:sz w:val="26"/>
+          <w:szCs w:val="26"/>
+        </w:rPr>
+      </w:pPr>
+      <w:r>
+        <w:rPr>
+          <w:rFonts w:ascii="Times New Roman" w:hAnsi="Times New Roman" w:cs="Times New Roman"/>
+          <w:sz w:val="26"/>
+          <w:szCs w:val="26"/>
+        </w:rPr>
+        <w:t xml:space="preserve">Việc xử lý Pos Tagger sẽ giúp ta dễ dàng xác định vai trò các từ trong câu. Từ đó, ta dễ dàng ánh xạ với các bộ từ điển ngữ nghĩa như Wordnet để so sánh đối chiếu, hay tìm đồng nghĩa, tìm khái niệm, tổng quá hóa... Hơn nữa nó còn giúp ta xác định các từ quan hệ và các từ mà các bước sau dùng để xác định thực thể chưa đặt tên. </w:t>
+      </w:r>
+    </w:p>
+    <w:p>
+      <w:pPr>
+        <w:spacing w:line="360" w:lineRule="auto"/>
+        <w:jc w:val="both"/>
+        <w:rPr>
+          <w:rFonts w:ascii="Times New Roman" w:hAnsi="Times New Roman" w:cs="Times New Roman"/>
+          <w:sz w:val="26"/>
+          <w:szCs w:val="26"/>
+          <w:lang w:val="vi-VN"/>
+        </w:rPr>
+      </w:pPr>
+      <w:r>
+        <w:rPr>
+          <w:rFonts w:ascii="Times New Roman" w:hAnsi="Times New Roman" w:cs="Times New Roman"/>
+          <w:sz w:val="26"/>
+          <w:szCs w:val="26"/>
+        </w:rPr>
+        <w:t>Ở bước này, Nhóm sử dụng công cụ OpenNLP để gán nhãn từ loại</w:t>
+      </w:r>
+      <w:r>
+        <w:rPr>
+          <w:rFonts w:ascii="Times New Roman" w:hAnsi="Times New Roman" w:cs="Times New Roman"/>
+          <w:sz w:val="26"/>
+          <w:szCs w:val="26"/>
+          <w:lang w:val="vi-VN"/>
+        </w:rPr>
+        <w:t>.</w:t>
+      </w:r>
+      <w:r>
+        <w:rPr>
+          <w:rFonts w:ascii="Times New Roman" w:hAnsi="Times New Roman" w:cs="Times New Roman"/>
+          <w:sz w:val="26"/>
+          <w:szCs w:val="26"/>
+        </w:rPr>
+        <w:t xml:space="preserve"> </w:t>
+      </w:r>
+      <w:r>
+        <w:rPr>
+          <w:rFonts w:ascii="Times New Roman" w:hAnsi="Times New Roman" w:cs="Times New Roman"/>
+          <w:sz w:val="26"/>
+          <w:szCs w:val="26"/>
+          <w:lang w:val="vi-VN"/>
+        </w:rPr>
+        <w:t>V</w:t>
+      </w:r>
+      <w:r>
+        <w:rPr>
+          <w:rFonts w:ascii="Times New Roman" w:hAnsi="Times New Roman" w:cs="Times New Roman"/>
+          <w:sz w:val="26"/>
+          <w:szCs w:val="26"/>
+        </w:rPr>
+        <w:t xml:space="preserve">à </w:t>
+      </w:r>
+      <w:r>
+        <w:rPr>
+          <w:rFonts w:ascii="Times New Roman" w:hAnsi="Times New Roman" w:cs="Times New Roman"/>
+          <w:sz w:val="26"/>
+          <w:szCs w:val="26"/>
+          <w:lang w:val="vi-VN"/>
+        </w:rPr>
+        <w:t xml:space="preserve">đối với </w:t>
+      </w:r>
+      <w:r>
+        <w:rPr>
+          <w:rFonts w:ascii="Times New Roman" w:hAnsi="Times New Roman" w:cs="Times New Roman"/>
+          <w:sz w:val="26"/>
+          <w:szCs w:val="26"/>
+        </w:rPr>
+        <w:t>các nhãn NNP có giá trị là NER+Mã Số</w:t>
+      </w:r>
+      <w:r>
+        <w:rPr>
+          <w:rFonts w:ascii="Times New Roman" w:hAnsi="Times New Roman" w:cs="Times New Roman"/>
+          <w:sz w:val="26"/>
+          <w:szCs w:val="26"/>
+          <w:lang w:val="vi-VN"/>
+        </w:rPr>
+        <w:t>,</w:t>
+      </w:r>
+      <w:r>
+        <w:rPr>
+          <w:rFonts w:ascii="Times New Roman" w:hAnsi="Times New Roman" w:cs="Times New Roman"/>
+          <w:sz w:val="26"/>
+          <w:szCs w:val="26"/>
+        </w:rPr>
+        <w:t xml:space="preserve"> sẽ được gán lại giá trị đã lưu vết ở bước trên.</w:t>
+      </w:r>
+    </w:p>
+    <w:p>
+      <w:pPr>
+        <w:spacing w:line="360" w:lineRule="auto"/>
+        <w:jc w:val="both"/>
+        <w:rPr>
+          <w:rFonts w:ascii="Times New Roman" w:hAnsi="Times New Roman" w:cs="Times New Roman"/>
+          <w:b/>
+          <w:sz w:val="26"/>
+          <w:szCs w:val="26"/>
+          <w:lang w:val="vi-VN"/>
+        </w:rPr>
+      </w:pPr>
+      <w:r>
+        <w:rPr>
+          <w:rFonts w:ascii="Times New Roman" w:hAnsi="Times New Roman" w:cs="Times New Roman"/>
+          <w:b/>
+          <w:sz w:val="26"/>
+          <w:szCs w:val="26"/>
+        </w:rPr>
+        <w:t>Tối ưu hóa danh sách Pos Tagger</w:t>
+      </w:r>
+      <w:r>
+        <w:rPr>
+          <w:rFonts w:ascii="Times New Roman" w:hAnsi="Times New Roman" w:cs="Times New Roman"/>
+          <w:b/>
+          <w:sz w:val="26"/>
+          <w:szCs w:val="26"/>
+          <w:lang w:val="vi-VN"/>
+        </w:rPr>
+        <w:t xml:space="preserve"> ( hay đơn giản hóa danh sách)</w:t>
+      </w:r>
+    </w:p>
+    <w:p>
+      <w:pPr>
+        <w:spacing w:line="360" w:lineRule="auto"/>
+        <w:jc w:val="both"/>
+        <w:rPr>
+          <w:rFonts w:ascii="Times New Roman" w:hAnsi="Times New Roman" w:cs="Times New Roman"/>
+          <w:sz w:val="26"/>
+          <w:szCs w:val="26"/>
+        </w:rPr>
+      </w:pPr>
+      <w:r>
+        <w:rPr>
+          <w:rFonts w:ascii="Times New Roman" w:hAnsi="Times New Roman" w:cs="Times New Roman"/>
+          <w:sz w:val="26"/>
+          <w:szCs w:val="26"/>
+        </w:rPr>
+        <w:t>Mặc dù đã tiền xử lí ở bước trên, nhưng các động từ trong câu ở các kết quả ở trên vẫn cần được xác định thêm. Do đôi khi trong câu xuất hiện các ngữ động từ.</w:t>
+      </w:r>
+    </w:p>
+    <w:p>
+      <w:pPr>
+        <w:spacing w:line="360" w:lineRule="auto"/>
+        <w:jc w:val="both"/>
+        <w:rPr>
+          <w:rFonts w:ascii="Times New Roman" w:hAnsi="Times New Roman" w:cs="Times New Roman"/>
+          <w:sz w:val="26"/>
+          <w:szCs w:val="26"/>
+        </w:rPr>
+      </w:pPr>
+      <w:r>
+        <w:rPr>
+          <w:rFonts w:ascii="Times New Roman" w:hAnsi="Times New Roman" w:cs="Times New Roman"/>
+          <w:sz w:val="26"/>
+          <w:szCs w:val="26"/>
+        </w:rPr>
+        <w:t xml:space="preserve">Ví dụ: động từ “look up” là sự kết hợp giữa động từ “look” và giới từ “up”. Với kết quả ở các bước xử lý trên thì “look” và “up” là hai từ riêng lẻ. </w:t>
+      </w:r>
+    </w:p>
+    <w:p>
+      <w:pPr>
+        <w:spacing w:line="360" w:lineRule="auto"/>
+        <w:jc w:val="both"/>
+        <w:rPr>
+          <w:rFonts w:ascii="Times New Roman" w:hAnsi="Times New Roman" w:cs="Times New Roman"/>
+          <w:sz w:val="26"/>
+          <w:szCs w:val="26"/>
+        </w:rPr>
+      </w:pPr>
+      <w:r>
+        <w:rPr>
+          <w:rFonts w:ascii="Times New Roman" w:hAnsi="Times New Roman" w:cs="Times New Roman"/>
+          <w:sz w:val="26"/>
+          <w:szCs w:val="26"/>
+        </w:rPr>
+        <w:lastRenderedPageBreak/>
+        <w:t>Do vậy, nhóm đề xuất phương pháp tối ưu hóa danh sách Pos Tagger cùng với sự hỗ trợ của bộ từ điển Wordnet để xác định nghĩa của từ, với các bước sau:</w:t>
+      </w:r>
+    </w:p>
+    <w:p>
+      <w:pPr>
+        <w:spacing w:line="360" w:lineRule="auto"/>
+        <w:jc w:val="both"/>
+        <w:rPr>
+          <w:rFonts w:ascii="Times New Roman" w:hAnsi="Times New Roman" w:cs="Times New Roman"/>
+          <w:sz w:val="26"/>
+          <w:szCs w:val="26"/>
+        </w:rPr>
+      </w:pPr>
+      <w:r>
+        <w:rPr>
+          <w:rFonts w:ascii="Times New Roman" w:hAnsi="Times New Roman" w:cs="Times New Roman"/>
+          <w:sz w:val="26"/>
+          <w:szCs w:val="26"/>
+        </w:rPr>
+        <w:t>Chuyển các động từ về dạng đơn giản</w:t>
+      </w:r>
+      <w:r>
+        <w:rPr>
+          <w:rFonts w:ascii="Times New Roman" w:hAnsi="Times New Roman" w:cs="Times New Roman"/>
+          <w:sz w:val="26"/>
+          <w:szCs w:val="26"/>
+          <w:lang w:val="vi-VN"/>
+        </w:rPr>
+        <w:t xml:space="preserve"> (</w:t>
+      </w:r>
+      <w:r>
+        <w:rPr>
+          <w:rFonts w:ascii="Times New Roman" w:hAnsi="Times New Roman" w:cs="Times New Roman"/>
+          <w:sz w:val="26"/>
+          <w:szCs w:val="26"/>
+          <w:lang w:val="vi-VN"/>
+        </w:rPr>
+        <w:t xml:space="preserve">hay </w:t>
+      </w:r>
+      <w:r>
+        <w:rPr>
+          <w:rFonts w:ascii="Times New Roman" w:hAnsi="Times New Roman" w:cs="Times New Roman"/>
+          <w:sz w:val="26"/>
+          <w:szCs w:val="26"/>
+          <w:lang w:val="vi-VN"/>
+        </w:rPr>
+        <w:t>nguyên mẫu)</w:t>
+      </w:r>
+      <w:r>
+        <w:rPr>
+          <w:rFonts w:ascii="Times New Roman" w:hAnsi="Times New Roman" w:cs="Times New Roman"/>
+          <w:sz w:val="26"/>
+          <w:szCs w:val="26"/>
+        </w:rPr>
+        <w:t xml:space="preserve">. Trong câu, các động từ thường được chia bởi nhiều thì khác nhau. Động từ nên chuyển thành dạng đơn giản để tiện cho việc xử lý. </w:t>
+      </w:r>
+      <w:r>
+        <w:rPr>
+          <w:rFonts w:ascii="Times New Roman" w:hAnsi="Times New Roman" w:cs="Times New Roman"/>
+          <w:sz w:val="26"/>
+          <w:szCs w:val="26"/>
+          <w:lang w:val="vi-VN"/>
+        </w:rPr>
+        <w:t>C</w:t>
+      </w:r>
+      <w:r>
+        <w:rPr>
+          <w:rFonts w:ascii="Times New Roman" w:hAnsi="Times New Roman" w:cs="Times New Roman"/>
+          <w:sz w:val="26"/>
+          <w:szCs w:val="26"/>
+        </w:rPr>
+        <w:t>ông cụ</w:t>
+      </w:r>
+      <w:r>
+        <w:rPr>
+          <w:rFonts w:ascii="Times New Roman" w:hAnsi="Times New Roman" w:cs="Times New Roman"/>
+          <w:sz w:val="26"/>
+          <w:szCs w:val="26"/>
+        </w:rPr>
+        <w:t xml:space="preserve"> </w:t>
+      </w:r>
+      <w:r>
+        <w:rPr>
+          <w:rFonts w:ascii="Times New Roman" w:hAnsi="Times New Roman" w:cs="Times New Roman"/>
+          <w:sz w:val="26"/>
+          <w:szCs w:val="26"/>
+        </w:rPr>
+        <w:t xml:space="preserve">Wordnet </w:t>
+      </w:r>
+      <w:r>
+        <w:rPr>
+          <w:rFonts w:ascii="Times New Roman" w:hAnsi="Times New Roman" w:cs="Times New Roman"/>
+          <w:sz w:val="26"/>
+          <w:szCs w:val="26"/>
+          <w:lang w:val="vi-VN"/>
+        </w:rPr>
+        <w:t xml:space="preserve">được sử dụng </w:t>
+      </w:r>
+      <w:r>
+        <w:rPr>
+          <w:rFonts w:ascii="Times New Roman" w:hAnsi="Times New Roman" w:cs="Times New Roman"/>
+          <w:sz w:val="26"/>
+          <w:szCs w:val="26"/>
+        </w:rPr>
+        <w:t xml:space="preserve">để chuyển động từ về dạng nguyên mẫu. Sau đây là </w:t>
+      </w:r>
+      <w:r>
+        <w:rPr>
+          <w:rFonts w:ascii="Times New Roman" w:hAnsi="Times New Roman" w:cs="Times New Roman"/>
+          <w:sz w:val="26"/>
+          <w:szCs w:val="26"/>
+          <w:lang w:val="vi-VN"/>
+        </w:rPr>
+        <w:t>một số</w:t>
+      </w:r>
+      <w:r>
+        <w:rPr>
+          <w:rFonts w:ascii="Times New Roman" w:hAnsi="Times New Roman" w:cs="Times New Roman"/>
+          <w:sz w:val="26"/>
+          <w:szCs w:val="26"/>
+        </w:rPr>
+        <w:t xml:space="preserve"> quy tắc đề xuất để đơn giản hóa cụm động từ:</w:t>
+      </w:r>
+    </w:p>
+    <w:p>
+      <w:pPr>
+        <w:pStyle w:val="ListParagraph"/>
+        <w:numPr>
+          <w:ilvl w:val="0"/>
+          <w:numId w:val="29"/>
+        </w:numPr>
+        <w:spacing w:line="360" w:lineRule="auto"/>
+        <w:jc w:val="both"/>
+        <w:rPr>
+          <w:rFonts w:ascii="Times New Roman" w:hAnsi="Times New Roman" w:cs="Times New Roman"/>
+          <w:sz w:val="26"/>
+          <w:szCs w:val="26"/>
+        </w:rPr>
+      </w:pPr>
+      <w:r>
+        <w:rPr>
+          <w:rFonts w:ascii="Times New Roman" w:hAnsi="Times New Roman" w:cs="Times New Roman"/>
+          <w:sz w:val="26"/>
+          <w:szCs w:val="26"/>
+        </w:rPr>
+        <w:t xml:space="preserve">VBP/VBZ(1) + VBN(2)  </w:t>
+      </w:r>
+      <w:r>
+        <w:rPr>
+          <w:rFonts w:ascii="Times New Roman" w:hAnsi="Times New Roman" w:cs="Times New Roman"/>
+          <w:sz w:val="26"/>
+          <w:szCs w:val="26"/>
+        </w:rPr>
+        <w:sym w:font="Wingdings" w:char="F0E0"/>
+      </w:r>
+      <w:r>
+        <w:rPr>
+          <w:rFonts w:ascii="Times New Roman" w:hAnsi="Times New Roman" w:cs="Times New Roman"/>
+          <w:sz w:val="26"/>
+          <w:szCs w:val="26"/>
+        </w:rPr>
+        <w:t xml:space="preserve">  VBP(2).</w:t>
+      </w:r>
+    </w:p>
+    <w:p>
+      <w:pPr>
+        <w:pStyle w:val="ListParagraph"/>
+        <w:spacing w:line="360" w:lineRule="auto"/>
+        <w:jc w:val="both"/>
+        <w:rPr>
+          <w:rFonts w:ascii="Times New Roman" w:hAnsi="Times New Roman" w:cs="Times New Roman"/>
+          <w:sz w:val="26"/>
+          <w:szCs w:val="26"/>
+        </w:rPr>
+      </w:pPr>
+      <w:r>
+        <w:rPr>
+          <w:rFonts w:ascii="Times New Roman" w:hAnsi="Times New Roman" w:cs="Times New Roman"/>
+          <w:sz w:val="26"/>
+          <w:szCs w:val="26"/>
+        </w:rPr>
+        <w:t xml:space="preserve">Ví dụ: has written </w:t>
+      </w:r>
+      <w:r>
+        <w:rPr>
+          <w:rFonts w:ascii="Times New Roman" w:hAnsi="Times New Roman" w:cs="Times New Roman"/>
+          <w:sz w:val="26"/>
+          <w:szCs w:val="26"/>
+        </w:rPr>
+        <w:sym w:font="Wingdings" w:char="F0E0"/>
+      </w:r>
+      <w:r>
+        <w:rPr>
+          <w:rFonts w:ascii="Times New Roman" w:hAnsi="Times New Roman" w:cs="Times New Roman"/>
+          <w:sz w:val="26"/>
+          <w:szCs w:val="26"/>
+        </w:rPr>
+        <w:t xml:space="preserve"> write.</w:t>
+      </w:r>
+    </w:p>
+    <w:p>
+      <w:pPr>
+        <w:pStyle w:val="ListParagraph"/>
+        <w:numPr>
+          <w:ilvl w:val="0"/>
+          <w:numId w:val="29"/>
+        </w:numPr>
+        <w:spacing w:line="360" w:lineRule="auto"/>
+        <w:jc w:val="both"/>
+        <w:rPr>
+          <w:rFonts w:ascii="Times New Roman" w:hAnsi="Times New Roman" w:cs="Times New Roman"/>
+          <w:sz w:val="26"/>
+          <w:szCs w:val="26"/>
+        </w:rPr>
+      </w:pPr>
+      <w:r>
+        <w:rPr>
+          <w:rFonts w:ascii="Times New Roman" w:hAnsi="Times New Roman" w:cs="Times New Roman"/>
+          <w:sz w:val="26"/>
+          <w:szCs w:val="26"/>
+        </w:rPr>
+        <w:t xml:space="preserve">VBP/VBZ (1) + VBN (2) + VBN (3) </w:t>
+      </w:r>
+      <w:r>
+        <w:rPr>
+          <w:rFonts w:ascii="Times New Roman" w:hAnsi="Times New Roman" w:cs="Times New Roman"/>
+          <w:sz w:val="26"/>
+          <w:szCs w:val="26"/>
+        </w:rPr>
+        <w:sym w:font="Wingdings" w:char="F0E0"/>
+      </w:r>
+      <w:r>
+        <w:rPr>
+          <w:rFonts w:ascii="Times New Roman" w:hAnsi="Times New Roman" w:cs="Times New Roman"/>
+          <w:sz w:val="26"/>
+          <w:szCs w:val="26"/>
+        </w:rPr>
+        <w:t xml:space="preserve"> VBZ(2) + VBP(3)</w:t>
+      </w:r>
+    </w:p>
+    <w:p>
+      <w:pPr>
+        <w:pStyle w:val="ListParagraph"/>
+        <w:spacing w:line="360" w:lineRule="auto"/>
+        <w:jc w:val="both"/>
+        <w:rPr>
+          <w:rFonts w:ascii="Times New Roman" w:hAnsi="Times New Roman" w:cs="Times New Roman"/>
+          <w:sz w:val="26"/>
+          <w:szCs w:val="26"/>
+        </w:rPr>
+      </w:pPr>
+      <w:r>
+        <w:rPr>
+          <w:rFonts w:ascii="Times New Roman" w:hAnsi="Times New Roman" w:cs="Times New Roman"/>
+          <w:sz w:val="26"/>
+          <w:szCs w:val="26"/>
+        </w:rPr>
+        <w:t xml:space="preserve">Ví dụ : has been written </w:t>
+      </w:r>
+      <w:r>
+        <w:rPr>
+          <w:rFonts w:ascii="Times New Roman" w:hAnsi="Times New Roman" w:cs="Times New Roman"/>
+          <w:sz w:val="26"/>
+          <w:szCs w:val="26"/>
+        </w:rPr>
+        <w:sym w:font="Wingdings" w:char="F0E0"/>
+      </w:r>
+      <w:r>
+        <w:rPr>
+          <w:rFonts w:ascii="Times New Roman" w:hAnsi="Times New Roman" w:cs="Times New Roman"/>
+          <w:sz w:val="26"/>
+          <w:szCs w:val="26"/>
+        </w:rPr>
+        <w:t xml:space="preserve"> is write</w:t>
+      </w:r>
+    </w:p>
+    <w:p>
+      <w:pPr>
+        <w:pStyle w:val="ListParagraph"/>
+        <w:numPr>
+          <w:ilvl w:val="0"/>
+          <w:numId w:val="29"/>
+        </w:numPr>
+        <w:spacing w:line="360" w:lineRule="auto"/>
+        <w:jc w:val="both"/>
+        <w:rPr>
+          <w:rFonts w:ascii="Times New Roman" w:hAnsi="Times New Roman" w:cs="Times New Roman"/>
+          <w:sz w:val="26"/>
+          <w:szCs w:val="26"/>
+        </w:rPr>
+      </w:pPr>
+      <w:r>
+        <w:rPr>
+          <w:rFonts w:ascii="Times New Roman" w:hAnsi="Times New Roman" w:cs="Times New Roman"/>
+          <w:sz w:val="26"/>
+          <w:szCs w:val="26"/>
+        </w:rPr>
+        <w:t xml:space="preserve">VBP/VBZ (1) + VBN (2) + VBG (3) </w:t>
+      </w:r>
+      <w:r>
+        <w:rPr>
+          <w:rFonts w:ascii="Times New Roman" w:hAnsi="Times New Roman" w:cs="Times New Roman"/>
+          <w:sz w:val="26"/>
+          <w:szCs w:val="26"/>
+        </w:rPr>
+        <w:sym w:font="Wingdings" w:char="F0E0"/>
+      </w:r>
+      <w:r>
+        <w:rPr>
+          <w:rFonts w:ascii="Times New Roman" w:hAnsi="Times New Roman" w:cs="Times New Roman"/>
+          <w:sz w:val="26"/>
+          <w:szCs w:val="26"/>
+        </w:rPr>
+        <w:t xml:space="preserve"> VBP(3)</w:t>
+      </w:r>
+    </w:p>
+    <w:p>
+      <w:pPr>
+        <w:pStyle w:val="ListParagraph"/>
+        <w:spacing w:line="360" w:lineRule="auto"/>
+        <w:jc w:val="both"/>
+        <w:rPr>
+          <w:rFonts w:ascii="Times New Roman" w:hAnsi="Times New Roman" w:cs="Times New Roman"/>
+          <w:sz w:val="26"/>
+          <w:szCs w:val="26"/>
+        </w:rPr>
+      </w:pPr>
+      <w:r>
+        <w:rPr>
+          <w:rFonts w:ascii="Times New Roman" w:hAnsi="Times New Roman" w:cs="Times New Roman"/>
+          <w:sz w:val="26"/>
+          <w:szCs w:val="26"/>
+        </w:rPr>
+        <w:t xml:space="preserve">Ví dụ: has been writing </w:t>
+      </w:r>
+      <w:r>
+        <w:rPr>
+          <w:rFonts w:ascii="Times New Roman" w:hAnsi="Times New Roman" w:cs="Times New Roman"/>
+          <w:sz w:val="26"/>
+          <w:szCs w:val="26"/>
+        </w:rPr>
+        <w:sym w:font="Wingdings" w:char="F0E0"/>
+      </w:r>
+      <w:r>
+        <w:rPr>
+          <w:rFonts w:ascii="Times New Roman" w:hAnsi="Times New Roman" w:cs="Times New Roman"/>
+          <w:sz w:val="26"/>
+          <w:szCs w:val="26"/>
+        </w:rPr>
+        <w:t xml:space="preserve"> write.</w:t>
+      </w:r>
+    </w:p>
+    <w:p>
+      <w:pPr>
+        <w:pStyle w:val="ListParagraph"/>
+        <w:numPr>
+          <w:ilvl w:val="0"/>
+          <w:numId w:val="29"/>
+        </w:numPr>
+        <w:spacing w:line="360" w:lineRule="auto"/>
+        <w:jc w:val="both"/>
+        <w:rPr>
+          <w:rFonts w:ascii="Times New Roman" w:hAnsi="Times New Roman" w:cs="Times New Roman"/>
+          <w:sz w:val="26"/>
+          <w:szCs w:val="26"/>
+        </w:rPr>
+      </w:pPr>
+      <w:r>
+        <w:rPr>
+          <w:rFonts w:ascii="Times New Roman" w:hAnsi="Times New Roman" w:cs="Times New Roman"/>
+          <w:sz w:val="26"/>
+          <w:szCs w:val="26"/>
+        </w:rPr>
+        <w:t xml:space="preserve">VBP/VBZ(1) + VBG(2)  </w:t>
+      </w:r>
+      <w:r>
+        <w:rPr>
+          <w:rFonts w:ascii="Times New Roman" w:hAnsi="Times New Roman" w:cs="Times New Roman"/>
+          <w:sz w:val="26"/>
+          <w:szCs w:val="26"/>
+        </w:rPr>
+        <w:sym w:font="Wingdings" w:char="F0E0"/>
+      </w:r>
+      <w:r>
+        <w:rPr>
+          <w:rFonts w:ascii="Times New Roman" w:hAnsi="Times New Roman" w:cs="Times New Roman"/>
+          <w:sz w:val="26"/>
+          <w:szCs w:val="26"/>
+        </w:rPr>
+        <w:t xml:space="preserve">  VBP(2).</w:t>
+      </w:r>
+    </w:p>
+    <w:p>
+      <w:pPr>
+        <w:pStyle w:val="ListParagraph"/>
+        <w:spacing w:line="360" w:lineRule="auto"/>
+        <w:jc w:val="both"/>
+        <w:rPr>
+          <w:rFonts w:ascii="Times New Roman" w:hAnsi="Times New Roman" w:cs="Times New Roman"/>
+          <w:sz w:val="26"/>
+          <w:szCs w:val="26"/>
+        </w:rPr>
+      </w:pPr>
+      <w:r>
+        <w:rPr>
+          <w:rFonts w:ascii="Times New Roman" w:hAnsi="Times New Roman" w:cs="Times New Roman"/>
+          <w:sz w:val="26"/>
+          <w:szCs w:val="26"/>
+        </w:rPr>
+        <w:t xml:space="preserve">Ví dụ: is writing </w:t>
+      </w:r>
+      <w:r>
+        <w:rPr>
+          <w:rFonts w:ascii="Times New Roman" w:hAnsi="Times New Roman" w:cs="Times New Roman"/>
+          <w:sz w:val="26"/>
+          <w:szCs w:val="26"/>
+        </w:rPr>
+        <w:sym w:font="Wingdings" w:char="F0E0"/>
+      </w:r>
+      <w:r>
+        <w:rPr>
+          <w:rFonts w:ascii="Times New Roman" w:hAnsi="Times New Roman" w:cs="Times New Roman"/>
+          <w:sz w:val="26"/>
+          <w:szCs w:val="26"/>
+        </w:rPr>
+        <w:t xml:space="preserve"> write.</w:t>
+      </w:r>
+    </w:p>
+    <w:p>
+      <w:pPr>
+        <w:pStyle w:val="ListParagraph"/>
+        <w:numPr>
+          <w:ilvl w:val="0"/>
+          <w:numId w:val="29"/>
+        </w:numPr>
+        <w:spacing w:line="360" w:lineRule="auto"/>
+        <w:jc w:val="both"/>
+        <w:rPr>
+          <w:rFonts w:ascii="Times New Roman" w:hAnsi="Times New Roman" w:cs="Times New Roman"/>
+          <w:sz w:val="26"/>
+          <w:szCs w:val="26"/>
+        </w:rPr>
+      </w:pPr>
+      <w:r>
+        <w:rPr>
+          <w:rFonts w:ascii="Times New Roman" w:hAnsi="Times New Roman" w:cs="Times New Roman"/>
+          <w:sz w:val="26"/>
+          <w:szCs w:val="26"/>
+        </w:rPr>
+        <w:t xml:space="preserve">VBP/VBZ(1) + VBN(2)  </w:t>
+      </w:r>
+      <w:r>
+        <w:rPr>
+          <w:rFonts w:ascii="Times New Roman" w:hAnsi="Times New Roman" w:cs="Times New Roman"/>
+          <w:sz w:val="26"/>
+          <w:szCs w:val="26"/>
+        </w:rPr>
+        <w:sym w:font="Wingdings" w:char="F0E0"/>
+      </w:r>
+      <w:r>
+        <w:rPr>
+          <w:rFonts w:ascii="Times New Roman" w:hAnsi="Times New Roman" w:cs="Times New Roman"/>
+          <w:sz w:val="26"/>
+          <w:szCs w:val="26"/>
+        </w:rPr>
+        <w:t xml:space="preserve"> VBZ(1) + VBP(2) (VBP/VBZ là động từ TOBE)</w:t>
+      </w:r>
+    </w:p>
+    <w:p>
+      <w:pPr>
+        <w:pStyle w:val="ListParagraph"/>
+        <w:spacing w:line="360" w:lineRule="auto"/>
+        <w:jc w:val="both"/>
+        <w:rPr>
+          <w:rFonts w:ascii="Times New Roman" w:hAnsi="Times New Roman" w:cs="Times New Roman"/>
+          <w:sz w:val="26"/>
+          <w:szCs w:val="26"/>
+        </w:rPr>
+      </w:pPr>
+      <w:r>
+        <w:rPr>
+          <w:rFonts w:ascii="Times New Roman" w:hAnsi="Times New Roman" w:cs="Times New Roman"/>
+          <w:sz w:val="26"/>
+          <w:szCs w:val="26"/>
+        </w:rPr>
+        <w:t xml:space="preserve">Ví dụ: are written </w:t>
+      </w:r>
+      <w:r>
+        <w:rPr>
+          <w:rFonts w:ascii="Times New Roman" w:hAnsi="Times New Roman" w:cs="Times New Roman"/>
+          <w:sz w:val="26"/>
+          <w:szCs w:val="26"/>
+        </w:rPr>
+        <w:sym w:font="Wingdings" w:char="F0E0"/>
+      </w:r>
+      <w:r>
+        <w:rPr>
+          <w:rFonts w:ascii="Times New Roman" w:hAnsi="Times New Roman" w:cs="Times New Roman"/>
+          <w:sz w:val="26"/>
+          <w:szCs w:val="26"/>
+        </w:rPr>
+        <w:t xml:space="preserve"> is write</w:t>
+      </w:r>
+    </w:p>
+    <w:p>
+      <w:pPr>
+        <w:pStyle w:val="ListParagraph"/>
+        <w:numPr>
+          <w:ilvl w:val="0"/>
+          <w:numId w:val="29"/>
+        </w:numPr>
+        <w:spacing w:line="360" w:lineRule="auto"/>
+        <w:jc w:val="both"/>
+        <w:rPr>
+          <w:rFonts w:ascii="Times New Roman" w:hAnsi="Times New Roman" w:cs="Times New Roman"/>
+          <w:sz w:val="26"/>
+          <w:szCs w:val="26"/>
+        </w:rPr>
+      </w:pPr>
+      <w:r>
+        <w:rPr>
+          <w:rFonts w:ascii="Times New Roman" w:hAnsi="Times New Roman" w:cs="Times New Roman"/>
+          <w:sz w:val="26"/>
+          <w:szCs w:val="26"/>
+        </w:rPr>
+        <w:t xml:space="preserve">VBP/VBZ(1) + VBG(2) + VBN(3)  </w:t>
+      </w:r>
+      <w:r>
+        <w:rPr>
+          <w:rFonts w:ascii="Times New Roman" w:hAnsi="Times New Roman" w:cs="Times New Roman"/>
+          <w:sz w:val="26"/>
+          <w:szCs w:val="26"/>
+        </w:rPr>
+        <w:sym w:font="Wingdings" w:char="F0E0"/>
+      </w:r>
+      <w:r>
+        <w:rPr>
+          <w:rFonts w:ascii="Times New Roman" w:hAnsi="Times New Roman" w:cs="Times New Roman"/>
+          <w:sz w:val="26"/>
+          <w:szCs w:val="26"/>
+        </w:rPr>
+        <w:t xml:space="preserve"> VBZ(1) + VBP(3)</w:t>
+      </w:r>
+    </w:p>
+    <w:p>
+      <w:pPr>
+        <w:pStyle w:val="ListParagraph"/>
+        <w:spacing w:line="360" w:lineRule="auto"/>
+        <w:jc w:val="both"/>
+        <w:rPr>
+          <w:rFonts w:ascii="Times New Roman" w:hAnsi="Times New Roman" w:cs="Times New Roman"/>
+          <w:sz w:val="26"/>
+          <w:szCs w:val="26"/>
+        </w:rPr>
+      </w:pPr>
+      <w:r>
+        <w:rPr>
+          <w:rFonts w:ascii="Times New Roman" w:hAnsi="Times New Roman" w:cs="Times New Roman"/>
+          <w:sz w:val="26"/>
+          <w:szCs w:val="26"/>
+        </w:rPr>
+        <w:t xml:space="preserve">Ví dụ: is being written </w:t>
+      </w:r>
+      <w:r>
+        <w:rPr>
+          <w:rFonts w:ascii="Times New Roman" w:hAnsi="Times New Roman" w:cs="Times New Roman"/>
+          <w:sz w:val="26"/>
+          <w:szCs w:val="26"/>
+        </w:rPr>
+        <w:sym w:font="Wingdings" w:char="F0E0"/>
+      </w:r>
+      <w:r>
+        <w:rPr>
+          <w:rFonts w:ascii="Times New Roman" w:hAnsi="Times New Roman" w:cs="Times New Roman"/>
+          <w:sz w:val="26"/>
+          <w:szCs w:val="26"/>
+        </w:rPr>
+        <w:t xml:space="preserve"> is write</w:t>
+      </w:r>
+    </w:p>
+    <w:p>
+      <w:pPr>
+        <w:pStyle w:val="ListParagraph"/>
+        <w:numPr>
+          <w:ilvl w:val="0"/>
+          <w:numId w:val="29"/>
+        </w:numPr>
+        <w:spacing w:line="360" w:lineRule="auto"/>
+        <w:jc w:val="both"/>
+        <w:rPr>
+          <w:rFonts w:ascii="Times New Roman" w:hAnsi="Times New Roman" w:cs="Times New Roman"/>
+          <w:sz w:val="26"/>
+          <w:szCs w:val="26"/>
+        </w:rPr>
+      </w:pPr>
+      <w:r>
+        <w:rPr>
+          <w:rFonts w:ascii="Times New Roman" w:hAnsi="Times New Roman" w:cs="Times New Roman"/>
+          <w:sz w:val="26"/>
+          <w:szCs w:val="26"/>
+        </w:rPr>
+        <w:t xml:space="preserve">VBD(1)  </w:t>
+      </w:r>
+      <w:r>
+        <w:rPr>
+          <w:rFonts w:ascii="Times New Roman" w:hAnsi="Times New Roman" w:cs="Times New Roman"/>
+          <w:sz w:val="26"/>
+          <w:szCs w:val="26"/>
+        </w:rPr>
+        <w:sym w:font="Wingdings" w:char="F0E0"/>
+      </w:r>
+      <w:r>
+        <w:rPr>
+          <w:rFonts w:ascii="Times New Roman" w:hAnsi="Times New Roman" w:cs="Times New Roman"/>
+          <w:sz w:val="26"/>
+          <w:szCs w:val="26"/>
+        </w:rPr>
+        <w:t xml:space="preserve">  VBP(1).</w:t>
+      </w:r>
+    </w:p>
+    <w:p>
+      <w:pPr>
+        <w:pStyle w:val="ListParagraph"/>
+        <w:spacing w:line="360" w:lineRule="auto"/>
+        <w:jc w:val="both"/>
+        <w:rPr>
+          <w:rFonts w:ascii="Times New Roman" w:hAnsi="Times New Roman" w:cs="Times New Roman"/>
+          <w:sz w:val="26"/>
+          <w:szCs w:val="26"/>
+        </w:rPr>
+      </w:pPr>
+      <w:r>
+        <w:rPr>
+          <w:rFonts w:ascii="Times New Roman" w:hAnsi="Times New Roman" w:cs="Times New Roman"/>
+          <w:sz w:val="26"/>
+          <w:szCs w:val="26"/>
+        </w:rPr>
+        <w:t>Ví dụ: wrote</w:t>
+      </w:r>
+      <w:r>
+        <w:rPr>
+          <w:rFonts w:ascii="Times New Roman" w:hAnsi="Times New Roman" w:cs="Times New Roman"/>
+          <w:sz w:val="26"/>
+          <w:szCs w:val="26"/>
+        </w:rPr>
+        <w:sym w:font="Wingdings" w:char="F0E0"/>
+      </w:r>
+      <w:r>
+        <w:rPr>
+          <w:rFonts w:ascii="Times New Roman" w:hAnsi="Times New Roman" w:cs="Times New Roman"/>
+          <w:sz w:val="26"/>
+          <w:szCs w:val="26"/>
+        </w:rPr>
+        <w:t xml:space="preserve"> write.</w:t>
+      </w:r>
+    </w:p>
+    <w:p>
+      <w:pPr>
+        <w:pStyle w:val="ListParagraph"/>
+        <w:numPr>
+          <w:ilvl w:val="0"/>
+          <w:numId w:val="29"/>
+        </w:numPr>
+        <w:spacing w:line="360" w:lineRule="auto"/>
+        <w:jc w:val="both"/>
+        <w:rPr>
+          <w:rFonts w:ascii="Times New Roman" w:hAnsi="Times New Roman" w:cs="Times New Roman"/>
+          <w:sz w:val="26"/>
+          <w:szCs w:val="26"/>
+        </w:rPr>
+      </w:pPr>
+      <w:r>
+        <w:rPr>
+          <w:rFonts w:ascii="Times New Roman" w:hAnsi="Times New Roman" w:cs="Times New Roman"/>
+          <w:sz w:val="26"/>
+          <w:szCs w:val="26"/>
+        </w:rPr>
+        <w:t xml:space="preserve">VBD(1) + VBG(2)  </w:t>
+      </w:r>
+      <w:r>
+        <w:rPr>
+          <w:rFonts w:ascii="Times New Roman" w:hAnsi="Times New Roman" w:cs="Times New Roman"/>
+          <w:sz w:val="26"/>
+          <w:szCs w:val="26"/>
+        </w:rPr>
+        <w:sym w:font="Wingdings" w:char="F0E0"/>
+      </w:r>
+      <w:r>
+        <w:rPr>
+          <w:rFonts w:ascii="Times New Roman" w:hAnsi="Times New Roman" w:cs="Times New Roman"/>
+          <w:sz w:val="26"/>
+          <w:szCs w:val="26"/>
+        </w:rPr>
+        <w:t xml:space="preserve">  VBP(2).</w:t>
+      </w:r>
+    </w:p>
+    <w:p>
+      <w:pPr>
+        <w:pStyle w:val="ListParagraph"/>
+        <w:spacing w:line="360" w:lineRule="auto"/>
+        <w:jc w:val="both"/>
+        <w:rPr>
+          <w:rFonts w:ascii="Times New Roman" w:hAnsi="Times New Roman" w:cs="Times New Roman"/>
+          <w:sz w:val="26"/>
+          <w:szCs w:val="26"/>
+        </w:rPr>
+      </w:pPr>
+      <w:r>
+        <w:rPr>
+          <w:rFonts w:ascii="Times New Roman" w:hAnsi="Times New Roman" w:cs="Times New Roman"/>
+          <w:sz w:val="26"/>
+          <w:szCs w:val="26"/>
+        </w:rPr>
+        <w:t xml:space="preserve">Ví dụ: was writing </w:t>
+      </w:r>
+      <w:r>
+        <w:rPr>
+          <w:rFonts w:ascii="Times New Roman" w:hAnsi="Times New Roman" w:cs="Times New Roman"/>
+          <w:sz w:val="26"/>
+          <w:szCs w:val="26"/>
+        </w:rPr>
+        <w:sym w:font="Wingdings" w:char="F0E0"/>
+      </w:r>
+      <w:r>
+        <w:rPr>
+          <w:rFonts w:ascii="Times New Roman" w:hAnsi="Times New Roman" w:cs="Times New Roman"/>
+          <w:sz w:val="26"/>
+          <w:szCs w:val="26"/>
+        </w:rPr>
+        <w:t xml:space="preserve"> write.</w:t>
+      </w:r>
+    </w:p>
+    <w:p>
+      <w:pPr>
+        <w:pStyle w:val="ListParagraph"/>
+        <w:numPr>
+          <w:ilvl w:val="0"/>
+          <w:numId w:val="29"/>
+        </w:numPr>
+        <w:spacing w:line="360" w:lineRule="auto"/>
+        <w:jc w:val="both"/>
+        <w:rPr>
+          <w:rFonts w:ascii="Times New Roman" w:hAnsi="Times New Roman" w:cs="Times New Roman"/>
+          <w:sz w:val="26"/>
+          <w:szCs w:val="26"/>
+        </w:rPr>
+      </w:pPr>
+      <w:r>
+        <w:rPr>
+          <w:rFonts w:ascii="Times New Roman" w:hAnsi="Times New Roman" w:cs="Times New Roman"/>
+          <w:sz w:val="26"/>
+          <w:szCs w:val="26"/>
+        </w:rPr>
+        <w:t xml:space="preserve">VBD(1) + VBN(2)  </w:t>
+      </w:r>
+      <w:r>
+        <w:rPr>
+          <w:rFonts w:ascii="Times New Roman" w:hAnsi="Times New Roman" w:cs="Times New Roman"/>
+          <w:sz w:val="26"/>
+          <w:szCs w:val="26"/>
+        </w:rPr>
+        <w:sym w:font="Wingdings" w:char="F0E0"/>
+      </w:r>
+      <w:r>
+        <w:rPr>
+          <w:rFonts w:ascii="Times New Roman" w:hAnsi="Times New Roman" w:cs="Times New Roman"/>
+          <w:sz w:val="26"/>
+          <w:szCs w:val="26"/>
+        </w:rPr>
+        <w:t xml:space="preserve"> VBZ(1) + VBP(2)</w:t>
+      </w:r>
+    </w:p>
+    <w:p>
+      <w:pPr>
+        <w:pStyle w:val="ListParagraph"/>
+        <w:spacing w:line="360" w:lineRule="auto"/>
+        <w:jc w:val="both"/>
+        <w:rPr>
+          <w:rFonts w:ascii="Times New Roman" w:hAnsi="Times New Roman" w:cs="Times New Roman"/>
+          <w:sz w:val="26"/>
+          <w:szCs w:val="26"/>
+        </w:rPr>
+      </w:pPr>
+      <w:r>
+        <w:rPr>
+          <w:rFonts w:ascii="Times New Roman" w:hAnsi="Times New Roman" w:cs="Times New Roman"/>
+          <w:sz w:val="26"/>
+          <w:szCs w:val="26"/>
+        </w:rPr>
+        <w:t xml:space="preserve">Ví dụ: was written </w:t>
+      </w:r>
+      <w:r>
+        <w:rPr>
+          <w:rFonts w:ascii="Times New Roman" w:hAnsi="Times New Roman" w:cs="Times New Roman"/>
+          <w:sz w:val="26"/>
+          <w:szCs w:val="26"/>
+        </w:rPr>
+        <w:sym w:font="Wingdings" w:char="F0E0"/>
+      </w:r>
+      <w:r>
+        <w:rPr>
+          <w:rFonts w:ascii="Times New Roman" w:hAnsi="Times New Roman" w:cs="Times New Roman"/>
+          <w:sz w:val="26"/>
+          <w:szCs w:val="26"/>
+        </w:rPr>
+        <w:t xml:space="preserve"> is write</w:t>
+      </w:r>
+    </w:p>
+    <w:p>
+      <w:pPr>
+        <w:pStyle w:val="ListParagraph"/>
+        <w:numPr>
+          <w:ilvl w:val="0"/>
+          <w:numId w:val="29"/>
+        </w:numPr>
+        <w:spacing w:line="360" w:lineRule="auto"/>
+        <w:jc w:val="both"/>
+        <w:rPr>
+          <w:rFonts w:ascii="Times New Roman" w:hAnsi="Times New Roman" w:cs="Times New Roman"/>
+          <w:sz w:val="26"/>
+          <w:szCs w:val="26"/>
+        </w:rPr>
+      </w:pPr>
+      <w:r>
+        <w:rPr>
+          <w:rFonts w:ascii="Times New Roman" w:hAnsi="Times New Roman" w:cs="Times New Roman"/>
+          <w:sz w:val="26"/>
+          <w:szCs w:val="26"/>
+        </w:rPr>
+        <w:t xml:space="preserve">VBD(1) + VBG(2) + VBN(3)  </w:t>
+      </w:r>
+      <w:r>
+        <w:rPr>
+          <w:rFonts w:ascii="Times New Roman" w:hAnsi="Times New Roman" w:cs="Times New Roman"/>
+          <w:sz w:val="26"/>
+          <w:szCs w:val="26"/>
+        </w:rPr>
+        <w:sym w:font="Wingdings" w:char="F0E0"/>
+      </w:r>
+      <w:r>
+        <w:rPr>
+          <w:rFonts w:ascii="Times New Roman" w:hAnsi="Times New Roman" w:cs="Times New Roman"/>
+          <w:sz w:val="26"/>
+          <w:szCs w:val="26"/>
+        </w:rPr>
+        <w:t xml:space="preserve"> VBZ(1) + VBP(3)</w:t>
+      </w:r>
+    </w:p>
+    <w:p>
+      <w:pPr>
+        <w:pStyle w:val="ListParagraph"/>
+        <w:spacing w:line="360" w:lineRule="auto"/>
+        <w:jc w:val="both"/>
+        <w:rPr>
+          <w:rFonts w:ascii="Times New Roman" w:hAnsi="Times New Roman" w:cs="Times New Roman"/>
+          <w:sz w:val="26"/>
+          <w:szCs w:val="26"/>
+        </w:rPr>
+      </w:pPr>
+      <w:r>
+        <w:rPr>
+          <w:rFonts w:ascii="Times New Roman" w:hAnsi="Times New Roman" w:cs="Times New Roman"/>
+          <w:sz w:val="26"/>
+          <w:szCs w:val="26"/>
+        </w:rPr>
+        <w:t xml:space="preserve">Ví dụ: was being written </w:t>
+      </w:r>
+      <w:r>
+        <w:rPr>
+          <w:rFonts w:ascii="Times New Roman" w:hAnsi="Times New Roman" w:cs="Times New Roman"/>
+          <w:sz w:val="26"/>
+          <w:szCs w:val="26"/>
+        </w:rPr>
+        <w:sym w:font="Wingdings" w:char="F0E0"/>
+      </w:r>
+      <w:r>
+        <w:rPr>
+          <w:rFonts w:ascii="Times New Roman" w:hAnsi="Times New Roman" w:cs="Times New Roman"/>
+          <w:sz w:val="26"/>
+          <w:szCs w:val="26"/>
+        </w:rPr>
+        <w:t xml:space="preserve"> is write.</w:t>
+      </w:r>
+    </w:p>
+    <w:p>
+      <w:pPr>
+        <w:pStyle w:val="ListParagraph"/>
+        <w:numPr>
+          <w:ilvl w:val="0"/>
+          <w:numId w:val="29"/>
+        </w:numPr>
+        <w:spacing w:line="360" w:lineRule="auto"/>
+        <w:jc w:val="both"/>
+        <w:rPr>
+          <w:rFonts w:ascii="Times New Roman" w:hAnsi="Times New Roman" w:cs="Times New Roman"/>
+          <w:sz w:val="26"/>
+          <w:szCs w:val="26"/>
+        </w:rPr>
+      </w:pPr>
+      <w:r>
+        <w:rPr>
+          <w:rFonts w:ascii="Times New Roman" w:hAnsi="Times New Roman" w:cs="Times New Roman"/>
+          <w:sz w:val="26"/>
+          <w:szCs w:val="26"/>
+        </w:rPr>
+        <w:t xml:space="preserve">MD(1) + VBN(2) </w:t>
+      </w:r>
+      <w:r>
+        <w:rPr>
+          <w:rFonts w:ascii="Times New Roman" w:hAnsi="Times New Roman" w:cs="Times New Roman"/>
+          <w:sz w:val="26"/>
+          <w:szCs w:val="26"/>
+        </w:rPr>
+        <w:sym w:font="Wingdings" w:char="F0E0"/>
+      </w:r>
+      <w:r>
+        <w:rPr>
+          <w:rFonts w:ascii="Times New Roman" w:hAnsi="Times New Roman" w:cs="Times New Roman"/>
+          <w:sz w:val="26"/>
+          <w:szCs w:val="26"/>
+        </w:rPr>
+        <w:t xml:space="preserve"> VBP(3)</w:t>
+      </w:r>
+    </w:p>
+    <w:p>
+      <w:pPr>
+        <w:pStyle w:val="ListParagraph"/>
+        <w:spacing w:line="360" w:lineRule="auto"/>
+        <w:jc w:val="both"/>
+        <w:rPr>
+          <w:rFonts w:ascii="Times New Roman" w:hAnsi="Times New Roman" w:cs="Times New Roman"/>
+          <w:sz w:val="26"/>
+          <w:szCs w:val="26"/>
+        </w:rPr>
+      </w:pPr>
+      <w:r>
+        <w:rPr>
+          <w:rFonts w:ascii="Times New Roman" w:hAnsi="Times New Roman" w:cs="Times New Roman"/>
+          <w:sz w:val="26"/>
+          <w:szCs w:val="26"/>
+        </w:rPr>
+        <w:t xml:space="preserve">Ví dụ: can write </w:t>
+      </w:r>
+      <w:r>
+        <w:rPr>
+          <w:rFonts w:ascii="Times New Roman" w:hAnsi="Times New Roman" w:cs="Times New Roman"/>
+          <w:sz w:val="26"/>
+          <w:szCs w:val="26"/>
+        </w:rPr>
+        <w:sym w:font="Wingdings" w:char="F0E0"/>
+      </w:r>
+      <w:r>
+        <w:rPr>
+          <w:rFonts w:ascii="Times New Roman" w:hAnsi="Times New Roman" w:cs="Times New Roman"/>
+          <w:sz w:val="26"/>
+          <w:szCs w:val="26"/>
+        </w:rPr>
+        <w:t xml:space="preserve">  write.</w:t>
+      </w:r>
+    </w:p>
+    <w:p>
+      <w:pPr>
+        <w:pStyle w:val="ListParagraph"/>
+        <w:numPr>
+          <w:ilvl w:val="0"/>
+          <w:numId w:val="29"/>
+        </w:numPr>
+        <w:spacing w:line="360" w:lineRule="auto"/>
+        <w:jc w:val="both"/>
+        <w:rPr>
+          <w:rFonts w:ascii="Times New Roman" w:hAnsi="Times New Roman" w:cs="Times New Roman"/>
+          <w:sz w:val="26"/>
+          <w:szCs w:val="26"/>
+        </w:rPr>
+      </w:pPr>
+      <w:r>
+        <w:rPr>
+          <w:rFonts w:ascii="Times New Roman" w:hAnsi="Times New Roman" w:cs="Times New Roman"/>
+          <w:sz w:val="26"/>
+          <w:szCs w:val="26"/>
+        </w:rPr>
+        <w:t xml:space="preserve">MD(1) +VB(2) + VBN(2) </w:t>
+      </w:r>
+      <w:r>
+        <w:rPr>
+          <w:rFonts w:ascii="Times New Roman" w:hAnsi="Times New Roman" w:cs="Times New Roman"/>
+          <w:sz w:val="26"/>
+          <w:szCs w:val="26"/>
+        </w:rPr>
+        <w:sym w:font="Wingdings" w:char="F0E0"/>
+      </w:r>
+      <w:r>
+        <w:rPr>
+          <w:rFonts w:ascii="Times New Roman" w:hAnsi="Times New Roman" w:cs="Times New Roman"/>
+          <w:sz w:val="26"/>
+          <w:szCs w:val="26"/>
+        </w:rPr>
+        <w:t>VBZ(2) + VBP(3)</w:t>
+      </w:r>
+    </w:p>
+    <w:p>
+      <w:pPr>
+        <w:pStyle w:val="ListParagraph"/>
+        <w:spacing w:line="360" w:lineRule="auto"/>
+        <w:jc w:val="both"/>
+        <w:rPr>
+          <w:rFonts w:ascii="Times New Roman" w:hAnsi="Times New Roman" w:cs="Times New Roman"/>
+          <w:sz w:val="26"/>
+          <w:szCs w:val="26"/>
+        </w:rPr>
+      </w:pPr>
+      <w:r>
+        <w:rPr>
+          <w:rFonts w:ascii="Times New Roman" w:hAnsi="Times New Roman" w:cs="Times New Roman"/>
+          <w:sz w:val="26"/>
+          <w:szCs w:val="26"/>
+        </w:rPr>
+        <w:t xml:space="preserve">Ví dụ: can be written </w:t>
+      </w:r>
+      <w:r>
+        <w:rPr>
+          <w:rFonts w:ascii="Times New Roman" w:hAnsi="Times New Roman" w:cs="Times New Roman"/>
+          <w:sz w:val="26"/>
+          <w:szCs w:val="26"/>
+        </w:rPr>
+        <w:sym w:font="Wingdings" w:char="F0E0"/>
+      </w:r>
+      <w:r>
+        <w:rPr>
+          <w:rFonts w:ascii="Times New Roman" w:hAnsi="Times New Roman" w:cs="Times New Roman"/>
+          <w:sz w:val="26"/>
+          <w:szCs w:val="26"/>
+        </w:rPr>
+        <w:t xml:space="preserve"> is write</w:t>
+      </w:r>
+    </w:p>
+    <w:p>
+      <w:pPr>
+        <w:pStyle w:val="ListParagraph"/>
+        <w:numPr>
+          <w:ilvl w:val="0"/>
+          <w:numId w:val="28"/>
+        </w:numPr>
+        <w:spacing w:line="360" w:lineRule="auto"/>
+        <w:jc w:val="both"/>
+        <w:rPr>
+          <w:rFonts w:ascii="Times New Roman" w:hAnsi="Times New Roman" w:cs="Times New Roman"/>
+          <w:sz w:val="26"/>
+          <w:szCs w:val="26"/>
+        </w:rPr>
+      </w:pPr>
+      <w:r>
+        <w:rPr>
+          <w:rFonts w:ascii="Times New Roman" w:hAnsi="Times New Roman" w:cs="Times New Roman"/>
+          <w:sz w:val="26"/>
+          <w:szCs w:val="26"/>
+        </w:rPr>
+        <w:lastRenderedPageBreak/>
+        <w:t>Nếu</w:t>
+      </w:r>
+    </w:p>
+    <w:p>
+      <w:pPr>
+        <w:pStyle w:val="ListParagraph"/>
+        <w:spacing w:line="360" w:lineRule="auto"/>
+        <w:ind w:firstLine="720"/>
+        <w:jc w:val="both"/>
+        <w:rPr>
+          <w:rFonts w:ascii="Times New Roman" w:hAnsi="Times New Roman" w:cs="Times New Roman"/>
+          <w:sz w:val="26"/>
+          <w:szCs w:val="26"/>
+        </w:rPr>
+      </w:pPr>
+      <w:r>
+        <w:rPr>
+          <w:rFonts w:ascii="Times New Roman" w:hAnsi="Times New Roman" w:cs="Times New Roman"/>
+          <w:sz w:val="26"/>
+          <w:szCs w:val="26"/>
+        </w:rPr>
+        <w:t xml:space="preserve">+ </w:t>
+      </w:r>
+      <w:r>
+        <w:rPr>
+          <w:rFonts w:ascii="Times New Roman" w:hAnsi="Times New Roman" w:cs="Times New Roman"/>
+          <w:i/>
+          <w:sz w:val="26"/>
+          <w:szCs w:val="26"/>
+        </w:rPr>
+        <w:t>Động từ</w:t>
+      </w:r>
+      <w:r>
+        <w:rPr>
+          <w:rFonts w:ascii="Times New Roman" w:hAnsi="Times New Roman" w:cs="Times New Roman"/>
+          <w:sz w:val="26"/>
+          <w:szCs w:val="26"/>
+        </w:rPr>
+        <w:t xml:space="preserve"> + </w:t>
+      </w:r>
+      <w:r>
+        <w:rPr>
+          <w:rFonts w:ascii="Times New Roman" w:hAnsi="Times New Roman" w:cs="Times New Roman"/>
+          <w:i/>
+          <w:sz w:val="26"/>
+          <w:szCs w:val="26"/>
+        </w:rPr>
+        <w:t>Giới từ</w:t>
+      </w:r>
+      <w:r>
+        <w:rPr>
+          <w:rFonts w:ascii="Times New Roman" w:hAnsi="Times New Roman" w:cs="Times New Roman"/>
+          <w:sz w:val="26"/>
+          <w:szCs w:val="26"/>
+        </w:rPr>
+        <w:t xml:space="preserve"> là một cụm từ có nghĩa:</w:t>
+      </w:r>
+    </w:p>
+    <w:p>
+      <w:pPr>
+        <w:pStyle w:val="ListParagraph"/>
+        <w:spacing w:line="360" w:lineRule="auto"/>
+        <w:ind w:firstLine="720"/>
+        <w:jc w:val="both"/>
+        <w:rPr>
+          <w:rFonts w:ascii="Times New Roman" w:hAnsi="Times New Roman" w:cs="Times New Roman"/>
+          <w:sz w:val="26"/>
+          <w:szCs w:val="26"/>
+        </w:rPr>
+      </w:pPr>
+      <w:r>
+        <w:rPr>
+          <w:rFonts w:ascii="Times New Roman" w:hAnsi="Times New Roman" w:cs="Times New Roman"/>
+          <w:sz w:val="26"/>
+          <w:szCs w:val="26"/>
+        </w:rPr>
+        <w:t xml:space="preserve">   Động từ = Động từ + Giới từ</w:t>
+      </w:r>
+    </w:p>
+    <w:p>
+      <w:pPr>
+        <w:pStyle w:val="ListParagraph"/>
+        <w:spacing w:line="360" w:lineRule="auto"/>
+        <w:ind w:firstLine="720"/>
+        <w:jc w:val="both"/>
+        <w:rPr>
+          <w:rFonts w:ascii="Times New Roman" w:hAnsi="Times New Roman" w:cs="Times New Roman"/>
+          <w:sz w:val="26"/>
+          <w:szCs w:val="26"/>
+        </w:rPr>
+      </w:pPr>
+      <w:r>
+        <w:rPr>
+          <w:rFonts w:ascii="Times New Roman" w:hAnsi="Times New Roman" w:cs="Times New Roman"/>
+          <w:sz w:val="26"/>
+          <w:szCs w:val="26"/>
+        </w:rPr>
+        <w:t xml:space="preserve">+ Ngược lại: Động từ = Động từ. </w:t>
+      </w:r>
+    </w:p>
+    <w:p>
+      <w:pPr>
+        <w:spacing w:line="360" w:lineRule="auto"/>
+        <w:outlineLvl w:val="2"/>
+        <w:rPr>
+          <w:rFonts w:ascii="Times New Roman" w:hAnsi="Times New Roman" w:cs="Times New Roman"/>
+          <w:sz w:val="26"/>
+          <w:szCs w:val="26"/>
+          <w:lang w:val="vi-VN"/>
+        </w:rPr>
+      </w:pPr>
+      <w:r>
+        <w:rPr>
+          <w:rFonts w:ascii="Times New Roman" w:hAnsi="Times New Roman" w:cs="Times New Roman"/>
+          <w:sz w:val="26"/>
+          <w:szCs w:val="26"/>
+        </w:rPr>
+        <w:t>Như vậy, nếu một câu hỏi tương tự với từ “search” được thay thế cho từ “look up” thì với việc sử dụng từ điển WordNet thì ngữ nghĩa câu hỏi không thay đổi.</w:t>
+      </w:r>
+      <w:r>
+        <w:rPr>
+          <w:rFonts w:ascii="Times New Roman" w:hAnsi="Times New Roman" w:cs="Times New Roman"/>
+          <w:sz w:val="26"/>
+          <w:szCs w:val="26"/>
+        </w:rPr>
+        <w:t xml:space="preserve"> </w:t>
+      </w:r>
+    </w:p>
+    <w:p>
+      <w:pPr>
+        <w:spacing w:line="360" w:lineRule="auto"/>
+        <w:outlineLvl w:val="2"/>
+        <w:rPr>
+          <w:rFonts w:ascii="Times New Roman" w:hAnsi="Times New Roman" w:cs="Times New Roman"/>
+          <w:b/>
+          <w:sz w:val="26"/>
+          <w:szCs w:val="26"/>
+          <w:lang w:val="vi-VN"/>
+        </w:rPr>
+      </w:pPr>
+      <w:r>
+        <w:rPr>
+          <w:rFonts w:ascii="Times New Roman" w:hAnsi="Times New Roman" w:cs="Times New Roman"/>
+          <w:sz w:val="26"/>
+          <w:szCs w:val="26"/>
+        </w:rPr>
+        <w:t xml:space="preserve">Ngòai ra, các mạo từ như: </w:t>
+      </w:r>
+      <w:r>
+        <w:rPr>
+          <w:rFonts w:ascii="Times New Roman" w:hAnsi="Times New Roman" w:cs="Times New Roman"/>
+          <w:i/>
+          <w:sz w:val="26"/>
+          <w:szCs w:val="26"/>
+        </w:rPr>
+        <w:t>the, a, an</w:t>
+      </w:r>
+      <w:r>
+        <w:rPr>
+          <w:rFonts w:ascii="Times New Roman" w:hAnsi="Times New Roman" w:cs="Times New Roman"/>
+          <w:i/>
+          <w:sz w:val="26"/>
+          <w:szCs w:val="26"/>
+          <w:lang w:val="vi-VN"/>
+        </w:rPr>
+        <w:t xml:space="preserve"> và một số ký hiệu đặc biệt như (?,:,;...)</w:t>
+      </w:r>
+      <w:r>
+        <w:rPr>
+          <w:rFonts w:ascii="Times New Roman" w:hAnsi="Times New Roman" w:cs="Times New Roman"/>
+          <w:sz w:val="26"/>
+          <w:szCs w:val="26"/>
+        </w:rPr>
+        <w:t xml:space="preserve"> được lọai bỏ khỏi danh sách do chúng không có ý nghĩa gì trong thao tác truy vấn.</w:t>
+      </w:r>
+    </w:p>
+    <w:p>
+      <w:pPr>
+        <w:pStyle w:val="ListParagraph"/>
+        <w:numPr>
+          <w:ilvl w:val="0"/>
+          <w:numId w:val="27"/>
+        </w:numPr>
+        <w:spacing w:line="360" w:lineRule="auto"/>
+        <w:outlineLvl w:val="2"/>
+        <w:rPr>
+          <w:rFonts w:ascii="Times New Roman" w:hAnsi="Times New Roman" w:cs="Times New Roman"/>
+          <w:b/>
+          <w:sz w:val="26"/>
+          <w:szCs w:val="26"/>
+          <w:lang w:val="vi-VN"/>
+        </w:rPr>
+      </w:pPr>
+      <w:r>
+        <w:rPr>
+          <w:rFonts w:ascii="Times New Roman" w:hAnsi="Times New Roman" w:cs="Times New Roman"/>
+          <w:b/>
+          <w:sz w:val="26"/>
+          <w:szCs w:val="26"/>
+          <w:lang w:val="vi-VN"/>
+        </w:rPr>
+        <w:t>Liệt kê các bộ ba quan hệ về từ</w:t>
+      </w:r>
+    </w:p>
+    <w:p>
+      <w:pPr>
+        <w:spacing w:line="360" w:lineRule="auto"/>
+        <w:jc w:val="both"/>
+        <w:rPr>
+          <w:rFonts w:ascii="Times New Roman" w:hAnsi="Times New Roman" w:cs="Times New Roman"/>
+          <w:sz w:val="26"/>
+          <w:szCs w:val="26"/>
+          <w:lang w:val="vi-VN"/>
+        </w:rPr>
+      </w:pPr>
+      <w:r>
+        <w:rPr>
+          <w:rFonts w:ascii="Times New Roman" w:hAnsi="Times New Roman" w:cs="Times New Roman"/>
+          <w:sz w:val="26"/>
+          <w:szCs w:val="26"/>
+        </w:rPr>
+        <w:t xml:space="preserve">Đối với các cách xác định bộ ba của một số nghiên cứu đã nêu, ta có thể dung một từ điển như Wordnet để xác định các thực thể đặt tên, không đặt tên, động từ quan hệ. Ngòai ra, công cụ Gate – một công cụ xử lý văn bản – cũng hỗ trợ tốt cho vấn đề xác định thực thể đặt tên dựa trên các tập luật mà Gate đề ra. Hơn thế nữa, Gate còn hỗ trợ các plugin như Gazeteer và ONCAT để hỗ trợ thêm cho việc nhận dạng thực thể. </w:t>
+      </w:r>
+      <w:r>
+        <w:rPr>
+          <w:rFonts w:ascii="Times New Roman" w:hAnsi="Times New Roman" w:cs="Times New Roman"/>
+          <w:sz w:val="26"/>
+          <w:szCs w:val="26"/>
+          <w:lang w:val="vi-VN"/>
+        </w:rPr>
+        <w:t>Nhưng đối với thông tin về tiêu đề sách của DBLP thì quá lớn (hơn 1,4 triệu</w:t>
+      </w:r>
+      <w:r>
+        <w:rPr>
+          <w:rFonts w:ascii="Times New Roman" w:hAnsi="Times New Roman" w:cs="Times New Roman"/>
+          <w:sz w:val="26"/>
+          <w:szCs w:val="26"/>
+        </w:rPr>
+        <w:t xml:space="preserve"> </w:t>
+      </w:r>
+      <w:r>
+        <w:rPr>
+          <w:rFonts w:ascii="Times New Roman" w:hAnsi="Times New Roman" w:cs="Times New Roman"/>
+          <w:sz w:val="26"/>
+          <w:szCs w:val="26"/>
+          <w:lang w:val="vi-VN"/>
+        </w:rPr>
+        <w:t>) nên không thể áp dụng một bộ từ điển nào như Wordnet để nhận diện các tiêu đề.</w:t>
+      </w:r>
+      <w:r>
+        <w:rPr>
+          <w:rFonts w:ascii="Times New Roman" w:hAnsi="Times New Roman" w:cs="Times New Roman"/>
+          <w:sz w:val="26"/>
+          <w:szCs w:val="26"/>
+          <w:lang w:val="vi-VN"/>
+        </w:rPr>
+        <w:t xml:space="preserve"> </w:t>
+      </w:r>
+    </w:p>
+    <w:p>
+      <w:pPr>
+        <w:spacing w:line="360" w:lineRule="auto"/>
+        <w:jc w:val="both"/>
+        <w:rPr>
+          <w:rFonts w:ascii="Times New Roman" w:hAnsi="Times New Roman" w:cs="Times New Roman"/>
+          <w:sz w:val="26"/>
+          <w:szCs w:val="26"/>
+          <w:lang w:val="vi-VN"/>
+        </w:rPr>
+      </w:pPr>
+      <w:r>
+        <w:rPr>
+          <w:rFonts w:ascii="Times New Roman" w:hAnsi="Times New Roman" w:cs="Times New Roman"/>
+          <w:sz w:val="26"/>
+          <w:szCs w:val="26"/>
+          <w:lang w:val="vi-VN"/>
+        </w:rPr>
+        <w:t xml:space="preserve">Vì thế, nhóm sẽ không sử dụng Wordnet hay Gate để nhận diện thực thể. Thay vào đó, nhóm đề xuất sử dụng một số luật từ loại để rút ra các bộ ba quan hệ từ. Từ đó, xác định chúng thuộc mối quan hệ giữa các đối tượng nào trong </w:t>
+      </w:r>
+      <w:r>
+        <w:rPr>
+          <w:rFonts w:ascii="Times New Roman" w:hAnsi="Times New Roman" w:cs="Times New Roman"/>
+          <w:sz w:val="26"/>
+          <w:szCs w:val="26"/>
+          <w:lang w:val="vi-VN"/>
+        </w:rPr>
+        <w:t>cơ sở dữ liệu.</w:t>
+      </w:r>
+      <w:r>
+        <w:rPr>
+          <w:rFonts w:ascii="Times New Roman" w:hAnsi="Times New Roman" w:cs="Times New Roman"/>
+          <w:sz w:val="26"/>
+          <w:szCs w:val="26"/>
+          <w:lang w:val="vi-VN"/>
+        </w:rPr>
+        <w:t xml:space="preserve"> Cách xác định sẽ trình bày ở bước sau.</w:t>
+      </w:r>
+    </w:p>
+    <w:p>
+      <w:pPr>
+        <w:spacing w:line="360" w:lineRule="auto"/>
+        <w:jc w:val="both"/>
+        <w:rPr>
+          <w:rFonts w:ascii="Times New Roman" w:hAnsi="Times New Roman" w:cs="Times New Roman"/>
+          <w:sz w:val="26"/>
+          <w:szCs w:val="26"/>
+        </w:rPr>
+      </w:pPr>
+      <w:r>
+        <w:rPr>
+          <w:rFonts w:ascii="Times New Roman" w:hAnsi="Times New Roman" w:cs="Times New Roman"/>
+          <w:sz w:val="26"/>
+          <w:szCs w:val="26"/>
+        </w:rPr>
+        <w:t xml:space="preserve">Theo cách tạo đồ thị ý niệm của Wael Salloum, một số dạng mẫu của câu được xác định trong quá trình hình thành đồ thị. Những mẫu này dựa trên cây cú pháp của câu sau khi được phân tích. Ví dụ: “The human liver secretes the bile” thì có mẫu NP-VP-NP (Noun Phrase - Verb Pharse – Noun Pharse) tương ứng với </w:t>
+      </w:r>
+    </w:p>
+    <w:p>
+      <w:pPr>
+        <w:spacing w:line="360" w:lineRule="auto"/>
+        <w:rPr>
+          <w:rFonts w:ascii="Times New Roman" w:hAnsi="Times New Roman" w:cs="Times New Roman"/>
+          <w:sz w:val="26"/>
+          <w:szCs w:val="26"/>
+        </w:rPr>
+      </w:pPr>
+      <w:r>
+        <w:rPr>
+          <w:rFonts w:ascii="Times New Roman" w:hAnsi="Times New Roman" w:cs="Times New Roman"/>
+          <w:sz w:val="26"/>
+          <w:szCs w:val="26"/>
+        </w:rPr>
+        <w:t>(The(DT) human(ADJ) liver(NN)) (NP)- (secretes(VBZ))(VP) - (the(DT) bile (NN))(NP)</w:t>
+      </w:r>
+    </w:p>
+    <w:p>
+      <w:pPr>
+        <w:spacing w:line="360" w:lineRule="auto"/>
+        <w:jc w:val="both"/>
+        <w:rPr>
+          <w:rFonts w:ascii="Times New Roman" w:hAnsi="Times New Roman" w:cs="Times New Roman"/>
+          <w:sz w:val="26"/>
+          <w:szCs w:val="26"/>
+        </w:rPr>
+      </w:pPr>
+      <w:r>
+        <w:rPr>
+          <w:rFonts w:ascii="Times New Roman" w:hAnsi="Times New Roman" w:cs="Times New Roman"/>
+          <w:sz w:val="26"/>
+          <w:szCs w:val="26"/>
+        </w:rPr>
+        <w:lastRenderedPageBreak/>
+        <w:t>Ở đây</w:t>
+      </w:r>
+      <w:r>
+        <w:rPr>
+          <w:rFonts w:ascii="Times New Roman" w:hAnsi="Times New Roman" w:cs="Times New Roman"/>
+          <w:sz w:val="26"/>
+          <w:szCs w:val="26"/>
+          <w:lang w:val="vi-VN"/>
+        </w:rPr>
+        <w:t>,</w:t>
+      </w:r>
+      <w:r>
+        <w:rPr>
+          <w:rFonts w:ascii="Times New Roman" w:hAnsi="Times New Roman" w:cs="Times New Roman"/>
+          <w:sz w:val="26"/>
+          <w:szCs w:val="26"/>
+        </w:rPr>
+        <w:t xml:space="preserve"> </w:t>
+      </w:r>
+      <w:r>
+        <w:rPr>
+          <w:rFonts w:ascii="Times New Roman" w:hAnsi="Times New Roman" w:cs="Times New Roman"/>
+          <w:sz w:val="26"/>
+          <w:szCs w:val="26"/>
+          <w:lang w:val="vi-VN"/>
+        </w:rPr>
+        <w:t xml:space="preserve">nhóm sử dụng nhãn từ loại thay cho cây cú pháp. Vì theo nhóm, nếu dùng cây cú pháp thông tin có thể bị sai lệch nếu người dùng nhập sai cú pháp. Ngoài ra, sử dụng gán nhãn từ loại sẽ dễ dàng xử lý hơn so với cây cú pháp (giữa duyệt cây và duyệt mảng). Từ đó, nhóm đề ra </w:t>
+      </w:r>
+      <w:r>
+        <w:rPr>
+          <w:rFonts w:ascii="Times New Roman" w:hAnsi="Times New Roman" w:cs="Times New Roman"/>
+          <w:sz w:val="26"/>
+          <w:szCs w:val="26"/>
+        </w:rPr>
+        <w:t>những mẫu quy tắc từ lọai như sau:</w:t>
+      </w:r>
+    </w:p>
+    <w:p>
+      <w:pPr>
+        <w:spacing w:line="360" w:lineRule="auto"/>
+        <w:jc w:val="both"/>
+        <w:rPr>
+          <w:rFonts w:ascii="Times New Roman" w:hAnsi="Times New Roman" w:cs="Times New Roman"/>
+          <w:sz w:val="26"/>
+          <w:szCs w:val="26"/>
+        </w:rPr>
+      </w:pPr>
+      <w:r>
+        <w:rPr>
+          <w:rFonts w:ascii="Times New Roman" w:hAnsi="Times New Roman" w:cs="Times New Roman"/>
+          <w:sz w:val="26"/>
+          <w:szCs w:val="26"/>
+        </w:rPr>
+        <w:t xml:space="preserve">NN/WP(1) + VBP + NNP/NN(2) </w:t>
+      </w:r>
+      <w:r>
+        <w:sym w:font="Wingdings" w:char="F0E0"/>
+      </w:r>
+      <w:r>
+        <w:rPr>
+          <w:rFonts w:ascii="Times New Roman" w:hAnsi="Times New Roman" w:cs="Times New Roman"/>
+          <w:sz w:val="26"/>
+          <w:szCs w:val="26"/>
+        </w:rPr>
+        <w:t xml:space="preserve"> &lt;NN/WP(1),VBP,NNP/NN(2)&gt;</w:t>
+      </w:r>
+    </w:p>
+    <w:p>
+      <w:pPr>
+        <w:spacing w:line="360" w:lineRule="auto"/>
+        <w:jc w:val="both"/>
+        <w:rPr>
+          <w:rFonts w:ascii="Times New Roman" w:hAnsi="Times New Roman" w:cs="Times New Roman"/>
+          <w:sz w:val="26"/>
+          <w:szCs w:val="26"/>
+        </w:rPr>
+      </w:pPr>
+      <w:r>
+        <w:rPr>
+          <w:rFonts w:ascii="Times New Roman" w:hAnsi="Times New Roman" w:cs="Times New Roman"/>
+          <w:sz w:val="26"/>
+          <w:szCs w:val="26"/>
+        </w:rPr>
+        <w:t xml:space="preserve">NN/WP(1) +VBZ + VBP + NNP/NN(4) </w:t>
+      </w:r>
+      <w:r>
+        <w:sym w:font="Wingdings" w:char="F0E0"/>
+      </w:r>
+      <w:r>
+        <w:rPr>
+          <w:rFonts w:ascii="Times New Roman" w:hAnsi="Times New Roman" w:cs="Times New Roman"/>
+          <w:sz w:val="26"/>
+          <w:szCs w:val="26"/>
+        </w:rPr>
+        <w:t xml:space="preserve"> &lt;NN/WP(1),VBZ + VBP,NNP/NN(2)&gt;</w:t>
+      </w:r>
+    </w:p>
+    <w:p>
+      <w:pPr>
+        <w:spacing w:line="360" w:lineRule="auto"/>
+        <w:jc w:val="both"/>
+        <w:rPr>
+          <w:rFonts w:ascii="Times New Roman" w:hAnsi="Times New Roman" w:cs="Times New Roman"/>
+          <w:sz w:val="26"/>
+          <w:szCs w:val="26"/>
+        </w:rPr>
+      </w:pPr>
+      <w:r>
+        <w:rPr>
+          <w:rFonts w:ascii="Times New Roman" w:hAnsi="Times New Roman" w:cs="Times New Roman"/>
+          <w:sz w:val="26"/>
+          <w:szCs w:val="26"/>
+        </w:rPr>
+        <w:t xml:space="preserve">NN/NNP(1)’s  NN(2) </w:t>
+      </w:r>
+      <w:r>
+        <w:sym w:font="Wingdings" w:char="F0E0"/>
+      </w:r>
+      <w:r>
+        <w:rPr>
+          <w:rFonts w:ascii="Times New Roman" w:hAnsi="Times New Roman" w:cs="Times New Roman"/>
+          <w:sz w:val="26"/>
+          <w:szCs w:val="26"/>
+        </w:rPr>
+        <w:t xml:space="preserve"> &lt;NN/NNP(1),has,NN(2)&gt;</w:t>
+      </w:r>
+    </w:p>
+    <w:p>
+      <w:pPr>
+        <w:spacing w:line="360" w:lineRule="auto"/>
+        <w:jc w:val="both"/>
+        <w:rPr>
+          <w:rFonts w:ascii="Times New Roman" w:hAnsi="Times New Roman" w:cs="Times New Roman"/>
+          <w:sz w:val="26"/>
+          <w:szCs w:val="26"/>
+        </w:rPr>
+      </w:pPr>
+      <w:r>
+        <w:rPr>
+          <w:rFonts w:ascii="Times New Roman" w:hAnsi="Times New Roman" w:cs="Times New Roman"/>
+          <w:sz w:val="26"/>
+          <w:szCs w:val="26"/>
+        </w:rPr>
+        <w:t xml:space="preserve">NN(1) +of+ NN/NNP(2) </w:t>
+      </w:r>
+      <w:r>
+        <w:sym w:font="Wingdings" w:char="F0E0"/>
+      </w:r>
+      <w:r>
+        <w:rPr>
+          <w:rFonts w:ascii="Times New Roman" w:hAnsi="Times New Roman" w:cs="Times New Roman"/>
+          <w:sz w:val="26"/>
+          <w:szCs w:val="26"/>
+        </w:rPr>
+        <w:t xml:space="preserve"> &lt;NN/NNP(2),has,NN(1)&gt;</w:t>
+      </w:r>
+    </w:p>
+    <w:p>
+      <w:pPr>
+        <w:spacing w:line="360" w:lineRule="auto"/>
+        <w:jc w:val="both"/>
+        <w:rPr>
+          <w:rFonts w:ascii="Times New Roman" w:hAnsi="Times New Roman" w:cs="Times New Roman"/>
+          <w:sz w:val="26"/>
+          <w:szCs w:val="26"/>
+        </w:rPr>
+      </w:pPr>
+      <w:r>
+        <w:rPr>
+          <w:rFonts w:ascii="Times New Roman" w:hAnsi="Times New Roman" w:cs="Times New Roman"/>
+          <w:sz w:val="26"/>
+          <w:szCs w:val="26"/>
+        </w:rPr>
+        <w:t xml:space="preserve">NN/NNP(1) + IN + NN/NNP/DT(2) </w:t>
+      </w:r>
+      <w:r>
+        <w:sym w:font="Wingdings" w:char="F0E0"/>
+      </w:r>
+      <w:r>
+        <w:rPr>
+          <w:rFonts w:ascii="Times New Roman" w:hAnsi="Times New Roman" w:cs="Times New Roman"/>
+          <w:sz w:val="26"/>
+          <w:szCs w:val="26"/>
+        </w:rPr>
+        <w:t>&lt;NN/NNP/DT(1),IN,NN(2)&gt;l</w:t>
+      </w:r>
+    </w:p>
+    <w:p>
+      <w:pPr>
+        <w:spacing w:line="360" w:lineRule="auto"/>
+        <w:jc w:val="both"/>
+        <w:rPr>
+          <w:rFonts w:ascii="Times New Roman" w:hAnsi="Times New Roman" w:cs="Times New Roman"/>
+          <w:sz w:val="26"/>
+          <w:szCs w:val="26"/>
+          <w:lang w:val="vi-VN"/>
+        </w:rPr>
+      </w:pPr>
+      <w:r>
+        <w:rPr>
+          <w:rFonts w:ascii="Times New Roman" w:hAnsi="Times New Roman" w:cs="Times New Roman"/>
+          <w:sz w:val="26"/>
+          <w:szCs w:val="26"/>
+        </w:rPr>
+        <w:t xml:space="preserve">NN/NNP(1) + IN(2) + NN/NNP/DT(3) + IN(4) + NN/NNP/DT(5) </w:t>
+      </w:r>
+      <w:r>
+        <w:sym w:font="Wingdings" w:char="F0E0"/>
+      </w:r>
+      <w:r>
+        <w:rPr>
+          <w:rFonts w:ascii="Times New Roman" w:hAnsi="Times New Roman" w:cs="Times New Roman"/>
+          <w:sz w:val="26"/>
+          <w:szCs w:val="26"/>
+        </w:rPr>
+        <w:t>&lt;NN/NNP/DT(1),IN(1),NN(3)&gt;, &lt;NN/NNP/DT(1),IN(4),NN(5)&gt;</w:t>
+      </w:r>
+    </w:p>
+    <w:p>
+      <w:pPr>
+        <w:pStyle w:val="ListParagraph"/>
+        <w:numPr>
+          <w:ilvl w:val="0"/>
+          <w:numId w:val="27"/>
+        </w:numPr>
+        <w:spacing w:line="360" w:lineRule="auto"/>
+        <w:outlineLvl w:val="2"/>
+        <w:rPr>
+          <w:rFonts w:ascii="Times New Roman" w:hAnsi="Times New Roman" w:cs="Times New Roman"/>
+          <w:b/>
+          <w:sz w:val="26"/>
+          <w:szCs w:val="26"/>
+          <w:lang w:val="vi-VN"/>
+        </w:rPr>
+      </w:pPr>
+    </w:p>
+    <w:p>
+      <w:pPr>
+        <w:pStyle w:val="ListParagraph"/>
+        <w:numPr>
+          <w:ilvl w:val="0"/>
           <w:numId w:val="22"/>
         </w:numPr>
         <w:spacing w:line="360" w:lineRule="auto"/>
@@ -20443,7 +23490,7 @@
                     </pic:cNvPicPr>
                   </pic:nvPicPr>
                   <pic:blipFill>
-                    <a:blip r:embed="rId20"/>
+                    <a:blip r:embed="rId23"/>
                     <a:srcRect/>
                     <a:stretch>
                       <a:fillRect/>
@@ -23381,7 +26428,7 @@
                     </pic:cNvPicPr>
                   </pic:nvPicPr>
                   <pic:blipFill>
-                    <a:blip r:embed="rId21"/>
+                    <a:blip r:embed="rId24"/>
                     <a:srcRect/>
                     <a:stretch>
                       <a:fillRect/>
@@ -23474,7 +26521,7 @@
                     </pic:cNvPicPr>
                   </pic:nvPicPr>
                   <pic:blipFill>
-                    <a:blip r:embed="rId22"/>
+                    <a:blip r:embed="rId25"/>
                     <a:srcRect/>
                     <a:stretch>
                       <a:fillRect/>
@@ -24004,7 +27051,7 @@
           <w:szCs w:val="26"/>
         </w:rPr>
       </w:pPr>
-      <w:hyperlink r:id="rId23" w:history="1">
+      <w:hyperlink r:id="rId26" w:history="1">
         <w:r>
           <w:rPr>
             <w:rStyle w:val="Hyperlink"/>
@@ -24046,7 +27093,7 @@
           <w:szCs w:val="26"/>
         </w:rPr>
       </w:pPr>
-      <w:hyperlink r:id="rId24" w:history="1">
+      <w:hyperlink r:id="rId27" w:history="1">
         <w:r>
           <w:rPr>
             <w:rStyle w:val="Hyperlink"/>
@@ -24096,7 +27143,7 @@
           <w:szCs w:val="26"/>
         </w:rPr>
       </w:pPr>
-      <w:hyperlink r:id="rId25" w:history="1">
+      <w:hyperlink r:id="rId28" w:history="1">
         <w:r>
           <w:rPr>
             <w:rStyle w:val="Hyperlink"/>
@@ -24146,7 +27193,7 @@
           <w:szCs w:val="26"/>
         </w:rPr>
       </w:pPr>
-      <w:hyperlink r:id="rId26" w:history="1">
+      <w:hyperlink r:id="rId29" w:history="1">
         <w:r>
           <w:rPr>
             <w:rStyle w:val="Hyperlink"/>
@@ -24196,7 +27243,7 @@
           <w:szCs w:val="26"/>
         </w:rPr>
       </w:pPr>
-      <w:hyperlink r:id="rId27" w:history="1">
+      <w:hyperlink r:id="rId30" w:history="1">
         <w:r>
           <w:rPr>
             <w:rStyle w:val="Hyperlink"/>
@@ -24246,7 +27293,7 @@
           <w:szCs w:val="26"/>
         </w:rPr>
       </w:pPr>
-      <w:hyperlink r:id="rId28" w:history="1">
+      <w:hyperlink r:id="rId31" w:history="1">
         <w:r>
           <w:rPr>
             <w:rStyle w:val="Hyperlink"/>
@@ -24260,7 +27307,7 @@
       <w:r>
         <w:t xml:space="preserve">, </w:t>
       </w:r>
-      <w:hyperlink r:id="rId29" w:history="1">
+      <w:hyperlink r:id="rId32" w:history="1">
         <w:r>
           <w:rPr>
             <w:rStyle w:val="Hyperlink"/>
@@ -24302,7 +27349,7 @@
           <w:szCs w:val="26"/>
         </w:rPr>
       </w:pPr>
-      <w:hyperlink r:id="rId30" w:history="1">
+      <w:hyperlink r:id="rId33" w:history="1">
         <w:r>
           <w:rPr>
             <w:rStyle w:val="Hyperlink"/>
@@ -24344,7 +27391,7 @@
           <w:szCs w:val="26"/>
         </w:rPr>
       </w:pPr>
-      <w:hyperlink r:id="rId31" w:history="1">
+      <w:hyperlink r:id="rId34" w:history="1">
         <w:r>
           <w:rPr>
             <w:rStyle w:val="Hyperlink"/>
@@ -24386,7 +27433,7 @@
           <w:szCs w:val="26"/>
         </w:rPr>
       </w:pPr>
-      <w:hyperlink r:id="rId32" w:history="1">
+      <w:hyperlink r:id="rId35" w:history="1">
         <w:r>
           <w:rPr>
             <w:rStyle w:val="Hyperlink"/>
@@ -24428,7 +27475,7 @@
           <w:sz w:val="26"/>
         </w:rPr>
       </w:pPr>
-      <w:hyperlink r:id="rId33" w:history="1">
+      <w:hyperlink r:id="rId36" w:history="1">
         <w:r>
           <w:rPr>
             <w:rStyle w:val="Hyperlink"/>
@@ -24468,7 +27515,7 @@
           <w:szCs w:val="26"/>
         </w:rPr>
       </w:pPr>
-      <w:hyperlink r:id="rId34" w:history="1">
+      <w:hyperlink r:id="rId37" w:history="1">
         <w:r>
           <w:rPr>
             <w:rStyle w:val="Hyperlink"/>
@@ -24513,7 +27560,7 @@
           <w:lang w:val="vi-VN"/>
         </w:rPr>
       </w:pPr>
-      <w:hyperlink r:id="rId35" w:history="1">
+      <w:hyperlink r:id="rId38" w:history="1">
         <w:r>
           <w:rPr>
             <w:rStyle w:val="Hyperlink"/>
@@ -24556,7 +27603,7 @@
         </w:rPr>
         <w:t xml:space="preserve"> (</w:t>
       </w:r>
-      <w:hyperlink r:id="rId36" w:history="1">
+      <w:hyperlink r:id="rId39" w:history="1">
         <w:r>
           <w:rPr>
             <w:rStyle w:val="Hyperlink"/>
@@ -24587,7 +27634,7 @@
           <w:szCs w:val="26"/>
         </w:rPr>
       </w:pPr>
-      <w:hyperlink r:id="rId37" w:history="1">
+      <w:hyperlink r:id="rId40" w:history="1">
         <w:r>
           <w:rPr>
             <w:rStyle w:val="Hyperlink"/>
@@ -24835,6 +27882,44 @@
       </w:hyperlink>
       <w:r>
         <w:t xml:space="preserve"> </w:t>
+      </w:r>
+    </w:p>
+  </w:footnote>
+  <w:footnote w:id="6">
+    <w:p>
+      <w:pPr>
+        <w:pStyle w:val="FootnoteText"/>
+      </w:pPr>
+      <w:r>
+        <w:rPr>
+          <w:rStyle w:val="FootnoteReference"/>
+        </w:rPr>
+        <w:footnoteRef/>
+      </w:r>
+      <w:r>
+        <w:t xml:space="preserve"> </w:t>
+      </w:r>
+      <w:r>
+        <w:t>http://opennlp.sourceforge.net/</w:t>
+      </w:r>
+    </w:p>
+  </w:footnote>
+  <w:footnote w:id="7">
+    <w:p>
+      <w:pPr>
+        <w:pStyle w:val="FootnoteText"/>
+      </w:pPr>
+      <w:r>
+        <w:rPr>
+          <w:rStyle w:val="FootnoteReference"/>
+        </w:rPr>
+        <w:footnoteRef/>
+      </w:r>
+      <w:r>
+        <w:t xml:space="preserve"> </w:t>
+      </w:r>
+      <w:r>
+        <w:t>http://gate.ac.uk/gate/doc/plugins.html</w:t>
       </w:r>
     </w:p>
   </w:footnote>
@@ -25444,6 +28529,92 @@
     </w:lvl>
   </w:abstractNum>
   <w:abstractNum w:abstractNumId="6">
+    <w:nsid w:val="15DF3646"/>
+    <w:multiLevelType w:val="hybridMultilevel"/>
+    <w:tmpl w:val="BE7E6AD0"/>
+    <w:lvl w:ilvl="0" w:tplc="04090019">
+      <w:start w:val="1"/>
+      <w:numFmt w:val="lowerLetter"/>
+      <w:lvlText w:val="%1."/>
+      <w:lvlJc w:val="left"/>
+      <w:pPr>
+        <w:ind w:left="720" w:hanging="360"/>
+      </w:pPr>
+    </w:lvl>
+    <w:lvl w:ilvl="1" w:tplc="04090019" w:tentative="1">
+      <w:start w:val="1"/>
+      <w:numFmt w:val="lowerLetter"/>
+      <w:lvlText w:val="%2."/>
+      <w:lvlJc w:val="left"/>
+      <w:pPr>
+        <w:ind w:left="1440" w:hanging="360"/>
+      </w:pPr>
+    </w:lvl>
+    <w:lvl w:ilvl="2" w:tplc="0409001B" w:tentative="1">
+      <w:start w:val="1"/>
+      <w:numFmt w:val="lowerRoman"/>
+      <w:lvlText w:val="%3."/>
+      <w:lvlJc w:val="right"/>
+      <w:pPr>
+        <w:ind w:left="2160" w:hanging="180"/>
+      </w:pPr>
+    </w:lvl>
+    <w:lvl w:ilvl="3" w:tplc="0409000F" w:tentative="1">
+      <w:start w:val="1"/>
+      <w:numFmt w:val="decimal"/>
+      <w:lvlText w:val="%4."/>
+      <w:lvlJc w:val="left"/>
+      <w:pPr>
+        <w:ind w:left="2880" w:hanging="360"/>
+      </w:pPr>
+    </w:lvl>
+    <w:lvl w:ilvl="4" w:tplc="04090019" w:tentative="1">
+      <w:start w:val="1"/>
+      <w:numFmt w:val="lowerLetter"/>
+      <w:lvlText w:val="%5."/>
+      <w:lvlJc w:val="left"/>
+      <w:pPr>
+        <w:ind w:left="3600" w:hanging="360"/>
+      </w:pPr>
+    </w:lvl>
+    <w:lvl w:ilvl="5" w:tplc="0409001B" w:tentative="1">
+      <w:start w:val="1"/>
+      <w:numFmt w:val="lowerRoman"/>
+      <w:lvlText w:val="%6."/>
+      <w:lvlJc w:val="right"/>
+      <w:pPr>
+        <w:ind w:left="4320" w:hanging="180"/>
+      </w:pPr>
+    </w:lvl>
+    <w:lvl w:ilvl="6" w:tplc="0409000F" w:tentative="1">
+      <w:start w:val="1"/>
+      <w:numFmt w:val="decimal"/>
+      <w:lvlText w:val="%7."/>
+      <w:lvlJc w:val="left"/>
+      <w:pPr>
+        <w:ind w:left="5040" w:hanging="360"/>
+      </w:pPr>
+    </w:lvl>
+    <w:lvl w:ilvl="7" w:tplc="04090019" w:tentative="1">
+      <w:start w:val="1"/>
+      <w:numFmt w:val="lowerLetter"/>
+      <w:lvlText w:val="%8."/>
+      <w:lvlJc w:val="left"/>
+      <w:pPr>
+        <w:ind w:left="5760" w:hanging="360"/>
+      </w:pPr>
+    </w:lvl>
+    <w:lvl w:ilvl="8" w:tplc="0409001B" w:tentative="1">
+      <w:start w:val="1"/>
+      <w:numFmt w:val="lowerRoman"/>
+      <w:lvlText w:val="%9."/>
+      <w:lvlJc w:val="right"/>
+      <w:pPr>
+        <w:ind w:left="6480" w:hanging="180"/>
+      </w:pPr>
+    </w:lvl>
+  </w:abstractNum>
+  <w:abstractNum w:abstractNumId="7">
     <w:nsid w:val="25E57AF6"/>
     <w:multiLevelType w:val="hybridMultilevel"/>
     <w:tmpl w:val="109EF33E"/>
@@ -25529,7 +28700,120 @@
       </w:pPr>
     </w:lvl>
   </w:abstractNum>
-  <w:abstractNum w:abstractNumId="7">
+  <w:abstractNum w:abstractNumId="8">
+    <w:nsid w:val="264F67FA"/>
+    <w:multiLevelType w:val="hybridMultilevel"/>
+    <w:tmpl w:val="6416037C"/>
+    <w:lvl w:ilvl="0" w:tplc="C8864D1A">
+      <w:start w:val="1"/>
+      <w:numFmt w:val="bullet"/>
+      <w:lvlText w:val=""/>
+      <w:lvlJc w:val="left"/>
+      <w:pPr>
+        <w:ind w:left="720" w:hanging="360"/>
+      </w:pPr>
+      <w:rPr>
+        <w:rFonts w:ascii="Symbol" w:eastAsiaTheme="minorHAnsi" w:hAnsi="Symbol" w:cs="Times New Roman" w:hint="default"/>
+      </w:rPr>
+    </w:lvl>
+    <w:lvl w:ilvl="1" w:tplc="04090003" w:tentative="1">
+      <w:start w:val="1"/>
+      <w:numFmt w:val="bullet"/>
+      <w:lvlText w:val="o"/>
+      <w:lvlJc w:val="left"/>
+      <w:pPr>
+        <w:ind w:left="1440" w:hanging="360"/>
+      </w:pPr>
+      <w:rPr>
+        <w:rFonts w:ascii="Courier New" w:hAnsi="Courier New" w:cs="Courier New" w:hint="default"/>
+      </w:rPr>
+    </w:lvl>
+    <w:lvl w:ilvl="2" w:tplc="04090005" w:tentative="1">
+      <w:start w:val="1"/>
+      <w:numFmt w:val="bullet"/>
+      <w:lvlText w:val=""/>
+      <w:lvlJc w:val="left"/>
+      <w:pPr>
+        <w:ind w:left="2160" w:hanging="360"/>
+      </w:pPr>
+      <w:rPr>
+        <w:rFonts w:ascii="Wingdings" w:hAnsi="Wingdings" w:hint="default"/>
+      </w:rPr>
+    </w:lvl>
+    <w:lvl w:ilvl="3" w:tplc="04090001" w:tentative="1">
+      <w:start w:val="1"/>
+      <w:numFmt w:val="bullet"/>
+      <w:lvlText w:val=""/>
+      <w:lvlJc w:val="left"/>
+      <w:pPr>
+        <w:ind w:left="2880" w:hanging="360"/>
+      </w:pPr>
+      <w:rPr>
+        <w:rFonts w:ascii="Symbol" w:hAnsi="Symbol" w:hint="default"/>
+      </w:rPr>
+    </w:lvl>
+    <w:lvl w:ilvl="4" w:tplc="04090003" w:tentative="1">
+      <w:start w:val="1"/>
+      <w:numFmt w:val="bullet"/>
+      <w:lvlText w:val="o"/>
+      <w:lvlJc w:val="left"/>
+      <w:pPr>
+        <w:ind w:left="3600" w:hanging="360"/>
+      </w:pPr>
+      <w:rPr>
+        <w:rFonts w:ascii="Courier New" w:hAnsi="Courier New" w:cs="Courier New" w:hint="default"/>
+      </w:rPr>
+    </w:lvl>
+    <w:lvl w:ilvl="5" w:tplc="04090005" w:tentative="1">
+      <w:start w:val="1"/>
+      <w:numFmt w:val="bullet"/>
+      <w:lvlText w:val=""/>
+      <w:lvlJc w:val="left"/>
+      <w:pPr>
+        <w:ind w:left="4320" w:hanging="360"/>
+      </w:pPr>
+      <w:rPr>
+        <w:rFonts w:ascii="Wingdings" w:hAnsi="Wingdings" w:hint="default"/>
+      </w:rPr>
+    </w:lvl>
+    <w:lvl w:ilvl="6" w:tplc="04090001" w:tentative="1">
+      <w:start w:val="1"/>
+      <w:numFmt w:val="bullet"/>
+      <w:lvlText w:val=""/>
+      <w:lvlJc w:val="left"/>
+      <w:pPr>
+        <w:ind w:left="5040" w:hanging="360"/>
+      </w:pPr>
+      <w:rPr>
+        <w:rFonts w:ascii="Symbol" w:hAnsi="Symbol" w:hint="default"/>
+      </w:rPr>
+    </w:lvl>
+    <w:lvl w:ilvl="7" w:tplc="04090003" w:tentative="1">
+      <w:start w:val="1"/>
+      <w:numFmt w:val="bullet"/>
+      <w:lvlText w:val="o"/>
+      <w:lvlJc w:val="left"/>
+      <w:pPr>
+        <w:ind w:left="5760" w:hanging="360"/>
+      </w:pPr>
+      <w:rPr>
+        <w:rFonts w:ascii="Courier New" w:hAnsi="Courier New" w:cs="Courier New" w:hint="default"/>
+      </w:rPr>
+    </w:lvl>
+    <w:lvl w:ilvl="8" w:tplc="04090005" w:tentative="1">
+      <w:start w:val="1"/>
+      <w:numFmt w:val="bullet"/>
+      <w:lvlText w:val=""/>
+      <w:lvlJc w:val="left"/>
+      <w:pPr>
+        <w:ind w:left="6480" w:hanging="360"/>
+      </w:pPr>
+      <w:rPr>
+        <w:rFonts w:ascii="Wingdings" w:hAnsi="Wingdings" w:hint="default"/>
+      </w:rPr>
+    </w:lvl>
+  </w:abstractNum>
+  <w:abstractNum w:abstractNumId="9">
     <w:nsid w:val="2A1F2EF4"/>
     <w:multiLevelType w:val="hybridMultilevel"/>
     <w:tmpl w:val="E7181462"/>
@@ -25642,7 +28926,7 @@
       </w:rPr>
     </w:lvl>
   </w:abstractNum>
-  <w:abstractNum w:abstractNumId="8">
+  <w:abstractNum w:abstractNumId="10">
     <w:nsid w:val="33FA2C50"/>
     <w:multiLevelType w:val="hybridMultilevel"/>
     <w:tmpl w:val="8654C9EE"/>
@@ -25731,7 +29015,7 @@
       </w:pPr>
     </w:lvl>
   </w:abstractNum>
-  <w:abstractNum w:abstractNumId="9">
+  <w:abstractNum w:abstractNumId="11">
     <w:nsid w:val="37284117"/>
     <w:multiLevelType w:val="hybridMultilevel"/>
     <w:tmpl w:val="6D2CB354"/>
@@ -25844,7 +29128,7 @@
       </w:rPr>
     </w:lvl>
   </w:abstractNum>
-  <w:abstractNum w:abstractNumId="10">
+  <w:abstractNum w:abstractNumId="12">
     <w:nsid w:val="39BB75F8"/>
     <w:multiLevelType w:val="multilevel"/>
     <w:tmpl w:val="0409001F"/>
@@ -25933,7 +29217,7 @@
       </w:pPr>
     </w:lvl>
   </w:abstractNum>
-  <w:abstractNum w:abstractNumId="11">
+  <w:abstractNum w:abstractNumId="13">
     <w:nsid w:val="3B5031C0"/>
     <w:multiLevelType w:val="hybridMultilevel"/>
     <w:tmpl w:val="7CA41768"/>
@@ -26025,7 +29309,7 @@
       </w:pPr>
     </w:lvl>
   </w:abstractNum>
-  <w:abstractNum w:abstractNumId="12">
+  <w:abstractNum w:abstractNumId="14">
     <w:nsid w:val="402E533D"/>
     <w:multiLevelType w:val="hybridMultilevel"/>
     <w:tmpl w:val="3198F288"/>
@@ -26138,7 +29422,7 @@
       </w:rPr>
     </w:lvl>
   </w:abstractNum>
-  <w:abstractNum w:abstractNumId="13">
+  <w:abstractNum w:abstractNumId="15">
     <w:nsid w:val="420B54B1"/>
     <w:multiLevelType w:val="hybridMultilevel"/>
     <w:tmpl w:val="C81C940E"/>
@@ -26251,7 +29535,7 @@
       </w:rPr>
     </w:lvl>
   </w:abstractNum>
-  <w:abstractNum w:abstractNumId="14">
+  <w:abstractNum w:abstractNumId="16">
     <w:nsid w:val="46D2385C"/>
     <w:multiLevelType w:val="hybridMultilevel"/>
     <w:tmpl w:val="CD98D192"/>
@@ -26364,7 +29648,7 @@
       </w:rPr>
     </w:lvl>
   </w:abstractNum>
-  <w:abstractNum w:abstractNumId="15">
+  <w:abstractNum w:abstractNumId="17">
     <w:nsid w:val="49F32882"/>
     <w:multiLevelType w:val="hybridMultilevel"/>
     <w:tmpl w:val="0882CAE4"/>
@@ -26477,7 +29761,7 @@
       </w:rPr>
     </w:lvl>
   </w:abstractNum>
-  <w:abstractNum w:abstractNumId="16">
+  <w:abstractNum w:abstractNumId="18">
     <w:nsid w:val="4C6B78BA"/>
     <w:multiLevelType w:val="hybridMultilevel"/>
     <w:tmpl w:val="4F386A5E"/>
@@ -26590,7 +29874,7 @@
       </w:rPr>
     </w:lvl>
   </w:abstractNum>
-  <w:abstractNum w:abstractNumId="17">
+  <w:abstractNum w:abstractNumId="19">
     <w:nsid w:val="4D167ED4"/>
     <w:multiLevelType w:val="hybridMultilevel"/>
     <w:tmpl w:val="53E00B44"/>
@@ -26676,7 +29960,7 @@
       </w:pPr>
     </w:lvl>
   </w:abstractNum>
-  <w:abstractNum w:abstractNumId="18">
+  <w:abstractNum w:abstractNumId="20">
     <w:nsid w:val="54742ADA"/>
     <w:multiLevelType w:val="hybridMultilevel"/>
     <w:tmpl w:val="0574AC5A"/>
@@ -26716,7 +30000,7 @@
         <w:rFonts w:hint="default"/>
       </w:rPr>
     </w:lvl>
-    <w:lvl w:ilvl="3" w:tplc="0409000F" w:tentative="1">
+    <w:lvl w:ilvl="3" w:tplc="0409000F">
       <w:start w:val="1"/>
       <w:numFmt w:val="decimal"/>
       <w:lvlText w:val="%4."/>
@@ -26771,7 +30055,7 @@
       </w:pPr>
     </w:lvl>
   </w:abstractNum>
-  <w:abstractNum w:abstractNumId="19">
+  <w:abstractNum w:abstractNumId="21">
     <w:nsid w:val="5CC00BF9"/>
     <w:multiLevelType w:val="hybridMultilevel"/>
     <w:tmpl w:val="210C2DF8"/>
@@ -26860,7 +30144,7 @@
       </w:pPr>
     </w:lvl>
   </w:abstractNum>
-  <w:abstractNum w:abstractNumId="20">
+  <w:abstractNum w:abstractNumId="22">
     <w:nsid w:val="5EBD340F"/>
     <w:multiLevelType w:val="hybridMultilevel"/>
     <w:tmpl w:val="BA20D86C"/>
@@ -26949,7 +30233,7 @@
       </w:pPr>
     </w:lvl>
   </w:abstractNum>
-  <w:abstractNum w:abstractNumId="21">
+  <w:abstractNum w:abstractNumId="23">
     <w:nsid w:val="5FA20FB9"/>
     <w:multiLevelType w:val="hybridMultilevel"/>
     <w:tmpl w:val="982E989A"/>
@@ -27062,7 +30346,7 @@
       </w:rPr>
     </w:lvl>
   </w:abstractNum>
-  <w:abstractNum w:abstractNumId="22">
+  <w:abstractNum w:abstractNumId="24">
     <w:nsid w:val="667E333C"/>
     <w:multiLevelType w:val="hybridMultilevel"/>
     <w:tmpl w:val="81EA76B4"/>
@@ -27148,7 +30432,7 @@
       </w:pPr>
     </w:lvl>
   </w:abstractNum>
-  <w:abstractNum w:abstractNumId="23">
+  <w:abstractNum w:abstractNumId="25">
     <w:nsid w:val="6A3A0F3D"/>
     <w:multiLevelType w:val="hybridMultilevel"/>
     <w:tmpl w:val="82BAB040"/>
@@ -27261,7 +30545,7 @@
       </w:rPr>
     </w:lvl>
   </w:abstractNum>
-  <w:abstractNum w:abstractNumId="24">
+  <w:abstractNum w:abstractNumId="26">
     <w:nsid w:val="6BAA18D4"/>
     <w:multiLevelType w:val="hybridMultilevel"/>
     <w:tmpl w:val="5EAED3AE"/>
@@ -27350,7 +30634,7 @@
       </w:pPr>
     </w:lvl>
   </w:abstractNum>
-  <w:abstractNum w:abstractNumId="25">
+  <w:abstractNum w:abstractNumId="27">
     <w:nsid w:val="6ED07D7F"/>
     <w:multiLevelType w:val="hybridMultilevel"/>
     <w:tmpl w:val="73C84970"/>
@@ -27463,83 +30747,205 @@
       </w:rPr>
     </w:lvl>
   </w:abstractNum>
+  <w:abstractNum w:abstractNumId="28">
+    <w:nsid w:val="73ED273D"/>
+    <w:multiLevelType w:val="hybridMultilevel"/>
+    <w:tmpl w:val="BBD80274"/>
+    <w:lvl w:ilvl="0" w:tplc="85186F10">
+      <w:start w:val="1"/>
+      <w:numFmt w:val="bullet"/>
+      <w:lvlText w:val="-"/>
+      <w:lvlJc w:val="left"/>
+      <w:pPr>
+        <w:ind w:left="720" w:hanging="360"/>
+      </w:pPr>
+      <w:rPr>
+        <w:rFonts w:ascii="Calibri" w:eastAsiaTheme="minorHAnsi" w:hAnsi="Calibri" w:cs="Calibri" w:hint="default"/>
+      </w:rPr>
+    </w:lvl>
+    <w:lvl w:ilvl="1" w:tplc="04090003">
+      <w:start w:val="1"/>
+      <w:numFmt w:val="bullet"/>
+      <w:lvlText w:val="o"/>
+      <w:lvlJc w:val="left"/>
+      <w:pPr>
+        <w:ind w:left="1440" w:hanging="360"/>
+      </w:pPr>
+      <w:rPr>
+        <w:rFonts w:ascii="Courier New" w:hAnsi="Courier New" w:cs="Courier New" w:hint="default"/>
+      </w:rPr>
+    </w:lvl>
+    <w:lvl w:ilvl="2" w:tplc="04090005" w:tentative="1">
+      <w:start w:val="1"/>
+      <w:numFmt w:val="bullet"/>
+      <w:lvlText w:val=""/>
+      <w:lvlJc w:val="left"/>
+      <w:pPr>
+        <w:ind w:left="2160" w:hanging="360"/>
+      </w:pPr>
+      <w:rPr>
+        <w:rFonts w:ascii="Wingdings" w:hAnsi="Wingdings" w:hint="default"/>
+      </w:rPr>
+    </w:lvl>
+    <w:lvl w:ilvl="3" w:tplc="04090001" w:tentative="1">
+      <w:start w:val="1"/>
+      <w:numFmt w:val="bullet"/>
+      <w:lvlText w:val=""/>
+      <w:lvlJc w:val="left"/>
+      <w:pPr>
+        <w:ind w:left="2880" w:hanging="360"/>
+      </w:pPr>
+      <w:rPr>
+        <w:rFonts w:ascii="Symbol" w:hAnsi="Symbol" w:hint="default"/>
+      </w:rPr>
+    </w:lvl>
+    <w:lvl w:ilvl="4" w:tplc="04090003" w:tentative="1">
+      <w:start w:val="1"/>
+      <w:numFmt w:val="bullet"/>
+      <w:lvlText w:val="o"/>
+      <w:lvlJc w:val="left"/>
+      <w:pPr>
+        <w:ind w:left="3600" w:hanging="360"/>
+      </w:pPr>
+      <w:rPr>
+        <w:rFonts w:ascii="Courier New" w:hAnsi="Courier New" w:cs="Courier New" w:hint="default"/>
+      </w:rPr>
+    </w:lvl>
+    <w:lvl w:ilvl="5" w:tplc="04090005" w:tentative="1">
+      <w:start w:val="1"/>
+      <w:numFmt w:val="bullet"/>
+      <w:lvlText w:val=""/>
+      <w:lvlJc w:val="left"/>
+      <w:pPr>
+        <w:ind w:left="4320" w:hanging="360"/>
+      </w:pPr>
+      <w:rPr>
+        <w:rFonts w:ascii="Wingdings" w:hAnsi="Wingdings" w:hint="default"/>
+      </w:rPr>
+    </w:lvl>
+    <w:lvl w:ilvl="6" w:tplc="04090001" w:tentative="1">
+      <w:start w:val="1"/>
+      <w:numFmt w:val="bullet"/>
+      <w:lvlText w:val=""/>
+      <w:lvlJc w:val="left"/>
+      <w:pPr>
+        <w:ind w:left="5040" w:hanging="360"/>
+      </w:pPr>
+      <w:rPr>
+        <w:rFonts w:ascii="Symbol" w:hAnsi="Symbol" w:hint="default"/>
+      </w:rPr>
+    </w:lvl>
+    <w:lvl w:ilvl="7" w:tplc="04090003" w:tentative="1">
+      <w:start w:val="1"/>
+      <w:numFmt w:val="bullet"/>
+      <w:lvlText w:val="o"/>
+      <w:lvlJc w:val="left"/>
+      <w:pPr>
+        <w:ind w:left="5760" w:hanging="360"/>
+      </w:pPr>
+      <w:rPr>
+        <w:rFonts w:ascii="Courier New" w:hAnsi="Courier New" w:cs="Courier New" w:hint="default"/>
+      </w:rPr>
+    </w:lvl>
+    <w:lvl w:ilvl="8" w:tplc="04090005" w:tentative="1">
+      <w:start w:val="1"/>
+      <w:numFmt w:val="bullet"/>
+      <w:lvlText w:val=""/>
+      <w:lvlJc w:val="left"/>
+      <w:pPr>
+        <w:ind w:left="6480" w:hanging="360"/>
+      </w:pPr>
+      <w:rPr>
+        <w:rFonts w:ascii="Wingdings" w:hAnsi="Wingdings" w:hint="default"/>
+      </w:rPr>
+    </w:lvl>
+  </w:abstractNum>
   <w:num w:numId="1">
     <w:abstractNumId w:val="4"/>
   </w:num>
   <w:num w:numId="2">
-    <w:abstractNumId w:val="15"/>
+    <w:abstractNumId w:val="17"/>
   </w:num>
   <w:num w:numId="3">
-    <w:abstractNumId w:val="10"/>
+    <w:abstractNumId w:val="12"/>
   </w:num>
   <w:num w:numId="4">
-    <w:abstractNumId w:val="21"/>
+    <w:abstractNumId w:val="23"/>
   </w:num>
   <w:num w:numId="5">
-    <w:abstractNumId w:val="9"/>
+    <w:abstractNumId w:val="11"/>
   </w:num>
   <w:num w:numId="6">
     <w:abstractNumId w:val="2"/>
   </w:num>
   <w:num w:numId="7">
-    <w:abstractNumId w:val="6"/>
+    <w:abstractNumId w:val="7"/>
   </w:num>
   <w:num w:numId="8">
     <w:abstractNumId w:val="3"/>
   </w:num>
   <w:num w:numId="9">
-    <w:abstractNumId w:val="7"/>
+    <w:abstractNumId w:val="9"/>
   </w:num>
   <w:num w:numId="10">
     <w:abstractNumId w:val="1"/>
   </w:num>
   <w:num w:numId="11">
-    <w:abstractNumId w:val="8"/>
+    <w:abstractNumId w:val="10"/>
   </w:num>
   <w:num w:numId="12">
     <w:abstractNumId w:val="5"/>
   </w:num>
   <w:num w:numId="13">
-    <w:abstractNumId w:val="22"/>
+    <w:abstractNumId w:val="24"/>
   </w:num>
   <w:num w:numId="14">
-    <w:abstractNumId w:val="17"/>
+    <w:abstractNumId w:val="19"/>
   </w:num>
   <w:num w:numId="15">
-    <w:abstractNumId w:val="11"/>
+    <w:abstractNumId w:val="13"/>
   </w:num>
   <w:num w:numId="16">
     <w:abstractNumId w:val="0"/>
   </w:num>
   <w:num w:numId="17">
-    <w:abstractNumId w:val="23"/>
+    <w:abstractNumId w:val="25"/>
   </w:num>
   <w:num w:numId="18">
-    <w:abstractNumId w:val="25"/>
+    <w:abstractNumId w:val="27"/>
   </w:num>
   <w:num w:numId="19">
+    <w:abstractNumId w:val="18"/>
+  </w:num>
+  <w:num w:numId="20">
+    <w:abstractNumId w:val="22"/>
+  </w:num>
+  <w:num w:numId="21">
+    <w:abstractNumId w:val="26"/>
+  </w:num>
+  <w:num w:numId="22">
+    <w:abstractNumId w:val="21"/>
+  </w:num>
+  <w:num w:numId="23">
     <w:abstractNumId w:val="16"/>
   </w:num>
-  <w:num w:numId="20">
+  <w:num w:numId="24">
+    <w:abstractNumId w:val="14"/>
+  </w:num>
+  <w:num w:numId="25">
     <w:abstractNumId w:val="20"/>
   </w:num>
-  <w:num w:numId="21">
-    <w:abstractNumId w:val="24"/>
+  <w:num w:numId="26">
+    <w:abstractNumId w:val="15"/>
   </w:num>
-  <w:num w:numId="22">
-    <w:abstractNumId w:val="19"/>
+  <w:num w:numId="27">
+    <w:abstractNumId w:val="6"/>
   </w:num>
-  <w:num w:numId="23">
-    <w:abstractNumId w:val="14"/>
+  <w:num w:numId="28">
+    <w:abstractNumId w:val="28"/>
   </w:num>
-  <w:num w:numId="24">
-    <w:abstractNumId w:val="12"/>
-  </w:num>
-  <w:num w:numId="25">
-    <w:abstractNumId w:val="18"/>
-  </w:num>
-  <w:num w:numId="26">
-    <w:abstractNumId w:val="13"/>
+  <w:num w:numId="29">
+    <w:abstractNumId w:val="8"/>
   </w:num>
 </w:numbering>
 </file>
@@ -28151,6 +31557,16 @@
       <w:szCs w:val="26"/>
     </w:rPr>
   </w:style>
+  <w:style w:type="character" w:customStyle="1" w:styleId="sentence">
+    <w:name w:val="sentence"/>
+    <w:basedOn w:val="DefaultParagraphFont"/>
+    <w:rsid w:val="00126748"/>
+  </w:style>
+  <w:style w:type="character" w:customStyle="1" w:styleId="label">
+    <w:name w:val="label"/>
+    <w:basedOn w:val="DefaultParagraphFont"/>
+    <w:rsid w:val="00126748"/>
+  </w:style>
 </w:styles>
 </file>
 
@@ -28442,7 +31858,7 @@
 </file>
 
 <file path=customXml/itemProps1.xml><?xml version="1.0" encoding="utf-8"?>
-<ds:datastoreItem xmlns:ds="http://schemas.openxmlformats.org/officeDocument/2006/customXml" ds:itemID="{F96A8AC0-6BCC-4C9C-A614-76FFE42D5950}">
+<ds:datastoreItem xmlns:ds="http://schemas.openxmlformats.org/officeDocument/2006/customXml" ds:itemID="{16D53FBC-B8E1-4178-88AB-8B848B710FB8}">
   <ds:schemaRefs>
     <ds:schemaRef ds:uri="http://schemas.openxmlformats.org/officeDocument/2006/bibliography"/>
   </ds:schemaRefs>

</xml_diff>

<commit_message>
-Update paper QABPSS.doc - add image reg triple
</commit_message>
<xml_diff>
--- a/De Cuong/bao cao luan van/Chuong I.docx
+++ b/De Cuong/bao cao luan van/Chuong I.docx
@@ -64,7 +64,7 @@
             </w:rPr>
             <w:fldChar w:fldCharType="separate"/>
           </w:r>
-          <w:hyperlink w:anchor="_Toc283326697" w:history="1">
+          <w:hyperlink w:anchor="_Toc283942003" w:history="1">
             <w:r>
               <w:rPr>
                 <w:rStyle w:val="Hyperlink"/>
@@ -109,7 +109,7 @@
                 <w:noProof/>
                 <w:webHidden/>
               </w:rPr>
-              <w:instrText xml:space="preserve"> PAGEREF _Toc283326697 \h </w:instrText>
+              <w:instrText xml:space="preserve"> PAGEREF _Toc283942003 \h </w:instrText>
             </w:r>
             <w:r>
               <w:rPr>
@@ -151,7 +151,7 @@
               <w:noProof/>
             </w:rPr>
           </w:pPr>
-          <w:hyperlink w:anchor="_Toc283326698" w:history="1">
+          <w:hyperlink w:anchor="_Toc283942004" w:history="1">
             <w:r>
               <w:rPr>
                 <w:rStyle w:val="Hyperlink"/>
@@ -193,7 +193,7 @@
                 <w:noProof/>
                 <w:webHidden/>
               </w:rPr>
-              <w:instrText xml:space="preserve"> PAGEREF _Toc283326698 \h </w:instrText>
+              <w:instrText xml:space="preserve"> PAGEREF _Toc283942004 \h </w:instrText>
             </w:r>
             <w:r>
               <w:rPr>
@@ -235,7 +235,7 @@
               <w:noProof/>
             </w:rPr>
           </w:pPr>
-          <w:hyperlink w:anchor="_Toc283326699" w:history="1">
+          <w:hyperlink w:anchor="_Toc283942005" w:history="1">
             <w:r>
               <w:rPr>
                 <w:rStyle w:val="Hyperlink"/>
@@ -277,7 +277,7 @@
                 <w:noProof/>
                 <w:webHidden/>
               </w:rPr>
-              <w:instrText xml:space="preserve"> PAGEREF _Toc283326699 \h </w:instrText>
+              <w:instrText xml:space="preserve"> PAGEREF _Toc283942005 \h </w:instrText>
             </w:r>
             <w:r>
               <w:rPr>
@@ -319,7 +319,7 @@
               <w:noProof/>
             </w:rPr>
           </w:pPr>
-          <w:hyperlink w:anchor="_Toc283326700" w:history="1">
+          <w:hyperlink w:anchor="_Toc283942006" w:history="1">
             <w:r>
               <w:rPr>
                 <w:rStyle w:val="Hyperlink"/>
@@ -363,7 +363,7 @@
                 <w:noProof/>
                 <w:webHidden/>
               </w:rPr>
-              <w:instrText xml:space="preserve"> PAGEREF _Toc283326700 \h </w:instrText>
+              <w:instrText xml:space="preserve"> PAGEREF _Toc283942006 \h </w:instrText>
             </w:r>
             <w:r>
               <w:rPr>
@@ -405,7 +405,7 @@
               <w:noProof/>
             </w:rPr>
           </w:pPr>
-          <w:hyperlink w:anchor="_Toc283326701" w:history="1">
+          <w:hyperlink w:anchor="_Toc283942007" w:history="1">
             <w:r>
               <w:rPr>
                 <w:rStyle w:val="Hyperlink"/>
@@ -449,7 +449,7 @@
                 <w:noProof/>
                 <w:webHidden/>
               </w:rPr>
-              <w:instrText xml:space="preserve"> PAGEREF _Toc283326701 \h </w:instrText>
+              <w:instrText xml:space="preserve"> PAGEREF _Toc283942007 \h </w:instrText>
             </w:r>
             <w:r>
               <w:rPr>
@@ -491,7 +491,7 @@
               <w:noProof/>
             </w:rPr>
           </w:pPr>
-          <w:hyperlink w:anchor="_Toc283326702" w:history="1">
+          <w:hyperlink w:anchor="_Toc283942008" w:history="1">
             <w:r>
               <w:rPr>
                 <w:rStyle w:val="Hyperlink"/>
@@ -535,7 +535,7 @@
                 <w:noProof/>
                 <w:webHidden/>
               </w:rPr>
-              <w:instrText xml:space="preserve"> PAGEREF _Toc283326702 \h </w:instrText>
+              <w:instrText xml:space="preserve"> PAGEREF _Toc283942008 \h </w:instrText>
             </w:r>
             <w:r>
               <w:rPr>
@@ -576,7 +576,7 @@
               <w:noProof/>
             </w:rPr>
           </w:pPr>
-          <w:hyperlink w:anchor="_Toc283326703" w:history="1">
+          <w:hyperlink w:anchor="_Toc283942009" w:history="1">
             <w:r>
               <w:rPr>
                 <w:rStyle w:val="Hyperlink"/>
@@ -623,7 +623,7 @@
                 <w:noProof/>
                 <w:webHidden/>
               </w:rPr>
-              <w:instrText xml:space="preserve"> PAGEREF _Toc283326703 \h </w:instrText>
+              <w:instrText xml:space="preserve"> PAGEREF _Toc283942009 \h </w:instrText>
             </w:r>
             <w:r>
               <w:rPr>
@@ -665,7 +665,7 @@
               <w:noProof/>
             </w:rPr>
           </w:pPr>
-          <w:hyperlink w:anchor="_Toc283326704" w:history="1">
+          <w:hyperlink w:anchor="_Toc283942010" w:history="1">
             <w:r>
               <w:rPr>
                 <w:rStyle w:val="Hyperlink"/>
@@ -711,7 +711,7 @@
                 <w:noProof/>
                 <w:webHidden/>
               </w:rPr>
-              <w:instrText xml:space="preserve"> PAGEREF _Toc283326704 \h </w:instrText>
+              <w:instrText xml:space="preserve"> PAGEREF _Toc283942010 \h </w:instrText>
             </w:r>
             <w:r>
               <w:rPr>
@@ -753,7 +753,7 @@
               <w:noProof/>
             </w:rPr>
           </w:pPr>
-          <w:hyperlink w:anchor="_Toc283326705" w:history="1">
+          <w:hyperlink w:anchor="_Toc283942011" w:history="1">
             <w:r>
               <w:rPr>
                 <w:rStyle w:val="Hyperlink"/>
@@ -799,7 +799,7 @@
                 <w:noProof/>
                 <w:webHidden/>
               </w:rPr>
-              <w:instrText xml:space="preserve"> PAGEREF _Toc283326705 \h </w:instrText>
+              <w:instrText xml:space="preserve"> PAGEREF _Toc283942011 \h </w:instrText>
             </w:r>
             <w:r>
               <w:rPr>
@@ -841,7 +841,7 @@
               <w:noProof/>
             </w:rPr>
           </w:pPr>
-          <w:hyperlink w:anchor="_Toc283326706" w:history="1">
+          <w:hyperlink w:anchor="_Toc283942012" w:history="1">
             <w:r>
               <w:rPr>
                 <w:rStyle w:val="Hyperlink"/>
@@ -887,7 +887,7 @@
                 <w:noProof/>
                 <w:webHidden/>
               </w:rPr>
-              <w:instrText xml:space="preserve"> PAGEREF _Toc283326706 \h </w:instrText>
+              <w:instrText xml:space="preserve"> PAGEREF _Toc283942012 \h </w:instrText>
             </w:r>
             <w:r>
               <w:rPr>
@@ -929,7 +929,7 @@
               <w:noProof/>
             </w:rPr>
           </w:pPr>
-          <w:hyperlink w:anchor="_Toc283326707" w:history="1">
+          <w:hyperlink w:anchor="_Toc283942013" w:history="1">
             <w:r>
               <w:rPr>
                 <w:rStyle w:val="Hyperlink"/>
@@ -975,7 +975,7 @@
                 <w:noProof/>
                 <w:webHidden/>
               </w:rPr>
-              <w:instrText xml:space="preserve"> PAGEREF _Toc283326707 \h </w:instrText>
+              <w:instrText xml:space="preserve"> PAGEREF _Toc283942013 \h </w:instrText>
             </w:r>
             <w:r>
               <w:rPr>
@@ -995,7 +995,7 @@
                 <w:noProof/>
                 <w:webHidden/>
               </w:rPr>
-              <w:t>17</w:t>
+              <w:t>18</w:t>
             </w:r>
             <w:r>
               <w:rPr>
@@ -1017,7 +1017,7 @@
               <w:noProof/>
             </w:rPr>
           </w:pPr>
-          <w:hyperlink w:anchor="_Toc283326708" w:history="1">
+          <w:hyperlink w:anchor="_Toc283942014" w:history="1">
             <w:r>
               <w:rPr>
                 <w:rStyle w:val="Hyperlink"/>
@@ -1063,7 +1063,7 @@
                 <w:noProof/>
                 <w:webHidden/>
               </w:rPr>
-              <w:instrText xml:space="preserve"> PAGEREF _Toc283326708 \h </w:instrText>
+              <w:instrText xml:space="preserve"> PAGEREF _Toc283942014 \h </w:instrText>
             </w:r>
             <w:r>
               <w:rPr>
@@ -1105,7 +1105,7 @@
               <w:noProof/>
             </w:rPr>
           </w:pPr>
-          <w:hyperlink w:anchor="_Toc283326709" w:history="1">
+          <w:hyperlink w:anchor="_Toc283942015" w:history="1">
             <w:r>
               <w:rPr>
                 <w:rStyle w:val="Hyperlink"/>
@@ -1151,7 +1151,7 @@
                 <w:noProof/>
                 <w:webHidden/>
               </w:rPr>
-              <w:instrText xml:space="preserve"> PAGEREF _Toc283326709 \h </w:instrText>
+              <w:instrText xml:space="preserve"> PAGEREF _Toc283942015 \h </w:instrText>
             </w:r>
             <w:r>
               <w:rPr>
@@ -1171,7 +1171,7 @@
                 <w:noProof/>
                 <w:webHidden/>
               </w:rPr>
-              <w:t>19</w:t>
+              <w:t>20</w:t>
             </w:r>
             <w:r>
               <w:rPr>
@@ -1193,7 +1193,7 @@
               <w:noProof/>
             </w:rPr>
           </w:pPr>
-          <w:hyperlink w:anchor="_Toc283326710" w:history="1">
+          <w:hyperlink w:anchor="_Toc283942016" w:history="1">
             <w:r>
               <w:rPr>
                 <w:rStyle w:val="Hyperlink"/>
@@ -1239,7 +1239,7 @@
                 <w:noProof/>
                 <w:webHidden/>
               </w:rPr>
-              <w:instrText xml:space="preserve"> PAGEREF _Toc283326710 \h </w:instrText>
+              <w:instrText xml:space="preserve"> PAGEREF _Toc283942016 \h </w:instrText>
             </w:r>
             <w:r>
               <w:rPr>
@@ -1259,7 +1259,7 @@
                 <w:noProof/>
                 <w:webHidden/>
               </w:rPr>
-              <w:t>19</w:t>
+              <w:t>20</w:t>
             </w:r>
             <w:r>
               <w:rPr>
@@ -1281,7 +1281,7 @@
               <w:noProof/>
             </w:rPr>
           </w:pPr>
-          <w:hyperlink w:anchor="_Toc283326711" w:history="1">
+          <w:hyperlink w:anchor="_Toc283942017" w:history="1">
             <w:r>
               <w:rPr>
                 <w:rStyle w:val="Hyperlink"/>
@@ -1327,7 +1327,7 @@
                 <w:noProof/>
                 <w:webHidden/>
               </w:rPr>
-              <w:instrText xml:space="preserve"> PAGEREF _Toc283326711 \h </w:instrText>
+              <w:instrText xml:space="preserve"> PAGEREF _Toc283942017 \h </w:instrText>
             </w:r>
             <w:r>
               <w:rPr>
@@ -1347,7 +1347,7 @@
                 <w:noProof/>
                 <w:webHidden/>
               </w:rPr>
-              <w:t>20</w:t>
+              <w:t>21</w:t>
             </w:r>
             <w:r>
               <w:rPr>
@@ -1369,7 +1369,7 @@
               <w:noProof/>
             </w:rPr>
           </w:pPr>
-          <w:hyperlink w:anchor="_Toc283326712" w:history="1">
+          <w:hyperlink w:anchor="_Toc283942018" w:history="1">
             <w:r>
               <w:rPr>
                 <w:rStyle w:val="Hyperlink"/>
@@ -1415,7 +1415,7 @@
                 <w:noProof/>
                 <w:webHidden/>
               </w:rPr>
-              <w:instrText xml:space="preserve"> PAGEREF _Toc283326712 \h </w:instrText>
+              <w:instrText xml:space="preserve"> PAGEREF _Toc283942018 \h </w:instrText>
             </w:r>
             <w:r>
               <w:rPr>
@@ -1457,7 +1457,7 @@
               <w:noProof/>
             </w:rPr>
           </w:pPr>
-          <w:hyperlink w:anchor="_Toc283326713" w:history="1">
+          <w:hyperlink w:anchor="_Toc283942019" w:history="1">
             <w:r>
               <w:rPr>
                 <w:rStyle w:val="Hyperlink"/>
@@ -1503,7 +1503,7 @@
                 <w:noProof/>
                 <w:webHidden/>
               </w:rPr>
-              <w:instrText xml:space="preserve"> PAGEREF _Toc283326713 \h </w:instrText>
+              <w:instrText xml:space="preserve"> PAGEREF _Toc283942019 \h </w:instrText>
             </w:r>
             <w:r>
               <w:rPr>
@@ -1545,7 +1545,7 @@
               <w:noProof/>
             </w:rPr>
           </w:pPr>
-          <w:hyperlink w:anchor="_Toc283326714" w:history="1">
+          <w:hyperlink w:anchor="_Toc283942020" w:history="1">
             <w:r>
               <w:rPr>
                 <w:rStyle w:val="Hyperlink"/>
@@ -1591,7 +1591,7 @@
                 <w:noProof/>
                 <w:webHidden/>
               </w:rPr>
-              <w:instrText xml:space="preserve"> PAGEREF _Toc283326714 \h </w:instrText>
+              <w:instrText xml:space="preserve"> PAGEREF _Toc283942020 \h </w:instrText>
             </w:r>
             <w:r>
               <w:rPr>
@@ -1633,7 +1633,7 @@
               <w:noProof/>
             </w:rPr>
           </w:pPr>
-          <w:hyperlink w:anchor="_Toc283326715" w:history="1">
+          <w:hyperlink w:anchor="_Toc283942021" w:history="1">
             <w:r>
               <w:rPr>
                 <w:rStyle w:val="Hyperlink"/>
@@ -1679,7 +1679,7 @@
                 <w:noProof/>
                 <w:webHidden/>
               </w:rPr>
-              <w:instrText xml:space="preserve"> PAGEREF _Toc283326715 \h </w:instrText>
+              <w:instrText xml:space="preserve"> PAGEREF _Toc283942021 \h </w:instrText>
             </w:r>
             <w:r>
               <w:rPr>
@@ -1721,7 +1721,7 @@
               <w:noProof/>
             </w:rPr>
           </w:pPr>
-          <w:hyperlink w:anchor="_Toc283326716" w:history="1">
+          <w:hyperlink w:anchor="_Toc283942022" w:history="1">
             <w:r>
               <w:rPr>
                 <w:rStyle w:val="Hyperlink"/>
@@ -1767,7 +1767,7 @@
                 <w:noProof/>
                 <w:webHidden/>
               </w:rPr>
-              <w:instrText xml:space="preserve"> PAGEREF _Toc283326716 \h </w:instrText>
+              <w:instrText xml:space="preserve"> PAGEREF _Toc283942022 \h </w:instrText>
             </w:r>
             <w:r>
               <w:rPr>
@@ -1809,7 +1809,7 @@
               <w:noProof/>
             </w:rPr>
           </w:pPr>
-          <w:hyperlink w:anchor="_Toc283326717" w:history="1">
+          <w:hyperlink w:anchor="_Toc283942023" w:history="1">
             <w:r>
               <w:rPr>
                 <w:rStyle w:val="Hyperlink"/>
@@ -1855,7 +1855,7 @@
                 <w:noProof/>
                 <w:webHidden/>
               </w:rPr>
-              <w:instrText xml:space="preserve"> PAGEREF _Toc283326717 \h </w:instrText>
+              <w:instrText xml:space="preserve"> PAGEREF _Toc283942023 \h </w:instrText>
             </w:r>
             <w:r>
               <w:rPr>
@@ -1875,7 +1875,450 @@
                 <w:noProof/>
                 <w:webHidden/>
               </w:rPr>
-              <w:t>27</w:t>
+              <w:t>28</w:t>
+            </w:r>
+            <w:r>
+              <w:rPr>
+                <w:noProof/>
+                <w:webHidden/>
+              </w:rPr>
+              <w:fldChar w:fldCharType="end"/>
+            </w:r>
+          </w:hyperlink>
+        </w:p>
+        <w:p>
+          <w:pPr>
+            <w:pStyle w:val="TOC3"/>
+            <w:tabs>
+              <w:tab w:val="left" w:pos="880"/>
+              <w:tab w:val="right" w:leader="dot" w:pos="9019"/>
+            </w:tabs>
+            <w:rPr>
+              <w:noProof/>
+            </w:rPr>
+          </w:pPr>
+          <w:hyperlink w:anchor="_Toc283942024" w:history="1">
+            <w:r>
+              <w:rPr>
+                <w:rStyle w:val="Hyperlink"/>
+                <w:rFonts w:ascii="Times New Roman" w:hAnsi="Times New Roman" w:cs="Times New Roman"/>
+                <w:b/>
+                <w:noProof/>
+                <w:lang w:val="vi-VN"/>
+              </w:rPr>
+              <w:t>a.</w:t>
+            </w:r>
+            <w:r>
+              <w:rPr>
+                <w:noProof/>
+              </w:rPr>
+              <w:tab/>
+            </w:r>
+            <w:r>
+              <w:rPr>
+                <w:rStyle w:val="Hyperlink"/>
+                <w:rFonts w:ascii="Times New Roman" w:hAnsi="Times New Roman" w:cs="Times New Roman"/>
+                <w:b/>
+                <w:noProof/>
+                <w:lang w:val="vi-VN"/>
+              </w:rPr>
+              <w:t>Các bước xử lý:</w:t>
+            </w:r>
+            <w:r>
+              <w:rPr>
+                <w:noProof/>
+                <w:webHidden/>
+              </w:rPr>
+              <w:tab/>
+            </w:r>
+            <w:r>
+              <w:rPr>
+                <w:noProof/>
+                <w:webHidden/>
+              </w:rPr>
+              <w:fldChar w:fldCharType="begin"/>
+            </w:r>
+            <w:r>
+              <w:rPr>
+                <w:noProof/>
+                <w:webHidden/>
+              </w:rPr>
+              <w:instrText xml:space="preserve"> PAGEREF _Toc283942024 \h </w:instrText>
+            </w:r>
+            <w:r>
+              <w:rPr>
+                <w:noProof/>
+                <w:webHidden/>
+              </w:rPr>
+            </w:r>
+            <w:r>
+              <w:rPr>
+                <w:noProof/>
+                <w:webHidden/>
+              </w:rPr>
+              <w:fldChar w:fldCharType="separate"/>
+            </w:r>
+            <w:r>
+              <w:rPr>
+                <w:noProof/>
+                <w:webHidden/>
+              </w:rPr>
+              <w:t>28</w:t>
+            </w:r>
+            <w:r>
+              <w:rPr>
+                <w:noProof/>
+                <w:webHidden/>
+              </w:rPr>
+              <w:fldChar w:fldCharType="end"/>
+            </w:r>
+          </w:hyperlink>
+        </w:p>
+        <w:p>
+          <w:pPr>
+            <w:pStyle w:val="TOC3"/>
+            <w:tabs>
+              <w:tab w:val="left" w:pos="880"/>
+              <w:tab w:val="right" w:leader="dot" w:pos="9019"/>
+            </w:tabs>
+            <w:rPr>
+              <w:noProof/>
+            </w:rPr>
+          </w:pPr>
+          <w:hyperlink w:anchor="_Toc283942025" w:history="1">
+            <w:r>
+              <w:rPr>
+                <w:rStyle w:val="Hyperlink"/>
+                <w:rFonts w:ascii="Times New Roman" w:hAnsi="Times New Roman" w:cs="Times New Roman"/>
+                <w:b/>
+                <w:noProof/>
+                <w:lang w:val="vi-VN"/>
+              </w:rPr>
+              <w:t>b.</w:t>
+            </w:r>
+            <w:r>
+              <w:rPr>
+                <w:noProof/>
+              </w:rPr>
+              <w:tab/>
+            </w:r>
+            <w:r>
+              <w:rPr>
+                <w:rStyle w:val="Hyperlink"/>
+                <w:rFonts w:ascii="Times New Roman" w:hAnsi="Times New Roman" w:cs="Times New Roman"/>
+                <w:b/>
+                <w:noProof/>
+                <w:lang w:val="vi-VN"/>
+              </w:rPr>
+              <w:t>Tiền xử lý</w:t>
+            </w:r>
+            <w:r>
+              <w:rPr>
+                <w:noProof/>
+                <w:webHidden/>
+              </w:rPr>
+              <w:tab/>
+            </w:r>
+            <w:r>
+              <w:rPr>
+                <w:noProof/>
+                <w:webHidden/>
+              </w:rPr>
+              <w:fldChar w:fldCharType="begin"/>
+            </w:r>
+            <w:r>
+              <w:rPr>
+                <w:noProof/>
+                <w:webHidden/>
+              </w:rPr>
+              <w:instrText xml:space="preserve"> PAGEREF _Toc283942025 \h </w:instrText>
+            </w:r>
+            <w:r>
+              <w:rPr>
+                <w:noProof/>
+                <w:webHidden/>
+              </w:rPr>
+            </w:r>
+            <w:r>
+              <w:rPr>
+                <w:noProof/>
+                <w:webHidden/>
+              </w:rPr>
+              <w:fldChar w:fldCharType="separate"/>
+            </w:r>
+            <w:r>
+              <w:rPr>
+                <w:noProof/>
+                <w:webHidden/>
+              </w:rPr>
+              <w:t>28</w:t>
+            </w:r>
+            <w:r>
+              <w:rPr>
+                <w:noProof/>
+                <w:webHidden/>
+              </w:rPr>
+              <w:fldChar w:fldCharType="end"/>
+            </w:r>
+          </w:hyperlink>
+        </w:p>
+        <w:p>
+          <w:pPr>
+            <w:pStyle w:val="TOC3"/>
+            <w:tabs>
+              <w:tab w:val="left" w:pos="880"/>
+              <w:tab w:val="right" w:leader="dot" w:pos="9019"/>
+            </w:tabs>
+            <w:rPr>
+              <w:noProof/>
+            </w:rPr>
+          </w:pPr>
+          <w:hyperlink w:anchor="_Toc283942026" w:history="1">
+            <w:r>
+              <w:rPr>
+                <w:rStyle w:val="Hyperlink"/>
+                <w:rFonts w:ascii="Times New Roman" w:hAnsi="Times New Roman" w:cs="Times New Roman"/>
+                <w:b/>
+                <w:noProof/>
+                <w:lang w:val="vi-VN"/>
+              </w:rPr>
+              <w:t>c.</w:t>
+            </w:r>
+            <w:r>
+              <w:rPr>
+                <w:noProof/>
+              </w:rPr>
+              <w:tab/>
+            </w:r>
+            <w:r>
+              <w:rPr>
+                <w:rStyle w:val="Hyperlink"/>
+                <w:rFonts w:ascii="Times New Roman" w:hAnsi="Times New Roman" w:cs="Times New Roman"/>
+                <w:b/>
+                <w:noProof/>
+                <w:lang w:val="vi-VN"/>
+              </w:rPr>
+              <w:t>Liệt kê các bộ ba quan hệ về từ</w:t>
+            </w:r>
+            <w:r>
+              <w:rPr>
+                <w:noProof/>
+                <w:webHidden/>
+              </w:rPr>
+              <w:tab/>
+            </w:r>
+            <w:r>
+              <w:rPr>
+                <w:noProof/>
+                <w:webHidden/>
+              </w:rPr>
+              <w:fldChar w:fldCharType="begin"/>
+            </w:r>
+            <w:r>
+              <w:rPr>
+                <w:noProof/>
+                <w:webHidden/>
+              </w:rPr>
+              <w:instrText xml:space="preserve"> PAGEREF _Toc283942026 \h </w:instrText>
+            </w:r>
+            <w:r>
+              <w:rPr>
+                <w:noProof/>
+                <w:webHidden/>
+              </w:rPr>
+            </w:r>
+            <w:r>
+              <w:rPr>
+                <w:noProof/>
+                <w:webHidden/>
+              </w:rPr>
+              <w:fldChar w:fldCharType="separate"/>
+            </w:r>
+            <w:r>
+              <w:rPr>
+                <w:noProof/>
+                <w:webHidden/>
+              </w:rPr>
+              <w:t>33</w:t>
+            </w:r>
+            <w:r>
+              <w:rPr>
+                <w:noProof/>
+                <w:webHidden/>
+              </w:rPr>
+              <w:fldChar w:fldCharType="end"/>
+            </w:r>
+          </w:hyperlink>
+        </w:p>
+        <w:p>
+          <w:pPr>
+            <w:pStyle w:val="TOC3"/>
+            <w:tabs>
+              <w:tab w:val="left" w:pos="880"/>
+              <w:tab w:val="right" w:leader="dot" w:pos="9019"/>
+            </w:tabs>
+            <w:rPr>
+              <w:noProof/>
+            </w:rPr>
+          </w:pPr>
+          <w:hyperlink w:anchor="_Toc283942027" w:history="1">
+            <w:r>
+              <w:rPr>
+                <w:rStyle w:val="Hyperlink"/>
+                <w:rFonts w:ascii="Times New Roman" w:hAnsi="Times New Roman" w:cs="Times New Roman"/>
+                <w:b/>
+                <w:noProof/>
+                <w:lang w:val="vi-VN"/>
+              </w:rPr>
+              <w:t>d.</w:t>
+            </w:r>
+            <w:r>
+              <w:rPr>
+                <w:noProof/>
+              </w:rPr>
+              <w:tab/>
+            </w:r>
+            <w:r>
+              <w:rPr>
+                <w:rStyle w:val="Hyperlink"/>
+                <w:rFonts w:ascii="Times New Roman" w:hAnsi="Times New Roman" w:cs="Times New Roman"/>
+                <w:b/>
+                <w:noProof/>
+                <w:lang w:val="vi-VN"/>
+              </w:rPr>
+              <w:t>Nhận d</w:t>
+            </w:r>
+            <w:r>
+              <w:rPr>
+                <w:rStyle w:val="Hyperlink"/>
+                <w:rFonts w:ascii="Times New Roman" w:hAnsi="Times New Roman" w:cs="Times New Roman"/>
+                <w:b/>
+                <w:noProof/>
+                <w:lang w:val="vi-VN"/>
+              </w:rPr>
+              <w:t>i</w:t>
+            </w:r>
+            <w:r>
+              <w:rPr>
+                <w:rStyle w:val="Hyperlink"/>
+                <w:rFonts w:ascii="Times New Roman" w:hAnsi="Times New Roman" w:cs="Times New Roman"/>
+                <w:b/>
+                <w:noProof/>
+                <w:lang w:val="vi-VN"/>
+              </w:rPr>
+              <w:t>ện thực thể</w:t>
+            </w:r>
+            <w:r>
+              <w:rPr>
+                <w:noProof/>
+                <w:webHidden/>
+              </w:rPr>
+              <w:tab/>
+            </w:r>
+            <w:r>
+              <w:rPr>
+                <w:noProof/>
+                <w:webHidden/>
+              </w:rPr>
+              <w:fldChar w:fldCharType="begin"/>
+            </w:r>
+            <w:r>
+              <w:rPr>
+                <w:noProof/>
+                <w:webHidden/>
+              </w:rPr>
+              <w:instrText xml:space="preserve"> PAGEREF _Toc283942027 \h </w:instrText>
+            </w:r>
+            <w:r>
+              <w:rPr>
+                <w:noProof/>
+                <w:webHidden/>
+              </w:rPr>
+            </w:r>
+            <w:r>
+              <w:rPr>
+                <w:noProof/>
+                <w:webHidden/>
+              </w:rPr>
+              <w:fldChar w:fldCharType="separate"/>
+            </w:r>
+            <w:r>
+              <w:rPr>
+                <w:noProof/>
+                <w:webHidden/>
+              </w:rPr>
+              <w:t>34</w:t>
+            </w:r>
+            <w:r>
+              <w:rPr>
+                <w:noProof/>
+                <w:webHidden/>
+              </w:rPr>
+              <w:fldChar w:fldCharType="end"/>
+            </w:r>
+          </w:hyperlink>
+        </w:p>
+        <w:p>
+          <w:pPr>
+            <w:pStyle w:val="TOC3"/>
+            <w:tabs>
+              <w:tab w:val="right" w:leader="dot" w:pos="9019"/>
+            </w:tabs>
+            <w:rPr>
+              <w:noProof/>
+            </w:rPr>
+          </w:pPr>
+          <w:hyperlink w:anchor="_Toc283942028" w:history="1">
+            <w:r>
+              <w:rPr>
+                <w:rStyle w:val="Hyperlink"/>
+                <w:rFonts w:ascii="Times New Roman" w:hAnsi="Times New Roman" w:cs="Times New Roman"/>
+                <w:b/>
+                <w:noProof/>
+                <w:lang w:val="vi-VN"/>
+              </w:rPr>
+              <w:t>e.</w:t>
+            </w:r>
+            <w:r>
+              <w:rPr>
+                <w:noProof/>
+                <w:webHidden/>
+              </w:rPr>
+              <w:tab/>
+            </w:r>
+            <w:r>
+              <w:rPr>
+                <w:noProof/>
+                <w:webHidden/>
+              </w:rPr>
+              <w:fldChar w:fldCharType="begin"/>
+            </w:r>
+            <w:r>
+              <w:rPr>
+                <w:noProof/>
+                <w:webHidden/>
+              </w:rPr>
+              <w:instrText xml:space="preserve"> PAGEREF _Toc283942028 \h </w:instrText>
+            </w:r>
+            <w:r>
+              <w:rPr>
+                <w:noProof/>
+                <w:webHidden/>
+              </w:rPr>
+            </w:r>
+            <w:r>
+              <w:rPr>
+                <w:noProof/>
+                <w:webHidden/>
+              </w:rPr>
+              <w:fldChar w:fldCharType="separate"/>
+            </w:r>
+            <w:r>
+              <w:rPr>
+                <w:noProof/>
+                <w:webHidden/>
+              </w:rPr>
+              <w:t>37</w:t>
             </w:r>
             <w:r>
               <w:rPr>
@@ -1897,7 +2340,7 @@
               <w:noProof/>
             </w:rPr>
           </w:pPr>
-          <w:hyperlink w:anchor="_Toc283326718" w:history="1">
+          <w:hyperlink w:anchor="_Toc283942029" w:history="1">
             <w:r>
               <w:rPr>
                 <w:rStyle w:val="Hyperlink"/>
@@ -1943,7 +2386,7 @@
                 <w:noProof/>
                 <w:webHidden/>
               </w:rPr>
-              <w:instrText xml:space="preserve"> PAGEREF _Toc283326718 \h </w:instrText>
+              <w:instrText xml:space="preserve"> PAGEREF _Toc283942029 \h </w:instrText>
             </w:r>
             <w:r>
               <w:rPr>
@@ -1963,7 +2406,7 @@
                 <w:noProof/>
                 <w:webHidden/>
               </w:rPr>
-              <w:t>27</w:t>
+              <w:t>37</w:t>
             </w:r>
             <w:r>
               <w:rPr>
@@ -1985,7 +2428,7 @@
               <w:noProof/>
             </w:rPr>
           </w:pPr>
-          <w:hyperlink w:anchor="_Toc283326719" w:history="1">
+          <w:hyperlink w:anchor="_Toc283942030" w:history="1">
             <w:r>
               <w:rPr>
                 <w:rStyle w:val="Hyperlink"/>
@@ -2031,7 +2474,7 @@
                 <w:noProof/>
                 <w:webHidden/>
               </w:rPr>
-              <w:instrText xml:space="preserve"> PAGEREF _Toc283326719 \h </w:instrText>
+              <w:instrText xml:space="preserve"> PAGEREF _Toc283942030 \h </w:instrText>
             </w:r>
             <w:r>
               <w:rPr>
@@ -2051,7 +2494,7 @@
                 <w:noProof/>
                 <w:webHidden/>
               </w:rPr>
-              <w:t>30</w:t>
+              <w:t>39</w:t>
             </w:r>
             <w:r>
               <w:rPr>
@@ -2072,7 +2515,7 @@
               <w:noProof/>
             </w:rPr>
           </w:pPr>
-          <w:hyperlink w:anchor="_Toc283326720" w:history="1">
+          <w:hyperlink w:anchor="_Toc283942031" w:history="1">
             <w:r>
               <w:rPr>
                 <w:rStyle w:val="Hyperlink"/>
@@ -2102,7 +2545,7 @@
                 <w:noProof/>
                 <w:webHidden/>
               </w:rPr>
-              <w:instrText xml:space="preserve"> PAGEREF _Toc283326720 \h </w:instrText>
+              <w:instrText xml:space="preserve"> PAGEREF _Toc283942031 \h </w:instrText>
             </w:r>
             <w:r>
               <w:rPr>
@@ -2122,7 +2565,7 @@
                 <w:noProof/>
                 <w:webHidden/>
               </w:rPr>
-              <w:t>31</w:t>
+              <w:t>40</w:t>
             </w:r>
             <w:r>
               <w:rPr>
@@ -2143,7 +2586,7 @@
               <w:noProof/>
             </w:rPr>
           </w:pPr>
-          <w:hyperlink w:anchor="_Toc283326721" w:history="1">
+          <w:hyperlink w:anchor="_Toc283942032" w:history="1">
             <w:r>
               <w:rPr>
                 <w:rStyle w:val="Hyperlink"/>
@@ -2180,7 +2623,7 @@
                 <w:noProof/>
                 <w:webHidden/>
               </w:rPr>
-              <w:instrText xml:space="preserve"> PAGEREF _Toc283326721 \h </w:instrText>
+              <w:instrText xml:space="preserve"> PAGEREF _Toc283942032 \h </w:instrText>
             </w:r>
             <w:r>
               <w:rPr>
@@ -2200,7 +2643,7 @@
                 <w:noProof/>
                 <w:webHidden/>
               </w:rPr>
-              <w:t>31</w:t>
+              <w:t>40</w:t>
             </w:r>
             <w:r>
               <w:rPr>
@@ -2221,7 +2664,7 @@
               <w:noProof/>
             </w:rPr>
           </w:pPr>
-          <w:hyperlink w:anchor="_Toc283326722" w:history="1">
+          <w:hyperlink w:anchor="_Toc283942033" w:history="1">
             <w:r>
               <w:rPr>
                 <w:rStyle w:val="Hyperlink"/>
@@ -2249,7 +2692,7 @@
                 <w:noProof/>
                 <w:webHidden/>
               </w:rPr>
-              <w:instrText xml:space="preserve"> PAGEREF _Toc283326722 \h </w:instrText>
+              <w:instrText xml:space="preserve"> PAGEREF _Toc283942033 \h </w:instrText>
             </w:r>
             <w:r>
               <w:rPr>
@@ -2269,7 +2712,7 @@
                 <w:noProof/>
                 <w:webHidden/>
               </w:rPr>
-              <w:t>31</w:t>
+              <w:t>40</w:t>
             </w:r>
             <w:r>
               <w:rPr>
@@ -2290,7 +2733,7 @@
               <w:noProof/>
             </w:rPr>
           </w:pPr>
-          <w:hyperlink w:anchor="_Toc283326723" w:history="1">
+          <w:hyperlink w:anchor="_Toc283942034" w:history="1">
             <w:r>
               <w:rPr>
                 <w:rStyle w:val="Hyperlink"/>
@@ -2318,7 +2761,7 @@
                 <w:noProof/>
                 <w:webHidden/>
               </w:rPr>
-              <w:instrText xml:space="preserve"> PAGEREF _Toc283326723 \h </w:instrText>
+              <w:instrText xml:space="preserve"> PAGEREF _Toc283942034 \h </w:instrText>
             </w:r>
             <w:r>
               <w:rPr>
@@ -2338,7 +2781,7 @@
                 <w:noProof/>
                 <w:webHidden/>
               </w:rPr>
-              <w:t>32</w:t>
+              <w:t>41</w:t>
             </w:r>
             <w:r>
               <w:rPr>
@@ -2359,7 +2802,7 @@
               <w:noProof/>
             </w:rPr>
           </w:pPr>
-          <w:hyperlink w:anchor="_Toc283326724" w:history="1">
+          <w:hyperlink w:anchor="_Toc283942035" w:history="1">
             <w:r>
               <w:rPr>
                 <w:rStyle w:val="Hyperlink"/>
@@ -2387,7 +2830,7 @@
                 <w:noProof/>
                 <w:webHidden/>
               </w:rPr>
-              <w:instrText xml:space="preserve"> PAGEREF _Toc283326724 \h </w:instrText>
+              <w:instrText xml:space="preserve"> PAGEREF _Toc283942035 \h </w:instrText>
             </w:r>
             <w:r>
               <w:rPr>
@@ -2407,7 +2850,7 @@
                 <w:noProof/>
                 <w:webHidden/>
               </w:rPr>
-              <w:t>32</w:t>
+              <w:t>41</w:t>
             </w:r>
             <w:r>
               <w:rPr>
@@ -2553,7 +2996,7 @@
           <w:szCs w:val="26"/>
         </w:rPr>
       </w:pPr>
-      <w:bookmarkStart w:id="0" w:name="_Toc283326697"/>
+      <w:bookmarkStart w:id="0" w:name="_Toc283942003"/>
       <w:r>
         <w:rPr>
           <w:rFonts w:ascii="Times New Roman" w:hAnsi="Times New Roman" w:cs="Times New Roman"/>
@@ -2596,7 +3039,7 @@
           <w:szCs w:val="26"/>
         </w:rPr>
       </w:pPr>
-      <w:bookmarkStart w:id="1" w:name="_Toc283326698"/>
+      <w:bookmarkStart w:id="1" w:name="_Toc283942004"/>
       <w:r>
         <w:rPr>
           <w:rFonts w:ascii="Times New Roman" w:hAnsi="Times New Roman" w:cs="Times New Roman"/>
@@ -2668,7 +3111,16 @@
           <w:sz w:val="26"/>
           <w:szCs w:val="26"/>
         </w:rPr>
-        <w:t xml:space="preserve">Với việc tìm kiếm từ khóa như vậy, các công cụ chỉ đưa về các trang liên kết hoặc các văn bản liên quan có chứa từ khóa cần tìm kiếm. Người dùng đôi khi cần phải tối ưu hóa câu truy vấn để tìm được thông tin chính xác nhất và phải chi trả thời gian cho việc tham khảo từng trang hoặc tài liệu để tìm được câu trả lời phù hợp. </w:t>
+        <w:t xml:space="preserve">Với việc tìm kiếm từ khóa như vậy, các công cụ chỉ đưa về các trang liên kết hoặc các văn bản liên quan có chứa từ khóa cần tìm kiếm. Người dùng đôi khi cần phải tối ưu hóa câu truy vấn để tìm được thông tin chính xác nhất và phải chi trả thời </w:t>
+      </w:r>
+      <w:r>
+        <w:rPr>
+          <w:rFonts w:ascii="Times New Roman" w:hAnsi="Times New Roman"/>
+          <w:sz w:val="26"/>
+          <w:szCs w:val="26"/>
+        </w:rPr>
+        <w:lastRenderedPageBreak/>
+        <w:t xml:space="preserve">gian cho việc tham khảo từng trang hoặc tài liệu để tìm được câu trả lời phù hợp. </w:t>
       </w:r>
       <w:r>
         <w:rPr>
@@ -2696,16 +3148,7 @@
           <w:sz w:val="26"/>
           <w:szCs w:val="26"/>
         </w:rPr>
-        <w:t xml:space="preserve">Ngược lại, một hệ thống hỏi đáp sẽ phục vụ tốt hơn trong vấn đề tìm kiếm thông tin. Nó có thể tìm kiếm chính xác câu trả lời bằng việc đưa vào hệ thống một câu hỏi dưới dạng ngôn ngữ tự nhiên. Kết quả trả về là những thông tin thỏa mãn yêu </w:t>
-      </w:r>
-      <w:r>
-        <w:rPr>
-          <w:rFonts w:ascii="Times New Roman" w:hAnsi="Times New Roman"/>
-          <w:sz w:val="26"/>
-          <w:szCs w:val="26"/>
-        </w:rPr>
-        <w:lastRenderedPageBreak/>
-        <w:t xml:space="preserve">cầu người dùng. Mục đích cuối cùng của người dùng là mong muốn tìm kiếm được thông tin một cách chính xác. </w:t>
+        <w:t xml:space="preserve">Ngược lại, một hệ thống hỏi đáp sẽ phục vụ tốt hơn trong vấn đề tìm kiếm thông tin. Nó có thể tìm kiếm chính xác câu trả lời bằng việc đưa vào hệ thống một câu hỏi dưới dạng ngôn ngữ tự nhiên. Kết quả trả về là những thông tin thỏa mãn yêu cầu người dùng. Mục đích cuối cùng của người dùng là mong muốn tìm kiếm được thông tin một cách chính xác. </w:t>
       </w:r>
       <w:r>
         <w:rPr>
@@ -3111,6 +3554,7 @@
           <w:rFonts w:ascii="Times New Roman" w:hAnsi="Times New Roman"/>
           <w:sz w:val="26"/>
         </w:rPr>
+        <w:lastRenderedPageBreak/>
         <w:t xml:space="preserve">Với hệ thống này, người dùng có một lựa chọn khác để tìm kiếm bài báo. Đó là nhập vào hệ thống một câu hỏi dưới dạng ngôn ngữ tự nhiên thay vì từ khóa. Kết quả trả về của hệ thống là các thông tin và bài báo tương ứng với nội dung của câu hỏi. </w:t>
       </w:r>
       <w:r>
@@ -3164,7 +3608,6 @@
           <w:rFonts w:ascii="Times New Roman" w:hAnsi="Times New Roman"/>
           <w:sz w:val="26"/>
         </w:rPr>
-        <w:lastRenderedPageBreak/>
         <w:t xml:space="preserve">Tóm lại, </w:t>
       </w:r>
       <w:r>
@@ -3253,7 +3696,7 @@
           <w:szCs w:val="26"/>
         </w:rPr>
       </w:pPr>
-      <w:bookmarkStart w:id="2" w:name="_Toc283326699"/>
+      <w:bookmarkStart w:id="2" w:name="_Toc283942005"/>
       <w:r>
         <w:rPr>
           <w:rFonts w:ascii="Times New Roman" w:hAnsi="Times New Roman" w:cs="Times New Roman"/>
@@ -3642,6 +4085,7 @@
           <w:szCs w:val="26"/>
           <w:lang w:val="vi-VN"/>
         </w:rPr>
+        <w:lastRenderedPageBreak/>
         <w:t>Tuy nhiên, số lượng câu hỏi mà hệ thống có thế giải quyết giới hạn</w:t>
       </w:r>
       <w:r>
@@ -3845,17 +4289,7 @@
           <w:szCs w:val="26"/>
           <w:lang w:val="fr-FR"/>
         </w:rPr>
-        <w:t xml:space="preserve"> Tuy </w:t>
-      </w:r>
-      <w:r>
-        <w:rPr>
-          <w:rFonts w:ascii="Times New Roman" w:hAnsi="Times New Roman" w:cs="Times New Roman"/>
-          <w:sz w:val="26"/>
-          <w:szCs w:val="26"/>
-          <w:lang w:val="fr-FR"/>
-        </w:rPr>
-        <w:lastRenderedPageBreak/>
-        <w:t xml:space="preserve">nhiên, trong phạm vi đề tài, ta chỉ xét tới 3 dạng chính nêu trên, vì tùy theo mục đích sử dụng mà còn các loại câu hỏi khác nhau thêm nữa. Nhưng </w:t>
+        <w:t xml:space="preserve"> Tuy nhiên, trong phạm vi đề tài, ta chỉ xét tới 3 dạng chính nêu trên, vì tùy theo mục đích sử dụng mà còn các loại câu hỏi khác nhau thêm nữa. Nhưng </w:t>
       </w:r>
       <w:r>
         <w:rPr>
@@ -4468,6 +4902,7 @@
                 <w:sz w:val="26"/>
                 <w:szCs w:val="26"/>
               </w:rPr>
+              <w:lastRenderedPageBreak/>
               <w:t>LOC</w:t>
             </w:r>
           </w:p>
@@ -4616,16 +5051,7 @@
           <w:sz w:val="26"/>
           <w:szCs w:val="26"/>
         </w:rPr>
-        <w:t xml:space="preserve">cho người </w:t>
-      </w:r>
-      <w:r>
-        <w:rPr>
-          <w:rFonts w:ascii="Times New Roman" w:hAnsi="Times New Roman" w:cs="Times New Roman"/>
-          <w:sz w:val="26"/>
-          <w:szCs w:val="26"/>
-        </w:rPr>
-        <w:lastRenderedPageBreak/>
-        <w:t>dùng</w:t>
+        <w:t>cho người dùng</w:t>
       </w:r>
       <w:r>
         <w:rPr>
@@ -5077,6 +5503,7 @@
           <w:sz w:val="26"/>
           <w:szCs w:val="26"/>
         </w:rPr>
+        <w:lastRenderedPageBreak/>
         <w:t>Bảng phân loại các câu hỏi mà hệ thống xử lý:</w:t>
       </w:r>
     </w:p>
@@ -5485,18 +5912,7 @@
                 <w:sz w:val="26"/>
                 <w:szCs w:val="26"/>
               </w:rPr>
-              <w:t xml:space="preserve">Did he know just how </w:t>
-            </w:r>
-            <w:r>
-              <w:rPr>
-                <w:rFonts w:ascii="Times New Roman" w:hAnsi="Times New Roman" w:cs="Times New Roman"/>
-                <w:i/>
-                <w:iCs/>
-                <w:sz w:val="26"/>
-                <w:szCs w:val="26"/>
-              </w:rPr>
-              <w:lastRenderedPageBreak/>
-              <w:t>deeply his father was opposed to things?</w:t>
+              <w:t>Did he know just how deeply his father was opposed to things?</w:t>
             </w:r>
             <w:r>
               <w:rPr>
@@ -5542,17 +5958,7 @@
                 <w:sz w:val="26"/>
                 <w:szCs w:val="26"/>
               </w:rPr>
-              <w:lastRenderedPageBreak/>
-              <w:t xml:space="preserve">Xử lý tương tự question-word </w:t>
-            </w:r>
-            <w:r>
-              <w:rPr>
-                <w:rFonts w:ascii="Times New Roman" w:hAnsi="Times New Roman" w:cs="Times New Roman"/>
-                <w:sz w:val="26"/>
-                <w:szCs w:val="26"/>
-              </w:rPr>
-              <w:lastRenderedPageBreak/>
-              <w:t xml:space="preserve">question </w:t>
+              <w:t xml:space="preserve">Xử lý tương tự question-word question </w:t>
             </w:r>
           </w:p>
         </w:tc>
@@ -5595,7 +6001,6 @@
                 <w:sz w:val="26"/>
                 <w:szCs w:val="26"/>
               </w:rPr>
-              <w:lastRenderedPageBreak/>
               <w:t xml:space="preserve">Question -word question </w:t>
             </w:r>
           </w:p>
@@ -6706,6 +7111,7 @@
           <w:sz w:val="26"/>
           <w:szCs w:val="26"/>
         </w:rPr>
+        <w:lastRenderedPageBreak/>
         <w:t>Bảng 1 – Phân loại các câu xử lý/ không xử lý theo cú pháp Tiếng Anh.</w:t>
       </w:r>
     </w:p>
@@ -7079,16 +7485,7 @@
                 <w:sz w:val="26"/>
                 <w:szCs w:val="26"/>
               </w:rPr>
-              <w:t xml:space="preserve">What does the abbreviation AIDS stand </w:t>
-            </w:r>
-            <w:r>
-              <w:rPr>
-                <w:rFonts w:ascii="Times New Roman" w:hAnsi="Times New Roman" w:cs="Times New Roman"/>
-                <w:sz w:val="26"/>
-                <w:szCs w:val="26"/>
-              </w:rPr>
-              <w:lastRenderedPageBreak/>
-              <w:t xml:space="preserve">for ? </w:t>
+              <w:t xml:space="preserve">What does the abbreviation AIDS stand for ? </w:t>
             </w:r>
           </w:p>
         </w:tc>
@@ -7126,7 +7523,6 @@
                 <w:sz w:val="26"/>
                 <w:szCs w:val="26"/>
               </w:rPr>
-              <w:lastRenderedPageBreak/>
               <w:t xml:space="preserve">các câu hỏi về các từ viết tắt, từ mở rộng </w:t>
             </w:r>
           </w:p>
@@ -7170,7 +7566,6 @@
                 <w:sz w:val="26"/>
                 <w:szCs w:val="26"/>
               </w:rPr>
-              <w:lastRenderedPageBreak/>
               <w:t xml:space="preserve">DESC </w:t>
             </w:r>
           </w:p>
@@ -8161,6 +8556,7 @@
           <w:sz w:val="26"/>
           <w:szCs w:val="26"/>
         </w:rPr>
+        <w:lastRenderedPageBreak/>
         <w:t xml:space="preserve">Vậy, hệ thống chỉ giải quyết được các câu hỏi </w:t>
       </w:r>
       <w:r>
@@ -8233,16 +8629,7 @@
           <w:sz w:val="26"/>
           <w:szCs w:val="26"/>
         </w:rPr>
-        <w:t xml:space="preserve"> Các loại câu hỏi khác hiện nhóm chưa thể xử lý được do nhiều lý do về giải pháp, ngữ </w:t>
-      </w:r>
-      <w:r>
-        <w:rPr>
-          <w:rFonts w:ascii="Times New Roman" w:hAnsi="Times New Roman" w:cs="Times New Roman"/>
-          <w:sz w:val="26"/>
-          <w:szCs w:val="26"/>
-        </w:rPr>
-        <w:lastRenderedPageBreak/>
-        <w:t>nghĩa và mục đích sử dụng.</w:t>
+        <w:t xml:space="preserve"> Các loại câu hỏi khác hiện nhóm chưa thể xử lý được do nhiều lý do về giải pháp, ngữ nghĩa và mục đích sử dụng.</w:t>
       </w:r>
       <w:r>
         <w:rPr>
@@ -8270,7 +8657,7 @@
           <w:szCs w:val="26"/>
         </w:rPr>
       </w:pPr>
-      <w:bookmarkStart w:id="3" w:name="_Toc283326700"/>
+      <w:bookmarkStart w:id="3" w:name="_Toc283942006"/>
       <w:r>
         <w:rPr>
           <w:rFonts w:ascii="Times New Roman" w:eastAsia="Times New Roman" w:hAnsi="Times New Roman" w:cs="Times New Roman"/>
@@ -8299,7 +8686,7 @@
           <w:szCs w:val="26"/>
         </w:rPr>
       </w:pPr>
-      <w:bookmarkStart w:id="4" w:name="_Toc283326701"/>
+      <w:bookmarkStart w:id="4" w:name="_Toc283942007"/>
       <w:r>
         <w:rPr>
           <w:rFonts w:ascii="Times New Roman" w:eastAsia="Times New Roman" w:hAnsi="Times New Roman" w:cs="Times New Roman"/>
@@ -8965,7 +9352,16 @@
                 <w:sz w:val="26"/>
                 <w:szCs w:val="26"/>
               </w:rPr>
-              <w:t>Danh sách kết quả và nội dung chi tiết và outline của bài báo</w:t>
+              <w:t xml:space="preserve">Danh sách kết quả và nội dung chi tiết </w:t>
+            </w:r>
+            <w:r>
+              <w:rPr>
+                <w:rFonts w:ascii="Times New Roman" w:eastAsia="Times New Roman" w:hAnsi="Times New Roman" w:cs="Times New Roman"/>
+                <w:sz w:val="26"/>
+                <w:szCs w:val="26"/>
+              </w:rPr>
+              <w:lastRenderedPageBreak/>
+              <w:t>và outline của bài báo</w:t>
             </w:r>
           </w:p>
         </w:tc>
@@ -8993,6 +9389,7 @@
                 <w:sz w:val="26"/>
                 <w:szCs w:val="26"/>
               </w:rPr>
+              <w:lastRenderedPageBreak/>
               <w:t>SSRN</w:t>
             </w:r>
           </w:p>
@@ -9145,16 +9542,7 @@
                 <w:sz w:val="26"/>
                 <w:szCs w:val="26"/>
               </w:rPr>
-              <w:t xml:space="preserve">Tiêu đề, nội dung tóm tắt, </w:t>
-            </w:r>
-            <w:r>
-              <w:rPr>
-                <w:rFonts w:ascii="Times New Roman" w:eastAsia="Times New Roman" w:hAnsi="Times New Roman" w:cs="Times New Roman"/>
-                <w:sz w:val="26"/>
-                <w:szCs w:val="26"/>
-              </w:rPr>
-              <w:lastRenderedPageBreak/>
-              <w:t>năm, chủ đề, tên tác giả</w:t>
+              <w:t>Tiêu đề, nội dung tóm tắt, năm, chủ đề, tên tác giả</w:t>
             </w:r>
           </w:p>
         </w:tc>
@@ -9178,17 +9566,7 @@
                 <w:sz w:val="26"/>
                 <w:szCs w:val="26"/>
               </w:rPr>
-              <w:lastRenderedPageBreak/>
-              <w:t xml:space="preserve">Danh sách kết quả, </w:t>
-            </w:r>
-            <w:r>
-              <w:rPr>
-                <w:rFonts w:ascii="Times New Roman" w:eastAsia="Times New Roman" w:hAnsi="Times New Roman" w:cs="Times New Roman"/>
-                <w:sz w:val="26"/>
-                <w:szCs w:val="26"/>
-              </w:rPr>
-              <w:lastRenderedPageBreak/>
-              <w:t>nội dung chi tiết bài báo, hiển thị bài báo dưới dạng đồ thị, cây …</w:t>
+              <w:t>Danh sách kết quả, nội dung chi tiết bài báo, hiển thị bài báo dưới dạng đồ thị, cây …</w:t>
             </w:r>
           </w:p>
         </w:tc>
@@ -9391,7 +9769,16 @@
           <w:sz w:val="26"/>
           <w:szCs w:val="26"/>
         </w:rPr>
-        <w:t xml:space="preserve">. Là hệ thống hỏi và trả lời dựa trên nền Web đầu tiên trên thế giới. Không giống như các hệ thống rút trích thông tin khác, mục đích của START là hỗ trợ cho người sử dụng tìm kiếm được thông tin chính xác thay cho việc chỉ đơn thuần cung cấp một danh sách các kết quả tìm kiếm được. Hiện tại, hệ thống có thể trả lời hàng triệu câu hỏi bằng tiếng Anh về địa điểm, phim ảnh, con người, khái niệm… </w:t>
+        <w:t xml:space="preserve">. Là hệ thống hỏi và trả lời dựa trên nền Web đầu tiên trên thế giới. Không giống như các hệ </w:t>
+      </w:r>
+      <w:r>
+        <w:rPr>
+          <w:rFonts w:ascii="Times New Roman" w:hAnsi="Times New Roman" w:cs="Times New Roman"/>
+          <w:sz w:val="26"/>
+          <w:szCs w:val="26"/>
+        </w:rPr>
+        <w:lastRenderedPageBreak/>
+        <w:t xml:space="preserve">thống rút trích thông tin khác, mục đích của START là hỗ trợ cho người sử dụng tìm kiếm được thông tin chính xác thay cho việc chỉ đơn thuần cung cấp một danh sách các kết quả tìm kiếm được. Hiện tại, hệ thống có thể trả lời hàng triệu câu hỏi bằng tiếng Anh về địa điểm, phim ảnh, con người, khái niệm… </w:t>
       </w:r>
     </w:p>
     <w:p>
@@ -9471,16 +9858,7 @@
           <w:sz w:val="26"/>
           <w:szCs w:val="26"/>
         </w:rPr>
-        <w:t xml:space="preserve">Ask.com đang có những cải </w:t>
-      </w:r>
-      <w:r>
-        <w:rPr>
-          <w:rFonts w:ascii="Times New Roman" w:hAnsi="Times New Roman" w:cs="Times New Roman"/>
-          <w:sz w:val="26"/>
-          <w:szCs w:val="26"/>
-        </w:rPr>
-        <w:lastRenderedPageBreak/>
-        <w:t xml:space="preserve">tiến đáng kể như thu hẹp phạm vi tìm kiếm để nâng cao chất lượng kết quả tìm được chứ không tìm kiếm trên tất cả các lĩnh vực. </w:t>
+        <w:t xml:space="preserve">Ask.com đang có những cải tiến đáng kể như thu hẹp phạm vi tìm kiếm để nâng cao chất lượng kết quả tìm được chứ không tìm kiếm trên tất cả các lĩnh vực. </w:t>
       </w:r>
       <w:r>
         <w:rPr>
@@ -9590,7 +9968,7 @@
           <w:szCs w:val="26"/>
         </w:rPr>
       </w:pPr>
-      <w:bookmarkStart w:id="5" w:name="_Toc283326702"/>
+      <w:bookmarkStart w:id="5" w:name="_Toc283942008"/>
       <w:r>
         <w:rPr>
           <w:rFonts w:ascii="Times New Roman" w:hAnsi="Times New Roman" w:cs="Times New Roman"/>
@@ -9717,7 +10095,16 @@
           <w:sz w:val="26"/>
           <w:szCs w:val="26"/>
         </w:rPr>
-        <w:t>Nguồn dữ liệu của đề tài này là từ các văn bản(document). Một văn bản được tách thành nhiều câu. Và mỗi câu dựa trên việc phân tích cú pháp, mỗi nút trong cây cú pháp sẽ được rút khái niệm từ wordnet kết hợp với công cụ verbnet để xác định mối quan hệ giữa động từ với chủ từ, đối tượng. Câu sẽ được chuyển thành các Đồ thị khái niệm (gọi là Concept Graph (CG)). Cuối cùng các đồ thị này sẽ được lưu xuống cơ sở dữ liệu. Tương tự cho câu hỏi cũng chuyển thành một CG.</w:t>
+        <w:t xml:space="preserve">Nguồn dữ liệu của đề tài này là từ các văn bản(document). Một văn bản được tách thành nhiều câu. Và mỗi câu dựa trên việc phân tích cú pháp, mỗi nút trong cây cú pháp sẽ được rút khái niệm từ wordnet kết hợp với công cụ verbnet để xác định mối quan hệ giữa động từ với chủ từ, đối tượng. Câu sẽ được chuyển thành các Đồ thị khái niệm (gọi là Concept Graph (CG)). Cuối </w:t>
+      </w:r>
+      <w:r>
+        <w:rPr>
+          <w:rFonts w:ascii="Times New Roman" w:hAnsi="Times New Roman" w:cs="Times New Roman"/>
+          <w:sz w:val="26"/>
+          <w:szCs w:val="26"/>
+        </w:rPr>
+        <w:lastRenderedPageBreak/>
+        <w:t>cùng các đồ thị này sẽ được lưu xuống cơ sở dữ liệu. Tương tự cho câu hỏi cũng chuyển thành một CG.</w:t>
       </w:r>
     </w:p>
     <w:p>
@@ -9777,7 +10164,6 @@
           <w:sz w:val="26"/>
           <w:szCs w:val="26"/>
         </w:rPr>
-        <w:lastRenderedPageBreak/>
         <w:drawing>
           <wp:inline distT="0" distB="0" distL="0" distR="0">
             <wp:extent cx="5295900" cy="723900"/>
@@ -10367,7 +10753,17 @@
           <w:szCs w:val="26"/>
           <w:lang w:val="fr-FR"/>
         </w:rPr>
-        <w:t>. Đây là một cách thể hiện khác của đồ thị so với hình 1. Sau đó, công việc tiếp theo là so sánh ( projection operator) giữa đồ thị CG của câu hỏi với các đồ thị khái niệm CG mỗi câu để tìm câu trả lời.</w:t>
+        <w:t xml:space="preserve">. Đây là một cách thể hiện khác của đồ thị so với hình 1. Sau đó, công việc tiếp theo là </w:t>
+      </w:r>
+      <w:r>
+        <w:rPr>
+          <w:rFonts w:ascii="Times New Roman" w:hAnsi="Times New Roman" w:cs="Times New Roman"/>
+          <w:sz w:val="26"/>
+          <w:szCs w:val="26"/>
+          <w:lang w:val="fr-FR"/>
+        </w:rPr>
+        <w:lastRenderedPageBreak/>
+        <w:t>so sánh ( projection operator) giữa đồ thị CG của câu hỏi với các đồ thị khái niệm CG mỗi câu để tìm câu trả lời.</w:t>
       </w:r>
     </w:p>
     <w:p>
@@ -10414,7 +10810,6 @@
           <w:szCs w:val="26"/>
           <w:lang w:val="fr-FR"/>
         </w:rPr>
-        <w:lastRenderedPageBreak/>
         <w:t>Với nghiên cứu trong nước, nhóm tìm hiểu được một đề tài “Xây dựng công cụ tìm kiếm tài liệu học tập bằng các truy vấn ngôn ngữ tự nhiên  trên kho học liệu mở tiếng Việt” [</w:t>
       </w:r>
       <w:r>
@@ -10618,6 +11013,7 @@
           <w:szCs w:val="26"/>
           <w:lang w:val="fr-FR"/>
         </w:rPr>
+        <w:lastRenderedPageBreak/>
         <w:t>Một đề tài khác là “ Dịch câu truy vấn có cấu trúc sang đồ thị ý niệm: cách tiếp cận ít phụ thuộ</w:t>
       </w:r>
       <w:r>
@@ -10658,17 +11054,7 @@
           <w:szCs w:val="26"/>
           <w:lang w:val="fr-FR"/>
         </w:rPr>
-        <w:t xml:space="preserve">Ở đề tài này, phương pháp tiếp cận dựa trên việc nhận diện các thực thể đặt tên, không đặt tên và từ quan hệ. Sau khi nhận diện được, thao tác tiếp theo là nhận diện lớp của thực thể mà không xác định được nó thuộc lớp nào ( như What, </w:t>
-      </w:r>
-      <w:r>
-        <w:rPr>
-          <w:rFonts w:ascii="Times New Roman" w:hAnsi="Times New Roman" w:cs="Times New Roman"/>
-          <w:sz w:val="26"/>
-          <w:szCs w:val="26"/>
-          <w:lang w:val="fr-FR"/>
-        </w:rPr>
-        <w:lastRenderedPageBreak/>
-        <w:t>Who ...). Bước kế tiếp là gom các thực thể được cho là giống nhau, xác định những mối quan hệ ẩn mà không được nêu trong câu hỏi. Cuối cùng, xác định quan hệ giữa các thực thể, xóa bỏ những mối quan hệ không thích hợp và xây dựng đồ thị ý niệm.</w:t>
+        <w:t>Ở đề tài này, phương pháp tiếp cận dựa trên việc nhận diện các thực thể đặt tên, không đặt tên và từ quan hệ. Sau khi nhận diện được, thao tác tiếp theo là nhận diện lớp của thực thể mà không xác định được nó thuộc lớp nào ( như What, Who ...). Bước kế tiếp là gom các thực thể được cho là giống nhau, xác định những mối quan hệ ẩn mà không được nêu trong câu hỏi. Cuối cùng, xác định quan hệ giữa các thực thể, xóa bỏ những mối quan hệ không thích hợp và xây dựng đồ thị ý niệm.</w:t>
       </w:r>
     </w:p>
     <w:p>
@@ -11053,6 +11439,7 @@
                 <w:sz w:val="26"/>
                 <w:szCs w:val="26"/>
               </w:rPr>
+              <w:lastRenderedPageBreak/>
               <w:t>TREC 2007</w:t>
             </w:r>
           </w:p>
@@ -11242,17 +11629,7 @@
           <w:szCs w:val="26"/>
           <w:lang w:val="vi-VN"/>
         </w:rPr>
-        <w:t xml:space="preserve"> liệu. Do </w:t>
-      </w:r>
-      <w:r>
-        <w:rPr>
-          <w:rFonts w:ascii="Times New Roman" w:hAnsi="Times New Roman" w:cs="Times New Roman"/>
-          <w:sz w:val="26"/>
-          <w:szCs w:val="26"/>
-          <w:lang w:val="vi-VN"/>
-        </w:rPr>
-        <w:lastRenderedPageBreak/>
-        <w:t>hệ thống này sử dụng dữ liệu miễn phí từ dự án</w:t>
+        <w:t xml:space="preserve"> liệu. Do hệ thống này sử dụng dữ liệu miễn phí từ dự án</w:t>
       </w:r>
       <w:r>
         <w:rPr>
@@ -11422,7 +11799,7 @@
           <v:shape id="_x0000_i1025" type="#_x0000_t75" style="width:9.5pt;height:9.5pt" o:ole="">
             <v:imagedata r:id="rId10" o:title=""/>
           </v:shape>
-          <o:OLEObject Type="Embed" ProgID="Equation.3" ShapeID="_x0000_i1025" DrawAspect="Content" ObjectID="_1357604527" r:id="rId11"/>
+          <o:OLEObject Type="Embed" ProgID="Equation.3" ShapeID="_x0000_i1025" DrawAspect="Content" ObjectID="_1357684670" r:id="rId11"/>
         </w:object>
       </w:r>
       <w:r>
@@ -11444,7 +11821,7 @@
           <v:shape id="_x0000_i1026" type="#_x0000_t75" style="width:9.5pt;height:9.5pt" o:ole="">
             <v:imagedata r:id="rId10" o:title=""/>
           </v:shape>
-          <o:OLEObject Type="Embed" ProgID="Equation.3" ShapeID="_x0000_i1026" DrawAspect="Content" ObjectID="_1357604528" r:id="rId12"/>
+          <o:OLEObject Type="Embed" ProgID="Equation.3" ShapeID="_x0000_i1026" DrawAspect="Content" ObjectID="_1357684671" r:id="rId12"/>
         </w:object>
       </w:r>
       <w:r>
@@ -11572,6 +11949,7 @@
           <w:sz w:val="26"/>
           <w:szCs w:val="26"/>
         </w:rPr>
+        <w:lastRenderedPageBreak/>
         <w:t xml:space="preserve">Đối với từng thuộc tính của bảng sẽ có những điều kiện để nhận dạng như ví dụ trên. Cuối cùng bằng các phép kết hợp, câu truy vấn được sinh ra và tìm các dữ liệu thỏa mãn. </w:t>
       </w:r>
     </w:p>
@@ -11612,7 +11990,6 @@
           <w:sz w:val="26"/>
           <w:szCs w:val="26"/>
         </w:rPr>
-        <w:lastRenderedPageBreak/>
         <w:t xml:space="preserve">Theo đánh giá về hiệu quả tìm kiếm, hạn chế lớn nhất của eLSSNL là về mặt tốc độ. Nếu dùng người nhập vào một câu truy vấn tự nhiên mới hoàn toàn – tức là tập từ khóa không trùng với các tập từ khóa được lưu trữ- thì tốc độ tìm kiếm sẽ khá lâu nếu người dùng tìm trên nhiều giá trị thuộc tính. </w:t>
       </w:r>
     </w:p>
@@ -11816,6 +12193,7 @@
           <w:szCs w:val="26"/>
           <w:lang w:val="de-DE"/>
         </w:rPr>
+        <w:lastRenderedPageBreak/>
         <w:t>Ngòai ra, để nhận diện được thực thể đặ</w:t>
       </w:r>
       <w:r>
@@ -11978,7 +12356,7 @@
           <w:lang w:val="de-DE"/>
         </w:rPr>
       </w:pPr>
-      <w:bookmarkStart w:id="6" w:name="_Toc283326703"/>
+      <w:bookmarkStart w:id="6" w:name="_Toc283942009"/>
       <w:r>
         <w:rPr>
           <w:rFonts w:ascii="Times New Roman" w:hAnsi="Times New Roman" w:cs="Times New Roman"/>
@@ -12053,7 +12431,7 @@
         </w:rPr>
         <w:t xml:space="preserve"> </w:t>
       </w:r>
-      <w:bookmarkStart w:id="7" w:name="_Toc283326704"/>
+      <w:bookmarkStart w:id="7" w:name="_Toc283942010"/>
       <w:r>
         <w:rPr>
           <w:rFonts w:ascii="Times New Roman" w:hAnsi="Times New Roman" w:cs="Times New Roman"/>
@@ -12083,7 +12461,7 @@
           <w:lang w:val="de-DE"/>
         </w:rPr>
       </w:pPr>
-      <w:bookmarkStart w:id="8" w:name="_Toc283326705"/>
+      <w:bookmarkStart w:id="8" w:name="_Toc283942011"/>
       <w:r>
         <w:rPr>
           <w:rFonts w:ascii="Times New Roman" w:hAnsi="Times New Roman" w:cs="Times New Roman"/>
@@ -12188,7 +12566,7 @@
           <w:lang w:val="de-DE"/>
         </w:rPr>
       </w:pPr>
-      <w:bookmarkStart w:id="10" w:name="_Toc283326706"/>
+      <w:bookmarkStart w:id="10" w:name="_Toc283942012"/>
       <w:r>
         <w:rPr>
           <w:rFonts w:ascii="Times New Roman" w:hAnsi="Times New Roman" w:cs="Times New Roman"/>
@@ -12220,6 +12598,7 @@
           <w:szCs w:val="26"/>
           <w:lang w:val="de-DE"/>
         </w:rPr>
+        <w:lastRenderedPageBreak/>
         <w:t>Pos Tagger hay còn gọi là gán nhãn từ loại. Việc sử dụng gán nhãn từ loại sẽ giúp ta biết được vai trò của mỗi từ trong câu (danh từ, động từ hay tính từ ... ). Từ đó, sẽ hỗ trợ ta cho xử lý về sau như việc phân tích cú pháp. Một số công cụ gán nhãn từ loại thường được biết đến: Wordnet, Gate pos tagger, OpenNLP ...</w:t>
       </w:r>
       <w:bookmarkEnd w:id="11"/>
@@ -12250,7 +12629,7 @@
           <w:lang w:val="de-DE"/>
         </w:rPr>
       </w:pPr>
-      <w:bookmarkStart w:id="12" w:name="_Toc283326707"/>
+      <w:bookmarkStart w:id="12" w:name="_Toc283942013"/>
       <w:r>
         <w:rPr>
           <w:rFonts w:ascii="Times New Roman" w:hAnsi="Times New Roman" w:cs="Times New Roman"/>
@@ -12313,17 +12692,7 @@
           <w:szCs w:val="26"/>
           <w:lang w:val="vi-VN"/>
         </w:rPr>
-        <w:t xml:space="preserve">RDF là một mô hình lưu trữ các đối tượng (resource) </w:t>
-      </w:r>
-      <w:r>
-        <w:rPr>
-          <w:rFonts w:ascii="Times New Roman" w:hAnsi="Times New Roman" w:cs="Times New Roman"/>
-          <w:sz w:val="26"/>
-          <w:szCs w:val="26"/>
-          <w:lang w:val="vi-VN"/>
-        </w:rPr>
-        <w:lastRenderedPageBreak/>
-        <w:t>và các mối quan hệ giữa chúng. Đây là một mô hình ngữ nghĩa đơn giản và được biểu diễn trong cú pháp XML.</w:t>
+        <w:t>RDF là một mô hình lưu trữ các đối tượng (resource) và các mối quan hệ giữa chúng. Đây là một mô hình ngữ nghĩa đơn giản và được biểu diễn trong cú pháp XML.</w:t>
       </w:r>
       <w:bookmarkEnd w:id="13"/>
     </w:p>
@@ -12608,7 +12977,17 @@
           <w:szCs w:val="26"/>
           <w:lang w:val="vi-VN"/>
         </w:rPr>
-        <w:t>Ta có thể dễ dàng thấy rằng “</w:t>
+        <w:t xml:space="preserve">Ta có thể dễ </w:t>
+      </w:r>
+      <w:r>
+        <w:rPr>
+          <w:rFonts w:ascii="Times New Roman" w:hAnsi="Times New Roman" w:cs="Times New Roman"/>
+          <w:sz w:val="26"/>
+          <w:szCs w:val="26"/>
+          <w:lang w:val="vi-VN"/>
+        </w:rPr>
+        <w:lastRenderedPageBreak/>
+        <w:t>dàng thấy rằng “</w:t>
       </w:r>
       <w:r>
         <w:rPr>
@@ -12835,17 +13214,7 @@
           <w:szCs w:val="26"/>
           <w:lang w:val="vi-VN"/>
         </w:rPr>
-        <w:t xml:space="preserve"> Chủ yếu các nghiên cứu trình bày cách xây dựng các bộ ba từ câu hỏi và sử dụng chúng để truy vấn xuống một cơ sở dữ </w:t>
-      </w:r>
-      <w:r>
-        <w:rPr>
-          <w:rFonts w:ascii="Times New Roman" w:hAnsi="Times New Roman" w:cs="Times New Roman"/>
-          <w:sz w:val="26"/>
-          <w:szCs w:val="26"/>
-          <w:lang w:val="vi-VN"/>
-        </w:rPr>
-        <w:lastRenderedPageBreak/>
-        <w:t>liệu đã lưu trữ sẵn các bộ ba như cơ sở dữ liệu hay Ontology.</w:t>
+        <w:t xml:space="preserve"> Chủ yếu các nghiên cứu trình bày cách xây dựng các bộ ba từ câu hỏi và sử dụng chúng để truy vấn xuống một cơ sở dữ liệu đã lưu trữ sẵn các bộ ba như cơ sở dữ liệu hay Ontology.</w:t>
       </w:r>
       <w:r>
         <w:rPr>
@@ -12875,7 +13244,7 @@
           <w:lang w:val="de-DE"/>
         </w:rPr>
       </w:pPr>
-      <w:bookmarkStart w:id="20" w:name="_Toc283326708"/>
+      <w:bookmarkStart w:id="20" w:name="_Toc283942014"/>
       <w:r>
         <w:rPr>
           <w:rFonts w:ascii="Times New Roman" w:hAnsi="Times New Roman" w:cs="Times New Roman"/>
@@ -13082,7 +13451,17 @@
           <w:szCs w:val="26"/>
           <w:lang w:val="de-DE"/>
         </w:rPr>
-        <w:t xml:space="preserve">Similarity Wordnet: là một công cụ phát triển dựa trên bộ từ điển Wordnet. Nó tính toán mức độ tương tự ngữ nghĩa giữa hai từ và cho ra kết quả là một giá trị trong khoảng [0,1]. </w:t>
+        <w:t xml:space="preserve">Similarity Wordnet: là một công cụ phát triển dựa trên bộ từ điển Wordnet. Nó tính toán mức độ tương tự ngữ nghĩa giữa hai từ và cho ra kết quả là một giá trị trong </w:t>
+      </w:r>
+      <w:r>
+        <w:rPr>
+          <w:rFonts w:ascii="Times New Roman" w:hAnsi="Times New Roman" w:cs="Times New Roman"/>
+          <w:sz w:val="26"/>
+          <w:szCs w:val="26"/>
+          <w:lang w:val="de-DE"/>
+        </w:rPr>
+        <w:lastRenderedPageBreak/>
+        <w:t xml:space="preserve">khoảng [0,1]. </w:t>
       </w:r>
       <w:r>
         <w:rPr>
@@ -13230,7 +13609,7 @@
         </w:rPr>
         <w:t xml:space="preserve"> </w:t>
       </w:r>
-      <w:bookmarkStart w:id="23" w:name="_Toc283326709"/>
+      <w:bookmarkStart w:id="23" w:name="_Toc283942015"/>
       <w:r>
         <w:rPr>
           <w:rFonts w:ascii="Times New Roman" w:hAnsi="Times New Roman" w:cs="Times New Roman"/>
@@ -13260,7 +13639,7 @@
           <w:lang w:val="de-DE"/>
         </w:rPr>
       </w:pPr>
-      <w:bookmarkStart w:id="24" w:name="_Toc283326710"/>
+      <w:bookmarkStart w:id="24" w:name="_Toc283942016"/>
       <w:r>
         <w:rPr>
           <w:rFonts w:ascii="Times New Roman" w:hAnsi="Times New Roman" w:cs="Times New Roman"/>
@@ -13292,7 +13671,6 @@
           <w:szCs w:val="26"/>
           <w:lang w:val="vi-VN"/>
         </w:rPr>
-        <w:lastRenderedPageBreak/>
         <w:t>Hệ thống được xây dựng gồm hai luồng chính: người dùng nhập vào từ khóa để tìm bài báo và người dùng nhập câu hỏi đễ tìm kiếm.</w:t>
       </w:r>
       <w:bookmarkEnd w:id="25"/>
@@ -13427,6 +13805,7 @@
           <w:szCs w:val="26"/>
           <w:lang w:val="vi-VN"/>
         </w:rPr>
+        <w:lastRenderedPageBreak/>
         <w:t>Tìm kiếm theo từ khóa: Người dùng nhập vào các từ khóa để tìm kiếm. Từ khóa có thể là tên bài báo, tên nhà xuất bản và nguồn của bài báo. Kết quả trả về là các bài báo có thuộc tính chứa từ khóa mà người dùng đã nhập.</w:t>
       </w:r>
       <w:bookmarkEnd w:id="28"/>
@@ -13471,7 +13850,7 @@
           <w:lang w:val="de-DE"/>
         </w:rPr>
       </w:pPr>
-      <w:bookmarkStart w:id="30" w:name="_Toc283326711"/>
+      <w:bookmarkStart w:id="30" w:name="_Toc283942017"/>
       <w:r>
         <w:rPr>
           <w:rFonts w:ascii="Times New Roman" w:hAnsi="Times New Roman" w:cs="Times New Roman"/>
@@ -13530,7 +13909,6 @@
                 <w:sz w:val="26"/>
                 <w:szCs w:val="26"/>
               </w:rPr>
-              <w:lastRenderedPageBreak/>
               <w:t>Chức năng</w:t>
             </w:r>
           </w:p>
@@ -14123,6 +14501,7 @@
           <w:sz w:val="26"/>
           <w:szCs w:val="26"/>
         </w:rPr>
+        <w:lastRenderedPageBreak/>
         <w:t>Chức năng tìm kiếm theo tên tác giả: Nhập vào tên tác giả, chươn trình trả về các tác giả có tên tương tự. Khi chọn vào một tác giả sẽ hiển thị các bài báo mà tác giả đó đã viết (nhóm theo từng năm).</w:t>
       </w:r>
     </w:p>
@@ -14171,16 +14550,7 @@
           <w:sz w:val="26"/>
           <w:szCs w:val="26"/>
         </w:rPr>
-        <w:t xml:space="preserve">Chức năng hỏi đáp: Người dùng thay vì tìm kiếm bằng từ khóa, nội dung nhập vào sẽ là một câu hỏi tự nhiên. Dựa trên phân tích câu hỏi chuyển thành câu truy </w:t>
-      </w:r>
-      <w:r>
-        <w:rPr>
-          <w:rFonts w:ascii="Times New Roman" w:hAnsi="Times New Roman"/>
-          <w:sz w:val="26"/>
-          <w:szCs w:val="26"/>
-        </w:rPr>
-        <w:lastRenderedPageBreak/>
-        <w:t>vấn xuống cơ sở dữ liệu</w:t>
+        <w:t>Chức năng hỏi đáp: Người dùng thay vì tìm kiếm bằng từ khóa, nội dung nhập vào sẽ là một câu hỏi tự nhiên. Dựa trên phân tích câu hỏi chuyển thành câu truy vấn xuống cơ sở dữ liệu</w:t>
       </w:r>
       <w:r>
         <w:rPr>
@@ -14624,7 +14994,7 @@
         </w:rPr>
         <w:t xml:space="preserve"> </w:t>
       </w:r>
-      <w:bookmarkStart w:id="31" w:name="_Toc283326712"/>
+      <w:bookmarkStart w:id="31" w:name="_Toc283942018"/>
       <w:r>
         <w:rPr>
           <w:rFonts w:ascii="Times New Roman" w:hAnsi="Times New Roman" w:cs="Times New Roman"/>
@@ -14655,7 +15025,7 @@
           <w:lang w:val="de-DE"/>
         </w:rPr>
       </w:pPr>
-      <w:bookmarkStart w:id="32" w:name="_Toc283326713"/>
+      <w:bookmarkStart w:id="32" w:name="_Toc283942019"/>
       <w:r>
         <w:rPr>
           <w:rFonts w:ascii="Times New Roman" w:hAnsi="Times New Roman" w:cs="Times New Roman"/>
@@ -14900,7 +15270,7 @@
           <w:lang w:val="de-DE"/>
         </w:rPr>
       </w:pPr>
-      <w:bookmarkStart w:id="33" w:name="_Toc283326714"/>
+      <w:bookmarkStart w:id="33" w:name="_Toc283942020"/>
       <w:r>
         <w:rPr>
           <w:rFonts w:ascii="Times New Roman" w:hAnsi="Times New Roman" w:cs="Times New Roman"/>
@@ -14983,6 +15353,7 @@
           <w:szCs w:val="26"/>
           <w:lang w:val="vi-VN"/>
         </w:rPr>
+        <w:lastRenderedPageBreak/>
         <w:t>uit.qadbpss.core:</w:t>
       </w:r>
       <w:r>
@@ -15250,7 +15621,6 @@
           <w:szCs w:val="26"/>
           <w:lang w:val="vi-VN"/>
         </w:rPr>
-        <w:lastRenderedPageBreak/>
         <w:t>uit.qadbpss.</w:t>
       </w:r>
       <w:r>
@@ -15348,7 +15718,7 @@
           <w:lang w:val="de-DE"/>
         </w:rPr>
       </w:pPr>
-      <w:bookmarkStart w:id="34" w:name="_Toc283326715"/>
+      <w:bookmarkStart w:id="34" w:name="_Toc283942021"/>
       <w:r>
         <w:rPr>
           <w:rFonts w:ascii="Times New Roman" w:hAnsi="Times New Roman" w:cs="Times New Roman"/>
@@ -15453,7 +15823,7 @@
           <w:lang w:val="vi-VN"/>
         </w:rPr>
       </w:pPr>
-      <w:bookmarkStart w:id="35" w:name="_Toc283326716"/>
+      <w:bookmarkStart w:id="35" w:name="_Toc283942022"/>
       <w:r>
         <w:rPr>
           <w:rFonts w:ascii="Times New Roman" w:hAnsi="Times New Roman" w:cs="Times New Roman"/>
@@ -15501,6 +15871,7 @@
           <w:sz w:val="26"/>
           <w:szCs w:val="26"/>
         </w:rPr>
+        <w:lastRenderedPageBreak/>
         <w:t xml:space="preserve">Hơn nữa, tên của các bảng hay thuộc tính trong database đôi lúc được đặt bởi người dùng, điều đó gây ra sự khó khăn cho việc nhận dạng các thực thể của câu hỏi. </w:t>
       </w:r>
     </w:p>
@@ -15607,7 +15978,6 @@
           <w:sz w:val="26"/>
           <w:szCs w:val="26"/>
         </w:rPr>
-        <w:lastRenderedPageBreak/>
         <w:t>Đồng thời, cần có một thông tin để miêu tả các mối quan hệ giữa bảng và các thuộc tính trong bảng, ánh xạ giữa các bảng nếu các bảng đó có quan hệ với nhau. Điều này sẽ giúp ích nhiều trong việc phát sinh câu truy vấn SQL tự động. Từ một câu hỏi được đưa ra, dựa vào các đối tượng trong câu hỏi đó và những mối quan hệ ánh xạ của các bảng với nhau trong database, hệ thống sẽ sinh ra câu truy vấn.</w:t>
       </w:r>
     </w:p>
@@ -15753,6 +16123,7 @@
           <w:sz w:val="26"/>
           <w:szCs w:val="26"/>
         </w:rPr>
+        <w:lastRenderedPageBreak/>
         <w:t>Trong đó: (giá trị đầu là tên của nút cha, giá trị trong dấu “[]” là tên của nút con)</w:t>
       </w:r>
     </w:p>
@@ -15898,7 +16269,6 @@
           <w:sz w:val="26"/>
           <w:szCs w:val="26"/>
         </w:rPr>
-        <w:lastRenderedPageBreak/>
         <w:t>mapping-table [name] tên của mapping-table do người dùng đặt.</w:t>
       </w:r>
     </w:p>
@@ -16333,6 +16703,7 @@
           <w:sz w:val="26"/>
           <w:szCs w:val="26"/>
         </w:rPr>
+        <w:lastRenderedPageBreak/>
         <w:t xml:space="preserve">    &lt;!-- Tên do người dùng đặt thay thế cho dblp_pub_new --&gt;</w:t>
       </w:r>
     </w:p>
@@ -16829,7 +17200,6 @@
           <w:sz w:val="26"/>
           <w:szCs w:val="26"/>
         </w:rPr>
-        <w:lastRenderedPageBreak/>
         <w:t>&lt;!--Thiết lập các loại quan hệ đảo sẽ xuất hiện trong câu hỏi --&gt;</w:t>
       </w:r>
     </w:p>
@@ -18275,6 +18645,7 @@
           <w:sz w:val="26"/>
           <w:szCs w:val="26"/>
         </w:rPr>
+        <w:lastRenderedPageBreak/>
         <w:t xml:space="preserve">                </w:t>
       </w:r>
       <w:r>
@@ -18846,7 +19217,6 @@
           <w:sz w:val="26"/>
           <w:szCs w:val="26"/>
         </w:rPr>
-        <w:lastRenderedPageBreak/>
         <w:t xml:space="preserve">            </w:t>
       </w:r>
       <w:r>
@@ -20266,6 +20636,7 @@
           <w:sz w:val="26"/>
           <w:szCs w:val="26"/>
         </w:rPr>
+        <w:lastRenderedPageBreak/>
         <w:t>&lt;/</w:t>
       </w:r>
       <w:r>
@@ -20342,7 +20713,7 @@
           <w:lang w:val="vi-VN"/>
         </w:rPr>
       </w:pPr>
-      <w:bookmarkStart w:id="36" w:name="_Toc283326717"/>
+      <w:bookmarkStart w:id="36" w:name="_Toc283942023"/>
       <w:r>
         <w:rPr>
           <w:rFonts w:ascii="Times New Roman" w:hAnsi="Times New Roman" w:cs="Times New Roman"/>
@@ -20372,6 +20743,7 @@
           <w:lang w:val="vi-VN"/>
         </w:rPr>
       </w:pPr>
+      <w:bookmarkStart w:id="37" w:name="_Toc283942024"/>
       <w:r>
         <w:rPr>
           <w:rFonts w:ascii="Times New Roman" w:hAnsi="Times New Roman" w:cs="Times New Roman"/>
@@ -20382,6 +20754,7 @@
         </w:rPr>
         <w:t>Các bước xử lý:</w:t>
       </w:r>
+      <w:bookmarkEnd w:id="37"/>
     </w:p>
     <w:p>
       <w:pPr>
@@ -20404,7 +20777,6 @@
           <w:sz w:val="26"/>
           <w:szCs w:val="26"/>
         </w:rPr>
-        <w:lastRenderedPageBreak/>
         <w:drawing>
           <wp:inline distT="0" distB="0" distL="0" distR="0">
             <wp:extent cx="5733415" cy="4300061"/>
@@ -20469,6 +20841,7 @@
           <w:lang w:val="vi-VN"/>
         </w:rPr>
       </w:pPr>
+      <w:bookmarkStart w:id="38" w:name="_Toc283942025"/>
       <w:r>
         <w:rPr>
           <w:rFonts w:ascii="Times New Roman" w:hAnsi="Times New Roman" w:cs="Times New Roman"/>
@@ -20479,6 +20852,7 @@
         </w:rPr>
         <w:t>Tiền xử lý</w:t>
       </w:r>
+      <w:bookmarkEnd w:id="38"/>
     </w:p>
     <w:p>
       <w:pPr>
@@ -20498,40 +20872,6 @@
           <w:szCs w:val="26"/>
         </w:rPr>
         <w:t>Định dạng lại thực thể đặt tên</w:t>
-      </w:r>
-    </w:p>
-    <w:p>
-      <w:pPr>
-        <w:spacing w:line="360" w:lineRule="auto"/>
-        <w:rPr>
-          <w:rFonts w:ascii="Times New Roman" w:hAnsi="Times New Roman" w:cs="Times New Roman"/>
-          <w:sz w:val="26"/>
-          <w:szCs w:val="26"/>
-        </w:rPr>
-      </w:pPr>
-      <w:r>
-        <w:rPr>
-          <w:rFonts w:ascii="Times New Roman" w:hAnsi="Times New Roman" w:cs="Times New Roman"/>
-          <w:sz w:val="26"/>
-          <w:szCs w:val="26"/>
-        </w:rPr>
-        <w:t>Thực thể đặt tên là những thành phần của văn bả</w:t>
-      </w:r>
-      <w:r>
-        <w:rPr>
-          <w:rFonts w:ascii="Times New Roman" w:hAnsi="Times New Roman" w:cs="Times New Roman"/>
-          <w:sz w:val="26"/>
-          <w:szCs w:val="26"/>
-        </w:rPr>
-        <w:t>n</w:t>
-      </w:r>
-      <w:r>
-        <w:rPr>
-          <w:rFonts w:ascii="Times New Roman" w:hAnsi="Times New Roman" w:cs="Times New Roman"/>
-          <w:sz w:val="26"/>
-          <w:szCs w:val="26"/>
-        </w:rPr>
-        <w:t xml:space="preserve"> thuộc vào những mục sau: tên người, tên tổ chức, địa điểm, thời gian, số lượng, phần trăm … </w:t>
       </w:r>
     </w:p>
     <w:p>
@@ -20550,16 +20890,27 @@
           <w:sz w:val="26"/>
           <w:szCs w:val="26"/>
         </w:rPr>
-        <w:t>Theo ý kiến đề xuất của nhóm, trong câu, thực thể đặt tên là những từ hoặc cụm từ  được xác định bởi quy tắc sau (không xét đến các thực thể có kiểu dữ liệu là số và ngày tháng):</w:t>
-      </w:r>
-    </w:p>
-    <w:p>
-      <w:pPr>
-        <w:pStyle w:val="ListParagraph"/>
-        <w:numPr>
-          <w:ilvl w:val="0"/>
-          <w:numId w:val="28"/>
-        </w:numPr>
+        <w:t>Thực thể đặt tên là những thành phần của văn bả</w:t>
+      </w:r>
+      <w:r>
+        <w:rPr>
+          <w:rFonts w:ascii="Times New Roman" w:hAnsi="Times New Roman" w:cs="Times New Roman"/>
+          <w:sz w:val="26"/>
+          <w:szCs w:val="26"/>
+        </w:rPr>
+        <w:t>n</w:t>
+      </w:r>
+      <w:r>
+        <w:rPr>
+          <w:rFonts w:ascii="Times New Roman" w:hAnsi="Times New Roman" w:cs="Times New Roman"/>
+          <w:sz w:val="26"/>
+          <w:szCs w:val="26"/>
+        </w:rPr>
+        <w:t xml:space="preserve"> thuộc vào những mục sau: tên người, tên tổ chức, địa điểm, thời gian, số lượng, phần trăm … </w:t>
+      </w:r>
+    </w:p>
+    <w:p>
+      <w:pPr>
         <w:spacing w:line="360" w:lineRule="auto"/>
         <w:jc w:val="both"/>
         <w:rPr>
@@ -20574,12 +20925,11 @@
           <w:sz w:val="26"/>
           <w:szCs w:val="26"/>
         </w:rPr>
-        <w:t>Những từ viết hoa hoặc những cụm từ viết hoa liên tiếp.</w:t>
-      </w:r>
-    </w:p>
-    <w:p>
-      <w:pPr>
-        <w:pStyle w:val="ListParagraph"/>
+        <w:t>Theo ý kiến đề xuất của nhóm, trong câu, thực thể đặt tên là những từ hoặc cụm từ  được xác định bởi quy tắc sau (không xét đến các thực thể có kiểu dữ liệu là số và ngày tháng):</w:t>
+      </w:r>
+    </w:p>
+    <w:p>
+      <w:pPr>
         <w:spacing w:line="360" w:lineRule="auto"/>
         <w:jc w:val="both"/>
         <w:rPr>
@@ -20594,120 +20944,212 @@
           <w:sz w:val="26"/>
           <w:szCs w:val="26"/>
         </w:rPr>
+        <w:t>Những từ viết hoa hoặc những cụm từ viết hoa liên tiếp.</w:t>
+      </w:r>
+    </w:p>
+    <w:p>
+      <w:pPr>
+        <w:spacing w:line="360" w:lineRule="auto"/>
+        <w:rPr>
+          <w:rFonts w:ascii="Times New Roman" w:hAnsi="Times New Roman" w:cs="Times New Roman"/>
+          <w:sz w:val="26"/>
+          <w:szCs w:val="26"/>
+        </w:rPr>
+      </w:pPr>
+      <w:r>
+        <w:rPr>
+          <w:rFonts w:ascii="Times New Roman" w:hAnsi="Times New Roman" w:cs="Times New Roman"/>
+          <w:sz w:val="26"/>
+          <w:szCs w:val="26"/>
+        </w:rPr>
+        <w:lastRenderedPageBreak/>
         <w:t>Ví dụ: Mark Twain, John, ...</w:t>
       </w:r>
     </w:p>
     <w:p>
       <w:pPr>
-        <w:pStyle w:val="ListParagraph"/>
-        <w:numPr>
-          <w:ilvl w:val="0"/>
-          <w:numId w:val="28"/>
-        </w:numPr>
+        <w:spacing w:line="360" w:lineRule="auto"/>
+        <w:rPr>
+          <w:rFonts w:ascii="Times New Roman" w:hAnsi="Times New Roman" w:cs="Times New Roman"/>
+          <w:sz w:val="26"/>
+          <w:szCs w:val="26"/>
+        </w:rPr>
+      </w:pPr>
+      <w:r>
+        <w:rPr>
+          <w:rFonts w:ascii="Times New Roman" w:hAnsi="Times New Roman" w:cs="Times New Roman"/>
+          <w:sz w:val="26"/>
+          <w:szCs w:val="26"/>
+        </w:rPr>
+        <w:t>Những từ hoặc cụm từ trong dấu ngoặc kép &lt;“&gt;.</w:t>
+      </w:r>
+    </w:p>
+    <w:p>
+      <w:pPr>
+        <w:spacing w:line="360" w:lineRule="auto"/>
+        <w:rPr>
+          <w:rFonts w:ascii="Times New Roman" w:hAnsi="Times New Roman" w:cs="Times New Roman"/>
+          <w:sz w:val="26"/>
+          <w:szCs w:val="26"/>
+        </w:rPr>
+      </w:pPr>
+      <w:r>
+        <w:rPr>
+          <w:rFonts w:ascii="Times New Roman" w:hAnsi="Times New Roman" w:cs="Times New Roman"/>
+          <w:sz w:val="26"/>
+          <w:szCs w:val="26"/>
+        </w:rPr>
+        <w:t>Ví dụ: “</w:t>
+      </w:r>
+      <w:r>
+        <w:rPr>
+          <w:rFonts w:ascii="Times New Roman" w:hAnsi="Times New Roman" w:cs="Times New Roman"/>
+          <w:color w:val="1F497D" w:themeColor="text2"/>
+          <w:sz w:val="26"/>
+          <w:szCs w:val="26"/>
+        </w:rPr>
+        <w:t>Active Database Systems</w:t>
+      </w:r>
+      <w:r>
+        <w:rPr>
+          <w:rFonts w:ascii="Times New Roman" w:hAnsi="Times New Roman" w:cs="Times New Roman"/>
+          <w:sz w:val="26"/>
+          <w:szCs w:val="26"/>
+        </w:rPr>
+        <w:t>”.</w:t>
+      </w:r>
+    </w:p>
+    <w:p>
+      <w:pPr>
+        <w:spacing w:line="360" w:lineRule="auto"/>
+        <w:rPr>
+          <w:rFonts w:ascii="Times New Roman" w:hAnsi="Times New Roman" w:cs="Times New Roman"/>
+          <w:sz w:val="26"/>
+          <w:szCs w:val="26"/>
+        </w:rPr>
+      </w:pPr>
+      <w:r>
+        <w:rPr>
+          <w:rFonts w:ascii="Times New Roman" w:hAnsi="Times New Roman" w:cs="Times New Roman"/>
+          <w:sz w:val="26"/>
+          <w:szCs w:val="26"/>
+        </w:rPr>
+        <w:t>Những từ viết hoa tòan bộ</w:t>
+      </w:r>
+    </w:p>
+    <w:p>
+      <w:pPr>
+        <w:spacing w:line="360" w:lineRule="auto"/>
+        <w:rPr>
+          <w:rFonts w:ascii="Times New Roman" w:hAnsi="Times New Roman" w:cs="Times New Roman"/>
+          <w:sz w:val="26"/>
+          <w:szCs w:val="26"/>
+        </w:rPr>
+      </w:pPr>
+      <w:r>
+        <w:rPr>
+          <w:rFonts w:ascii="Times New Roman" w:hAnsi="Times New Roman" w:cs="Times New Roman"/>
+          <w:sz w:val="26"/>
+          <w:szCs w:val="26"/>
+        </w:rPr>
+        <w:t>Ví dụ: ACM, IEEE …</w:t>
+      </w:r>
+    </w:p>
+    <w:p>
+      <w:pPr>
         <w:spacing w:line="360" w:lineRule="auto"/>
         <w:jc w:val="both"/>
         <w:rPr>
           <w:rFonts w:ascii="Times New Roman" w:hAnsi="Times New Roman" w:cs="Times New Roman"/>
-          <w:sz w:val="26"/>
-          <w:szCs w:val="26"/>
-        </w:rPr>
-      </w:pPr>
-      <w:r>
-        <w:rPr>
-          <w:rFonts w:ascii="Times New Roman" w:hAnsi="Times New Roman" w:cs="Times New Roman"/>
-          <w:sz w:val="26"/>
-          <w:szCs w:val="26"/>
-        </w:rPr>
-        <w:t>Những từ hoặc cụm từ trong dấu ngoặc kép &lt;“&gt;.</w:t>
-      </w:r>
-    </w:p>
-    <w:p>
-      <w:pPr>
-        <w:pStyle w:val="ListParagraph"/>
+          <w:b/>
+          <w:color w:val="1F497D" w:themeColor="text2"/>
+          <w:sz w:val="26"/>
+          <w:szCs w:val="26"/>
+        </w:rPr>
+      </w:pPr>
+      <w:r>
+        <w:rPr>
+          <w:rFonts w:ascii="Times New Roman" w:hAnsi="Times New Roman" w:cs="Times New Roman"/>
+          <w:sz w:val="26"/>
+          <w:szCs w:val="26"/>
+        </w:rPr>
+        <w:t xml:space="preserve">Việc định dạng thực thể đặt tên sẽ giúp cho việc xử lí gán nhãn từ lọai (Pos Tagger) sẽ tốt hơn. </w:t>
+      </w:r>
+      <w:r>
+        <w:rPr>
+          <w:rFonts w:ascii="Times New Roman" w:hAnsi="Times New Roman" w:cs="Times New Roman"/>
+          <w:sz w:val="26"/>
+          <w:szCs w:val="26"/>
+          <w:lang w:val="vi-VN"/>
+        </w:rPr>
+        <w:t>Vì x</w:t>
+      </w:r>
+      <w:r>
+        <w:rPr>
+          <w:rFonts w:ascii="Times New Roman" w:hAnsi="Times New Roman" w:cs="Times New Roman"/>
+          <w:sz w:val="26"/>
+          <w:szCs w:val="26"/>
+        </w:rPr>
+        <w:t>ử lí Pos Tagger là quá trình xác định từ loại của một từ trong câu. Hiện nay, có các nhiều công cụ để giúp ta có thể xử lý Pos Tagger được đưa ra như OPENNLP</w:t>
+      </w:r>
+      <w:r>
+        <w:rPr>
+          <w:rStyle w:val="FootnoteReference"/>
+          <w:rFonts w:ascii="Times New Roman" w:hAnsi="Times New Roman" w:cs="Times New Roman"/>
+          <w:sz w:val="26"/>
+          <w:szCs w:val="26"/>
+        </w:rPr>
+        <w:footnoteReference w:id="6"/>
+      </w:r>
+      <w:r>
+        <w:rPr>
+          <w:rFonts w:ascii="Times New Roman" w:hAnsi="Times New Roman" w:cs="Times New Roman"/>
+          <w:sz w:val="26"/>
+          <w:szCs w:val="26"/>
+        </w:rPr>
+        <w:t>, ANNIE POS TAGGER</w:t>
+      </w:r>
+      <w:r>
+        <w:rPr>
+          <w:rStyle w:val="FootnoteReference"/>
+          <w:rFonts w:ascii="Times New Roman" w:hAnsi="Times New Roman" w:cs="Times New Roman"/>
+          <w:sz w:val="26"/>
+          <w:szCs w:val="26"/>
+        </w:rPr>
+        <w:footnoteReference w:id="7"/>
+      </w:r>
+      <w:r>
+        <w:rPr>
+          <w:rFonts w:ascii="Times New Roman" w:hAnsi="Times New Roman" w:cs="Times New Roman"/>
+          <w:sz w:val="26"/>
+          <w:szCs w:val="26"/>
+        </w:rPr>
+        <w:t xml:space="preserve"> … Mặc dù các công cụ đó đã giúp người dùng có thể gán nhãn hầu như chính xác các từ loại trong câu tiếng anh, tuy nhiên với những câu có những thực thể đặt tên là một cụm danh từ thì việc gán nhãn từ loại từng loại từ trong câu lại không chính xác về mặt ý nghĩa của cụm từ đó</w:t>
+      </w:r>
+      <w:r>
+        <w:rPr>
+          <w:rFonts w:ascii="Times New Roman" w:hAnsi="Times New Roman" w:cs="Times New Roman"/>
+          <w:b/>
+          <w:sz w:val="26"/>
+          <w:szCs w:val="26"/>
+        </w:rPr>
+        <w:t>.</w:t>
+      </w:r>
+      <w:r>
+        <w:rPr>
+          <w:rFonts w:ascii="Times New Roman" w:hAnsi="Times New Roman" w:cs="Times New Roman"/>
+          <w:sz w:val="26"/>
+          <w:szCs w:val="26"/>
+        </w:rPr>
+        <w:t xml:space="preserve"> Điển hình: Các công cụ đó chưa có thể hiểu được những thực thể đặt tên là những cụm từ viết hoa liên tiếp hay những cụm từ trong dấu &lt;”&gt; hoặc &lt;’&gt;  như đã nêu mà thay vào đó là hiểu những từ riêng lẽ trong những cụm từ đó.</w:t>
+      </w:r>
+    </w:p>
+    <w:p>
+      <w:pPr>
         <w:spacing w:line="360" w:lineRule="auto"/>
         <w:jc w:val="both"/>
         <w:rPr>
           <w:rFonts w:ascii="Times New Roman" w:hAnsi="Times New Roman" w:cs="Times New Roman"/>
-          <w:sz w:val="26"/>
-          <w:szCs w:val="26"/>
-        </w:rPr>
-      </w:pPr>
-      <w:r>
-        <w:rPr>
-          <w:rFonts w:ascii="Times New Roman" w:hAnsi="Times New Roman" w:cs="Times New Roman"/>
-          <w:sz w:val="26"/>
-          <w:szCs w:val="26"/>
-        </w:rPr>
-        <w:t>Ví dụ: “</w:t>
-      </w:r>
-      <w:r>
-        <w:rPr>
-          <w:rFonts w:ascii="Times New Roman" w:hAnsi="Times New Roman" w:cs="Times New Roman"/>
-          <w:color w:val="1F497D" w:themeColor="text2"/>
-          <w:sz w:val="26"/>
-          <w:szCs w:val="26"/>
-        </w:rPr>
-        <w:t>Active Database Systems</w:t>
-      </w:r>
-      <w:r>
-        <w:rPr>
-          <w:rFonts w:ascii="Times New Roman" w:hAnsi="Times New Roman" w:cs="Times New Roman"/>
-          <w:sz w:val="26"/>
-          <w:szCs w:val="26"/>
-        </w:rPr>
-        <w:t>”.</w:t>
-      </w:r>
-    </w:p>
-    <w:p>
-      <w:pPr>
-        <w:pStyle w:val="ListParagraph"/>
-        <w:numPr>
-          <w:ilvl w:val="0"/>
-          <w:numId w:val="28"/>
-        </w:numPr>
-        <w:spacing w:line="360" w:lineRule="auto"/>
-        <w:jc w:val="both"/>
-        <w:rPr>
-          <w:rFonts w:ascii="Times New Roman" w:hAnsi="Times New Roman" w:cs="Times New Roman"/>
-          <w:sz w:val="26"/>
-          <w:szCs w:val="26"/>
-        </w:rPr>
-      </w:pPr>
-      <w:r>
-        <w:rPr>
-          <w:rFonts w:ascii="Times New Roman" w:hAnsi="Times New Roman" w:cs="Times New Roman"/>
-          <w:sz w:val="26"/>
-          <w:szCs w:val="26"/>
-        </w:rPr>
-        <w:t>Những từ viết hoa tòan bộ</w:t>
-      </w:r>
-    </w:p>
-    <w:p>
-      <w:pPr>
-        <w:spacing w:line="360" w:lineRule="auto"/>
-        <w:ind w:left="720"/>
-        <w:jc w:val="both"/>
-        <w:rPr>
-          <w:rFonts w:ascii="Times New Roman" w:hAnsi="Times New Roman" w:cs="Times New Roman"/>
-          <w:sz w:val="26"/>
-          <w:szCs w:val="26"/>
-        </w:rPr>
-      </w:pPr>
-      <w:r>
-        <w:rPr>
-          <w:rFonts w:ascii="Times New Roman" w:hAnsi="Times New Roman" w:cs="Times New Roman"/>
-          <w:sz w:val="26"/>
-          <w:szCs w:val="26"/>
-        </w:rPr>
-        <w:t>Ví dụ: ACM, IEEE …</w:t>
-      </w:r>
-    </w:p>
-    <w:p>
-      <w:pPr>
-        <w:spacing w:line="360" w:lineRule="auto"/>
-        <w:jc w:val="both"/>
-        <w:rPr>
-          <w:rFonts w:ascii="Times New Roman" w:hAnsi="Times New Roman" w:cs="Times New Roman"/>
           <w:b/>
           <w:color w:val="1F497D" w:themeColor="text2"/>
           <w:sz w:val="26"/>
@@ -20720,82 +21162,18 @@
           <w:sz w:val="26"/>
           <w:szCs w:val="26"/>
         </w:rPr>
-        <w:lastRenderedPageBreak/>
-        <w:t xml:space="preserve">Việc định dạng thực thể đặt tên sẽ giúp cho việc xử lí gán nhãn từ lọai (Pos Tagger) sẽ tốt hơn. </w:t>
-      </w:r>
-      <w:r>
-        <w:rPr>
-          <w:rFonts w:ascii="Times New Roman" w:hAnsi="Times New Roman" w:cs="Times New Roman"/>
-          <w:sz w:val="26"/>
-          <w:szCs w:val="26"/>
-          <w:lang w:val="vi-VN"/>
-        </w:rPr>
-        <w:t>Vì x</w:t>
-      </w:r>
-      <w:r>
-        <w:rPr>
-          <w:rFonts w:ascii="Times New Roman" w:hAnsi="Times New Roman" w:cs="Times New Roman"/>
-          <w:sz w:val="26"/>
-          <w:szCs w:val="26"/>
-        </w:rPr>
-        <w:t>ử lí Pos Tagger là quá trình xác định từ loại của một từ trong câu. Hiện nay, có các nhiều công cụ để giúp ta có thể xử lý Pos Tagger được đưa ra như OPENNLP</w:t>
-      </w:r>
-      <w:r>
-        <w:rPr>
-          <w:rStyle w:val="FootnoteReference"/>
-          <w:rFonts w:ascii="Times New Roman" w:hAnsi="Times New Roman" w:cs="Times New Roman"/>
-          <w:sz w:val="26"/>
-          <w:szCs w:val="26"/>
-        </w:rPr>
-        <w:footnoteReference w:id="6"/>
-      </w:r>
-      <w:r>
-        <w:rPr>
-          <w:rFonts w:ascii="Times New Roman" w:hAnsi="Times New Roman" w:cs="Times New Roman"/>
-          <w:sz w:val="26"/>
-          <w:szCs w:val="26"/>
-        </w:rPr>
-        <w:t>, ANNIE POS TAGGER</w:t>
-      </w:r>
-      <w:r>
-        <w:rPr>
-          <w:rStyle w:val="FootnoteReference"/>
-          <w:rFonts w:ascii="Times New Roman" w:hAnsi="Times New Roman" w:cs="Times New Roman"/>
-          <w:sz w:val="26"/>
-          <w:szCs w:val="26"/>
-        </w:rPr>
-        <w:footnoteReference w:id="7"/>
-      </w:r>
-      <w:r>
-        <w:rPr>
-          <w:rFonts w:ascii="Times New Roman" w:hAnsi="Times New Roman" w:cs="Times New Roman"/>
-          <w:sz w:val="26"/>
-          <w:szCs w:val="26"/>
-        </w:rPr>
-        <w:t xml:space="preserve"> … Mặc dù các công cụ đó đã giúp người dùng có thể gán nhãn hầu như chính xác các từ loại trong câu tiếng anh, tuy nhiên với những câu có những thực thể đặt tên là một cụm danh từ thì việc gán nhãn từ loại từng loại từ trong câu lại không chính xác về mặt ý nghĩa của cụm từ đó</w:t>
-      </w:r>
-      <w:r>
-        <w:rPr>
-          <w:rFonts w:ascii="Times New Roman" w:hAnsi="Times New Roman" w:cs="Times New Roman"/>
-          <w:b/>
-          <w:sz w:val="26"/>
-          <w:szCs w:val="26"/>
-        </w:rPr>
-        <w:t>.</w:t>
-      </w:r>
-      <w:r>
-        <w:rPr>
-          <w:rFonts w:ascii="Times New Roman" w:hAnsi="Times New Roman" w:cs="Times New Roman"/>
-          <w:sz w:val="26"/>
-          <w:szCs w:val="26"/>
-        </w:rPr>
-        <w:t xml:space="preserve"> Điển hình: Các công cụ đó chưa có thể hiểu được những thực thể đặt tên là những cụm từ viết hoa liên tiếp hay những cụm từ trong dấu &lt;”&gt; hoặc &lt;’&gt;  như đã nêu mà thay vào đó là hiểu những từ riêng lẽ trong những cụm từ đó.</w:t>
-      </w:r>
-    </w:p>
-    <w:p>
-      <w:pPr>
-        <w:spacing w:line="360" w:lineRule="auto"/>
-        <w:jc w:val="both"/>
+        <w:t>Chẳng hạn với câu hỏi</w:t>
+      </w:r>
+      <w:r>
+        <w:rPr>
+          <w:rFonts w:ascii="Times New Roman" w:hAnsi="Times New Roman" w:cs="Times New Roman"/>
+          <w:color w:val="1F497D" w:themeColor="text2"/>
+          <w:sz w:val="26"/>
+          <w:szCs w:val="26"/>
+        </w:rPr>
+        <w:t>:</w:t>
+      </w:r>
+      <w:r>
         <w:rPr>
           <w:rFonts w:ascii="Times New Roman" w:hAnsi="Times New Roman" w:cs="Times New Roman"/>
           <w:b/>
@@ -20803,39 +21181,12 @@
           <w:sz w:val="26"/>
           <w:szCs w:val="26"/>
         </w:rPr>
-      </w:pPr>
-      <w:r>
-        <w:rPr>
-          <w:rFonts w:ascii="Times New Roman" w:hAnsi="Times New Roman" w:cs="Times New Roman"/>
-          <w:sz w:val="26"/>
-          <w:szCs w:val="26"/>
-        </w:rPr>
-        <w:t>Chẳng hạn với câu hỏi</w:t>
-      </w:r>
-      <w:r>
-        <w:rPr>
-          <w:rFonts w:ascii="Times New Roman" w:hAnsi="Times New Roman" w:cs="Times New Roman"/>
-          <w:color w:val="1F497D" w:themeColor="text2"/>
-          <w:sz w:val="26"/>
-          <w:szCs w:val="26"/>
-        </w:rPr>
-        <w:t>:</w:t>
-      </w:r>
-      <w:r>
-        <w:rPr>
-          <w:rFonts w:ascii="Times New Roman" w:hAnsi="Times New Roman" w:cs="Times New Roman"/>
-          <w:b/>
-          <w:color w:val="1F497D" w:themeColor="text2"/>
-          <w:sz w:val="26"/>
-          <w:szCs w:val="26"/>
-        </w:rPr>
         <w:t xml:space="preserve"> </w:t>
       </w:r>
     </w:p>
     <w:p>
       <w:pPr>
         <w:spacing w:line="360" w:lineRule="auto"/>
-        <w:jc w:val="both"/>
         <w:rPr>
           <w:rFonts w:ascii="Times New Roman" w:hAnsi="Times New Roman" w:cs="Times New Roman"/>
           <w:i/>
@@ -20876,7 +21227,6 @@
     <w:p>
       <w:pPr>
         <w:spacing w:line="360" w:lineRule="auto"/>
-        <w:jc w:val="both"/>
         <w:rPr>
           <w:rFonts w:ascii="Times New Roman" w:hAnsi="Times New Roman" w:cs="Times New Roman"/>
           <w:i/>
@@ -20911,6 +21261,7 @@
           <w:sz w:val="26"/>
           <w:szCs w:val="26"/>
         </w:rPr>
+        <w:lastRenderedPageBreak/>
         <w:drawing>
           <wp:inline distT="0" distB="0" distL="0" distR="0">
             <wp:extent cx="4028535" cy="2493033"/>
@@ -20995,7 +21346,6 @@
           <w:sz w:val="26"/>
           <w:szCs w:val="26"/>
         </w:rPr>
-        <w:lastRenderedPageBreak/>
         <w:t>Who(</w:t>
       </w:r>
       <w:r>
@@ -21240,6 +21590,7 @@
           <w:sz w:val="26"/>
           <w:szCs w:val="26"/>
         </w:rPr>
+        <w:lastRenderedPageBreak/>
         <w:drawing>
           <wp:inline distT="0" distB="0" distL="0" distR="0">
             <wp:extent cx="3240984" cy="2805333"/>
@@ -21353,7 +21704,6 @@
           <w:sz w:val="26"/>
           <w:szCs w:val="26"/>
         </w:rPr>
-        <w:lastRenderedPageBreak/>
         <w:t xml:space="preserve"> Vì thế, nhóm đề xuất quy tắc định dạng lại thực thể đặt tên như sau:</w:t>
       </w:r>
     </w:p>
@@ -21578,6 +21928,7 @@
           <w:sz w:val="26"/>
           <w:szCs w:val="26"/>
         </w:rPr>
+        <w:lastRenderedPageBreak/>
         <w:t xml:space="preserve">Việc xử lý Pos Tagger sẽ giúp ta dễ dàng xác định vai trò các từ trong câu. Từ đó, ta dễ dàng ánh xạ với các bộ từ điển ngữ nghĩa như Wordnet để so sánh đối chiếu, hay tìm đồng nghĩa, tìm khái niệm, tổng quá hóa... Hơn nữa nó còn giúp ta xác định các từ quan hệ và các từ mà các bước sau dùng để xác định thực thể chưa đặt tên. </w:t>
       </w:r>
     </w:p>
@@ -21755,7 +22106,6 @@
           <w:sz w:val="26"/>
           <w:szCs w:val="26"/>
         </w:rPr>
-        <w:lastRenderedPageBreak/>
         <w:t>Do vậy, nhóm đề xuất phương pháp tối ưu hóa danh sách Pos Tagger cùng với sự hỗ trợ của bộ từ điển Wordnet để xác định nghĩa của từ, với các bước sau:</w:t>
       </w:r>
     </w:p>
@@ -22317,6 +22667,7 @@
           <w:sz w:val="26"/>
           <w:szCs w:val="26"/>
         </w:rPr>
+        <w:lastRenderedPageBreak/>
         <w:t xml:space="preserve">Ví dụ: is being written </w:t>
       </w:r>
       <w:r>
@@ -22813,7 +23164,6 @@
           <w:sz w:val="26"/>
           <w:szCs w:val="26"/>
         </w:rPr>
-        <w:lastRenderedPageBreak/>
         <w:t>Nếu</w:t>
       </w:r>
     </w:p>
@@ -22917,7 +23267,7 @@
     <w:p>
       <w:pPr>
         <w:spacing w:line="360" w:lineRule="auto"/>
-        <w:outlineLvl w:val="2"/>
+        <w:jc w:val="both"/>
         <w:rPr>
           <w:rFonts w:ascii="Times New Roman" w:hAnsi="Times New Roman" w:cs="Times New Roman"/>
           <w:sz w:val="26"/>
@@ -22945,7 +23295,7 @@
     <w:p>
       <w:pPr>
         <w:spacing w:line="360" w:lineRule="auto"/>
-        <w:outlineLvl w:val="2"/>
+        <w:jc w:val="both"/>
         <w:rPr>
           <w:rFonts w:ascii="Times New Roman" w:hAnsi="Times New Roman" w:cs="Times New Roman"/>
           <w:b/>
@@ -23007,6 +23357,7 @@
           <w:lang w:val="vi-VN"/>
         </w:rPr>
       </w:pPr>
+      <w:bookmarkStart w:id="39" w:name="_Toc283942026"/>
       <w:r>
         <w:rPr>
           <w:rFonts w:ascii="Times New Roman" w:hAnsi="Times New Roman" w:cs="Times New Roman"/>
@@ -23017,6 +23368,7 @@
         </w:rPr>
         <w:t>Liệt kê các bộ ba quan hệ về từ</w:t>
       </w:r>
+      <w:bookmarkEnd w:id="39"/>
     </w:p>
     <w:p>
       <w:pPr>
@@ -23091,6 +23443,7 @@
           <w:szCs w:val="26"/>
           <w:lang w:val="vi-VN"/>
         </w:rPr>
+        <w:lastRenderedPageBreak/>
         <w:t xml:space="preserve">Vì thế, nhóm sẽ không sử dụng Wordnet hay Gate để nhận diện thực thể. Thay vào đó, nhóm đề xuất sử dụng một số luật từ loại để rút ra các bộ ba quan hệ từ. Từ đó, xác định chúng thuộc mối quan hệ giữa các đối tượng nào trong </w:t>
       </w:r>
       <w:r>
@@ -23165,7 +23518,6 @@
           <w:sz w:val="26"/>
           <w:szCs w:val="26"/>
         </w:rPr>
-        <w:lastRenderedPageBreak/>
         <w:t>Ở đây</w:t>
       </w:r>
       <w:r>
@@ -23401,6 +23753,7 @@
           <w:lang w:val="vi-VN"/>
         </w:rPr>
       </w:pPr>
+      <w:bookmarkStart w:id="40" w:name="_Toc283942027"/>
       <w:r>
         <w:rPr>
           <w:rFonts w:ascii="Times New Roman" w:hAnsi="Times New Roman" w:cs="Times New Roman"/>
@@ -23411,6 +23764,7 @@
         </w:rPr>
         <w:t>Nhận diện thực thể</w:t>
       </w:r>
+      <w:bookmarkEnd w:id="40"/>
     </w:p>
     <w:p>
       <w:pPr>
@@ -23501,7 +23855,17 @@
           <w:szCs w:val="26"/>
           <w:lang w:val="vi-VN"/>
         </w:rPr>
-        <w:t>Sau đó, dựa vào cấu trúc tổ chức ngữ nghĩa của tập tin cấu hình. Ta nhận diện đó là mối quan hệ giữa hai đối tượng nào trong dữ liệu.</w:t>
+        <w:t xml:space="preserve">Sau đó, dựa vào cấu trúc tổ chức ngữ nghĩa của tập tin cấu hình. Ta nhận diện </w:t>
+      </w:r>
+      <w:r>
+        <w:rPr>
+          <w:rFonts w:ascii="Times New Roman" w:hAnsi="Times New Roman" w:cs="Times New Roman"/>
+          <w:sz w:val="26"/>
+          <w:szCs w:val="26"/>
+          <w:lang w:val="vi-VN"/>
+        </w:rPr>
+        <w:lastRenderedPageBreak/>
+        <w:t>đó là mối quan hệ giữa hai đối tượng nào trong dữ liệu.</w:t>
       </w:r>
       <w:r>
         <w:rPr>
@@ -23686,16 +24050,7 @@
           <w:sz w:val="26"/>
           <w:szCs w:val="26"/>
         </w:rPr>
-        <w:t xml:space="preserve">Ví dụ: Who published “Active Database Systems”. Từ quan hệ sau các bước trên sẽ là publish, bộ 3 liệt kê được là &lt;Who, publish, “Active Database </w:t>
-      </w:r>
-      <w:r>
-        <w:rPr>
-          <w:rFonts w:ascii="Times New Roman" w:hAnsi="Times New Roman" w:cs="Times New Roman"/>
-          <w:sz w:val="26"/>
-          <w:szCs w:val="26"/>
-        </w:rPr>
-        <w:lastRenderedPageBreak/>
-        <w:t>Systems”&gt;. Khi ánh xạ vào XML sẽ tìm thấy một bộ ba duy nhất trong là &lt;Book, publish, publisher&gt;. Như vậy ta chỉ cần đảo ngược lại là &lt;publisher, publish, book&gt;</w:t>
+        <w:t>Ví dụ: Who published “Active Database Systems”. Từ quan hệ sau các bước trên sẽ là publish, bộ 3 liệt kê được là &lt;Who, publish, “Active Database Systems”&gt;. Khi ánh xạ vào XML sẽ tìm thấy một bộ ba duy nhất trong là &lt;Book, publish, publisher&gt;. Như vậy ta chỉ cần đảo ngược lại là &lt;publisher, publish, book&gt;</w:t>
       </w:r>
       <w:r>
         <w:rPr>
@@ -23974,6 +24329,7 @@
           <w:sz w:val="26"/>
           <w:szCs w:val="26"/>
         </w:rPr>
+        <w:lastRenderedPageBreak/>
         <w:t xml:space="preserve">Với trường </w:t>
       </w:r>
       <w:r>
@@ -24111,7 +24467,6 @@
           <w:sz w:val="26"/>
           <w:szCs w:val="26"/>
         </w:rPr>
-        <w:lastRenderedPageBreak/>
         <w:t xml:space="preserve">Tuy nhiên, trong câu hỏi tự nhiên, người dùng có thể tùy ý nhập vào một từ nào đó có cùng nghĩa với từ mình đã xác định (như tên của bảng, thuộc tính). Ví dụ: </w:t>
       </w:r>
     </w:p>
@@ -24362,6 +24717,7 @@
           <w:sz w:val="26"/>
           <w:szCs w:val="26"/>
         </w:rPr>
+        <w:lastRenderedPageBreak/>
         <w:t xml:space="preserve">Thực thể chưa đặt tên ở đây (ngoại trừ từ what) là writer. Giả sử trong </w:t>
       </w:r>
       <w:r>
@@ -24532,6 +24888,8 @@
           <w:lang w:val="vi-VN"/>
         </w:rPr>
       </w:pPr>
+      <w:bookmarkStart w:id="41" w:name="_Toc283942028"/>
+      <w:bookmarkEnd w:id="41"/>
     </w:p>
     <w:p>
       <w:pPr>
@@ -24551,7 +24909,7 @@
           <w:lang w:val="de-DE"/>
         </w:rPr>
       </w:pPr>
-      <w:bookmarkStart w:id="37" w:name="_Toc283326718"/>
+      <w:bookmarkStart w:id="42" w:name="_Toc283942029"/>
       <w:r>
         <w:rPr>
           <w:rFonts w:ascii="Times New Roman" w:hAnsi="Times New Roman" w:cs="Times New Roman"/>
@@ -24562,7 +24920,7 @@
         </w:rPr>
         <w:t>Cơ sở dữ liệu DBLP</w:t>
       </w:r>
-      <w:bookmarkEnd w:id="37"/>
+      <w:bookmarkEnd w:id="42"/>
     </w:p>
     <w:p>
       <w:pPr>
@@ -24602,7 +24960,6 @@
           <w:sz w:val="36"/>
           <w:szCs w:val="36"/>
         </w:rPr>
-        <w:lastRenderedPageBreak/>
         <w:drawing>
           <wp:inline distT="0" distB="0" distL="0" distR="0">
             <wp:extent cx="5770880" cy="5296535"/>
@@ -24729,6 +25086,7 @@
                 <w:sz w:val="26"/>
                 <w:szCs w:val="26"/>
               </w:rPr>
+              <w:lastRenderedPageBreak/>
               <w:t>Thuộc tính</w:t>
             </w:r>
           </w:p>
@@ -25309,16 +25667,7 @@
                 <w:sz w:val="26"/>
                 <w:szCs w:val="26"/>
               </w:rPr>
-              <w:t xml:space="preserve">Series của bài báo ( chỉ dành cho kiểu book và </w:t>
-            </w:r>
-            <w:r>
-              <w:rPr>
-                <w:rFonts w:ascii="Times New Roman" w:hAnsi="Times New Roman"/>
-                <w:sz w:val="26"/>
-                <w:szCs w:val="26"/>
-              </w:rPr>
-              <w:lastRenderedPageBreak/>
-              <w:t>proceedings</w:t>
+              <w:t>Series của bài báo ( chỉ dành cho kiểu book và proceedings</w:t>
             </w:r>
           </w:p>
         </w:tc>
@@ -25350,7 +25699,6 @@
                 <w:sz w:val="26"/>
                 <w:szCs w:val="26"/>
               </w:rPr>
-              <w:lastRenderedPageBreak/>
               <w:t>year</w:t>
             </w:r>
           </w:p>
@@ -26888,6 +27236,7 @@
                 <w:sz w:val="26"/>
                 <w:szCs w:val="26"/>
               </w:rPr>
+              <w:lastRenderedPageBreak/>
               <w:t>author</w:t>
             </w:r>
           </w:p>
@@ -27484,7 +27833,7 @@
           <w:lang w:val="de-DE"/>
         </w:rPr>
       </w:pPr>
-      <w:bookmarkStart w:id="38" w:name="_Toc283326719"/>
+      <w:bookmarkStart w:id="43" w:name="_Toc283942030"/>
       <w:r>
         <w:rPr>
           <w:rFonts w:ascii="Times New Roman" w:hAnsi="Times New Roman" w:cs="Times New Roman"/>
@@ -27495,7 +27844,7 @@
         </w:rPr>
         <w:t>Giao diện chương trình</w:t>
       </w:r>
-      <w:bookmarkEnd w:id="38"/>
+      <w:bookmarkEnd w:id="43"/>
     </w:p>
     <w:p>
       <w:pPr>
@@ -27698,8 +28047,8 @@
           <w:lang w:val="de-DE"/>
         </w:rPr>
       </w:pPr>
-      <w:bookmarkStart w:id="39" w:name="_Toc283326720"/>
-      <w:bookmarkEnd w:id="39"/>
+      <w:bookmarkStart w:id="44" w:name="_Toc283942031"/>
+      <w:bookmarkEnd w:id="44"/>
     </w:p>
     <w:p>
       <w:pPr>
@@ -27792,7 +28141,7 @@
           <w:rFonts w:ascii="Times New Roman" w:hAnsi="Times New Roman" w:cs="Times New Roman"/>
         </w:rPr>
       </w:pPr>
-      <w:bookmarkStart w:id="40" w:name="_Toc283326721"/>
+      <w:bookmarkStart w:id="45" w:name="_Toc283942032"/>
       <w:r>
         <w:rPr>
           <w:rFonts w:ascii="Times New Roman" w:hAnsi="Times New Roman" w:cs="Times New Roman"/>
@@ -27806,7 +28155,7 @@
         </w:rPr>
         <w:t>ham Khảo</w:t>
       </w:r>
-      <w:bookmarkEnd w:id="40"/>
+      <w:bookmarkEnd w:id="45"/>
     </w:p>
     <w:p>
       <w:pPr>
@@ -27816,14 +28165,14 @@
           <w:b w:val="0"/>
         </w:rPr>
       </w:pPr>
-      <w:bookmarkStart w:id="41" w:name="_Toc283326722"/>
+      <w:bookmarkStart w:id="46" w:name="_Toc283942033"/>
       <w:r>
         <w:rPr>
           <w:rFonts w:ascii="Times New Roman" w:hAnsi="Times New Roman" w:cs="Times New Roman"/>
         </w:rPr>
         <w:t>Tiếng Việt</w:t>
       </w:r>
-      <w:bookmarkEnd w:id="41"/>
+      <w:bookmarkEnd w:id="46"/>
     </w:p>
     <w:p>
       <w:pPr>
@@ -27901,14 +28250,14 @@
           <w:b w:val="0"/>
         </w:rPr>
       </w:pPr>
-      <w:bookmarkStart w:id="42" w:name="_Toc283326723"/>
+      <w:bookmarkStart w:id="47" w:name="_Toc283942034"/>
       <w:r>
         <w:rPr>
           <w:rFonts w:ascii="Times New Roman" w:hAnsi="Times New Roman" w:cs="Times New Roman"/>
         </w:rPr>
         <w:t>Tiếng Anh</w:t>
       </w:r>
-      <w:bookmarkEnd w:id="42"/>
+      <w:bookmarkEnd w:id="47"/>
     </w:p>
     <w:p>
       <w:pPr>
@@ -28142,14 +28491,14 @@
           <w:rFonts w:ascii="Times New Roman" w:hAnsi="Times New Roman" w:cs="Times New Roman"/>
         </w:rPr>
       </w:pPr>
-      <w:bookmarkStart w:id="43" w:name="_Toc283326724"/>
+      <w:bookmarkStart w:id="48" w:name="_Toc283942035"/>
       <w:r>
         <w:rPr>
           <w:rFonts w:ascii="Times New Roman" w:hAnsi="Times New Roman" w:cs="Times New Roman"/>
         </w:rPr>
         <w:t>Online</w:t>
       </w:r>
-      <w:bookmarkEnd w:id="43"/>
+      <w:bookmarkEnd w:id="48"/>
     </w:p>
     <w:p>
       <w:pPr>
@@ -33124,7 +33473,7 @@
 </file>
 
 <file path=customXml/itemProps1.xml><?xml version="1.0" encoding="utf-8"?>
-<ds:datastoreItem xmlns:ds="http://schemas.openxmlformats.org/officeDocument/2006/customXml" ds:itemID="{16D53FBC-B8E1-4178-88AB-8B848B710FB8}">
+<ds:datastoreItem xmlns:ds="http://schemas.openxmlformats.org/officeDocument/2006/customXml" ds:itemID="{B760D3EB-536F-4FCD-AE4B-46A4BE334214}">
   <ds:schemaRefs>
     <ds:schemaRef ds:uri="http://schemas.openxmlformats.org/officeDocument/2006/bibliography"/>
   </ds:schemaRefs>

</xml_diff>